<commit_message>
Modif au rapport et Modele Entite Relation
</commit_message>
<xml_diff>
--- a/Rapport/Rapport.docx
+++ b/Rapport/Rapport.docx
@@ -520,36 +520,17 @@
                                   </w:rPr>
                                   <w:t xml:space="preserve"> | </w:t>
                                 </w:r>
-                                <w:r>
-                                  <w:fldChar w:fldCharType="begin"/>
-                                </w:r>
-                                <w:r>
-                                  <w:rPr>
-                                    <w:lang w:val="en-CA"/>
-                                  </w:rPr>
-                                  <w:instrText xml:space="preserve"> HYPERLINK "mailto:christopher.godin.1@ulaval.ca" </w:instrText>
-                                </w:r>
-                                <w:r>
-                                  <w:fldChar w:fldCharType="separate"/>
-                                </w:r>
-                                <w:r>
-                                  <w:rPr>
-                                    <w:rStyle w:val="Hyperlink"/>
-                                    <w:rFonts w:cstheme="minorHAnsi"/>
-                                    <w:color w:val="595959" w:themeColor="text1" w:themeTint="A6"/>
-                                    <w:lang w:val="en-CA"/>
-                                  </w:rPr>
-                                  <w:t>christopher.godin.1@ulaval.ca</w:t>
-                                </w:r>
-                                <w:r>
-                                  <w:rPr>
-                                    <w:rStyle w:val="Hyperlink"/>
-                                    <w:rFonts w:cstheme="minorHAnsi"/>
-                                    <w:color w:val="595959" w:themeColor="text1" w:themeTint="A6"/>
-                                    <w:lang w:val="en-CA"/>
-                                  </w:rPr>
-                                  <w:fldChar w:fldCharType="end"/>
-                                </w:r>
+                                <w:hyperlink r:id="rId12" w:history="1">
+                                  <w:r>
+                                    <w:rPr>
+                                      <w:rStyle w:val="Hyperlink"/>
+                                      <w:rFonts w:cstheme="minorHAnsi"/>
+                                      <w:color w:val="595959" w:themeColor="text1" w:themeTint="A6"/>
+                                      <w:lang w:val="en-CA"/>
+                                    </w:rPr>
+                                    <w:t>christopher.godin.1@ulaval.ca</w:t>
+                                  </w:r>
+                                </w:hyperlink>
                                 <w:r>
                                   <w:rPr>
                                     <w:rFonts w:cstheme="minorHAnsi"/>
@@ -776,7 +757,7 @@
                             </w:rPr>
                             <w:t>Samuel Aubert | SAAUB15 | </w:t>
                           </w:r>
-                          <w:hyperlink r:id="rId12" w:history="1">
+                          <w:hyperlink r:id="rId13" w:history="1">
                             <w:r>
                               <w:rPr>
                                 <w:rStyle w:val="Hyperlink"/>
@@ -843,36 +824,17 @@
                             </w:rPr>
                             <w:t xml:space="preserve"> | </w:t>
                           </w:r>
-                          <w:r>
-                            <w:fldChar w:fldCharType="begin"/>
-                          </w:r>
-                          <w:r>
-                            <w:rPr>
-                              <w:lang w:val="en-CA"/>
-                            </w:rPr>
-                            <w:instrText xml:space="preserve"> HYPERLINK "mailto:christopher.godin.1@ulaval.ca" </w:instrText>
-                          </w:r>
-                          <w:r>
-                            <w:fldChar w:fldCharType="separate"/>
-                          </w:r>
-                          <w:r>
-                            <w:rPr>
-                              <w:rStyle w:val="Hyperlink"/>
-                              <w:rFonts w:cstheme="minorHAnsi"/>
-                              <w:color w:val="595959" w:themeColor="text1" w:themeTint="A6"/>
-                              <w:lang w:val="en-CA"/>
-                            </w:rPr>
-                            <w:t>christopher.godin.1@ulaval.ca</w:t>
-                          </w:r>
-                          <w:r>
-                            <w:rPr>
-                              <w:rStyle w:val="Hyperlink"/>
-                              <w:rFonts w:cstheme="minorHAnsi"/>
-                              <w:color w:val="595959" w:themeColor="text1" w:themeTint="A6"/>
-                              <w:lang w:val="en-CA"/>
-                            </w:rPr>
-                            <w:fldChar w:fldCharType="end"/>
-                          </w:r>
+                          <w:hyperlink r:id="rId14" w:history="1">
+                            <w:r>
+                              <w:rPr>
+                                <w:rStyle w:val="Hyperlink"/>
+                                <w:rFonts w:cstheme="minorHAnsi"/>
+                                <w:color w:val="595959" w:themeColor="text1" w:themeTint="A6"/>
+                                <w:lang w:val="en-CA"/>
+                              </w:rPr>
+                              <w:t>christopher.godin.1@ulaval.ca</w:t>
+                            </w:r>
+                          </w:hyperlink>
                           <w:r>
                             <w:rPr>
                               <w:rFonts w:cstheme="minorHAnsi"/>
@@ -1229,7 +1191,7 @@
                         <pic:cNvPicPr/>
                       </pic:nvPicPr>
                       <pic:blipFill>
-                        <a:blip r:embed="rId13">
+                        <a:blip r:embed="rId15">
                           <a:extLst>
                             <a:ext uri="{28A0092B-C50C-407E-A947-70E740481C1C}">
                               <a14:useLocalDpi xmlns:a14="http://schemas.microsoft.com/office/drawing/2010/main" val="0"/>
@@ -1791,7 +1753,7 @@
             </w:rPr>
             <w:fldChar w:fldCharType="separate"/>
           </w:r>
-          <w:hyperlink w:anchor="_Toc69117891" w:history="1">
+          <w:hyperlink w:anchor="_Toc69136701" w:history="1">
             <w:r>
               <w:rPr>
                 <w:rStyle w:val="Hyperlink"/>
@@ -1819,7 +1781,7 @@
                 <w:noProof/>
                 <w:webHidden/>
               </w:rPr>
-              <w:instrText xml:space="preserve"> PAGEREF _Toc69117891 \h </w:instrText>
+              <w:instrText xml:space="preserve"> PAGEREF _Toc69136701 \h </w:instrText>
             </w:r>
             <w:r>
               <w:rPr>
@@ -1866,7 +1828,7 @@
               <w:lang w:eastAsia="fr-CA"/>
             </w:rPr>
           </w:pPr>
-          <w:hyperlink w:anchor="_Toc69117892" w:history="1">
+          <w:hyperlink w:anchor="_Toc69136702" w:history="1">
             <w:r>
               <w:rPr>
                 <w:rStyle w:val="Hyperlink"/>
@@ -1894,7 +1856,7 @@
                 <w:noProof/>
                 <w:webHidden/>
               </w:rPr>
-              <w:instrText xml:space="preserve"> PAGEREF _Toc69117892 \h </w:instrText>
+              <w:instrText xml:space="preserve"> PAGEREF _Toc69136702 \h </w:instrText>
             </w:r>
             <w:r>
               <w:rPr>
@@ -1941,7 +1903,7 @@
               <w:lang w:eastAsia="fr-CA"/>
             </w:rPr>
           </w:pPr>
-          <w:hyperlink w:anchor="_Toc69117893" w:history="1">
+          <w:hyperlink w:anchor="_Toc69136703" w:history="1">
             <w:r>
               <w:rPr>
                 <w:rStyle w:val="Hyperlink"/>
@@ -1969,7 +1931,7 @@
                 <w:noProof/>
                 <w:webHidden/>
               </w:rPr>
-              <w:instrText xml:space="preserve"> PAGEREF _Toc69117893 \h </w:instrText>
+              <w:instrText xml:space="preserve"> PAGEREF _Toc69136703 \h </w:instrText>
             </w:r>
             <w:r>
               <w:rPr>
@@ -2015,14 +1977,14 @@
               <w:lang w:eastAsia="fr-CA"/>
             </w:rPr>
           </w:pPr>
-          <w:hyperlink w:anchor="_Toc69117894" w:history="1">
+          <w:hyperlink w:anchor="_Toc69136704" w:history="1">
             <w:r>
               <w:rPr>
                 <w:rStyle w:val="Hyperlink"/>
                 <w:rFonts w:ascii="Times New Roman" w:hAnsi="Times New Roman" w:cs="Times New Roman"/>
                 <w:noProof/>
               </w:rPr>
-              <w:t>Présentation de la méthode de travail</w:t>
+              <w:t>Présentation des Méthodes de Travail</w:t>
             </w:r>
             <w:r>
               <w:rPr>
@@ -2043,7 +2005,7 @@
                 <w:noProof/>
                 <w:webHidden/>
               </w:rPr>
-              <w:instrText xml:space="preserve"> PAGEREF _Toc69117894 \h </w:instrText>
+              <w:instrText xml:space="preserve"> PAGEREF _Toc69136704 \h </w:instrText>
             </w:r>
             <w:r>
               <w:rPr>
@@ -2090,7 +2052,7 @@
               <w:lang w:eastAsia="fr-CA"/>
             </w:rPr>
           </w:pPr>
-          <w:hyperlink w:anchor="_Toc69117895" w:history="1">
+          <w:hyperlink w:anchor="_Toc69136705" w:history="1">
             <w:r>
               <w:rPr>
                 <w:rStyle w:val="Hyperlink"/>
@@ -2118,7 +2080,7 @@
                 <w:noProof/>
                 <w:webHidden/>
               </w:rPr>
-              <w:instrText xml:space="preserve"> PAGEREF _Toc69117895 \h </w:instrText>
+              <w:instrText xml:space="preserve"> PAGEREF _Toc69136705 \h </w:instrText>
             </w:r>
             <w:r>
               <w:rPr>
@@ -2164,14 +2126,14 @@
               <w:lang w:eastAsia="fr-CA"/>
             </w:rPr>
           </w:pPr>
-          <w:hyperlink w:anchor="_Toc69117896" w:history="1">
+          <w:hyperlink w:anchor="_Toc69136706" w:history="1">
             <w:r>
               <w:rPr>
                 <w:rStyle w:val="Hyperlink"/>
                 <w:rFonts w:ascii="Times New Roman" w:hAnsi="Times New Roman" w:cs="Times New Roman"/>
                 <w:noProof/>
               </w:rPr>
-              <w:t>Présentation du projet</w:t>
+              <w:t>Présentation du Projet</w:t>
             </w:r>
             <w:r>
               <w:rPr>
@@ -2192,7 +2154,7 @@
                 <w:noProof/>
                 <w:webHidden/>
               </w:rPr>
-              <w:instrText xml:space="preserve"> PAGEREF _Toc69117896 \h </w:instrText>
+              <w:instrText xml:space="preserve"> PAGEREF _Toc69136706 \h </w:instrText>
             </w:r>
             <w:r>
               <w:rPr>
@@ -2239,7 +2201,7 @@
               <w:lang w:eastAsia="fr-CA"/>
             </w:rPr>
           </w:pPr>
-          <w:hyperlink w:anchor="_Toc69117897" w:history="1">
+          <w:hyperlink w:anchor="_Toc69136707" w:history="1">
             <w:r>
               <w:rPr>
                 <w:rStyle w:val="Hyperlink"/>
@@ -2267,7 +2229,7 @@
                 <w:noProof/>
                 <w:webHidden/>
               </w:rPr>
-              <w:instrText xml:space="preserve"> PAGEREF _Toc69117897 \h </w:instrText>
+              <w:instrText xml:space="preserve"> PAGEREF _Toc69136707 \h </w:instrText>
             </w:r>
             <w:r>
               <w:rPr>
@@ -2314,7 +2276,7 @@
               <w:lang w:eastAsia="fr-CA"/>
             </w:rPr>
           </w:pPr>
-          <w:hyperlink w:anchor="_Toc69117898" w:history="1">
+          <w:hyperlink w:anchor="_Toc69136708" w:history="1">
             <w:r>
               <w:rPr>
                 <w:rStyle w:val="Hyperlink"/>
@@ -2342,7 +2304,7 @@
                 <w:noProof/>
                 <w:webHidden/>
               </w:rPr>
-              <w:instrText xml:space="preserve"> PAGEREF _Toc69117898 \h </w:instrText>
+              <w:instrText xml:space="preserve"> PAGEREF _Toc69136708 \h </w:instrText>
             </w:r>
             <w:r>
               <w:rPr>
@@ -2389,7 +2351,7 @@
               <w:lang w:eastAsia="fr-CA"/>
             </w:rPr>
           </w:pPr>
-          <w:hyperlink w:anchor="_Toc69117899" w:history="1">
+          <w:hyperlink w:anchor="_Toc69136709" w:history="1">
             <w:r>
               <w:rPr>
                 <w:rStyle w:val="Hyperlink"/>
@@ -2417,7 +2379,7 @@
                 <w:noProof/>
                 <w:webHidden/>
               </w:rPr>
-              <w:instrText xml:space="preserve"> PAGEREF _Toc69117899 \h </w:instrText>
+              <w:instrText xml:space="preserve"> PAGEREF _Toc69136709 \h </w:instrText>
             </w:r>
             <w:r>
               <w:rPr>
@@ -2463,7 +2425,7 @@
               <w:lang w:eastAsia="fr-CA"/>
             </w:rPr>
           </w:pPr>
-          <w:hyperlink w:anchor="_Toc69117900" w:history="1">
+          <w:hyperlink w:anchor="_Toc69136710" w:history="1">
             <w:r>
               <w:rPr>
                 <w:rStyle w:val="Hyperlink"/>
@@ -2491,7 +2453,7 @@
                 <w:noProof/>
                 <w:webHidden/>
               </w:rPr>
-              <w:instrText xml:space="preserve"> PAGEREF _Toc69117900 \h </w:instrText>
+              <w:instrText xml:space="preserve"> PAGEREF _Toc69136710 \h </w:instrText>
             </w:r>
             <w:r>
               <w:rPr>
@@ -2538,7 +2500,7 @@
               <w:lang w:eastAsia="fr-CA"/>
             </w:rPr>
           </w:pPr>
-          <w:hyperlink w:anchor="_Toc69117901" w:history="1">
+          <w:hyperlink w:anchor="_Toc69136711" w:history="1">
             <w:r>
               <w:rPr>
                 <w:rStyle w:val="Hyperlink"/>
@@ -2566,7 +2528,7 @@
                 <w:noProof/>
                 <w:webHidden/>
               </w:rPr>
-              <w:instrText xml:space="preserve"> PAGEREF _Toc69117901 \h </w:instrText>
+              <w:instrText xml:space="preserve"> PAGEREF _Toc69136711 \h </w:instrText>
             </w:r>
             <w:r>
               <w:rPr>
@@ -2611,7 +2573,7 @@
               <w:lang w:eastAsia="fr-CA"/>
             </w:rPr>
           </w:pPr>
-          <w:hyperlink w:anchor="_Toc69117902" w:history="1">
+          <w:hyperlink w:anchor="_Toc69136712" w:history="1">
             <w:r>
               <w:rPr>
                 <w:rStyle w:val="Hyperlink"/>
@@ -2639,7 +2601,7 @@
                 <w:noProof/>
                 <w:webHidden/>
               </w:rPr>
-              <w:instrText xml:space="preserve"> PAGEREF _Toc69117902 \h </w:instrText>
+              <w:instrText xml:space="preserve"> PAGEREF _Toc69136712 \h </w:instrText>
             </w:r>
             <w:r>
               <w:rPr>
@@ -2684,7 +2646,7 @@
               <w:lang w:eastAsia="fr-CA"/>
             </w:rPr>
           </w:pPr>
-          <w:hyperlink w:anchor="_Toc69117903" w:history="1">
+          <w:hyperlink w:anchor="_Toc69136713" w:history="1">
             <w:r>
               <w:rPr>
                 <w:rStyle w:val="Hyperlink"/>
@@ -2712,7 +2674,7 @@
                 <w:noProof/>
                 <w:webHidden/>
               </w:rPr>
-              <w:instrText xml:space="preserve"> PAGEREF _Toc69117903 \h </w:instrText>
+              <w:instrText xml:space="preserve"> PAGEREF _Toc69136713 \h </w:instrText>
             </w:r>
             <w:r>
               <w:rPr>
@@ -2759,7 +2721,7 @@
               <w:lang w:eastAsia="fr-CA"/>
             </w:rPr>
           </w:pPr>
-          <w:hyperlink w:anchor="_Toc69117904" w:history="1">
+          <w:hyperlink w:anchor="_Toc69136714" w:history="1">
             <w:r>
               <w:rPr>
                 <w:rStyle w:val="Hyperlink"/>
@@ -2787,7 +2749,7 @@
                 <w:noProof/>
                 <w:webHidden/>
               </w:rPr>
-              <w:instrText xml:space="preserve"> PAGEREF _Toc69117904 \h </w:instrText>
+              <w:instrText xml:space="preserve"> PAGEREF _Toc69136714 \h </w:instrText>
             </w:r>
             <w:r>
               <w:rPr>
@@ -2832,7 +2794,7 @@
               <w:lang w:eastAsia="fr-CA"/>
             </w:rPr>
           </w:pPr>
-          <w:hyperlink w:anchor="_Toc69117905" w:history="1">
+          <w:hyperlink w:anchor="_Toc69136715" w:history="1">
             <w:r>
               <w:rPr>
                 <w:rStyle w:val="Hyperlink"/>
@@ -2860,7 +2822,7 @@
                 <w:noProof/>
                 <w:webHidden/>
               </w:rPr>
-              <w:instrText xml:space="preserve"> PAGEREF _Toc69117905 \h </w:instrText>
+              <w:instrText xml:space="preserve"> PAGEREF _Toc69136715 \h </w:instrText>
             </w:r>
             <w:r>
               <w:rPr>
@@ -2905,7 +2867,7 @@
               <w:lang w:eastAsia="fr-CA"/>
             </w:rPr>
           </w:pPr>
-          <w:hyperlink w:anchor="_Toc69117906" w:history="1">
+          <w:hyperlink w:anchor="_Toc69136716" w:history="1">
             <w:r>
               <w:rPr>
                 <w:rStyle w:val="Hyperlink"/>
@@ -2933,7 +2895,7 @@
                 <w:noProof/>
                 <w:webHidden/>
               </w:rPr>
-              <w:instrText xml:space="preserve"> PAGEREF _Toc69117906 \h </w:instrText>
+              <w:instrText xml:space="preserve"> PAGEREF _Toc69136716 \h </w:instrText>
             </w:r>
             <w:r>
               <w:rPr>
@@ -2978,7 +2940,7 @@
               <w:lang w:eastAsia="fr-CA"/>
             </w:rPr>
           </w:pPr>
-          <w:hyperlink w:anchor="_Toc69117907" w:history="1">
+          <w:hyperlink w:anchor="_Toc69136717" w:history="1">
             <w:r>
               <w:rPr>
                 <w:rStyle w:val="Hyperlink"/>
@@ -3006,7 +2968,7 @@
                 <w:noProof/>
                 <w:webHidden/>
               </w:rPr>
-              <w:instrText xml:space="preserve"> PAGEREF _Toc69117907 \h </w:instrText>
+              <w:instrText xml:space="preserve"> PAGEREF _Toc69136717 \h </w:instrText>
             </w:r>
             <w:r>
               <w:rPr>
@@ -3051,7 +3013,7 @@
               <w:lang w:eastAsia="fr-CA"/>
             </w:rPr>
           </w:pPr>
-          <w:hyperlink w:anchor="_Toc69117908" w:history="1">
+          <w:hyperlink w:anchor="_Toc69136718" w:history="1">
             <w:r>
               <w:rPr>
                 <w:rStyle w:val="Hyperlink"/>
@@ -3079,7 +3041,7 @@
                 <w:noProof/>
                 <w:webHidden/>
               </w:rPr>
-              <w:instrText xml:space="preserve"> PAGEREF _Toc69117908 \h </w:instrText>
+              <w:instrText xml:space="preserve"> PAGEREF _Toc69136718 \h </w:instrText>
             </w:r>
             <w:r>
               <w:rPr>
@@ -3126,7 +3088,7 @@
               <w:lang w:eastAsia="fr-CA"/>
             </w:rPr>
           </w:pPr>
-          <w:hyperlink w:anchor="_Toc69117909" w:history="1">
+          <w:hyperlink w:anchor="_Toc69136719" w:history="1">
             <w:r>
               <w:rPr>
                 <w:rStyle w:val="Hyperlink"/>
@@ -3154,7 +3116,7 @@
                 <w:noProof/>
                 <w:webHidden/>
               </w:rPr>
-              <w:instrText xml:space="preserve"> PAGEREF _Toc69117909 \h </w:instrText>
+              <w:instrText xml:space="preserve"> PAGEREF _Toc69136719 \h </w:instrText>
             </w:r>
             <w:r>
               <w:rPr>
@@ -3199,7 +3161,7 @@
               <w:lang w:eastAsia="fr-CA"/>
             </w:rPr>
           </w:pPr>
-          <w:hyperlink w:anchor="_Toc69117910" w:history="1">
+          <w:hyperlink w:anchor="_Toc69136720" w:history="1">
             <w:r>
               <w:rPr>
                 <w:rStyle w:val="Hyperlink"/>
@@ -3227,7 +3189,7 @@
                 <w:noProof/>
                 <w:webHidden/>
               </w:rPr>
-              <w:instrText xml:space="preserve"> PAGEREF _Toc69117910 \h </w:instrText>
+              <w:instrText xml:space="preserve"> PAGEREF _Toc69136720 \h </w:instrText>
             </w:r>
             <w:r>
               <w:rPr>
@@ -3272,7 +3234,7 @@
               <w:lang w:eastAsia="fr-CA"/>
             </w:rPr>
           </w:pPr>
-          <w:hyperlink w:anchor="_Toc69117911" w:history="1">
+          <w:hyperlink w:anchor="_Toc69136721" w:history="1">
             <w:r>
               <w:rPr>
                 <w:rStyle w:val="Hyperlink"/>
@@ -3300,7 +3262,7 @@
                 <w:noProof/>
                 <w:webHidden/>
               </w:rPr>
-              <w:instrText xml:space="preserve"> PAGEREF _Toc69117911 \h </w:instrText>
+              <w:instrText xml:space="preserve"> PAGEREF _Toc69136721 \h </w:instrText>
             </w:r>
             <w:r>
               <w:rPr>
@@ -3347,7 +3309,7 @@
               <w:lang w:eastAsia="fr-CA"/>
             </w:rPr>
           </w:pPr>
-          <w:hyperlink w:anchor="_Toc69117912" w:history="1">
+          <w:hyperlink w:anchor="_Toc69136722" w:history="1">
             <w:r>
               <w:rPr>
                 <w:rStyle w:val="Hyperlink"/>
@@ -3375,7 +3337,7 @@
                 <w:noProof/>
                 <w:webHidden/>
               </w:rPr>
-              <w:instrText xml:space="preserve"> PAGEREF _Toc69117912 \h </w:instrText>
+              <w:instrText xml:space="preserve"> PAGEREF _Toc69136722 \h </w:instrText>
             </w:r>
             <w:r>
               <w:rPr>
@@ -3420,7 +3382,7 @@
               <w:lang w:eastAsia="fr-CA"/>
             </w:rPr>
           </w:pPr>
-          <w:hyperlink w:anchor="_Toc69117913" w:history="1">
+          <w:hyperlink w:anchor="_Toc69136723" w:history="1">
             <w:r>
               <w:rPr>
                 <w:rStyle w:val="Hyperlink"/>
@@ -3448,7 +3410,7 @@
                 <w:noProof/>
                 <w:webHidden/>
               </w:rPr>
-              <w:instrText xml:space="preserve"> PAGEREF _Toc69117913 \h </w:instrText>
+              <w:instrText xml:space="preserve"> PAGEREF _Toc69136723 \h </w:instrText>
             </w:r>
             <w:r>
               <w:rPr>
@@ -3493,7 +3455,7 @@
               <w:lang w:eastAsia="fr-CA"/>
             </w:rPr>
           </w:pPr>
-          <w:hyperlink w:anchor="_Toc69117914" w:history="1">
+          <w:hyperlink w:anchor="_Toc69136724" w:history="1">
             <w:r>
               <w:rPr>
                 <w:rStyle w:val="Hyperlink"/>
@@ -3521,7 +3483,7 @@
                 <w:noProof/>
                 <w:webHidden/>
               </w:rPr>
-              <w:instrText xml:space="preserve"> PAGEREF _Toc69117914 \h </w:instrText>
+              <w:instrText xml:space="preserve"> PAGEREF _Toc69136724 \h </w:instrText>
             </w:r>
             <w:r>
               <w:rPr>
@@ -3567,7 +3529,7 @@
               <w:lang w:eastAsia="fr-CA"/>
             </w:rPr>
           </w:pPr>
-          <w:hyperlink w:anchor="_Toc69117915" w:history="1">
+          <w:hyperlink w:anchor="_Toc69136725" w:history="1">
             <w:r>
               <w:rPr>
                 <w:rStyle w:val="Hyperlink"/>
@@ -3595,7 +3557,7 @@
                 <w:noProof/>
                 <w:webHidden/>
               </w:rPr>
-              <w:instrText xml:space="preserve"> PAGEREF _Toc69117915 \h </w:instrText>
+              <w:instrText xml:space="preserve"> PAGEREF _Toc69136725 \h </w:instrText>
             </w:r>
             <w:r>
               <w:rPr>
@@ -3642,7 +3604,7 @@
               <w:lang w:eastAsia="fr-CA"/>
             </w:rPr>
           </w:pPr>
-          <w:hyperlink w:anchor="_Toc69117916" w:history="1">
+          <w:hyperlink w:anchor="_Toc69136726" w:history="1">
             <w:r>
               <w:rPr>
                 <w:rStyle w:val="Hyperlink"/>
@@ -3670,7 +3632,7 @@
                 <w:noProof/>
                 <w:webHidden/>
               </w:rPr>
-              <w:instrText xml:space="preserve"> PAGEREF _Toc69117916 \h </w:instrText>
+              <w:instrText xml:space="preserve"> PAGEREF _Toc69136726 \h </w:instrText>
             </w:r>
             <w:r>
               <w:rPr>
@@ -3717,7 +3679,7 @@
               <w:lang w:eastAsia="fr-CA"/>
             </w:rPr>
           </w:pPr>
-          <w:hyperlink w:anchor="_Toc69117917" w:history="1">
+          <w:hyperlink w:anchor="_Toc69136727" w:history="1">
             <w:r>
               <w:rPr>
                 <w:rStyle w:val="Hyperlink"/>
@@ -3745,7 +3707,7 @@
                 <w:noProof/>
                 <w:webHidden/>
               </w:rPr>
-              <w:instrText xml:space="preserve"> PAGEREF _Toc69117917 \h </w:instrText>
+              <w:instrText xml:space="preserve"> PAGEREF _Toc69136727 \h </w:instrText>
             </w:r>
             <w:r>
               <w:rPr>
@@ -3791,14 +3753,14 @@
               <w:lang w:eastAsia="fr-CA"/>
             </w:rPr>
           </w:pPr>
-          <w:hyperlink w:anchor="_Toc69117918" w:history="1">
+          <w:hyperlink w:anchor="_Toc69136728" w:history="1">
             <w:r>
               <w:rPr>
                 <w:rStyle w:val="Hyperlink"/>
                 <w:rFonts w:ascii="Times New Roman" w:hAnsi="Times New Roman" w:cs="Times New Roman"/>
                 <w:noProof/>
               </w:rPr>
-              <w:t>Compte rendu de la gestion de projet</w:t>
+              <w:t>Compte Rendu de la Gestion de Projet</w:t>
             </w:r>
             <w:r>
               <w:rPr>
@@ -3819,7 +3781,7 @@
                 <w:noProof/>
                 <w:webHidden/>
               </w:rPr>
-              <w:instrText xml:space="preserve"> PAGEREF _Toc69117918 \h </w:instrText>
+              <w:instrText xml:space="preserve"> PAGEREF _Toc69136728 \h </w:instrText>
             </w:r>
             <w:r>
               <w:rPr>
@@ -3866,7 +3828,7 @@
               <w:lang w:eastAsia="fr-CA"/>
             </w:rPr>
           </w:pPr>
-          <w:hyperlink w:anchor="_Toc69117919" w:history="1">
+          <w:hyperlink w:anchor="_Toc69136729" w:history="1">
             <w:r>
               <w:rPr>
                 <w:rStyle w:val="Hyperlink"/>
@@ -3894,7 +3856,7 @@
                 <w:noProof/>
                 <w:webHidden/>
               </w:rPr>
-              <w:instrText xml:space="preserve"> PAGEREF _Toc69117919 \h </w:instrText>
+              <w:instrText xml:space="preserve"> PAGEREF _Toc69136729 \h </w:instrText>
             </w:r>
             <w:r>
               <w:rPr>
@@ -3939,7 +3901,7 @@
               <w:lang w:eastAsia="fr-CA"/>
             </w:rPr>
           </w:pPr>
-          <w:hyperlink w:anchor="_Toc69117920" w:history="1">
+          <w:hyperlink w:anchor="_Toc69136730" w:history="1">
             <w:r>
               <w:rPr>
                 <w:rStyle w:val="Hyperlink"/>
@@ -3967,7 +3929,7 @@
                 <w:noProof/>
                 <w:webHidden/>
               </w:rPr>
-              <w:instrText xml:space="preserve"> PAGEREF _Toc69117920 \h </w:instrText>
+              <w:instrText xml:space="preserve"> PAGEREF _Toc69136730 \h </w:instrText>
             </w:r>
             <w:r>
               <w:rPr>
@@ -4014,7 +3976,7 @@
               <w:lang w:eastAsia="fr-CA"/>
             </w:rPr>
           </w:pPr>
-          <w:hyperlink w:anchor="_Toc69117921" w:history="1">
+          <w:hyperlink w:anchor="_Toc69136731" w:history="1">
             <w:r>
               <w:rPr>
                 <w:rStyle w:val="Hyperlink"/>
@@ -4042,7 +4004,7 @@
                 <w:noProof/>
                 <w:webHidden/>
               </w:rPr>
-              <w:instrText xml:space="preserve"> PAGEREF _Toc69117921 \h </w:instrText>
+              <w:instrText xml:space="preserve"> PAGEREF _Toc69136731 \h </w:instrText>
             </w:r>
             <w:r>
               <w:rPr>
@@ -4087,13 +4049,86 @@
               <w:lang w:eastAsia="fr-CA"/>
             </w:rPr>
           </w:pPr>
-          <w:hyperlink w:anchor="_Toc69117922" w:history="1">
+          <w:hyperlink w:anchor="_Toc69136732" w:history="1">
             <w:r>
               <w:rPr>
                 <w:rStyle w:val="Hyperlink"/>
                 <w:rFonts w:ascii="Times New Roman" w:hAnsi="Times New Roman" w:cs="Times New Roman"/>
                 <w:noProof/>
               </w:rPr>
+              <w:t>Répartition des tâches</w:t>
+            </w:r>
+            <w:r>
+              <w:rPr>
+                <w:noProof/>
+                <w:webHidden/>
+              </w:rPr>
+              <w:tab/>
+            </w:r>
+            <w:r>
+              <w:rPr>
+                <w:noProof/>
+                <w:webHidden/>
+              </w:rPr>
+              <w:fldChar w:fldCharType="begin"/>
+            </w:r>
+            <w:r>
+              <w:rPr>
+                <w:noProof/>
+                <w:webHidden/>
+              </w:rPr>
+              <w:instrText xml:space="preserve"> PAGEREF _Toc69136732 \h </w:instrText>
+            </w:r>
+            <w:r>
+              <w:rPr>
+                <w:noProof/>
+                <w:webHidden/>
+              </w:rPr>
+            </w:r>
+            <w:r>
+              <w:rPr>
+                <w:noProof/>
+                <w:webHidden/>
+              </w:rPr>
+              <w:fldChar w:fldCharType="separate"/>
+            </w:r>
+            <w:r>
+              <w:rPr>
+                <w:noProof/>
+                <w:webHidden/>
+              </w:rPr>
+              <w:t>8</w:t>
+            </w:r>
+            <w:r>
+              <w:rPr>
+                <w:noProof/>
+                <w:webHidden/>
+              </w:rPr>
+              <w:fldChar w:fldCharType="end"/>
+            </w:r>
+          </w:hyperlink>
+        </w:p>
+        <w:p>
+          <w:pPr>
+            <w:pStyle w:val="TOC4"/>
+            <w:tabs>
+              <w:tab w:val="right" w:leader="dot" w:pos="8630"/>
+            </w:tabs>
+            <w:rPr>
+              <w:rFonts w:eastAsiaTheme="minorEastAsia" w:cstheme="minorBidi"/>
+              <w:noProof/>
+              <w:sz w:val="22"/>
+              <w:szCs w:val="22"/>
+              <w:lang w:eastAsia="fr-CA"/>
+            </w:rPr>
+          </w:pPr>
+          <w:hyperlink w:anchor="_Toc69136733" w:history="1">
+            <w:r>
+              <w:rPr>
+                <w:rStyle w:val="Hyperlink"/>
+                <w:rFonts w:ascii="Times New Roman" w:hAnsi="Times New Roman" w:cs="Times New Roman"/>
+                <w:noProof/>
+              </w:rPr>
               <w:t>Comptes Rendus – Rencontres</w:t>
             </w:r>
             <w:r>
@@ -4115,7 +4150,7 @@
                 <w:noProof/>
                 <w:webHidden/>
               </w:rPr>
-              <w:instrText xml:space="preserve"> PAGEREF _Toc69117922 \h </w:instrText>
+              <w:instrText xml:space="preserve"> PAGEREF _Toc69136733 \h </w:instrText>
             </w:r>
             <w:r>
               <w:rPr>
@@ -4135,7 +4170,7 @@
                 <w:noProof/>
                 <w:webHidden/>
               </w:rPr>
-              <w:t>8</w:t>
+              <w:t>9</w:t>
             </w:r>
             <w:r>
               <w:rPr>
@@ -4162,7 +4197,7 @@
               <w:lang w:eastAsia="fr-CA"/>
             </w:rPr>
           </w:pPr>
-          <w:hyperlink w:anchor="_Toc69117923" w:history="1">
+          <w:hyperlink w:anchor="_Toc69136734" w:history="1">
             <w:r>
               <w:rPr>
                 <w:rStyle w:val="Hyperlink"/>
@@ -4190,7 +4225,7 @@
                 <w:noProof/>
                 <w:webHidden/>
               </w:rPr>
-              <w:instrText xml:space="preserve"> PAGEREF _Toc69117923 \h </w:instrText>
+              <w:instrText xml:space="preserve"> PAGEREF _Toc69136734 \h </w:instrText>
             </w:r>
             <w:r>
               <w:rPr>
@@ -4210,7 +4245,7 @@
                 <w:noProof/>
                 <w:webHidden/>
               </w:rPr>
-              <w:t>8</w:t>
+              <w:t>9</w:t>
             </w:r>
             <w:r>
               <w:rPr>
@@ -4235,7 +4270,7 @@
               <w:lang w:eastAsia="fr-CA"/>
             </w:rPr>
           </w:pPr>
-          <w:hyperlink w:anchor="_Toc69117924" w:history="1">
+          <w:hyperlink w:anchor="_Toc69136735" w:history="1">
             <w:r>
               <w:rPr>
                 <w:rStyle w:val="Hyperlink"/>
@@ -4263,7 +4298,7 @@
                 <w:noProof/>
                 <w:webHidden/>
               </w:rPr>
-              <w:instrText xml:space="preserve"> PAGEREF _Toc69117924 \h </w:instrText>
+              <w:instrText xml:space="preserve"> PAGEREF _Toc69136735 \h </w:instrText>
             </w:r>
             <w:r>
               <w:rPr>
@@ -4283,7 +4318,7 @@
                 <w:noProof/>
                 <w:webHidden/>
               </w:rPr>
-              <w:t>8</w:t>
+              <w:t>9</w:t>
             </w:r>
             <w:r>
               <w:rPr>
@@ -4308,7 +4343,7 @@
               <w:lang w:eastAsia="fr-CA"/>
             </w:rPr>
           </w:pPr>
-          <w:hyperlink w:anchor="_Toc69117925" w:history="1">
+          <w:hyperlink w:anchor="_Toc69136736" w:history="1">
             <w:r>
               <w:rPr>
                 <w:rStyle w:val="Hyperlink"/>
@@ -4336,7 +4371,7 @@
                 <w:noProof/>
                 <w:webHidden/>
               </w:rPr>
-              <w:instrText xml:space="preserve"> PAGEREF _Toc69117925 \h </w:instrText>
+              <w:instrText xml:space="preserve"> PAGEREF _Toc69136736 \h </w:instrText>
             </w:r>
             <w:r>
               <w:rPr>
@@ -4356,7 +4391,7 @@
                 <w:noProof/>
                 <w:webHidden/>
               </w:rPr>
-              <w:t>8</w:t>
+              <w:t>10</w:t>
             </w:r>
             <w:r>
               <w:rPr>
@@ -4383,7 +4418,7 @@
               <w:lang w:eastAsia="fr-CA"/>
             </w:rPr>
           </w:pPr>
-          <w:hyperlink w:anchor="_Toc69117926" w:history="1">
+          <w:hyperlink w:anchor="_Toc69136737" w:history="1">
             <w:r>
               <w:rPr>
                 <w:rStyle w:val="Hyperlink"/>
@@ -4411,7 +4446,7 @@
                 <w:noProof/>
                 <w:webHidden/>
               </w:rPr>
-              <w:instrText xml:space="preserve"> PAGEREF _Toc69117926 \h </w:instrText>
+              <w:instrText xml:space="preserve"> PAGEREF _Toc69136737 \h </w:instrText>
             </w:r>
             <w:r>
               <w:rPr>
@@ -4431,7 +4466,7 @@
                 <w:noProof/>
                 <w:webHidden/>
               </w:rPr>
-              <w:t>8</w:t>
+              <w:t>10</w:t>
             </w:r>
             <w:r>
               <w:rPr>
@@ -4457,7 +4492,7 @@
               <w:lang w:eastAsia="fr-CA"/>
             </w:rPr>
           </w:pPr>
-          <w:hyperlink w:anchor="_Toc69117927" w:history="1">
+          <w:hyperlink w:anchor="_Toc69136738" w:history="1">
             <w:r>
               <w:rPr>
                 <w:rStyle w:val="Hyperlink"/>
@@ -4485,7 +4520,7 @@
                 <w:noProof/>
                 <w:webHidden/>
               </w:rPr>
-              <w:instrText xml:space="preserve"> PAGEREF _Toc69117927 \h </w:instrText>
+              <w:instrText xml:space="preserve"> PAGEREF _Toc69136738 \h </w:instrText>
             </w:r>
             <w:r>
               <w:rPr>
@@ -4505,7 +4540,7 @@
                 <w:noProof/>
                 <w:webHidden/>
               </w:rPr>
-              <w:t>8</w:t>
+              <w:t>10</w:t>
             </w:r>
             <w:r>
               <w:rPr>
@@ -4532,7 +4567,7 @@
               <w:lang w:eastAsia="fr-CA"/>
             </w:rPr>
           </w:pPr>
-          <w:hyperlink w:anchor="_Toc69117928" w:history="1">
+          <w:hyperlink w:anchor="_Toc69136739" w:history="1">
             <w:r>
               <w:rPr>
                 <w:rStyle w:val="Hyperlink"/>
@@ -4560,7 +4595,7 @@
                 <w:noProof/>
                 <w:webHidden/>
               </w:rPr>
-              <w:instrText xml:space="preserve"> PAGEREF _Toc69117928 \h </w:instrText>
+              <w:instrText xml:space="preserve"> PAGEREF _Toc69136739 \h </w:instrText>
             </w:r>
             <w:r>
               <w:rPr>
@@ -4580,7 +4615,7 @@
                 <w:noProof/>
                 <w:webHidden/>
               </w:rPr>
-              <w:t>8</w:t>
+              <w:t>10</w:t>
             </w:r>
             <w:r>
               <w:rPr>
@@ -4642,7 +4677,7 @@
           <w:rFonts w:ascii="Times New Roman" w:hAnsi="Times New Roman" w:cs="Times New Roman"/>
         </w:rPr>
       </w:pPr>
-      <w:bookmarkStart w:id="2" w:name="_Toc69117891"/>
+      <w:bookmarkStart w:id="2" w:name="_Toc69136701"/>
       <w:r>
         <w:rPr>
           <w:rFonts w:ascii="Times New Roman" w:hAnsi="Times New Roman" w:cs="Times New Roman"/>
@@ -4659,7 +4694,7 @@
           <w:rFonts w:ascii="Times New Roman" w:hAnsi="Times New Roman" w:cs="Times New Roman"/>
         </w:rPr>
       </w:pPr>
-      <w:bookmarkStart w:id="3" w:name="_Toc69117892"/>
+      <w:bookmarkStart w:id="3" w:name="_Toc69136702"/>
       <w:r>
         <w:rPr>
           <w:rFonts w:ascii="Times New Roman" w:hAnsi="Times New Roman" w:cs="Times New Roman"/>
@@ -4747,7 +4782,25 @@
           <w:szCs w:val="24"/>
         </w:rPr>
         <w:tab/>
-        <w:t>Bien qu’il nous était permis dans l’énoncé de développer quelque chose de ludique ou bien faisant appel à des données fictives, nous avons préféré opter pour un projet pertinent, réel et d’actualité. Les valeurs peuplant notre base de données ne pourraient pas être davantage réalistes, réelles et exactes puisqu’en grande majorité, elles proviennent de l’outil pour développeurs de l’une des plus grandes plateformes présentement disponible traitant du sujet.</w:t>
+        <w:t xml:space="preserve">Bien qu’il nous </w:t>
+      </w:r>
+      <w:proofErr w:type="gramStart"/>
+      <w:r>
+        <w:rPr>
+          <w:rFonts w:ascii="Times New Roman" w:hAnsi="Times New Roman" w:cs="Times New Roman"/>
+          <w:sz w:val="24"/>
+          <w:szCs w:val="24"/>
+        </w:rPr>
+        <w:t>était</w:t>
+      </w:r>
+      <w:proofErr w:type="gramEnd"/>
+      <w:r>
+        <w:rPr>
+          <w:rFonts w:ascii="Times New Roman" w:hAnsi="Times New Roman" w:cs="Times New Roman"/>
+          <w:sz w:val="24"/>
+          <w:szCs w:val="24"/>
+        </w:rPr>
+        <w:t xml:space="preserve"> permis dans l’énoncé de développer quelque chose de ludique ou bien faisant appel à des données fictives, nous avons préféré opter pour un projet pertinent, réel et d’actualité. Les valeurs peuplant notre base de données ne pourraient pas être davantage réalistes, réelles et exactes puisqu’en grande majorité, elles proviennent de l’outil pour développeurs de l’une des plus grandes plateformes présentement disponible traitant du sujet.</w:t>
       </w:r>
       <w:r>
         <w:rPr>
@@ -4820,7 +4873,7 @@
           <w:rFonts w:ascii="Times New Roman" w:hAnsi="Times New Roman" w:cs="Times New Roman"/>
         </w:rPr>
       </w:pPr>
-      <w:bookmarkStart w:id="4" w:name="_Toc69117893"/>
+      <w:bookmarkStart w:id="4" w:name="_Toc69136703"/>
       <w:r>
         <w:rPr>
           <w:rFonts w:ascii="Times New Roman" w:hAnsi="Times New Roman" w:cs="Times New Roman"/>
@@ -5007,7 +5060,7 @@
           <w:rFonts w:ascii="Times New Roman" w:hAnsi="Times New Roman" w:cs="Times New Roman"/>
         </w:rPr>
       </w:pPr>
-      <w:bookmarkStart w:id="5" w:name="_Toc69117894"/>
+      <w:bookmarkStart w:id="5" w:name="_Toc69136704"/>
       <w:r>
         <w:rPr>
           <w:rFonts w:ascii="Times New Roman" w:hAnsi="Times New Roman" w:cs="Times New Roman"/>
@@ -5066,7 +5119,7 @@
           <w:rFonts w:ascii="Times New Roman" w:hAnsi="Times New Roman" w:cs="Times New Roman"/>
         </w:rPr>
       </w:pPr>
-      <w:bookmarkStart w:id="6" w:name="_Toc69117895"/>
+      <w:bookmarkStart w:id="6" w:name="_Toc69136705"/>
       <w:r>
         <w:rPr>
           <w:rFonts w:ascii="Times New Roman" w:hAnsi="Times New Roman" w:cs="Times New Roman"/>
@@ -5343,7 +5396,7 @@
           <w:rFonts w:ascii="Times New Roman" w:hAnsi="Times New Roman" w:cs="Times New Roman"/>
         </w:rPr>
       </w:pPr>
-      <w:bookmarkStart w:id="7" w:name="_Toc69117896"/>
+      <w:bookmarkStart w:id="7" w:name="_Toc69136706"/>
       <w:r>
         <w:rPr>
           <w:rFonts w:ascii="Times New Roman" w:hAnsi="Times New Roman" w:cs="Times New Roman"/>
@@ -5371,7 +5424,7 @@
           <w:rFonts w:ascii="Times New Roman" w:hAnsi="Times New Roman" w:cs="Times New Roman"/>
         </w:rPr>
       </w:pPr>
-      <w:bookmarkStart w:id="8" w:name="_Toc69117897"/>
+      <w:bookmarkStart w:id="8" w:name="_Toc69136707"/>
       <w:r>
         <w:rPr>
           <w:rFonts w:ascii="Times New Roman" w:hAnsi="Times New Roman" w:cs="Times New Roman"/>
@@ -5805,7 +5858,7 @@
           <w:rFonts w:ascii="Times New Roman" w:hAnsi="Times New Roman" w:cs="Times New Roman"/>
         </w:rPr>
       </w:pPr>
-      <w:bookmarkStart w:id="9" w:name="_Toc69117898"/>
+      <w:bookmarkStart w:id="9" w:name="_Toc69136708"/>
       <w:r>
         <w:rPr>
           <w:rFonts w:ascii="Times New Roman" w:hAnsi="Times New Roman" w:cs="Times New Roman"/>
@@ -5908,7 +5961,7 @@
           <w:rFonts w:ascii="Times New Roman" w:hAnsi="Times New Roman" w:cs="Times New Roman"/>
         </w:rPr>
       </w:pPr>
-      <w:bookmarkStart w:id="10" w:name="_Toc69117899"/>
+      <w:bookmarkStart w:id="10" w:name="_Toc69136709"/>
       <w:r>
         <w:rPr>
           <w:rFonts w:ascii="Times New Roman" w:hAnsi="Times New Roman" w:cs="Times New Roman"/>
@@ -6090,7 +6143,7 @@
           <w:rFonts w:ascii="Times New Roman" w:hAnsi="Times New Roman" w:cs="Times New Roman"/>
         </w:rPr>
       </w:pPr>
-      <w:bookmarkStart w:id="11" w:name="_Toc69117900"/>
+      <w:bookmarkStart w:id="11" w:name="_Toc69136710"/>
       <w:r>
         <w:rPr>
           <w:rFonts w:ascii="Times New Roman" w:hAnsi="Times New Roman" w:cs="Times New Roman"/>
@@ -6107,7 +6160,7 @@
           <w:rFonts w:ascii="Times New Roman" w:hAnsi="Times New Roman" w:cs="Times New Roman"/>
         </w:rPr>
       </w:pPr>
-      <w:bookmarkStart w:id="12" w:name="_Toc69117901"/>
+      <w:bookmarkStart w:id="12" w:name="_Toc69136711"/>
       <w:r>
         <w:rPr>
           <w:rFonts w:ascii="Times New Roman" w:hAnsi="Times New Roman" w:cs="Times New Roman"/>
@@ -6205,16 +6258,27 @@
           <w:rFonts w:ascii="Times New Roman" w:hAnsi="Times New Roman" w:cs="Times New Roman"/>
         </w:rPr>
       </w:pPr>
-      <w:bookmarkStart w:id="13" w:name="_Toc69117902"/>
-      <w:r>
-        <w:rPr>
-          <w:rFonts w:ascii="Times New Roman" w:hAnsi="Times New Roman" w:cs="Times New Roman"/>
-        </w:rPr>
-        <w:t>Modèle Entité-Relation du système</w:t>
+      <w:bookmarkStart w:id="13" w:name="_Toc69136712"/>
+      <w:r>
+        <w:rPr>
+          <w:rFonts w:ascii="Times New Roman" w:hAnsi="Times New Roman" w:cs="Times New Roman"/>
+        </w:rPr>
+        <w:t xml:space="preserve">Modèle Entité-Relation du </w:t>
+      </w:r>
+      <w:r>
+        <w:rPr>
+          <w:rFonts w:ascii="Times New Roman" w:hAnsi="Times New Roman" w:cs="Times New Roman"/>
+        </w:rPr>
+        <w:t>S</w:t>
+      </w:r>
+      <w:r>
+        <w:rPr>
+          <w:rFonts w:ascii="Times New Roman" w:hAnsi="Times New Roman" w:cs="Times New Roman"/>
+        </w:rPr>
+        <w:t>ystème</w:t>
       </w:r>
       <w:bookmarkEnd w:id="13"/>
     </w:p>
-    <w:p/>
     <w:p>
       <w:pPr>
         <w:spacing w:line="240" w:lineRule="auto"/>
@@ -6225,15 +6289,6 @@
           <w:szCs w:val="24"/>
         </w:rPr>
       </w:pPr>
-      <w:r>
-        <w:rPr>
-          <w:rFonts w:ascii="Times New Roman" w:hAnsi="Times New Roman" w:cs="Times New Roman"/>
-          <w:sz w:val="24"/>
-          <w:szCs w:val="24"/>
-        </w:rPr>
-        <w:tab/>
-        <w:t xml:space="preserve">On retrouve ci-dessous le modèle entité-relation du système ayant permit de bien structurer notre démarche dans l’implantation de notre base de données. </w:t>
-      </w:r>
     </w:p>
     <w:p>
       <w:pPr>
@@ -6245,6 +6300,30 @@
           <w:szCs w:val="24"/>
         </w:rPr>
       </w:pPr>
+      <w:r>
+        <w:rPr>
+          <w:rFonts w:ascii="Times New Roman" w:hAnsi="Times New Roman" w:cs="Times New Roman"/>
+          <w:sz w:val="24"/>
+          <w:szCs w:val="24"/>
+        </w:rPr>
+        <w:tab/>
+      </w:r>
+      <w:r>
+        <w:rPr>
+          <w:rFonts w:ascii="Times New Roman" w:hAnsi="Times New Roman" w:cs="Times New Roman"/>
+          <w:sz w:val="24"/>
+          <w:szCs w:val="24"/>
+        </w:rPr>
+        <w:t>Voir en Annexes</w:t>
+      </w:r>
+      <w:r>
+        <w:rPr>
+          <w:rFonts w:ascii="Times New Roman" w:hAnsi="Times New Roman" w:cs="Times New Roman"/>
+          <w:sz w:val="24"/>
+          <w:szCs w:val="24"/>
+        </w:rPr>
+        <w:t xml:space="preserve"> le modèle entité-relation du système ayant permit de bien structurer notre démarche dans l’implantation de notre base de données. </w:t>
+      </w:r>
     </w:p>
     <w:p>
       <w:pPr>
@@ -6252,30 +6331,40 @@
         <w:jc w:val="both"/>
         <w:rPr>
           <w:rFonts w:ascii="Times New Roman" w:hAnsi="Times New Roman" w:cs="Times New Roman"/>
-          <w:color w:val="FF0000"/>
-          <w:sz w:val="24"/>
-          <w:szCs w:val="24"/>
-        </w:rPr>
-      </w:pPr>
-      <w:r>
-        <w:rPr>
-          <w:rFonts w:ascii="Times New Roman" w:hAnsi="Times New Roman" w:cs="Times New Roman"/>
-          <w:color w:val="FF0000"/>
-          <w:sz w:val="24"/>
-          <w:szCs w:val="24"/>
-        </w:rPr>
-        <w:t>INSERER ICI LE MODELE ENTITE RELATION</w:t>
-      </w:r>
-      <w:r>
-        <w:rPr>
-          <w:rFonts w:ascii="Times New Roman" w:hAnsi="Times New Roman" w:cs="Times New Roman"/>
-          <w:color w:val="FF0000"/>
-          <w:sz w:val="24"/>
-          <w:szCs w:val="24"/>
-        </w:rPr>
-        <w:t xml:space="preserve"> OU L’INDIQUER EN ANNEXES</w:t>
-      </w:r>
-    </w:p>
+          <w:sz w:val="24"/>
+          <w:szCs w:val="24"/>
+        </w:rPr>
+      </w:pPr>
+    </w:p>
+    <w:p>
+      <w:pPr>
+        <w:pStyle w:val="Heading4"/>
+        <w:rPr>
+          <w:rFonts w:ascii="Times New Roman" w:hAnsi="Times New Roman" w:cs="Times New Roman"/>
+        </w:rPr>
+      </w:pPr>
+      <w:bookmarkStart w:id="14" w:name="_Toc69136713"/>
+      <w:r>
+        <w:rPr>
+          <w:rFonts w:ascii="Times New Roman" w:hAnsi="Times New Roman" w:cs="Times New Roman"/>
+        </w:rPr>
+        <w:t xml:space="preserve">Modèle Relationnel du </w:t>
+      </w:r>
+      <w:r>
+        <w:rPr>
+          <w:rFonts w:ascii="Times New Roman" w:hAnsi="Times New Roman" w:cs="Times New Roman"/>
+        </w:rPr>
+        <w:t>S</w:t>
+      </w:r>
+      <w:r>
+        <w:rPr>
+          <w:rFonts w:ascii="Times New Roman" w:hAnsi="Times New Roman" w:cs="Times New Roman"/>
+        </w:rPr>
+        <w:t>ystème</w:t>
+      </w:r>
+      <w:bookmarkEnd w:id="14"/>
+    </w:p>
+    <w:p/>
     <w:p>
       <w:pPr>
         <w:spacing w:line="240" w:lineRule="auto"/>
@@ -6286,24 +6375,32 @@
           <w:szCs w:val="24"/>
         </w:rPr>
       </w:pPr>
-    </w:p>
-    <w:p>
-      <w:pPr>
-        <w:pStyle w:val="Heading4"/>
-        <w:rPr>
-          <w:rFonts w:ascii="Times New Roman" w:hAnsi="Times New Roman" w:cs="Times New Roman"/>
-        </w:rPr>
-      </w:pPr>
-      <w:bookmarkStart w:id="14" w:name="_Toc69117903"/>
-      <w:r>
-        <w:rPr>
-          <w:rFonts w:ascii="Times New Roman" w:hAnsi="Times New Roman" w:cs="Times New Roman"/>
-        </w:rPr>
-        <w:t>Modèle Relationnel du système</w:t>
-      </w:r>
-      <w:bookmarkEnd w:id="14"/>
-    </w:p>
-    <w:p/>
+      <w:r>
+        <w:rPr>
+          <w:rFonts w:ascii="Times New Roman" w:hAnsi="Times New Roman" w:cs="Times New Roman"/>
+          <w:sz w:val="24"/>
+          <w:szCs w:val="24"/>
+        </w:rPr>
+        <w:tab/>
+        <w:t xml:space="preserve">Le modèle relationnel du système présenté dans </w:t>
+      </w:r>
+      <w:r>
+        <w:rPr>
+          <w:rFonts w:ascii="Times New Roman" w:hAnsi="Times New Roman" w:cs="Times New Roman"/>
+          <w:sz w:val="24"/>
+          <w:szCs w:val="24"/>
+        </w:rPr>
+        <w:t>la section associée en Annexe</w:t>
+      </w:r>
+      <w:r>
+        <w:rPr>
+          <w:rFonts w:ascii="Times New Roman" w:hAnsi="Times New Roman" w:cs="Times New Roman"/>
+          <w:sz w:val="24"/>
+          <w:szCs w:val="24"/>
+        </w:rPr>
+        <w:t xml:space="preserve"> a été obtenu à la suite de l’implémentation de la base de données SQL et du processus de normalisation et d’optimisation des requêtes.</w:t>
+      </w:r>
+    </w:p>
     <w:p>
       <w:pPr>
         <w:spacing w:line="240" w:lineRule="auto"/>
@@ -6314,15 +6411,6 @@
           <w:szCs w:val="24"/>
         </w:rPr>
       </w:pPr>
-      <w:r>
-        <w:rPr>
-          <w:rFonts w:ascii="Times New Roman" w:hAnsi="Times New Roman" w:cs="Times New Roman"/>
-          <w:sz w:val="24"/>
-          <w:szCs w:val="24"/>
-        </w:rPr>
-        <w:tab/>
-        <w:t>Le modèle relationnel du système présenté dans cette section a été obtenu à la suite de l’implémentation de la base de données SQL et du processus de normalisation et d’optimisation des requêtes.</w:t>
-      </w:r>
     </w:p>
     <w:p>
       <w:pPr>
@@ -6330,10 +6418,29 @@
         <w:jc w:val="both"/>
         <w:rPr>
           <w:rFonts w:ascii="Times New Roman" w:hAnsi="Times New Roman" w:cs="Times New Roman"/>
-          <w:sz w:val="24"/>
-          <w:szCs w:val="24"/>
-        </w:rPr>
-      </w:pPr>
+          <w:color w:val="FF0000"/>
+          <w:sz w:val="24"/>
+          <w:szCs w:val="24"/>
+        </w:rPr>
+      </w:pPr>
+      <w:r>
+        <w:rPr>
+          <w:rFonts w:ascii="Times New Roman" w:hAnsi="Times New Roman" w:cs="Times New Roman"/>
+          <w:color w:val="FF0000"/>
+          <w:sz w:val="24"/>
+          <w:szCs w:val="24"/>
+        </w:rPr>
+        <w:t xml:space="preserve">INSERER ICI LE MODELE RELATIONNEL </w:t>
+      </w:r>
+      <w:r>
+        <w:rPr>
+          <w:rFonts w:ascii="Times New Roman" w:hAnsi="Times New Roman" w:cs="Times New Roman"/>
+          <w:color w:val="FF0000"/>
+          <w:sz w:val="24"/>
+          <w:szCs w:val="24"/>
+        </w:rPr>
+        <w:t>OU L’INDIQUER EN ANNEXES</w:t>
+      </w:r>
     </w:p>
     <w:p>
       <w:pPr>
@@ -6341,36 +6448,6 @@
         <w:jc w:val="both"/>
         <w:rPr>
           <w:rFonts w:ascii="Times New Roman" w:hAnsi="Times New Roman" w:cs="Times New Roman"/>
-          <w:color w:val="FF0000"/>
-          <w:sz w:val="24"/>
-          <w:szCs w:val="24"/>
-        </w:rPr>
-      </w:pPr>
-      <w:r>
-        <w:rPr>
-          <w:rFonts w:ascii="Times New Roman" w:hAnsi="Times New Roman" w:cs="Times New Roman"/>
-          <w:color w:val="FF0000"/>
-          <w:sz w:val="24"/>
-          <w:szCs w:val="24"/>
-        </w:rPr>
-        <w:t xml:space="preserve">INSERER ICI LE MODELE RELATIONNEL </w:t>
-      </w:r>
-      <w:r>
-        <w:rPr>
-          <w:rFonts w:ascii="Times New Roman" w:hAnsi="Times New Roman" w:cs="Times New Roman"/>
-          <w:color w:val="FF0000"/>
-          <w:sz w:val="24"/>
-          <w:szCs w:val="24"/>
-        </w:rPr>
-        <w:t>OU L’INDIQUER EN ANNEXES</w:t>
-      </w:r>
-    </w:p>
-    <w:p>
-      <w:pPr>
-        <w:spacing w:line="240" w:lineRule="auto"/>
-        <w:jc w:val="both"/>
-        <w:rPr>
-          <w:rFonts w:ascii="Times New Roman" w:hAnsi="Times New Roman" w:cs="Times New Roman"/>
           <w:sz w:val="24"/>
           <w:szCs w:val="24"/>
         </w:rPr>
@@ -6383,7 +6460,7 @@
           <w:rFonts w:ascii="Times New Roman" w:hAnsi="Times New Roman" w:cs="Times New Roman"/>
         </w:rPr>
       </w:pPr>
-      <w:bookmarkStart w:id="15" w:name="_Toc69117904"/>
+      <w:bookmarkStart w:id="15" w:name="_Toc69136714"/>
       <w:r>
         <w:rPr>
           <w:rFonts w:ascii="Times New Roman" w:hAnsi="Times New Roman" w:cs="Times New Roman"/>
@@ -6399,7 +6476,7 @@
           <w:rFonts w:ascii="Times New Roman" w:hAnsi="Times New Roman" w:cs="Times New Roman"/>
         </w:rPr>
       </w:pPr>
-      <w:bookmarkStart w:id="16" w:name="_Toc69117905"/>
+      <w:bookmarkStart w:id="16" w:name="_Toc69136715"/>
       <w:r>
         <w:rPr>
           <w:rFonts w:ascii="Times New Roman" w:hAnsi="Times New Roman" w:cs="Times New Roman"/>
@@ -6415,7 +6492,7 @@
           <w:rFonts w:ascii="Times New Roman" w:hAnsi="Times New Roman" w:cs="Times New Roman"/>
         </w:rPr>
       </w:pPr>
-      <w:bookmarkStart w:id="17" w:name="_Toc69117906"/>
+      <w:bookmarkStart w:id="17" w:name="_Toc69136716"/>
       <w:r>
         <w:rPr>
           <w:rFonts w:ascii="Times New Roman" w:hAnsi="Times New Roman" w:cs="Times New Roman"/>
@@ -6432,7 +6509,7 @@
         </w:rPr>
       </w:pPr>
       <w:bookmarkStart w:id="18" w:name="_Hlk69048609"/>
-      <w:bookmarkStart w:id="19" w:name="_Toc69117907"/>
+      <w:bookmarkStart w:id="19" w:name="_Toc69136717"/>
       <w:r>
         <w:rPr>
           <w:rFonts w:ascii="Times New Roman" w:hAnsi="Times New Roman" w:cs="Times New Roman"/>
@@ -6449,7 +6526,7 @@
           <w:rFonts w:ascii="Times New Roman" w:hAnsi="Times New Roman" w:cs="Times New Roman"/>
         </w:rPr>
       </w:pPr>
-      <w:bookmarkStart w:id="20" w:name="_Toc69117908"/>
+      <w:bookmarkStart w:id="20" w:name="_Toc69136718"/>
       <w:r>
         <w:rPr>
           <w:rFonts w:ascii="Times New Roman" w:hAnsi="Times New Roman" w:cs="Times New Roman"/>
@@ -6515,7 +6592,7 @@
           <w:rFonts w:ascii="Times New Roman" w:hAnsi="Times New Roman" w:cs="Times New Roman"/>
         </w:rPr>
       </w:pPr>
-      <w:bookmarkStart w:id="21" w:name="_Toc69117909"/>
+      <w:bookmarkStart w:id="21" w:name="_Toc69136719"/>
       <w:r>
         <w:rPr>
           <w:rFonts w:ascii="Times New Roman" w:hAnsi="Times New Roman" w:cs="Times New Roman"/>
@@ -6532,7 +6609,7 @@
           <w:rFonts w:ascii="Times New Roman" w:hAnsi="Times New Roman" w:cs="Times New Roman"/>
         </w:rPr>
       </w:pPr>
-      <w:bookmarkStart w:id="22" w:name="_Toc69117910"/>
+      <w:bookmarkStart w:id="22" w:name="_Toc69136720"/>
       <w:r>
         <w:rPr>
           <w:rFonts w:ascii="Times New Roman" w:hAnsi="Times New Roman" w:cs="Times New Roman"/>
@@ -6548,7 +6625,7 @@
           <w:rFonts w:ascii="Times New Roman" w:hAnsi="Times New Roman" w:cs="Times New Roman"/>
         </w:rPr>
       </w:pPr>
-      <w:bookmarkStart w:id="23" w:name="_Toc69117911"/>
+      <w:bookmarkStart w:id="23" w:name="_Toc69136721"/>
       <w:r>
         <w:rPr>
           <w:rFonts w:ascii="Times New Roman" w:hAnsi="Times New Roman" w:cs="Times New Roman"/>
@@ -6564,7 +6641,7 @@
           <w:rFonts w:ascii="Times New Roman" w:hAnsi="Times New Roman" w:cs="Times New Roman"/>
         </w:rPr>
       </w:pPr>
-      <w:bookmarkStart w:id="24" w:name="_Toc69117912"/>
+      <w:bookmarkStart w:id="24" w:name="_Toc69136722"/>
       <w:r>
         <w:rPr>
           <w:rFonts w:ascii="Times New Roman" w:hAnsi="Times New Roman" w:cs="Times New Roman"/>
@@ -6580,7 +6657,7 @@
           <w:rFonts w:ascii="Times New Roman" w:hAnsi="Times New Roman" w:cs="Times New Roman"/>
         </w:rPr>
       </w:pPr>
-      <w:bookmarkStart w:id="25" w:name="_Toc69117913"/>
+      <w:bookmarkStart w:id="25" w:name="_Toc69136723"/>
       <w:r>
         <w:rPr>
           <w:rFonts w:ascii="Times New Roman" w:hAnsi="Times New Roman" w:cs="Times New Roman"/>
@@ -6596,7 +6673,7 @@
           <w:rFonts w:ascii="Times New Roman" w:hAnsi="Times New Roman" w:cs="Times New Roman"/>
         </w:rPr>
       </w:pPr>
-      <w:bookmarkStart w:id="26" w:name="_Toc69117914"/>
+      <w:bookmarkStart w:id="26" w:name="_Toc69136724"/>
       <w:r>
         <w:rPr>
           <w:rFonts w:ascii="Times New Roman" w:hAnsi="Times New Roman" w:cs="Times New Roman"/>
@@ -6619,7 +6696,7 @@
           <w:rFonts w:ascii="Times New Roman" w:hAnsi="Times New Roman" w:cs="Times New Roman"/>
         </w:rPr>
       </w:pPr>
-      <w:bookmarkStart w:id="27" w:name="_Toc69117915"/>
+      <w:bookmarkStart w:id="27" w:name="_Toc69136725"/>
       <w:r>
         <w:rPr>
           <w:rFonts w:ascii="Times New Roman" w:hAnsi="Times New Roman" w:cs="Times New Roman"/>
@@ -6635,7 +6712,7 @@
           <w:rFonts w:ascii="Times New Roman" w:hAnsi="Times New Roman" w:cs="Times New Roman"/>
         </w:rPr>
       </w:pPr>
-      <w:bookmarkStart w:id="28" w:name="_Toc69117916"/>
+      <w:bookmarkStart w:id="28" w:name="_Toc69136726"/>
       <w:r>
         <w:rPr>
           <w:rFonts w:ascii="Times New Roman" w:hAnsi="Times New Roman" w:cs="Times New Roman"/>
@@ -6657,7 +6734,7 @@
           <w:rFonts w:ascii="Times New Roman" w:hAnsi="Times New Roman" w:cs="Times New Roman"/>
         </w:rPr>
       </w:pPr>
-      <w:bookmarkStart w:id="29" w:name="_Toc69117917"/>
+      <w:bookmarkStart w:id="29" w:name="_Toc69136727"/>
       <w:r>
         <w:rPr>
           <w:rFonts w:ascii="Times New Roman" w:hAnsi="Times New Roman" w:cs="Times New Roman"/>
@@ -6680,7 +6757,7 @@
           <w:rFonts w:ascii="Times New Roman" w:hAnsi="Times New Roman" w:cs="Times New Roman"/>
         </w:rPr>
       </w:pPr>
-      <w:bookmarkStart w:id="30" w:name="_Toc69117918"/>
+      <w:bookmarkStart w:id="30" w:name="_Toc69136728"/>
       <w:r>
         <w:rPr>
           <w:rFonts w:ascii="Times New Roman" w:hAnsi="Times New Roman" w:cs="Times New Roman"/>
@@ -6732,7 +6809,7 @@
           <w:rFonts w:ascii="Times New Roman" w:hAnsi="Times New Roman" w:cs="Times New Roman"/>
         </w:rPr>
       </w:pPr>
-      <w:bookmarkStart w:id="31" w:name="_Toc69117919"/>
+      <w:bookmarkStart w:id="31" w:name="_Toc69136729"/>
       <w:r>
         <w:rPr>
           <w:rFonts w:ascii="Times New Roman" w:hAnsi="Times New Roman" w:cs="Times New Roman"/>
@@ -6748,7 +6825,7 @@
           <w:rFonts w:ascii="Times New Roman" w:hAnsi="Times New Roman" w:cs="Times New Roman"/>
         </w:rPr>
       </w:pPr>
-      <w:bookmarkStart w:id="32" w:name="_Toc69117920"/>
+      <w:bookmarkStart w:id="32" w:name="_Toc69136730"/>
       <w:r>
         <w:rPr>
           <w:rFonts w:ascii="Times New Roman" w:hAnsi="Times New Roman" w:cs="Times New Roman"/>
@@ -7111,7 +7188,7 @@
           <w:rFonts w:ascii="Times New Roman" w:hAnsi="Times New Roman" w:cs="Times New Roman"/>
         </w:rPr>
       </w:pPr>
-      <w:bookmarkStart w:id="33" w:name="_Toc69117921"/>
+      <w:bookmarkStart w:id="33" w:name="_Toc69136731"/>
       <w:r>
         <w:rPr>
           <w:rFonts w:ascii="Times New Roman" w:hAnsi="Times New Roman" w:cs="Times New Roman"/>
@@ -7127,12 +7204,14 @@
           <w:rFonts w:ascii="Times New Roman" w:hAnsi="Times New Roman" w:cs="Times New Roman"/>
         </w:rPr>
       </w:pPr>
+      <w:bookmarkStart w:id="34" w:name="_Toc69136732"/>
       <w:r>
         <w:rPr>
           <w:rFonts w:ascii="Times New Roman" w:hAnsi="Times New Roman" w:cs="Times New Roman"/>
         </w:rPr>
         <w:t>Répartition des tâches</w:t>
       </w:r>
+      <w:bookmarkEnd w:id="34"/>
     </w:p>
     <w:p/>
     <w:p>
@@ -7880,7 +7959,7 @@
           <w:rFonts w:ascii="Times New Roman" w:hAnsi="Times New Roman" w:cs="Times New Roman"/>
         </w:rPr>
       </w:pPr>
-      <w:bookmarkStart w:id="34" w:name="_Toc69117922"/>
+      <w:bookmarkStart w:id="35" w:name="_Toc69136733"/>
       <w:r>
         <w:rPr>
           <w:rFonts w:ascii="Times New Roman" w:hAnsi="Times New Roman" w:cs="Times New Roman"/>
@@ -7917,7 +7996,7 @@
         </w:rPr>
         <w:t>s</w:t>
       </w:r>
-      <w:bookmarkEnd w:id="34"/>
+      <w:bookmarkEnd w:id="35"/>
     </w:p>
     <w:p/>
     <w:p>
@@ -7960,14 +8039,14 @@
           <w:rFonts w:ascii="Times New Roman" w:hAnsi="Times New Roman" w:cs="Times New Roman"/>
         </w:rPr>
       </w:pPr>
-      <w:bookmarkStart w:id="35" w:name="_Toc69117923"/>
+      <w:bookmarkStart w:id="36" w:name="_Toc69136734"/>
       <w:r>
         <w:rPr>
           <w:rFonts w:ascii="Times New Roman" w:hAnsi="Times New Roman" w:cs="Times New Roman"/>
         </w:rPr>
         <w:t>Défis rencontrés</w:t>
       </w:r>
-      <w:bookmarkEnd w:id="35"/>
+      <w:bookmarkEnd w:id="36"/>
     </w:p>
     <w:p>
       <w:pPr>
@@ -7976,14 +8055,14 @@
           <w:rFonts w:ascii="Times New Roman" w:hAnsi="Times New Roman" w:cs="Times New Roman"/>
         </w:rPr>
       </w:pPr>
-      <w:bookmarkStart w:id="36" w:name="_Toc69117924"/>
+      <w:bookmarkStart w:id="37" w:name="_Toc69136735"/>
       <w:r>
         <w:rPr>
           <w:rFonts w:ascii="Times New Roman" w:hAnsi="Times New Roman" w:cs="Times New Roman"/>
         </w:rPr>
         <w:t>Problèmes divers</w:t>
       </w:r>
-      <w:bookmarkEnd w:id="36"/>
+      <w:bookmarkEnd w:id="37"/>
     </w:p>
     <w:p/>
     <w:p>
@@ -8325,14 +8404,14 @@
           <w:rFonts w:ascii="Times New Roman" w:hAnsi="Times New Roman" w:cs="Times New Roman"/>
         </w:rPr>
       </w:pPr>
-      <w:bookmarkStart w:id="37" w:name="_Toc69117925"/>
+      <w:bookmarkStart w:id="38" w:name="_Toc69136736"/>
       <w:r>
         <w:rPr>
           <w:rFonts w:ascii="Times New Roman" w:hAnsi="Times New Roman" w:cs="Times New Roman"/>
         </w:rPr>
         <w:t>Proposition de différentes solutions</w:t>
       </w:r>
-      <w:bookmarkEnd w:id="37"/>
+      <w:bookmarkEnd w:id="38"/>
     </w:p>
     <w:p>
       <w:pPr>
@@ -8341,23 +8420,49 @@
           <w:rFonts w:ascii="Times New Roman" w:hAnsi="Times New Roman" w:cs="Times New Roman"/>
         </w:rPr>
       </w:pPr>
-      <w:bookmarkStart w:id="38" w:name="_Toc69117926"/>
+      <w:bookmarkStart w:id="39" w:name="_Toc69136737"/>
       <w:r>
         <w:rPr>
           <w:rFonts w:ascii="Times New Roman" w:hAnsi="Times New Roman" w:cs="Times New Roman"/>
         </w:rPr>
         <w:t>Évaluation globale</w:t>
       </w:r>
-      <w:bookmarkEnd w:id="38"/>
-    </w:p>
-    <w:p>
-      <w:pPr>
-        <w:rPr>
-          <w:rFonts w:ascii="Times New Roman" w:hAnsi="Times New Roman" w:cs="Times New Roman"/>
-          <w:sz w:val="24"/>
-          <w:szCs w:val="24"/>
-        </w:rPr>
-      </w:pPr>
+      <w:bookmarkEnd w:id="39"/>
+    </w:p>
+    <w:p>
+      <w:pPr>
+        <w:rPr>
+          <w:rFonts w:ascii="Times New Roman" w:hAnsi="Times New Roman" w:cs="Times New Roman"/>
+          <w:sz w:val="24"/>
+          <w:szCs w:val="24"/>
+        </w:rPr>
+      </w:pPr>
+    </w:p>
+    <w:p>
+      <w:pPr>
+        <w:rPr>
+          <w:rFonts w:ascii="Times New Roman" w:hAnsi="Times New Roman" w:cs="Times New Roman"/>
+          <w:sz w:val="24"/>
+          <w:szCs w:val="24"/>
+        </w:rPr>
+      </w:pPr>
+    </w:p>
+    <w:p>
+      <w:pPr>
+        <w:rPr>
+          <w:rFonts w:ascii="Times New Roman" w:hAnsi="Times New Roman" w:cs="Times New Roman"/>
+          <w:sz w:val="24"/>
+          <w:szCs w:val="24"/>
+        </w:rPr>
+      </w:pPr>
+      <w:r>
+        <w:rPr>
+          <w:rFonts w:ascii="Times New Roman" w:hAnsi="Times New Roman" w:cs="Times New Roman"/>
+          <w:sz w:val="24"/>
+          <w:szCs w:val="24"/>
+        </w:rPr>
+        <w:br w:type="page"/>
+      </w:r>
     </w:p>
     <w:p>
       <w:pPr>
@@ -8368,14 +8473,189 @@
           <w:szCs w:val="22"/>
         </w:rPr>
       </w:pPr>
-      <w:bookmarkStart w:id="39" w:name="_Toc69117927"/>
+      <w:bookmarkStart w:id="40" w:name="_Toc69136738"/>
+      <w:r>
+        <w:rPr>
+          <w:rFonts w:ascii="Times New Roman" w:hAnsi="Times New Roman" w:cs="Times New Roman"/>
+          <w:noProof/>
+        </w:rPr>
+        <w:lastRenderedPageBreak/>
+        <w:drawing>
+          <wp:anchor distT="0" distB="0" distL="114300" distR="114300" simplePos="0" relativeHeight="251666432" behindDoc="1" locked="0" layoutInCell="1" allowOverlap="1" wp14:anchorId="22549F82" wp14:editId="38F6E58C">
+            <wp:simplePos x="0" y="0"/>
+            <wp:positionH relativeFrom="column">
+              <wp:posOffset>-275667</wp:posOffset>
+            </wp:positionH>
+            <wp:positionV relativeFrom="paragraph">
+              <wp:posOffset>85725</wp:posOffset>
+            </wp:positionV>
+            <wp:extent cx="6452856" cy="8253796"/>
+            <wp:effectExtent l="0" t="0" r="5715" b="0"/>
+            <wp:wrapNone/>
+            <wp:docPr id="5" name="Picture 5"/>
+            <wp:cNvGraphicFramePr>
+              <a:graphicFrameLocks xmlns:a="http://schemas.openxmlformats.org/drawingml/2006/main" noChangeAspect="1"/>
+            </wp:cNvGraphicFramePr>
+            <a:graphic xmlns:a="http://schemas.openxmlformats.org/drawingml/2006/main">
+              <a:graphicData uri="http://schemas.openxmlformats.org/drawingml/2006/picture">
+                <pic:pic xmlns:pic="http://schemas.openxmlformats.org/drawingml/2006/picture">
+                  <pic:nvPicPr>
+                    <pic:cNvPr id="5" name="Picture 5"/>
+                    <pic:cNvPicPr/>
+                  </pic:nvPicPr>
+                  <pic:blipFill>
+                    <a:blip r:embed="rId16">
+                      <a:extLst>
+                        <a:ext uri="{28A0092B-C50C-407E-A947-70E740481C1C}">
+                          <a14:useLocalDpi xmlns:a14="http://schemas.microsoft.com/office/drawing/2010/main" val="0"/>
+                        </a:ext>
+                      </a:extLst>
+                    </a:blip>
+                    <a:stretch>
+                      <a:fillRect/>
+                    </a:stretch>
+                  </pic:blipFill>
+                  <pic:spPr>
+                    <a:xfrm>
+                      <a:off x="0" y="0"/>
+                      <a:ext cx="6452856" cy="8253796"/>
+                    </a:xfrm>
+                    <a:prstGeom prst="rect">
+                      <a:avLst/>
+                    </a:prstGeom>
+                  </pic:spPr>
+                </pic:pic>
+              </a:graphicData>
+            </a:graphic>
+            <wp14:sizeRelH relativeFrom="margin">
+              <wp14:pctWidth>0</wp14:pctWidth>
+            </wp14:sizeRelH>
+            <wp14:sizeRelV relativeFrom="margin">
+              <wp14:pctHeight>0</wp14:pctHeight>
+            </wp14:sizeRelV>
+          </wp:anchor>
+        </w:drawing>
+      </w:r>
+      <w:r>
+        <w:rPr>
+          <w:noProof/>
+        </w:rPr>
+        <mc:AlternateContent>
+          <mc:Choice Requires="wps">
+            <w:drawing>
+              <wp:anchor distT="0" distB="0" distL="114300" distR="114300" simplePos="0" relativeHeight="251658239" behindDoc="1" locked="0" layoutInCell="1" allowOverlap="1" wp14:anchorId="1CAAE9B4" wp14:editId="7366C71B">
+                <wp:simplePos x="0" y="0"/>
+                <wp:positionH relativeFrom="column">
+                  <wp:posOffset>-276225</wp:posOffset>
+                </wp:positionH>
+                <wp:positionV relativeFrom="paragraph">
+                  <wp:posOffset>8086725</wp:posOffset>
+                </wp:positionV>
+                <wp:extent cx="6209665" cy="635"/>
+                <wp:effectExtent l="0" t="0" r="635" b="0"/>
+                <wp:wrapNone/>
+                <wp:docPr id="6" name="Text Box 6"/>
+                <wp:cNvGraphicFramePr/>
+                <a:graphic xmlns:a="http://schemas.openxmlformats.org/drawingml/2006/main">
+                  <a:graphicData uri="http://schemas.microsoft.com/office/word/2010/wordprocessingShape">
+                    <wps:wsp>
+                      <wps:cNvSpPr txBox="1"/>
+                      <wps:spPr>
+                        <a:xfrm>
+                          <a:off x="0" y="0"/>
+                          <a:ext cx="6209665" cy="635"/>
+                        </a:xfrm>
+                        <a:prstGeom prst="rect">
+                          <a:avLst/>
+                        </a:prstGeom>
+                        <a:solidFill>
+                          <a:prstClr val="white"/>
+                        </a:solidFill>
+                        <a:ln>
+                          <a:noFill/>
+                        </a:ln>
+                      </wps:spPr>
+                      <wps:txbx>
+                        <w:txbxContent>
+                          <w:p>
+                            <w:pPr>
+                              <w:pStyle w:val="Caption"/>
+                              <w:rPr>
+                                <w:rFonts w:ascii="Times New Roman" w:hAnsi="Times New Roman" w:cs="Times New Roman"/>
+                                <w:noProof/>
+                              </w:rPr>
+                            </w:pPr>
+                            <w:r>
+                              <w:t xml:space="preserve">Figure </w:t>
+                            </w:r>
+                            <w:fldSimple w:instr=" SEQ Figure \* ARABIC ">
+                              <w:r>
+                                <w:rPr>
+                                  <w:noProof/>
+                                </w:rPr>
+                                <w:t>1</w:t>
+                              </w:r>
+                            </w:fldSimple>
+                            <w:r>
+                              <w:t xml:space="preserve"> - Modèle Entité-Relation</w:t>
+                            </w:r>
+                          </w:p>
+                        </w:txbxContent>
+                      </wps:txbx>
+                      <wps:bodyPr rot="0" spcFirstLastPara="0" vertOverflow="overflow" horzOverflow="overflow" vert="horz" wrap="square" lIns="0" tIns="0" rIns="0" bIns="0" numCol="1" spcCol="0" rtlCol="0" fromWordArt="0" anchor="t" anchorCtr="0" forceAA="0" compatLnSpc="1">
+                        <a:prstTxWarp prst="textNoShape">
+                          <a:avLst/>
+                        </a:prstTxWarp>
+                        <a:spAutoFit/>
+                      </wps:bodyPr>
+                    </wps:wsp>
+                  </a:graphicData>
+                </a:graphic>
+              </wp:anchor>
+            </w:drawing>
+          </mc:Choice>
+          <mc:Fallback>
+            <w:pict>
+              <v:shape w14:anchorId="1CAAE9B4" id="Text Box 6" o:spid="_x0000_s1029" type="#_x0000_t202" style="position:absolute;margin-left:-21.75pt;margin-top:636.75pt;width:488.95pt;height:.05pt;z-index:-251658241;visibility:visible;mso-wrap-style:square;mso-wrap-distance-left:9pt;mso-wrap-distance-top:0;mso-wrap-distance-right:9pt;mso-wrap-distance-bottom:0;mso-position-horizontal:absolute;mso-position-horizontal-relative:text;mso-position-vertical:absolute;mso-position-vertical-relative:text;v-text-anchor:top" o:gfxdata="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" stroked="f">
+                <v:textbox style="mso-fit-shape-to-text:t" inset="0,0,0,0">
+                  <w:txbxContent>
+                    <w:p>
+                      <w:pPr>
+                        <w:pStyle w:val="Caption"/>
+                        <w:rPr>
+                          <w:rFonts w:ascii="Times New Roman" w:hAnsi="Times New Roman" w:cs="Times New Roman"/>
+                          <w:noProof/>
+                        </w:rPr>
+                      </w:pPr>
+                      <w:r>
+                        <w:t xml:space="preserve">Figure </w:t>
+                      </w:r>
+                      <w:fldSimple w:instr=" SEQ Figure \* ARABIC ">
+                        <w:r>
+                          <w:rPr>
+                            <w:noProof/>
+                          </w:rPr>
+                          <w:t>1</w:t>
+                        </w:r>
+                      </w:fldSimple>
+                      <w:r>
+                        <w:t xml:space="preserve"> - Modèle Entité-Relation</w:t>
+                      </w:r>
+                    </w:p>
+                  </w:txbxContent>
+                </v:textbox>
+              </v:shape>
+            </w:pict>
+          </mc:Fallback>
+        </mc:AlternateContent>
+      </w:r>
       <w:r>
         <w:rPr>
           <w:rFonts w:ascii="Times New Roman" w:hAnsi="Times New Roman" w:cs="Times New Roman"/>
         </w:rPr>
         <w:t>Annexes</w:t>
       </w:r>
-      <w:bookmarkEnd w:id="39"/>
+      <w:bookmarkEnd w:id="40"/>
     </w:p>
     <w:p>
       <w:pPr>
@@ -8384,14 +8664,20 @@
           <w:rFonts w:ascii="Times New Roman" w:hAnsi="Times New Roman" w:cs="Times New Roman"/>
         </w:rPr>
       </w:pPr>
-      <w:bookmarkStart w:id="40" w:name="_Toc69117928"/>
-      <w:r>
-        <w:rPr>
-          <w:rFonts w:ascii="Times New Roman" w:hAnsi="Times New Roman" w:cs="Times New Roman"/>
-        </w:rPr>
-        <w:t>Annexe 1.</w:t>
-      </w:r>
-      <w:bookmarkEnd w:id="40"/>
+      <w:bookmarkStart w:id="41" w:name="_Toc69136739"/>
+      <w:r>
+        <w:rPr>
+          <w:rFonts w:ascii="Times New Roman" w:hAnsi="Times New Roman" w:cs="Times New Roman"/>
+        </w:rPr>
+        <w:t>Annexe 1</w:t>
+      </w:r>
+      <w:bookmarkEnd w:id="41"/>
+      <w:r>
+        <w:rPr>
+          <w:rFonts w:ascii="Times New Roman" w:hAnsi="Times New Roman" w:cs="Times New Roman"/>
+        </w:rPr>
+        <w:t xml:space="preserve"> – Modèle Entité-Relation</w:t>
+      </w:r>
       <w:r>
         <w:rPr>
           <w:rFonts w:ascii="Times New Roman" w:hAnsi="Times New Roman" w:cs="Times New Roman"/>
@@ -8406,6 +8692,69 @@
           <w:rFonts w:ascii="Times New Roman" w:hAnsi="Times New Roman" w:cs="Times New Roman"/>
         </w:rPr>
       </w:pPr>
+    </w:p>
+    <w:p>
+      <w:pPr>
+        <w:rPr>
+          <w:rFonts w:ascii="Times New Roman" w:eastAsiaTheme="majorEastAsia" w:hAnsi="Times New Roman" w:cs="Times New Roman"/>
+          <w:color w:val="826600" w:themeColor="accent1" w:themeShade="7F"/>
+          <w:sz w:val="24"/>
+          <w:szCs w:val="24"/>
+        </w:rPr>
+      </w:pPr>
+      <w:r>
+        <w:rPr>
+          <w:rFonts w:ascii="Times New Roman" w:hAnsi="Times New Roman" w:cs="Times New Roman"/>
+        </w:rPr>
+        <w:br w:type="page"/>
+      </w:r>
+    </w:p>
+    <w:p>
+      <w:pPr>
+        <w:pStyle w:val="Heading3"/>
+        <w:rPr>
+          <w:rFonts w:ascii="Times New Roman" w:hAnsi="Times New Roman" w:cs="Times New Roman"/>
+        </w:rPr>
+      </w:pPr>
+      <w:r>
+        <w:rPr>
+          <w:rFonts w:ascii="Times New Roman" w:hAnsi="Times New Roman" w:cs="Times New Roman"/>
+        </w:rPr>
+        <w:lastRenderedPageBreak/>
+        <w:t xml:space="preserve">Annexe </w:t>
+      </w:r>
+      <w:r>
+        <w:rPr>
+          <w:rFonts w:ascii="Times New Roman" w:hAnsi="Times New Roman" w:cs="Times New Roman"/>
+        </w:rPr>
+        <w:t>2</w:t>
+      </w:r>
+      <w:r>
+        <w:rPr>
+          <w:rFonts w:ascii="Times New Roman" w:hAnsi="Times New Roman" w:cs="Times New Roman"/>
+        </w:rPr>
+        <w:t xml:space="preserve"> – Modèle </w:t>
+      </w:r>
+      <w:r>
+        <w:rPr>
+          <w:rFonts w:ascii="Times New Roman" w:hAnsi="Times New Roman" w:cs="Times New Roman"/>
+        </w:rPr>
+        <w:t>Relationnel</w:t>
+      </w:r>
+      <w:r>
+        <w:rPr>
+          <w:rFonts w:ascii="Times New Roman" w:hAnsi="Times New Roman" w:cs="Times New Roman"/>
+        </w:rPr>
+        <w:t xml:space="preserve"> </w:t>
+      </w:r>
+    </w:p>
+    <w:p>
+      <w:pPr>
+        <w:pStyle w:val="Heading3"/>
+        <w:rPr>
+          <w:rFonts w:ascii="Times New Roman" w:hAnsi="Times New Roman" w:cs="Times New Roman"/>
+        </w:rPr>
+      </w:pPr>
       <w:r>
         <w:rPr>
           <w:rFonts w:ascii="Times New Roman" w:hAnsi="Times New Roman" w:cs="Times New Roman"/>
@@ -8426,7 +8775,7 @@
       </w:r>
     </w:p>
     <w:sectPr>
-      <w:footerReference w:type="default" r:id="rId14"/>
+      <w:footerReference w:type="default" r:id="rId17"/>
       <w:pgSz w:w="12240" w:h="15840"/>
       <w:pgMar w:top="1440" w:right="1800" w:bottom="1440" w:left="1800" w:header="567" w:footer="567" w:gutter="0"/>
       <w:pgNumType w:start="1"/>
@@ -9301,6 +9650,7 @@
   <w:style w:type="character" w:default="1" w:styleId="DefaultParagraphFont">
     <w:name w:val="Default Paragraph Font"/>
     <w:uiPriority w:val="1"/>
+    <w:semiHidden/>
     <w:unhideWhenUsed/>
   </w:style>
   <w:style w:type="table" w:default="1" w:styleId="TableNormal">
@@ -9744,6 +10094,25 @@
     <w:basedOn w:val="DefaultParagraphFont"/>
     <w:rsid w:val="00BA4212"/>
   </w:style>
+  <w:style w:type="paragraph" w:styleId="Caption">
+    <w:name w:val="caption"/>
+    <w:basedOn w:val="Normal"/>
+    <w:next w:val="Normal"/>
+    <w:uiPriority w:val="35"/>
+    <w:unhideWhenUsed/>
+    <w:qFormat/>
+    <w:rsid w:val="0023369E"/>
+    <w:pPr>
+      <w:spacing w:after="200" w:line="240" w:lineRule="auto"/>
+    </w:pPr>
+    <w:rPr>
+      <w:i/>
+      <w:iCs/>
+      <w:color w:val="39302A" w:themeColor="text2"/>
+      <w:sz w:val="18"/>
+      <w:szCs w:val="18"/>
+    </w:rPr>
+  </w:style>
 </w:styles>
 </file>
 

</xml_diff>

<commit_message>
Ajout du modele Relationnel au Rapport
</commit_message>
<xml_diff>
--- a/Rapport/Rapport.docx
+++ b/Rapport/Rapport.docx
@@ -1044,6 +1044,7 @@
                                     <w:dataBinding w:prefixMappings="xmlns:ns0='http://purl.org/dc/elements/1.1/' xmlns:ns1='http://schemas.openxmlformats.org/package/2006/metadata/core-properties' " w:xpath="/ns1:coreProperties[1]/ns0:subject[1]" w:storeItemID="{6C3C8BC8-F283-45AE-878A-BAB7291924A1}"/>
                                     <w:text/>
                                   </w:sdtPr>
+                                  <w:sdtEndPr/>
                                   <w:sdtContent>
                                     <w:r>
                                       <w:rPr>
@@ -1132,6 +1133,7 @@
                               <w:dataBinding w:prefixMappings="xmlns:ns0='http://purl.org/dc/elements/1.1/' xmlns:ns1='http://schemas.openxmlformats.org/package/2006/metadata/core-properties' " w:xpath="/ns1:coreProperties[1]/ns0:subject[1]" w:storeItemID="{6C3C8BC8-F283-45AE-878A-BAB7291924A1}"/>
                               <w:text/>
                             </w:sdtPr>
+                            <w:sdtEndPr/>
                             <w:sdtContent>
                               <w:r>
                                 <w:rPr>
@@ -8588,14 +8590,27 @@
                             <w:r>
                               <w:t xml:space="preserve">Figure </w:t>
                             </w:r>
-                            <w:fldSimple w:instr=" SEQ Figure \* ARABIC ">
-                              <w:r>
-                                <w:rPr>
-                                  <w:noProof/>
-                                </w:rPr>
-                                <w:t>1</w:t>
-                              </w:r>
-                            </w:fldSimple>
+                            <w:r>
+                              <w:fldChar w:fldCharType="begin"/>
+                            </w:r>
+                            <w:r>
+                              <w:instrText xml:space="preserve"> SEQ Figure \* ARABIC </w:instrText>
+                            </w:r>
+                            <w:r>
+                              <w:fldChar w:fldCharType="separate"/>
+                            </w:r>
+                            <w:r>
+                              <w:rPr>
+                                <w:noProof/>
+                              </w:rPr>
+                              <w:t>1</w:t>
+                            </w:r>
+                            <w:r>
+                              <w:rPr>
+                                <w:noProof/>
+                              </w:rPr>
+                              <w:fldChar w:fldCharType="end"/>
+                            </w:r>
                             <w:r>
                               <w:t xml:space="preserve"> - Modèle Entité-Relation</w:t>
                             </w:r>
@@ -8630,14 +8645,27 @@
                       <w:r>
                         <w:t xml:space="preserve">Figure </w:t>
                       </w:r>
-                      <w:fldSimple w:instr=" SEQ Figure \* ARABIC ">
-                        <w:r>
-                          <w:rPr>
-                            <w:noProof/>
-                          </w:rPr>
-                          <w:t>1</w:t>
-                        </w:r>
-                      </w:fldSimple>
+                      <w:r>
+                        <w:fldChar w:fldCharType="begin"/>
+                      </w:r>
+                      <w:r>
+                        <w:instrText xml:space="preserve"> SEQ Figure \* ARABIC </w:instrText>
+                      </w:r>
+                      <w:r>
+                        <w:fldChar w:fldCharType="separate"/>
+                      </w:r>
+                      <w:r>
+                        <w:rPr>
+                          <w:noProof/>
+                        </w:rPr>
+                        <w:t>1</w:t>
+                      </w:r>
+                      <w:r>
+                        <w:rPr>
+                          <w:noProof/>
+                        </w:rPr>
+                        <w:fldChar w:fldCharType="end"/>
+                      </w:r>
                       <w:r>
                         <w:t xml:space="preserve"> - Modèle Entité-Relation</w:t>
                       </w:r>
@@ -8727,19 +8755,7 @@
         <w:rPr>
           <w:rFonts w:ascii="Times New Roman" w:hAnsi="Times New Roman" w:cs="Times New Roman"/>
         </w:rPr>
-        <w:t>2</w:t>
-      </w:r>
-      <w:r>
-        <w:rPr>
-          <w:rFonts w:ascii="Times New Roman" w:hAnsi="Times New Roman" w:cs="Times New Roman"/>
-        </w:rPr>
-        <w:t xml:space="preserve"> – Modèle </w:t>
-      </w:r>
-      <w:r>
-        <w:rPr>
-          <w:rFonts w:ascii="Times New Roman" w:hAnsi="Times New Roman" w:cs="Times New Roman"/>
-        </w:rPr>
-        <w:t>Relationnel</w:t>
+        <w:t>2 – Modèle Relationnel</w:t>
       </w:r>
       <w:r>
         <w:rPr>
@@ -8757,6 +8773,174 @@
       </w:pPr>
       <w:r>
         <w:rPr>
+          <w:noProof/>
+        </w:rPr>
+        <mc:AlternateContent>
+          <mc:Choice Requires="wps">
+            <w:drawing>
+              <wp:anchor distT="0" distB="0" distL="114300" distR="114300" simplePos="0" relativeHeight="251669504" behindDoc="1" locked="0" layoutInCell="1" allowOverlap="1" wp14:anchorId="3BE0E1A8" wp14:editId="775251C3">
+                <wp:simplePos x="0" y="0"/>
+                <wp:positionH relativeFrom="column">
+                  <wp:posOffset>-485775</wp:posOffset>
+                </wp:positionH>
+                <wp:positionV relativeFrom="paragraph">
+                  <wp:posOffset>7849870</wp:posOffset>
+                </wp:positionV>
+                <wp:extent cx="6593840" cy="635"/>
+                <wp:effectExtent l="0" t="0" r="0" b="0"/>
+                <wp:wrapNone/>
+                <wp:docPr id="4" name="Text Box 4"/>
+                <wp:cNvGraphicFramePr/>
+                <a:graphic xmlns:a="http://schemas.openxmlformats.org/drawingml/2006/main">
+                  <a:graphicData uri="http://schemas.microsoft.com/office/word/2010/wordprocessingShape">
+                    <wps:wsp>
+                      <wps:cNvSpPr txBox="1"/>
+                      <wps:spPr>
+                        <a:xfrm>
+                          <a:off x="0" y="0"/>
+                          <a:ext cx="6593840" cy="635"/>
+                        </a:xfrm>
+                        <a:prstGeom prst="rect">
+                          <a:avLst/>
+                        </a:prstGeom>
+                        <a:solidFill>
+                          <a:prstClr val="white"/>
+                        </a:solidFill>
+                        <a:ln>
+                          <a:noFill/>
+                        </a:ln>
+                      </wps:spPr>
+                      <wps:txbx>
+                        <w:txbxContent>
+                          <w:p>
+                            <w:pPr>
+                              <w:pStyle w:val="Caption"/>
+                              <w:rPr>
+                                <w:rFonts w:ascii="Times New Roman" w:hAnsi="Times New Roman" w:cs="Times New Roman"/>
+                                <w:noProof/>
+                              </w:rPr>
+                            </w:pPr>
+                            <w:r>
+                              <w:t xml:space="preserve">Figure </w:t>
+                            </w:r>
+                            <w:fldSimple w:instr=" SEQ Figure \* ARABIC ">
+                              <w:r>
+                                <w:rPr>
+                                  <w:noProof/>
+                                </w:rPr>
+                                <w:t>2</w:t>
+                              </w:r>
+                            </w:fldSimple>
+                            <w:r>
+                              <w:t xml:space="preserve"> - Modèle Relationnel</w:t>
+                            </w:r>
+                          </w:p>
+                        </w:txbxContent>
+                      </wps:txbx>
+                      <wps:bodyPr rot="0" spcFirstLastPara="0" vertOverflow="overflow" horzOverflow="overflow" vert="horz" wrap="square" lIns="0" tIns="0" rIns="0" bIns="0" numCol="1" spcCol="0" rtlCol="0" fromWordArt="0" anchor="t" anchorCtr="0" forceAA="0" compatLnSpc="1">
+                        <a:prstTxWarp prst="textNoShape">
+                          <a:avLst/>
+                        </a:prstTxWarp>
+                        <a:spAutoFit/>
+                      </wps:bodyPr>
+                    </wps:wsp>
+                  </a:graphicData>
+                </a:graphic>
+              </wp:anchor>
+            </w:drawing>
+          </mc:Choice>
+          <mc:Fallback>
+            <w:pict>
+              <v:shape w14:anchorId="3BE0E1A8" id="Text Box 4" o:spid="_x0000_s1030" type="#_x0000_t202" style="position:absolute;margin-left:-38.25pt;margin-top:618.1pt;width:519.2pt;height:.05pt;z-index:-251646976;visibility:visible;mso-wrap-style:square;mso-wrap-distance-left:9pt;mso-wrap-distance-top:0;mso-wrap-distance-right:9pt;mso-wrap-distance-bottom:0;mso-position-horizontal:absolute;mso-position-horizontal-relative:text;mso-position-vertical:absolute;mso-position-vertical-relative:text;v-text-anchor:top" o:gfxdata="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" stroked="f">
+                <v:textbox style="mso-fit-shape-to-text:t" inset="0,0,0,0">
+                  <w:txbxContent>
+                    <w:p>
+                      <w:pPr>
+                        <w:pStyle w:val="Caption"/>
+                        <w:rPr>
+                          <w:rFonts w:ascii="Times New Roman" w:hAnsi="Times New Roman" w:cs="Times New Roman"/>
+                          <w:noProof/>
+                        </w:rPr>
+                      </w:pPr>
+                      <w:r>
+                        <w:t xml:space="preserve">Figure </w:t>
+                      </w:r>
+                      <w:fldSimple w:instr=" SEQ Figure \* ARABIC ">
+                        <w:r>
+                          <w:rPr>
+                            <w:noProof/>
+                          </w:rPr>
+                          <w:t>2</w:t>
+                        </w:r>
+                      </w:fldSimple>
+                      <w:r>
+                        <w:t xml:space="preserve"> - Modèle Relationnel</w:t>
+                      </w:r>
+                    </w:p>
+                  </w:txbxContent>
+                </v:textbox>
+              </v:shape>
+            </w:pict>
+          </mc:Fallback>
+        </mc:AlternateContent>
+      </w:r>
+      <w:r>
+        <w:rPr>
+          <w:rFonts w:ascii="Times New Roman" w:hAnsi="Times New Roman" w:cs="Times New Roman"/>
+          <w:noProof/>
+        </w:rPr>
+        <w:drawing>
+          <wp:anchor distT="0" distB="0" distL="114300" distR="114300" simplePos="0" relativeHeight="251667456" behindDoc="1" locked="0" layoutInCell="1" allowOverlap="1" wp14:anchorId="5190DF3E" wp14:editId="56FC56D5">
+            <wp:simplePos x="0" y="0"/>
+            <wp:positionH relativeFrom="column">
+              <wp:posOffset>-485775</wp:posOffset>
+            </wp:positionH>
+            <wp:positionV relativeFrom="paragraph">
+              <wp:posOffset>115570</wp:posOffset>
+            </wp:positionV>
+            <wp:extent cx="6593840" cy="7658100"/>
+            <wp:effectExtent l="0" t="0" r="0" b="0"/>
+            <wp:wrapNone/>
+            <wp:docPr id="2" name="Picture 2" descr="Diagram&#10;&#10;Description automatically generated"/>
+            <wp:cNvGraphicFramePr>
+              <a:graphicFrameLocks xmlns:a="http://schemas.openxmlformats.org/drawingml/2006/main" noChangeAspect="1"/>
+            </wp:cNvGraphicFramePr>
+            <a:graphic xmlns:a="http://schemas.openxmlformats.org/drawingml/2006/main">
+              <a:graphicData uri="http://schemas.openxmlformats.org/drawingml/2006/picture">
+                <pic:pic xmlns:pic="http://schemas.openxmlformats.org/drawingml/2006/picture">
+                  <pic:nvPicPr>
+                    <pic:cNvPr id="2" name="Picture 2" descr="Diagram&#10;&#10;Description automatically generated"/>
+                    <pic:cNvPicPr/>
+                  </pic:nvPicPr>
+                  <pic:blipFill>
+                    <a:blip r:embed="rId17">
+                      <a:extLst>
+                        <a:ext uri="{28A0092B-C50C-407E-A947-70E740481C1C}">
+                          <a14:useLocalDpi xmlns:a14="http://schemas.microsoft.com/office/drawing/2010/main" val="0"/>
+                        </a:ext>
+                      </a:extLst>
+                    </a:blip>
+                    <a:stretch>
+                      <a:fillRect/>
+                    </a:stretch>
+                  </pic:blipFill>
+                  <pic:spPr>
+                    <a:xfrm>
+                      <a:off x="0" y="0"/>
+                      <a:ext cx="6593840" cy="7658100"/>
+                    </a:xfrm>
+                    <a:prstGeom prst="rect">
+                      <a:avLst/>
+                    </a:prstGeom>
+                  </pic:spPr>
+                </pic:pic>
+              </a:graphicData>
+            </a:graphic>
+          </wp:anchor>
+        </w:drawing>
+      </w:r>
+      <w:r>
+        <w:rPr>
           <w:rFonts w:ascii="Times New Roman" w:hAnsi="Times New Roman" w:cs="Times New Roman"/>
         </w:rPr>
         <w:fldChar w:fldCharType="begin"/>
@@ -8775,7 +8959,7 @@
       </w:r>
     </w:p>
     <w:sectPr>
-      <w:footerReference w:type="default" r:id="rId17"/>
+      <w:footerReference w:type="default" r:id="rId18"/>
       <w:pgSz w:w="12240" w:h="15840"/>
       <w:pgMar w:top="1440" w:right="1800" w:bottom="1440" w:left="1800" w:header="567" w:footer="567" w:gutter="0"/>
       <w:pgNumType w:start="1"/>

</xml_diff>

<commit_message>
Modification au Modele Relationnel et Attributs de t_titre
</commit_message>
<xml_diff>
--- a/Rapport/Rapport.docx
+++ b/Rapport/Rapport.docx
@@ -520,17 +520,36 @@
                                   </w:rPr>
                                   <w:t xml:space="preserve"> | </w:t>
                                 </w:r>
-                                <w:hyperlink r:id="rId12" w:history="1">
-                                  <w:r>
-                                    <w:rPr>
-                                      <w:rStyle w:val="Hyperlink"/>
-                                      <w:rFonts w:cstheme="minorHAnsi"/>
-                                      <w:color w:val="595959" w:themeColor="text1" w:themeTint="A6"/>
-                                      <w:lang w:val="en-CA"/>
-                                    </w:rPr>
-                                    <w:t>christopher.godin.1@ulaval.ca</w:t>
-                                  </w:r>
-                                </w:hyperlink>
+                                <w:r>
+                                  <w:fldChar w:fldCharType="begin"/>
+                                </w:r>
+                                <w:r>
+                                  <w:rPr>
+                                    <w:lang w:val="en-CA"/>
+                                  </w:rPr>
+                                  <w:instrText xml:space="preserve"> HYPERLINK "mailto:christopher.godin.1@ulaval.ca" </w:instrText>
+                                </w:r>
+                                <w:r>
+                                  <w:fldChar w:fldCharType="separate"/>
+                                </w:r>
+                                <w:r>
+                                  <w:rPr>
+                                    <w:rStyle w:val="Hyperlink"/>
+                                    <w:rFonts w:cstheme="minorHAnsi"/>
+                                    <w:color w:val="595959" w:themeColor="text1" w:themeTint="A6"/>
+                                    <w:lang w:val="en-CA"/>
+                                  </w:rPr>
+                                  <w:t>christopher.godin.1@ulaval.ca</w:t>
+                                </w:r>
+                                <w:r>
+                                  <w:rPr>
+                                    <w:rStyle w:val="Hyperlink"/>
+                                    <w:rFonts w:cstheme="minorHAnsi"/>
+                                    <w:color w:val="595959" w:themeColor="text1" w:themeTint="A6"/>
+                                    <w:lang w:val="en-CA"/>
+                                  </w:rPr>
+                                  <w:fldChar w:fldCharType="end"/>
+                                </w:r>
                                 <w:r>
                                   <w:rPr>
                                     <w:rFonts w:cstheme="minorHAnsi"/>
@@ -757,7 +776,7 @@
                             </w:rPr>
                             <w:t>Samuel Aubert | SAAUB15 | </w:t>
                           </w:r>
-                          <w:hyperlink r:id="rId13" w:history="1">
+                          <w:hyperlink r:id="rId12" w:history="1">
                             <w:r>
                               <w:rPr>
                                 <w:rStyle w:val="Hyperlink"/>
@@ -824,17 +843,36 @@
                             </w:rPr>
                             <w:t xml:space="preserve"> | </w:t>
                           </w:r>
-                          <w:hyperlink r:id="rId14" w:history="1">
-                            <w:r>
-                              <w:rPr>
-                                <w:rStyle w:val="Hyperlink"/>
-                                <w:rFonts w:cstheme="minorHAnsi"/>
-                                <w:color w:val="595959" w:themeColor="text1" w:themeTint="A6"/>
-                                <w:lang w:val="en-CA"/>
-                              </w:rPr>
-                              <w:t>christopher.godin.1@ulaval.ca</w:t>
-                            </w:r>
-                          </w:hyperlink>
+                          <w:r>
+                            <w:fldChar w:fldCharType="begin"/>
+                          </w:r>
+                          <w:r>
+                            <w:rPr>
+                              <w:lang w:val="en-CA"/>
+                            </w:rPr>
+                            <w:instrText xml:space="preserve"> HYPERLINK "mailto:christopher.godin.1@ulaval.ca" </w:instrText>
+                          </w:r>
+                          <w:r>
+                            <w:fldChar w:fldCharType="separate"/>
+                          </w:r>
+                          <w:r>
+                            <w:rPr>
+                              <w:rStyle w:val="Hyperlink"/>
+                              <w:rFonts w:cstheme="minorHAnsi"/>
+                              <w:color w:val="595959" w:themeColor="text1" w:themeTint="A6"/>
+                              <w:lang w:val="en-CA"/>
+                            </w:rPr>
+                            <w:t>christopher.godin.1@ulaval.ca</w:t>
+                          </w:r>
+                          <w:r>
+                            <w:rPr>
+                              <w:rStyle w:val="Hyperlink"/>
+                              <w:rFonts w:cstheme="minorHAnsi"/>
+                              <w:color w:val="595959" w:themeColor="text1" w:themeTint="A6"/>
+                              <w:lang w:val="en-CA"/>
+                            </w:rPr>
+                            <w:fldChar w:fldCharType="end"/>
+                          </w:r>
                           <w:r>
                             <w:rPr>
                               <w:rFonts w:cstheme="minorHAnsi"/>
@@ -1193,7 +1231,7 @@
                         <pic:cNvPicPr/>
                       </pic:nvPicPr>
                       <pic:blipFill>
-                        <a:blip r:embed="rId15">
+                        <a:blip r:embed="rId13">
                           <a:extLst>
                             <a:ext uri="{28A0092B-C50C-407E-A947-70E740481C1C}">
                               <a14:useLocalDpi xmlns:a14="http://schemas.microsoft.com/office/drawing/2010/main" val="0"/>
@@ -4679,7 +4717,7 @@
           <w:rFonts w:ascii="Times New Roman" w:hAnsi="Times New Roman" w:cs="Times New Roman"/>
         </w:rPr>
       </w:pPr>
-      <w:bookmarkStart w:id="2" w:name="_Toc69136701"/>
+      <w:bookmarkStart w:id="1" w:name="_Toc69136701"/>
       <w:r>
         <w:rPr>
           <w:rFonts w:ascii="Times New Roman" w:hAnsi="Times New Roman" w:cs="Times New Roman"/>
@@ -4687,35 +4725,35 @@
         <w:lastRenderedPageBreak/>
         <w:t>Introduction</w:t>
       </w:r>
+      <w:bookmarkEnd w:id="1"/>
+    </w:p>
+    <w:p>
+      <w:pPr>
+        <w:pStyle w:val="Heading3"/>
+        <w:rPr>
+          <w:rFonts w:ascii="Times New Roman" w:hAnsi="Times New Roman" w:cs="Times New Roman"/>
+        </w:rPr>
+      </w:pPr>
+      <w:bookmarkStart w:id="2" w:name="_Toc69136702"/>
+      <w:r>
+        <w:rPr>
+          <w:rFonts w:ascii="Times New Roman" w:hAnsi="Times New Roman" w:cs="Times New Roman"/>
+        </w:rPr>
+        <w:t xml:space="preserve">Mise en </w:t>
+      </w:r>
+      <w:r>
+        <w:rPr>
+          <w:rFonts w:ascii="Times New Roman" w:hAnsi="Times New Roman" w:cs="Times New Roman"/>
+        </w:rPr>
+        <w:t>C</w:t>
+      </w:r>
+      <w:r>
+        <w:rPr>
+          <w:rFonts w:ascii="Times New Roman" w:hAnsi="Times New Roman" w:cs="Times New Roman"/>
+        </w:rPr>
+        <w:t>ontexte</w:t>
+      </w:r>
       <w:bookmarkEnd w:id="2"/>
-    </w:p>
-    <w:p>
-      <w:pPr>
-        <w:pStyle w:val="Heading3"/>
-        <w:rPr>
-          <w:rFonts w:ascii="Times New Roman" w:hAnsi="Times New Roman" w:cs="Times New Roman"/>
-        </w:rPr>
-      </w:pPr>
-      <w:bookmarkStart w:id="3" w:name="_Toc69136702"/>
-      <w:r>
-        <w:rPr>
-          <w:rFonts w:ascii="Times New Roman" w:hAnsi="Times New Roman" w:cs="Times New Roman"/>
-        </w:rPr>
-        <w:t xml:space="preserve">Mise en </w:t>
-      </w:r>
-      <w:r>
-        <w:rPr>
-          <w:rFonts w:ascii="Times New Roman" w:hAnsi="Times New Roman" w:cs="Times New Roman"/>
-        </w:rPr>
-        <w:t>C</w:t>
-      </w:r>
-      <w:r>
-        <w:rPr>
-          <w:rFonts w:ascii="Times New Roman" w:hAnsi="Times New Roman" w:cs="Times New Roman"/>
-        </w:rPr>
-        <w:t>ontexte</w:t>
-      </w:r>
-      <w:bookmarkEnd w:id="3"/>
     </w:p>
     <w:p>
       <w:pPr>
@@ -4875,7 +4913,7 @@
           <w:rFonts w:ascii="Times New Roman" w:hAnsi="Times New Roman" w:cs="Times New Roman"/>
         </w:rPr>
       </w:pPr>
-      <w:bookmarkStart w:id="4" w:name="_Toc69136703"/>
+      <w:bookmarkStart w:id="3" w:name="_Toc69136703"/>
       <w:r>
         <w:rPr>
           <w:rFonts w:ascii="Times New Roman" w:hAnsi="Times New Roman" w:cs="Times New Roman"/>
@@ -4906,7 +4944,7 @@
         </w:rPr>
         <w:t>apport</w:t>
       </w:r>
-      <w:bookmarkEnd w:id="4"/>
+      <w:bookmarkEnd w:id="3"/>
     </w:p>
     <w:p>
       <w:pPr>
@@ -5062,7 +5100,7 @@
           <w:rFonts w:ascii="Times New Roman" w:hAnsi="Times New Roman" w:cs="Times New Roman"/>
         </w:rPr>
       </w:pPr>
-      <w:bookmarkStart w:id="5" w:name="_Toc69136704"/>
+      <w:bookmarkStart w:id="4" w:name="_Toc69136704"/>
       <w:r>
         <w:rPr>
           <w:rFonts w:ascii="Times New Roman" w:hAnsi="Times New Roman" w:cs="Times New Roman"/>
@@ -5112,47 +5150,47 @@
         </w:rPr>
         <w:t>ravail</w:t>
       </w:r>
+      <w:bookmarkEnd w:id="4"/>
+    </w:p>
+    <w:p>
+      <w:pPr>
+        <w:pStyle w:val="Heading3"/>
+        <w:rPr>
+          <w:rFonts w:ascii="Times New Roman" w:hAnsi="Times New Roman" w:cs="Times New Roman"/>
+        </w:rPr>
+      </w:pPr>
+      <w:bookmarkStart w:id="5" w:name="_Toc69136705"/>
+      <w:r>
+        <w:rPr>
+          <w:rFonts w:ascii="Times New Roman" w:hAnsi="Times New Roman" w:cs="Times New Roman"/>
+        </w:rPr>
+        <w:t xml:space="preserve">Les </w:t>
+      </w:r>
+      <w:r>
+        <w:rPr>
+          <w:rFonts w:ascii="Times New Roman" w:hAnsi="Times New Roman" w:cs="Times New Roman"/>
+        </w:rPr>
+        <w:t>O</w:t>
+      </w:r>
+      <w:r>
+        <w:rPr>
+          <w:rFonts w:ascii="Times New Roman" w:hAnsi="Times New Roman" w:cs="Times New Roman"/>
+        </w:rPr>
+        <w:t xml:space="preserve">utils </w:t>
+      </w:r>
+      <w:r>
+        <w:rPr>
+          <w:rFonts w:ascii="Times New Roman" w:hAnsi="Times New Roman" w:cs="Times New Roman"/>
+        </w:rPr>
+        <w:t>U</w:t>
+      </w:r>
+      <w:r>
+        <w:rPr>
+          <w:rFonts w:ascii="Times New Roman" w:hAnsi="Times New Roman" w:cs="Times New Roman"/>
+        </w:rPr>
+        <w:t>tilisés</w:t>
+      </w:r>
       <w:bookmarkEnd w:id="5"/>
-    </w:p>
-    <w:p>
-      <w:pPr>
-        <w:pStyle w:val="Heading3"/>
-        <w:rPr>
-          <w:rFonts w:ascii="Times New Roman" w:hAnsi="Times New Roman" w:cs="Times New Roman"/>
-        </w:rPr>
-      </w:pPr>
-      <w:bookmarkStart w:id="6" w:name="_Toc69136705"/>
-      <w:r>
-        <w:rPr>
-          <w:rFonts w:ascii="Times New Roman" w:hAnsi="Times New Roman" w:cs="Times New Roman"/>
-        </w:rPr>
-        <w:t xml:space="preserve">Les </w:t>
-      </w:r>
-      <w:r>
-        <w:rPr>
-          <w:rFonts w:ascii="Times New Roman" w:hAnsi="Times New Roman" w:cs="Times New Roman"/>
-        </w:rPr>
-        <w:t>O</w:t>
-      </w:r>
-      <w:r>
-        <w:rPr>
-          <w:rFonts w:ascii="Times New Roman" w:hAnsi="Times New Roman" w:cs="Times New Roman"/>
-        </w:rPr>
-        <w:t xml:space="preserve">utils </w:t>
-      </w:r>
-      <w:r>
-        <w:rPr>
-          <w:rFonts w:ascii="Times New Roman" w:hAnsi="Times New Roman" w:cs="Times New Roman"/>
-        </w:rPr>
-        <w:t>U</w:t>
-      </w:r>
-      <w:r>
-        <w:rPr>
-          <w:rFonts w:ascii="Times New Roman" w:hAnsi="Times New Roman" w:cs="Times New Roman"/>
-        </w:rPr>
-        <w:t>tilisés</w:t>
-      </w:r>
-      <w:bookmarkEnd w:id="6"/>
     </w:p>
     <w:p>
       <w:pPr>
@@ -5398,7 +5436,7 @@
           <w:rFonts w:ascii="Times New Roman" w:hAnsi="Times New Roman" w:cs="Times New Roman"/>
         </w:rPr>
       </w:pPr>
-      <w:bookmarkStart w:id="7" w:name="_Toc69136706"/>
+      <w:bookmarkStart w:id="6" w:name="_Toc69136706"/>
       <w:r>
         <w:rPr>
           <w:rFonts w:ascii="Times New Roman" w:hAnsi="Times New Roman" w:cs="Times New Roman"/>
@@ -5417,23 +5455,23 @@
         </w:rPr>
         <w:t>rojet</w:t>
       </w:r>
+      <w:bookmarkEnd w:id="6"/>
+    </w:p>
+    <w:p>
+      <w:pPr>
+        <w:pStyle w:val="Heading3"/>
+        <w:rPr>
+          <w:rFonts w:ascii="Times New Roman" w:hAnsi="Times New Roman" w:cs="Times New Roman"/>
+        </w:rPr>
+      </w:pPr>
+      <w:bookmarkStart w:id="7" w:name="_Toc69136707"/>
+      <w:r>
+        <w:rPr>
+          <w:rFonts w:ascii="Times New Roman" w:hAnsi="Times New Roman" w:cs="Times New Roman"/>
+        </w:rPr>
+        <w:t>Contexte</w:t>
+      </w:r>
       <w:bookmarkEnd w:id="7"/>
-    </w:p>
-    <w:p>
-      <w:pPr>
-        <w:pStyle w:val="Heading3"/>
-        <w:rPr>
-          <w:rFonts w:ascii="Times New Roman" w:hAnsi="Times New Roman" w:cs="Times New Roman"/>
-        </w:rPr>
-      </w:pPr>
-      <w:bookmarkStart w:id="8" w:name="_Toc69136707"/>
-      <w:r>
-        <w:rPr>
-          <w:rFonts w:ascii="Times New Roman" w:hAnsi="Times New Roman" w:cs="Times New Roman"/>
-        </w:rPr>
-        <w:t>Contexte</w:t>
-      </w:r>
-      <w:bookmarkEnd w:id="8"/>
     </w:p>
     <w:p>
       <w:pPr>
@@ -5860,14 +5898,14 @@
           <w:rFonts w:ascii="Times New Roman" w:hAnsi="Times New Roman" w:cs="Times New Roman"/>
         </w:rPr>
       </w:pPr>
-      <w:bookmarkStart w:id="9" w:name="_Toc69136708"/>
+      <w:bookmarkStart w:id="8" w:name="_Toc69136708"/>
       <w:r>
         <w:rPr>
           <w:rFonts w:ascii="Times New Roman" w:hAnsi="Times New Roman" w:cs="Times New Roman"/>
         </w:rPr>
         <w:t>Solution</w:t>
       </w:r>
-      <w:bookmarkEnd w:id="9"/>
+      <w:bookmarkEnd w:id="8"/>
     </w:p>
     <w:p/>
     <w:p>
@@ -5963,14 +6001,14 @@
           <w:rFonts w:ascii="Times New Roman" w:hAnsi="Times New Roman" w:cs="Times New Roman"/>
         </w:rPr>
       </w:pPr>
-      <w:bookmarkStart w:id="10" w:name="_Toc69136709"/>
+      <w:bookmarkStart w:id="9" w:name="_Toc69136709"/>
       <w:r>
         <w:rPr>
           <w:rFonts w:ascii="Times New Roman" w:hAnsi="Times New Roman" w:cs="Times New Roman"/>
         </w:rPr>
         <w:t>Exigences</w:t>
       </w:r>
-      <w:bookmarkEnd w:id="10"/>
+      <w:bookmarkEnd w:id="9"/>
     </w:p>
     <w:p>
       <w:pPr>
@@ -6145,7 +6183,7 @@
           <w:rFonts w:ascii="Times New Roman" w:hAnsi="Times New Roman" w:cs="Times New Roman"/>
         </w:rPr>
       </w:pPr>
-      <w:bookmarkStart w:id="11" w:name="_Toc69136710"/>
+      <w:bookmarkStart w:id="10" w:name="_Toc69136710"/>
       <w:r>
         <w:rPr>
           <w:rFonts w:ascii="Times New Roman" w:hAnsi="Times New Roman" w:cs="Times New Roman"/>
@@ -6153,23 +6191,23 @@
         <w:lastRenderedPageBreak/>
         <w:t>Le Système</w:t>
       </w:r>
+      <w:bookmarkEnd w:id="10"/>
+    </w:p>
+    <w:p>
+      <w:pPr>
+        <w:pStyle w:val="Heading3"/>
+        <w:rPr>
+          <w:rFonts w:ascii="Times New Roman" w:hAnsi="Times New Roman" w:cs="Times New Roman"/>
+        </w:rPr>
+      </w:pPr>
+      <w:bookmarkStart w:id="11" w:name="_Toc69136711"/>
+      <w:r>
+        <w:rPr>
+          <w:rFonts w:ascii="Times New Roman" w:hAnsi="Times New Roman" w:cs="Times New Roman"/>
+        </w:rPr>
+        <w:t>Schémas et Modèles</w:t>
+      </w:r>
       <w:bookmarkEnd w:id="11"/>
-    </w:p>
-    <w:p>
-      <w:pPr>
-        <w:pStyle w:val="Heading3"/>
-        <w:rPr>
-          <w:rFonts w:ascii="Times New Roman" w:hAnsi="Times New Roman" w:cs="Times New Roman"/>
-        </w:rPr>
-      </w:pPr>
-      <w:bookmarkStart w:id="12" w:name="_Toc69136711"/>
-      <w:r>
-        <w:rPr>
-          <w:rFonts w:ascii="Times New Roman" w:hAnsi="Times New Roman" w:cs="Times New Roman"/>
-        </w:rPr>
-        <w:t>Schémas et Modèles</w:t>
-      </w:r>
-      <w:bookmarkEnd w:id="12"/>
     </w:p>
     <w:p/>
     <w:p>
@@ -6260,7 +6298,7 @@
           <w:rFonts w:ascii="Times New Roman" w:hAnsi="Times New Roman" w:cs="Times New Roman"/>
         </w:rPr>
       </w:pPr>
-      <w:bookmarkStart w:id="13" w:name="_Toc69136712"/>
+      <w:bookmarkStart w:id="12" w:name="_Toc69136712"/>
       <w:r>
         <w:rPr>
           <w:rFonts w:ascii="Times New Roman" w:hAnsi="Times New Roman" w:cs="Times New Roman"/>
@@ -6279,7 +6317,7 @@
         </w:rPr>
         <w:t>ystème</w:t>
       </w:r>
-      <w:bookmarkEnd w:id="13"/>
+      <w:bookmarkEnd w:id="12"/>
     </w:p>
     <w:p>
       <w:pPr>
@@ -6345,7 +6383,7 @@
           <w:rFonts w:ascii="Times New Roman" w:hAnsi="Times New Roman" w:cs="Times New Roman"/>
         </w:rPr>
       </w:pPr>
-      <w:bookmarkStart w:id="14" w:name="_Toc69136713"/>
+      <w:bookmarkStart w:id="13" w:name="_Toc69136713"/>
       <w:r>
         <w:rPr>
           <w:rFonts w:ascii="Times New Roman" w:hAnsi="Times New Roman" w:cs="Times New Roman"/>
@@ -6364,7 +6402,7 @@
         </w:rPr>
         <w:t>ystème</w:t>
       </w:r>
-      <w:bookmarkEnd w:id="14"/>
+      <w:bookmarkEnd w:id="13"/>
     </w:p>
     <w:p/>
     <w:p>
@@ -6462,13 +6500,29 @@
           <w:rFonts w:ascii="Times New Roman" w:hAnsi="Times New Roman" w:cs="Times New Roman"/>
         </w:rPr>
       </w:pPr>
-      <w:bookmarkStart w:id="15" w:name="_Toc69136714"/>
+      <w:bookmarkStart w:id="14" w:name="_Toc69136714"/>
       <w:r>
         <w:rPr>
           <w:rFonts w:ascii="Times New Roman" w:hAnsi="Times New Roman" w:cs="Times New Roman"/>
         </w:rPr>
         <w:t>Implémentation de la Base de Données</w:t>
       </w:r>
+      <w:bookmarkEnd w:id="14"/>
+    </w:p>
+    <w:p>
+      <w:pPr>
+        <w:pStyle w:val="Heading4"/>
+        <w:rPr>
+          <w:rFonts w:ascii="Times New Roman" w:hAnsi="Times New Roman" w:cs="Times New Roman"/>
+        </w:rPr>
+      </w:pPr>
+      <w:bookmarkStart w:id="15" w:name="_Toc69136715"/>
+      <w:r>
+        <w:rPr>
+          <w:rFonts w:ascii="Times New Roman" w:hAnsi="Times New Roman" w:cs="Times New Roman"/>
+        </w:rPr>
+        <w:t>Création des Relations</w:t>
+      </w:r>
       <w:bookmarkEnd w:id="15"/>
     </w:p>
     <w:p>
@@ -6478,12 +6532,12 @@
           <w:rFonts w:ascii="Times New Roman" w:hAnsi="Times New Roman" w:cs="Times New Roman"/>
         </w:rPr>
       </w:pPr>
-      <w:bookmarkStart w:id="16" w:name="_Toc69136715"/>
-      <w:r>
-        <w:rPr>
-          <w:rFonts w:ascii="Times New Roman" w:hAnsi="Times New Roman" w:cs="Times New Roman"/>
-        </w:rPr>
-        <w:t>Création des Relations</w:t>
+      <w:bookmarkStart w:id="16" w:name="_Toc69136716"/>
+      <w:r>
+        <w:rPr>
+          <w:rFonts w:ascii="Times New Roman" w:hAnsi="Times New Roman" w:cs="Times New Roman"/>
+        </w:rPr>
+        <w:t>Création des Tuples</w:t>
       </w:r>
       <w:bookmarkEnd w:id="16"/>
     </w:p>
@@ -6494,14 +6548,16 @@
           <w:rFonts w:ascii="Times New Roman" w:hAnsi="Times New Roman" w:cs="Times New Roman"/>
         </w:rPr>
       </w:pPr>
-      <w:bookmarkStart w:id="17" w:name="_Toc69136716"/>
-      <w:r>
-        <w:rPr>
-          <w:rFonts w:ascii="Times New Roman" w:hAnsi="Times New Roman" w:cs="Times New Roman"/>
-        </w:rPr>
-        <w:t>Création des Tuples</w:t>
+      <w:bookmarkStart w:id="17" w:name="_Hlk69048609"/>
+      <w:bookmarkStart w:id="18" w:name="_Toc69136717"/>
+      <w:r>
+        <w:rPr>
+          <w:rFonts w:ascii="Times New Roman" w:hAnsi="Times New Roman" w:cs="Times New Roman"/>
+        </w:rPr>
+        <w:t>Requêtes et Routines</w:t>
       </w:r>
       <w:bookmarkEnd w:id="17"/>
+      <w:bookmarkEnd w:id="18"/>
     </w:p>
     <w:p>
       <w:pPr>
@@ -6510,32 +6566,14 @@
           <w:rFonts w:ascii="Times New Roman" w:hAnsi="Times New Roman" w:cs="Times New Roman"/>
         </w:rPr>
       </w:pPr>
-      <w:bookmarkStart w:id="18" w:name="_Hlk69048609"/>
-      <w:bookmarkStart w:id="19" w:name="_Toc69136717"/>
-      <w:r>
-        <w:rPr>
-          <w:rFonts w:ascii="Times New Roman" w:hAnsi="Times New Roman" w:cs="Times New Roman"/>
-        </w:rPr>
-        <w:t>Requêtes et Routines</w:t>
-      </w:r>
-      <w:bookmarkEnd w:id="18"/>
+      <w:bookmarkStart w:id="19" w:name="_Toc69136718"/>
+      <w:r>
+        <w:rPr>
+          <w:rFonts w:ascii="Times New Roman" w:hAnsi="Times New Roman" w:cs="Times New Roman"/>
+        </w:rPr>
+        <w:t>Indexation et Optimisation</w:t>
+      </w:r>
       <w:bookmarkEnd w:id="19"/>
-    </w:p>
-    <w:p>
-      <w:pPr>
-        <w:pStyle w:val="Heading4"/>
-        <w:rPr>
-          <w:rFonts w:ascii="Times New Roman" w:hAnsi="Times New Roman" w:cs="Times New Roman"/>
-        </w:rPr>
-      </w:pPr>
-      <w:bookmarkStart w:id="20" w:name="_Toc69136718"/>
-      <w:r>
-        <w:rPr>
-          <w:rFonts w:ascii="Times New Roman" w:hAnsi="Times New Roman" w:cs="Times New Roman"/>
-        </w:rPr>
-        <w:t>Indexation et Optimisation</w:t>
-      </w:r>
-      <w:bookmarkEnd w:id="20"/>
     </w:p>
     <w:p>
       <w:pPr>
@@ -6594,7 +6632,7 @@
           <w:rFonts w:ascii="Times New Roman" w:hAnsi="Times New Roman" w:cs="Times New Roman"/>
         </w:rPr>
       </w:pPr>
-      <w:bookmarkStart w:id="21" w:name="_Toc69136719"/>
+      <w:bookmarkStart w:id="20" w:name="_Toc69136719"/>
       <w:r>
         <w:rPr>
           <w:rFonts w:ascii="Times New Roman" w:hAnsi="Times New Roman" w:cs="Times New Roman"/>
@@ -6602,6 +6640,22 @@
         <w:lastRenderedPageBreak/>
         <w:t>Spécifications</w:t>
       </w:r>
+      <w:bookmarkEnd w:id="20"/>
+    </w:p>
+    <w:p>
+      <w:pPr>
+        <w:pStyle w:val="Heading4"/>
+        <w:rPr>
+          <w:rFonts w:ascii="Times New Roman" w:hAnsi="Times New Roman" w:cs="Times New Roman"/>
+        </w:rPr>
+      </w:pPr>
+      <w:bookmarkStart w:id="21" w:name="_Toc69136720"/>
+      <w:r>
+        <w:rPr>
+          <w:rFonts w:ascii="Times New Roman" w:hAnsi="Times New Roman" w:cs="Times New Roman"/>
+        </w:rPr>
+        <w:t>Fonctionnalités</w:t>
+      </w:r>
       <w:bookmarkEnd w:id="21"/>
     </w:p>
     <w:p>
@@ -6611,30 +6665,85 @@
           <w:rFonts w:ascii="Times New Roman" w:hAnsi="Times New Roman" w:cs="Times New Roman"/>
         </w:rPr>
       </w:pPr>
-      <w:bookmarkStart w:id="22" w:name="_Toc69136720"/>
-      <w:r>
-        <w:rPr>
-          <w:rFonts w:ascii="Times New Roman" w:hAnsi="Times New Roman" w:cs="Times New Roman"/>
-        </w:rPr>
-        <w:t>Fonctionnalités</w:t>
+      <w:bookmarkStart w:id="22" w:name="_Toc69136721"/>
+      <w:r>
+        <w:rPr>
+          <w:rFonts w:ascii="Times New Roman" w:hAnsi="Times New Roman" w:cs="Times New Roman"/>
+        </w:rPr>
+        <w:t>Relation entre les 3 Niveaux</w:t>
       </w:r>
       <w:bookmarkEnd w:id="22"/>
     </w:p>
     <w:p>
       <w:pPr>
+        <w:pStyle w:val="Heading3"/>
+        <w:rPr>
+          <w:rFonts w:ascii="Times New Roman" w:hAnsi="Times New Roman" w:cs="Times New Roman"/>
+        </w:rPr>
+      </w:pPr>
+      <w:bookmarkStart w:id="23" w:name="_Toc69136722"/>
+      <w:r>
+        <w:rPr>
+          <w:rFonts w:ascii="Times New Roman" w:hAnsi="Times New Roman" w:cs="Times New Roman"/>
+        </w:rPr>
+        <w:t>Design</w:t>
+      </w:r>
+      <w:bookmarkEnd w:id="23"/>
+    </w:p>
+    <w:p>
+      <w:pPr>
         <w:pStyle w:val="Heading4"/>
         <w:rPr>
           <w:rFonts w:ascii="Times New Roman" w:hAnsi="Times New Roman" w:cs="Times New Roman"/>
         </w:rPr>
       </w:pPr>
-      <w:bookmarkStart w:id="23" w:name="_Toc69136721"/>
-      <w:r>
-        <w:rPr>
-          <w:rFonts w:ascii="Times New Roman" w:hAnsi="Times New Roman" w:cs="Times New Roman"/>
-        </w:rPr>
-        <w:t>Relation entre les 3 Niveaux</w:t>
-      </w:r>
-      <w:bookmarkEnd w:id="23"/>
+      <w:bookmarkStart w:id="24" w:name="_Toc69136723"/>
+      <w:r>
+        <w:rPr>
+          <w:rFonts w:ascii="Times New Roman" w:hAnsi="Times New Roman" w:cs="Times New Roman"/>
+        </w:rPr>
+        <w:t>Justification des Décisions</w:t>
+      </w:r>
+      <w:bookmarkEnd w:id="24"/>
+    </w:p>
+    <w:p>
+      <w:pPr>
+        <w:pStyle w:val="Heading4"/>
+        <w:rPr>
+          <w:rFonts w:ascii="Times New Roman" w:hAnsi="Times New Roman" w:cs="Times New Roman"/>
+        </w:rPr>
+      </w:pPr>
+      <w:bookmarkStart w:id="25" w:name="_Toc69136724"/>
+      <w:r>
+        <w:rPr>
+          <w:rFonts w:ascii="Times New Roman" w:hAnsi="Times New Roman" w:cs="Times New Roman"/>
+        </w:rPr>
+        <w:t>Explications</w:t>
+      </w:r>
+      <w:bookmarkEnd w:id="25"/>
+    </w:p>
+    <w:p>
+      <w:pPr>
+        <w:rPr>
+          <w:rFonts w:ascii="Times New Roman" w:hAnsi="Times New Roman" w:cs="Times New Roman"/>
+        </w:rPr>
+      </w:pPr>
+    </w:p>
+    <w:p>
+      <w:pPr>
+        <w:pStyle w:val="Heading2"/>
+        <w:rPr>
+          <w:rFonts w:ascii="Times New Roman" w:hAnsi="Times New Roman" w:cs="Times New Roman"/>
+        </w:rPr>
+      </w:pPr>
+      <w:bookmarkStart w:id="26" w:name="_Toc69136725"/>
+      <w:r>
+        <w:rPr>
+          <w:rFonts w:ascii="Times New Roman" w:hAnsi="Times New Roman" w:cs="Times New Roman"/>
+        </w:rPr>
+        <w:t>Conclusion</w:t>
+      </w:r>
+      <w:bookmarkEnd w:id="26"/>
     </w:p>
     <w:p>
       <w:pPr>
@@ -6643,14 +6752,111 @@
           <w:rFonts w:ascii="Times New Roman" w:hAnsi="Times New Roman" w:cs="Times New Roman"/>
         </w:rPr>
       </w:pPr>
-      <w:bookmarkStart w:id="24" w:name="_Toc69136722"/>
-      <w:r>
-        <w:rPr>
-          <w:rFonts w:ascii="Times New Roman" w:hAnsi="Times New Roman" w:cs="Times New Roman"/>
-        </w:rPr>
-        <w:t>Design</w:t>
-      </w:r>
-      <w:bookmarkEnd w:id="24"/>
+      <w:bookmarkStart w:id="27" w:name="_Toc69136726"/>
+      <w:r>
+        <w:rPr>
+          <w:rFonts w:ascii="Times New Roman" w:hAnsi="Times New Roman" w:cs="Times New Roman"/>
+        </w:rPr>
+        <w:t>Bilan du travail réalisé</w:t>
+      </w:r>
+      <w:r>
+        <w:rPr>
+          <w:rFonts w:ascii="Times New Roman" w:hAnsi="Times New Roman" w:cs="Times New Roman"/>
+        </w:rPr>
+        <w:t xml:space="preserve"> et résultats</w:t>
+      </w:r>
+      <w:bookmarkEnd w:id="27"/>
+    </w:p>
+    <w:p>
+      <w:pPr>
+        <w:pStyle w:val="Heading3"/>
+        <w:rPr>
+          <w:rFonts w:ascii="Times New Roman" w:hAnsi="Times New Roman" w:cs="Times New Roman"/>
+        </w:rPr>
+      </w:pPr>
+      <w:bookmarkStart w:id="28" w:name="_Toc69136727"/>
+      <w:r>
+        <w:rPr>
+          <w:rFonts w:ascii="Times New Roman" w:hAnsi="Times New Roman" w:cs="Times New Roman"/>
+        </w:rPr>
+        <w:t>Conclusion sommative</w:t>
+      </w:r>
+      <w:bookmarkEnd w:id="28"/>
+    </w:p>
+    <w:p>
+      <w:pPr>
+        <w:rPr>
+          <w:rFonts w:ascii="Times New Roman" w:hAnsi="Times New Roman" w:cs="Times New Roman"/>
+        </w:rPr>
+      </w:pPr>
+    </w:p>
+    <w:p>
+      <w:pPr>
+        <w:pStyle w:val="Heading2"/>
+        <w:rPr>
+          <w:rFonts w:ascii="Times New Roman" w:hAnsi="Times New Roman" w:cs="Times New Roman"/>
+        </w:rPr>
+      </w:pPr>
+      <w:bookmarkStart w:id="29" w:name="_Toc69136728"/>
+      <w:r>
+        <w:rPr>
+          <w:rFonts w:ascii="Times New Roman" w:hAnsi="Times New Roman" w:cs="Times New Roman"/>
+        </w:rPr>
+        <w:t xml:space="preserve">Compte </w:t>
+      </w:r>
+      <w:r>
+        <w:rPr>
+          <w:rFonts w:ascii="Times New Roman" w:hAnsi="Times New Roman" w:cs="Times New Roman"/>
+        </w:rPr>
+        <w:t>R</w:t>
+      </w:r>
+      <w:r>
+        <w:rPr>
+          <w:rFonts w:ascii="Times New Roman" w:hAnsi="Times New Roman" w:cs="Times New Roman"/>
+        </w:rPr>
+        <w:t xml:space="preserve">endu de la </w:t>
+      </w:r>
+      <w:r>
+        <w:rPr>
+          <w:rFonts w:ascii="Times New Roman" w:hAnsi="Times New Roman" w:cs="Times New Roman"/>
+        </w:rPr>
+        <w:t>G</w:t>
+      </w:r>
+      <w:r>
+        <w:rPr>
+          <w:rFonts w:ascii="Times New Roman" w:hAnsi="Times New Roman" w:cs="Times New Roman"/>
+        </w:rPr>
+        <w:t xml:space="preserve">estion de </w:t>
+      </w:r>
+      <w:r>
+        <w:rPr>
+          <w:rFonts w:ascii="Times New Roman" w:hAnsi="Times New Roman" w:cs="Times New Roman"/>
+        </w:rPr>
+        <w:t>P</w:t>
+      </w:r>
+      <w:r>
+        <w:rPr>
+          <w:rFonts w:ascii="Times New Roman" w:hAnsi="Times New Roman" w:cs="Times New Roman"/>
+        </w:rPr>
+        <w:t>rojet</w:t>
+      </w:r>
+      <w:bookmarkEnd w:id="29"/>
+    </w:p>
+    <w:p>
+      <w:pPr>
+        <w:pStyle w:val="Heading3"/>
+        <w:rPr>
+          <w:rFonts w:ascii="Times New Roman" w:hAnsi="Times New Roman" w:cs="Times New Roman"/>
+        </w:rPr>
+      </w:pPr>
+      <w:bookmarkStart w:id="30" w:name="_Toc69136729"/>
+      <w:r>
+        <w:rPr>
+          <w:rFonts w:ascii="Times New Roman" w:hAnsi="Times New Roman" w:cs="Times New Roman"/>
+        </w:rPr>
+        <w:t>Composition de l’équipe</w:t>
+      </w:r>
+      <w:bookmarkEnd w:id="30"/>
     </w:p>
     <w:p>
       <w:pPr>
@@ -6659,182 +6865,14 @@
           <w:rFonts w:ascii="Times New Roman" w:hAnsi="Times New Roman" w:cs="Times New Roman"/>
         </w:rPr>
       </w:pPr>
-      <w:bookmarkStart w:id="25" w:name="_Toc69136723"/>
-      <w:r>
-        <w:rPr>
-          <w:rFonts w:ascii="Times New Roman" w:hAnsi="Times New Roman" w:cs="Times New Roman"/>
-        </w:rPr>
-        <w:t>Justification des Décisions</w:t>
-      </w:r>
-      <w:bookmarkEnd w:id="25"/>
-    </w:p>
-    <w:p>
-      <w:pPr>
-        <w:pStyle w:val="Heading4"/>
-        <w:rPr>
-          <w:rFonts w:ascii="Times New Roman" w:hAnsi="Times New Roman" w:cs="Times New Roman"/>
-        </w:rPr>
-      </w:pPr>
-      <w:bookmarkStart w:id="26" w:name="_Toc69136724"/>
-      <w:r>
-        <w:rPr>
-          <w:rFonts w:ascii="Times New Roman" w:hAnsi="Times New Roman" w:cs="Times New Roman"/>
-        </w:rPr>
-        <w:t>Explications</w:t>
-      </w:r>
-      <w:bookmarkEnd w:id="26"/>
-    </w:p>
-    <w:p>
-      <w:pPr>
-        <w:rPr>
-          <w:rFonts w:ascii="Times New Roman" w:hAnsi="Times New Roman" w:cs="Times New Roman"/>
-        </w:rPr>
-      </w:pPr>
-    </w:p>
-    <w:p>
-      <w:pPr>
-        <w:pStyle w:val="Heading2"/>
-        <w:rPr>
-          <w:rFonts w:ascii="Times New Roman" w:hAnsi="Times New Roman" w:cs="Times New Roman"/>
-        </w:rPr>
-      </w:pPr>
-      <w:bookmarkStart w:id="27" w:name="_Toc69136725"/>
-      <w:r>
-        <w:rPr>
-          <w:rFonts w:ascii="Times New Roman" w:hAnsi="Times New Roman" w:cs="Times New Roman"/>
-        </w:rPr>
-        <w:t>Conclusion</w:t>
-      </w:r>
-      <w:bookmarkEnd w:id="27"/>
-    </w:p>
-    <w:p>
-      <w:pPr>
-        <w:pStyle w:val="Heading3"/>
-        <w:rPr>
-          <w:rFonts w:ascii="Times New Roman" w:hAnsi="Times New Roman" w:cs="Times New Roman"/>
-        </w:rPr>
-      </w:pPr>
-      <w:bookmarkStart w:id="28" w:name="_Toc69136726"/>
-      <w:r>
-        <w:rPr>
-          <w:rFonts w:ascii="Times New Roman" w:hAnsi="Times New Roman" w:cs="Times New Roman"/>
-        </w:rPr>
-        <w:t>Bilan du travail réalisé</w:t>
-      </w:r>
-      <w:r>
-        <w:rPr>
-          <w:rFonts w:ascii="Times New Roman" w:hAnsi="Times New Roman" w:cs="Times New Roman"/>
-        </w:rPr>
-        <w:t xml:space="preserve"> et résultats</w:t>
-      </w:r>
-      <w:bookmarkEnd w:id="28"/>
-    </w:p>
-    <w:p>
-      <w:pPr>
-        <w:pStyle w:val="Heading3"/>
-        <w:rPr>
-          <w:rFonts w:ascii="Times New Roman" w:hAnsi="Times New Roman" w:cs="Times New Roman"/>
-        </w:rPr>
-      </w:pPr>
-      <w:bookmarkStart w:id="29" w:name="_Toc69136727"/>
-      <w:r>
-        <w:rPr>
-          <w:rFonts w:ascii="Times New Roman" w:hAnsi="Times New Roman" w:cs="Times New Roman"/>
-        </w:rPr>
-        <w:t>Conclusion sommative</w:t>
-      </w:r>
-      <w:bookmarkEnd w:id="29"/>
-    </w:p>
-    <w:p>
-      <w:pPr>
-        <w:rPr>
-          <w:rFonts w:ascii="Times New Roman" w:hAnsi="Times New Roman" w:cs="Times New Roman"/>
-        </w:rPr>
-      </w:pPr>
-    </w:p>
-    <w:p>
-      <w:pPr>
-        <w:pStyle w:val="Heading2"/>
-        <w:rPr>
-          <w:rFonts w:ascii="Times New Roman" w:hAnsi="Times New Roman" w:cs="Times New Roman"/>
-        </w:rPr>
-      </w:pPr>
-      <w:bookmarkStart w:id="30" w:name="_Toc69136728"/>
-      <w:r>
-        <w:rPr>
-          <w:rFonts w:ascii="Times New Roman" w:hAnsi="Times New Roman" w:cs="Times New Roman"/>
-        </w:rPr>
-        <w:t xml:space="preserve">Compte </w:t>
-      </w:r>
-      <w:r>
-        <w:rPr>
-          <w:rFonts w:ascii="Times New Roman" w:hAnsi="Times New Roman" w:cs="Times New Roman"/>
-        </w:rPr>
-        <w:t>R</w:t>
-      </w:r>
-      <w:r>
-        <w:rPr>
-          <w:rFonts w:ascii="Times New Roman" w:hAnsi="Times New Roman" w:cs="Times New Roman"/>
-        </w:rPr>
-        <w:t xml:space="preserve">endu de la </w:t>
-      </w:r>
-      <w:r>
-        <w:rPr>
-          <w:rFonts w:ascii="Times New Roman" w:hAnsi="Times New Roman" w:cs="Times New Roman"/>
-        </w:rPr>
-        <w:t>G</w:t>
-      </w:r>
-      <w:r>
-        <w:rPr>
-          <w:rFonts w:ascii="Times New Roman" w:hAnsi="Times New Roman" w:cs="Times New Roman"/>
-        </w:rPr>
-        <w:t xml:space="preserve">estion de </w:t>
-      </w:r>
-      <w:r>
-        <w:rPr>
-          <w:rFonts w:ascii="Times New Roman" w:hAnsi="Times New Roman" w:cs="Times New Roman"/>
-        </w:rPr>
-        <w:t>P</w:t>
-      </w:r>
-      <w:r>
-        <w:rPr>
-          <w:rFonts w:ascii="Times New Roman" w:hAnsi="Times New Roman" w:cs="Times New Roman"/>
-        </w:rPr>
-        <w:t>rojet</w:t>
-      </w:r>
-      <w:bookmarkEnd w:id="30"/>
-    </w:p>
-    <w:p>
-      <w:pPr>
-        <w:pStyle w:val="Heading3"/>
-        <w:rPr>
-          <w:rFonts w:ascii="Times New Roman" w:hAnsi="Times New Roman" w:cs="Times New Roman"/>
-        </w:rPr>
-      </w:pPr>
-      <w:bookmarkStart w:id="31" w:name="_Toc69136729"/>
-      <w:r>
-        <w:rPr>
-          <w:rFonts w:ascii="Times New Roman" w:hAnsi="Times New Roman" w:cs="Times New Roman"/>
-        </w:rPr>
-        <w:t>Composition de l’équipe</w:t>
+      <w:bookmarkStart w:id="31" w:name="_Toc69136730"/>
+      <w:r>
+        <w:rPr>
+          <w:rFonts w:ascii="Times New Roman" w:hAnsi="Times New Roman" w:cs="Times New Roman"/>
+        </w:rPr>
+        <w:t>Les membres et leurs rôles</w:t>
       </w:r>
       <w:bookmarkEnd w:id="31"/>
-    </w:p>
-    <w:p>
-      <w:pPr>
-        <w:pStyle w:val="Heading4"/>
-        <w:rPr>
-          <w:rFonts w:ascii="Times New Roman" w:hAnsi="Times New Roman" w:cs="Times New Roman"/>
-        </w:rPr>
-      </w:pPr>
-      <w:bookmarkStart w:id="32" w:name="_Toc69136730"/>
-      <w:r>
-        <w:rPr>
-          <w:rFonts w:ascii="Times New Roman" w:hAnsi="Times New Roman" w:cs="Times New Roman"/>
-        </w:rPr>
-        <w:t>Les membres et leurs rôles</w:t>
-      </w:r>
-      <w:bookmarkEnd w:id="32"/>
     </w:p>
     <w:p/>
     <w:p>
@@ -7190,30 +7228,30 @@
           <w:rFonts w:ascii="Times New Roman" w:hAnsi="Times New Roman" w:cs="Times New Roman"/>
         </w:rPr>
       </w:pPr>
-      <w:bookmarkStart w:id="33" w:name="_Toc69136731"/>
+      <w:bookmarkStart w:id="32" w:name="_Toc69136731"/>
       <w:r>
         <w:rPr>
           <w:rFonts w:ascii="Times New Roman" w:hAnsi="Times New Roman" w:cs="Times New Roman"/>
         </w:rPr>
         <w:t>Principales activités réalisées</w:t>
       </w:r>
+      <w:bookmarkEnd w:id="32"/>
+    </w:p>
+    <w:p>
+      <w:pPr>
+        <w:pStyle w:val="Heading4"/>
+        <w:rPr>
+          <w:rFonts w:ascii="Times New Roman" w:hAnsi="Times New Roman" w:cs="Times New Roman"/>
+        </w:rPr>
+      </w:pPr>
+      <w:bookmarkStart w:id="33" w:name="_Toc69136732"/>
+      <w:r>
+        <w:rPr>
+          <w:rFonts w:ascii="Times New Roman" w:hAnsi="Times New Roman" w:cs="Times New Roman"/>
+        </w:rPr>
+        <w:t>Répartition des tâches</w:t>
+      </w:r>
       <w:bookmarkEnd w:id="33"/>
-    </w:p>
-    <w:p>
-      <w:pPr>
-        <w:pStyle w:val="Heading4"/>
-        <w:rPr>
-          <w:rFonts w:ascii="Times New Roman" w:hAnsi="Times New Roman" w:cs="Times New Roman"/>
-        </w:rPr>
-      </w:pPr>
-      <w:bookmarkStart w:id="34" w:name="_Toc69136732"/>
-      <w:r>
-        <w:rPr>
-          <w:rFonts w:ascii="Times New Roman" w:hAnsi="Times New Roman" w:cs="Times New Roman"/>
-        </w:rPr>
-        <w:t>Répartition des tâches</w:t>
-      </w:r>
-      <w:bookmarkEnd w:id="34"/>
     </w:p>
     <w:p/>
     <w:p>
@@ -7961,7 +7999,7 @@
           <w:rFonts w:ascii="Times New Roman" w:hAnsi="Times New Roman" w:cs="Times New Roman"/>
         </w:rPr>
       </w:pPr>
-      <w:bookmarkStart w:id="35" w:name="_Toc69136733"/>
+      <w:bookmarkStart w:id="34" w:name="_Toc69136733"/>
       <w:r>
         <w:rPr>
           <w:rFonts w:ascii="Times New Roman" w:hAnsi="Times New Roman" w:cs="Times New Roman"/>
@@ -7998,7 +8036,7 @@
         </w:rPr>
         <w:t>s</w:t>
       </w:r>
-      <w:bookmarkEnd w:id="35"/>
+      <w:bookmarkEnd w:id="34"/>
     </w:p>
     <w:p/>
     <w:p>
@@ -8041,30 +8079,30 @@
           <w:rFonts w:ascii="Times New Roman" w:hAnsi="Times New Roman" w:cs="Times New Roman"/>
         </w:rPr>
       </w:pPr>
-      <w:bookmarkStart w:id="36" w:name="_Toc69136734"/>
+      <w:bookmarkStart w:id="35" w:name="_Toc69136734"/>
       <w:r>
         <w:rPr>
           <w:rFonts w:ascii="Times New Roman" w:hAnsi="Times New Roman" w:cs="Times New Roman"/>
         </w:rPr>
         <w:t>Défis rencontrés</w:t>
       </w:r>
+      <w:bookmarkEnd w:id="35"/>
+    </w:p>
+    <w:p>
+      <w:pPr>
+        <w:pStyle w:val="Heading4"/>
+        <w:rPr>
+          <w:rFonts w:ascii="Times New Roman" w:hAnsi="Times New Roman" w:cs="Times New Roman"/>
+        </w:rPr>
+      </w:pPr>
+      <w:bookmarkStart w:id="36" w:name="_Toc69136735"/>
+      <w:r>
+        <w:rPr>
+          <w:rFonts w:ascii="Times New Roman" w:hAnsi="Times New Roman" w:cs="Times New Roman"/>
+        </w:rPr>
+        <w:t>Problèmes divers</w:t>
+      </w:r>
       <w:bookmarkEnd w:id="36"/>
-    </w:p>
-    <w:p>
-      <w:pPr>
-        <w:pStyle w:val="Heading4"/>
-        <w:rPr>
-          <w:rFonts w:ascii="Times New Roman" w:hAnsi="Times New Roman" w:cs="Times New Roman"/>
-        </w:rPr>
-      </w:pPr>
-      <w:bookmarkStart w:id="37" w:name="_Toc69136735"/>
-      <w:r>
-        <w:rPr>
-          <w:rFonts w:ascii="Times New Roman" w:hAnsi="Times New Roman" w:cs="Times New Roman"/>
-        </w:rPr>
-        <w:t>Problèmes divers</w:t>
-      </w:r>
-      <w:bookmarkEnd w:id="37"/>
     </w:p>
     <w:p/>
     <w:p>
@@ -8406,30 +8444,30 @@
           <w:rFonts w:ascii="Times New Roman" w:hAnsi="Times New Roman" w:cs="Times New Roman"/>
         </w:rPr>
       </w:pPr>
-      <w:bookmarkStart w:id="38" w:name="_Toc69136736"/>
+      <w:bookmarkStart w:id="37" w:name="_Toc69136736"/>
       <w:r>
         <w:rPr>
           <w:rFonts w:ascii="Times New Roman" w:hAnsi="Times New Roman" w:cs="Times New Roman"/>
         </w:rPr>
         <w:t>Proposition de différentes solutions</w:t>
       </w:r>
+      <w:bookmarkEnd w:id="37"/>
+    </w:p>
+    <w:p>
+      <w:pPr>
+        <w:pStyle w:val="Heading3"/>
+        <w:rPr>
+          <w:rFonts w:ascii="Times New Roman" w:hAnsi="Times New Roman" w:cs="Times New Roman"/>
+        </w:rPr>
+      </w:pPr>
+      <w:bookmarkStart w:id="38" w:name="_Toc69136737"/>
+      <w:r>
+        <w:rPr>
+          <w:rFonts w:ascii="Times New Roman" w:hAnsi="Times New Roman" w:cs="Times New Roman"/>
+        </w:rPr>
+        <w:t>Évaluation globale</w:t>
+      </w:r>
       <w:bookmarkEnd w:id="38"/>
-    </w:p>
-    <w:p>
-      <w:pPr>
-        <w:pStyle w:val="Heading3"/>
-        <w:rPr>
-          <w:rFonts w:ascii="Times New Roman" w:hAnsi="Times New Roman" w:cs="Times New Roman"/>
-        </w:rPr>
-      </w:pPr>
-      <w:bookmarkStart w:id="39" w:name="_Toc69136737"/>
-      <w:r>
-        <w:rPr>
-          <w:rFonts w:ascii="Times New Roman" w:hAnsi="Times New Roman" w:cs="Times New Roman"/>
-        </w:rPr>
-        <w:t>Évaluation globale</w:t>
-      </w:r>
-      <w:bookmarkEnd w:id="39"/>
     </w:p>
     <w:p>
       <w:pPr>
@@ -8475,7 +8513,7 @@
           <w:szCs w:val="22"/>
         </w:rPr>
       </w:pPr>
-      <w:bookmarkStart w:id="40" w:name="_Toc69136738"/>
+      <w:bookmarkStart w:id="39" w:name="_Toc69136738"/>
       <w:r>
         <w:rPr>
           <w:rFonts w:ascii="Times New Roman" w:hAnsi="Times New Roman" w:cs="Times New Roman"/>
@@ -8483,16 +8521,16 @@
         </w:rPr>
         <w:lastRenderedPageBreak/>
         <w:drawing>
-          <wp:anchor distT="0" distB="0" distL="114300" distR="114300" simplePos="0" relativeHeight="251666432" behindDoc="1" locked="0" layoutInCell="1" allowOverlap="1" wp14:anchorId="22549F82" wp14:editId="38F6E58C">
+          <wp:anchor distT="0" distB="0" distL="114300" distR="114300" simplePos="0" relativeHeight="251666432" behindDoc="1" locked="0" layoutInCell="1" allowOverlap="1" wp14:anchorId="22549F82" wp14:editId="3EBEFE7D">
             <wp:simplePos x="0" y="0"/>
             <wp:positionH relativeFrom="column">
-              <wp:posOffset>-275667</wp:posOffset>
+              <wp:posOffset>-230439</wp:posOffset>
             </wp:positionH>
             <wp:positionV relativeFrom="paragraph">
               <wp:posOffset>85725</wp:posOffset>
             </wp:positionV>
-            <wp:extent cx="6452856" cy="8253796"/>
-            <wp:effectExtent l="0" t="0" r="5715" b="0"/>
+            <wp:extent cx="6361283" cy="8253796"/>
+            <wp:effectExtent l="0" t="0" r="1905" b="0"/>
             <wp:wrapNone/>
             <wp:docPr id="5" name="Picture 5"/>
             <wp:cNvGraphicFramePr>
@@ -8506,7 +8544,7 @@
                     <pic:cNvPicPr/>
                   </pic:nvPicPr>
                   <pic:blipFill>
-                    <a:blip r:embed="rId16">
+                    <a:blip r:embed="rId14">
                       <a:extLst>
                         <a:ext uri="{28A0092B-C50C-407E-A947-70E740481C1C}">
                           <a14:useLocalDpi xmlns:a14="http://schemas.microsoft.com/office/drawing/2010/main" val="0"/>
@@ -8520,7 +8558,7 @@
                   <pic:spPr>
                     <a:xfrm>
                       <a:off x="0" y="0"/>
-                      <a:ext cx="6452856" cy="8253796"/>
+                      <a:ext cx="6361283" cy="8253796"/>
                     </a:xfrm>
                     <a:prstGeom prst="rect">
                       <a:avLst/>
@@ -8590,27 +8628,14 @@
                             <w:r>
                               <w:t xml:space="preserve">Figure </w:t>
                             </w:r>
-                            <w:r>
-                              <w:fldChar w:fldCharType="begin"/>
-                            </w:r>
-                            <w:r>
-                              <w:instrText xml:space="preserve"> SEQ Figure \* ARABIC </w:instrText>
-                            </w:r>
-                            <w:r>
-                              <w:fldChar w:fldCharType="separate"/>
-                            </w:r>
-                            <w:r>
-                              <w:rPr>
-                                <w:noProof/>
-                              </w:rPr>
-                              <w:t>1</w:t>
-                            </w:r>
-                            <w:r>
-                              <w:rPr>
-                                <w:noProof/>
-                              </w:rPr>
-                              <w:fldChar w:fldCharType="end"/>
-                            </w:r>
+                            <w:fldSimple w:instr=" SEQ Figure \* ARABIC ">
+                              <w:r>
+                                <w:rPr>
+                                  <w:noProof/>
+                                </w:rPr>
+                                <w:t>1</w:t>
+                              </w:r>
+                            </w:fldSimple>
                             <w:r>
                               <w:t xml:space="preserve"> - Modèle Entité-Relation</w:t>
                             </w:r>
@@ -8683,23 +8708,23 @@
         </w:rPr>
         <w:t>Annexes</w:t>
       </w:r>
+      <w:bookmarkEnd w:id="39"/>
+    </w:p>
+    <w:p>
+      <w:pPr>
+        <w:pStyle w:val="Heading3"/>
+        <w:rPr>
+          <w:rFonts w:ascii="Times New Roman" w:hAnsi="Times New Roman" w:cs="Times New Roman"/>
+        </w:rPr>
+      </w:pPr>
+      <w:bookmarkStart w:id="40" w:name="_Toc69136739"/>
+      <w:r>
+        <w:rPr>
+          <w:rFonts w:ascii="Times New Roman" w:hAnsi="Times New Roman" w:cs="Times New Roman"/>
+        </w:rPr>
+        <w:t>Annexe 1</w:t>
+      </w:r>
       <w:bookmarkEnd w:id="40"/>
-    </w:p>
-    <w:p>
-      <w:pPr>
-        <w:pStyle w:val="Heading3"/>
-        <w:rPr>
-          <w:rFonts w:ascii="Times New Roman" w:hAnsi="Times New Roman" w:cs="Times New Roman"/>
-        </w:rPr>
-      </w:pPr>
-      <w:bookmarkStart w:id="41" w:name="_Toc69136739"/>
-      <w:r>
-        <w:rPr>
-          <w:rFonts w:ascii="Times New Roman" w:hAnsi="Times New Roman" w:cs="Times New Roman"/>
-        </w:rPr>
-        <w:t>Annexe 1</w:t>
-      </w:r>
-      <w:bookmarkEnd w:id="41"/>
       <w:r>
         <w:rPr>
           <w:rFonts w:ascii="Times New Roman" w:hAnsi="Times New Roman" w:cs="Times New Roman"/>
@@ -8771,6 +8796,64 @@
           <w:rFonts w:ascii="Times New Roman" w:hAnsi="Times New Roman" w:cs="Times New Roman"/>
         </w:rPr>
       </w:pPr>
+      <w:r>
+        <w:rPr>
+          <w:rFonts w:ascii="Times New Roman" w:hAnsi="Times New Roman" w:cs="Times New Roman"/>
+          <w:noProof/>
+        </w:rPr>
+        <w:drawing>
+          <wp:anchor distT="0" distB="0" distL="114300" distR="114300" simplePos="0" relativeHeight="251667456" behindDoc="1" locked="0" layoutInCell="1" allowOverlap="1" wp14:anchorId="5190DF3E" wp14:editId="52D6416E">
+            <wp:simplePos x="0" y="0"/>
+            <wp:positionH relativeFrom="column">
+              <wp:posOffset>-255270</wp:posOffset>
+            </wp:positionH>
+            <wp:positionV relativeFrom="paragraph">
+              <wp:posOffset>115570</wp:posOffset>
+            </wp:positionV>
+            <wp:extent cx="6131560" cy="7658100"/>
+            <wp:effectExtent l="0" t="0" r="2540" b="0"/>
+            <wp:wrapNone/>
+            <wp:docPr id="2" name="Picture 2"/>
+            <wp:cNvGraphicFramePr>
+              <a:graphicFrameLocks xmlns:a="http://schemas.openxmlformats.org/drawingml/2006/main" noChangeAspect="1"/>
+            </wp:cNvGraphicFramePr>
+            <a:graphic xmlns:a="http://schemas.openxmlformats.org/drawingml/2006/main">
+              <a:graphicData uri="http://schemas.openxmlformats.org/drawingml/2006/picture">
+                <pic:pic xmlns:pic="http://schemas.openxmlformats.org/drawingml/2006/picture">
+                  <pic:nvPicPr>
+                    <pic:cNvPr id="2" name="Picture 2"/>
+                    <pic:cNvPicPr/>
+                  </pic:nvPicPr>
+                  <pic:blipFill>
+                    <a:blip r:embed="rId15">
+                      <a:extLst>
+                        <a:ext uri="{28A0092B-C50C-407E-A947-70E740481C1C}">
+                          <a14:useLocalDpi xmlns:a14="http://schemas.microsoft.com/office/drawing/2010/main" val="0"/>
+                        </a:ext>
+                      </a:extLst>
+                    </a:blip>
+                    <a:stretch>
+                      <a:fillRect/>
+                    </a:stretch>
+                  </pic:blipFill>
+                  <pic:spPr>
+                    <a:xfrm>
+                      <a:off x="0" y="0"/>
+                      <a:ext cx="6131560" cy="7658100"/>
+                    </a:xfrm>
+                    <a:prstGeom prst="rect">
+                      <a:avLst/>
+                    </a:prstGeom>
+                  </pic:spPr>
+                </pic:pic>
+              </a:graphicData>
+            </a:graphic>
+            <wp14:sizeRelH relativeFrom="margin">
+              <wp14:pctWidth>0</wp14:pctWidth>
+            </wp14:sizeRelH>
+          </wp:anchor>
+        </w:drawing>
+      </w:r>
       <w:r>
         <w:rPr>
           <w:noProof/>
@@ -8778,7 +8861,7 @@
         <mc:AlternateContent>
           <mc:Choice Requires="wps">
             <w:drawing>
-              <wp:anchor distT="0" distB="0" distL="114300" distR="114300" simplePos="0" relativeHeight="251669504" behindDoc="1" locked="0" layoutInCell="1" allowOverlap="1" wp14:anchorId="3BE0E1A8" wp14:editId="775251C3">
+              <wp:anchor distT="0" distB="0" distL="114300" distR="114300" simplePos="0" relativeHeight="251669504" behindDoc="1" locked="0" layoutInCell="1" allowOverlap="1" wp14:anchorId="3BE0E1A8" wp14:editId="125241E3">
                 <wp:simplePos x="0" y="0"/>
                 <wp:positionH relativeFrom="column">
                   <wp:posOffset>-485775</wp:posOffset>
@@ -8823,14 +8906,27 @@
                             <w:r>
                               <w:t xml:space="preserve">Figure </w:t>
                             </w:r>
-                            <w:fldSimple w:instr=" SEQ Figure \* ARABIC ">
-                              <w:r>
-                                <w:rPr>
-                                  <w:noProof/>
-                                </w:rPr>
-                                <w:t>2</w:t>
-                              </w:r>
-                            </w:fldSimple>
+                            <w:r>
+                              <w:fldChar w:fldCharType="begin"/>
+                            </w:r>
+                            <w:r>
+                              <w:instrText xml:space="preserve"> SEQ Figure \* ARABIC </w:instrText>
+                            </w:r>
+                            <w:r>
+                              <w:fldChar w:fldCharType="separate"/>
+                            </w:r>
+                            <w:r>
+                              <w:rPr>
+                                <w:noProof/>
+                              </w:rPr>
+                              <w:t>2</w:t>
+                            </w:r>
+                            <w:r>
+                              <w:rPr>
+                                <w:noProof/>
+                              </w:rPr>
+                              <w:fldChar w:fldCharType="end"/>
+                            </w:r>
                             <w:r>
                               <w:t xml:space="preserve"> - Modèle Relationnel</w:t>
                             </w:r>
@@ -8865,14 +8961,27 @@
                       <w:r>
                         <w:t xml:space="preserve">Figure </w:t>
                       </w:r>
-                      <w:fldSimple w:instr=" SEQ Figure \* ARABIC ">
-                        <w:r>
-                          <w:rPr>
-                            <w:noProof/>
-                          </w:rPr>
-                          <w:t>2</w:t>
-                        </w:r>
-                      </w:fldSimple>
+                      <w:r>
+                        <w:fldChar w:fldCharType="begin"/>
+                      </w:r>
+                      <w:r>
+                        <w:instrText xml:space="preserve"> SEQ Figure \* ARABIC </w:instrText>
+                      </w:r>
+                      <w:r>
+                        <w:fldChar w:fldCharType="separate"/>
+                      </w:r>
+                      <w:r>
+                        <w:rPr>
+                          <w:noProof/>
+                        </w:rPr>
+                        <w:t>2</w:t>
+                      </w:r>
+                      <w:r>
+                        <w:rPr>
+                          <w:noProof/>
+                        </w:rPr>
+                        <w:fldChar w:fldCharType="end"/>
+                      </w:r>
                       <w:r>
                         <w:t xml:space="preserve"> - Modèle Relationnel</w:t>
                       </w:r>
@@ -8887,61 +8996,6 @@
       <w:r>
         <w:rPr>
           <w:rFonts w:ascii="Times New Roman" w:hAnsi="Times New Roman" w:cs="Times New Roman"/>
-          <w:noProof/>
-        </w:rPr>
-        <w:drawing>
-          <wp:anchor distT="0" distB="0" distL="114300" distR="114300" simplePos="0" relativeHeight="251667456" behindDoc="1" locked="0" layoutInCell="1" allowOverlap="1" wp14:anchorId="5190DF3E" wp14:editId="56FC56D5">
-            <wp:simplePos x="0" y="0"/>
-            <wp:positionH relativeFrom="column">
-              <wp:posOffset>-485775</wp:posOffset>
-            </wp:positionH>
-            <wp:positionV relativeFrom="paragraph">
-              <wp:posOffset>115570</wp:posOffset>
-            </wp:positionV>
-            <wp:extent cx="6593840" cy="7658100"/>
-            <wp:effectExtent l="0" t="0" r="0" b="0"/>
-            <wp:wrapNone/>
-            <wp:docPr id="2" name="Picture 2" descr="Diagram&#10;&#10;Description automatically generated"/>
-            <wp:cNvGraphicFramePr>
-              <a:graphicFrameLocks xmlns:a="http://schemas.openxmlformats.org/drawingml/2006/main" noChangeAspect="1"/>
-            </wp:cNvGraphicFramePr>
-            <a:graphic xmlns:a="http://schemas.openxmlformats.org/drawingml/2006/main">
-              <a:graphicData uri="http://schemas.openxmlformats.org/drawingml/2006/picture">
-                <pic:pic xmlns:pic="http://schemas.openxmlformats.org/drawingml/2006/picture">
-                  <pic:nvPicPr>
-                    <pic:cNvPr id="2" name="Picture 2" descr="Diagram&#10;&#10;Description automatically generated"/>
-                    <pic:cNvPicPr/>
-                  </pic:nvPicPr>
-                  <pic:blipFill>
-                    <a:blip r:embed="rId17">
-                      <a:extLst>
-                        <a:ext uri="{28A0092B-C50C-407E-A947-70E740481C1C}">
-                          <a14:useLocalDpi xmlns:a14="http://schemas.microsoft.com/office/drawing/2010/main" val="0"/>
-                        </a:ext>
-                      </a:extLst>
-                    </a:blip>
-                    <a:stretch>
-                      <a:fillRect/>
-                    </a:stretch>
-                  </pic:blipFill>
-                  <pic:spPr>
-                    <a:xfrm>
-                      <a:off x="0" y="0"/>
-                      <a:ext cx="6593840" cy="7658100"/>
-                    </a:xfrm>
-                    <a:prstGeom prst="rect">
-                      <a:avLst/>
-                    </a:prstGeom>
-                  </pic:spPr>
-                </pic:pic>
-              </a:graphicData>
-            </a:graphic>
-          </wp:anchor>
-        </w:drawing>
-      </w:r>
-      <w:r>
-        <w:rPr>
-          <w:rFonts w:ascii="Times New Roman" w:hAnsi="Times New Roman" w:cs="Times New Roman"/>
         </w:rPr>
         <w:fldChar w:fldCharType="begin"/>
       </w:r>
@@ -8959,7 +9013,7 @@
       </w:r>
     </w:p>
     <w:sectPr>
-      <w:footerReference w:type="default" r:id="rId18"/>
+      <w:footerReference w:type="default" r:id="rId16"/>
       <w:pgSz w:w="12240" w:h="15840"/>
       <w:pgMar w:top="1440" w:right="1800" w:bottom="1440" w:left="1800" w:header="567" w:footer="567" w:gutter="0"/>
       <w:pgNumType w:start="1"/>

</xml_diff>

<commit_message>
Plusieurs modifs (supression de Age et Sexe, Ajout de page HTML)
</commit_message>
<xml_diff>
--- a/Rapport/Rapport.docx
+++ b/Rapport/Rapport.docx
@@ -520,36 +520,17 @@
                                   </w:rPr>
                                   <w:t xml:space="preserve"> | </w:t>
                                 </w:r>
-                                <w:r>
-                                  <w:fldChar w:fldCharType="begin"/>
-                                </w:r>
-                                <w:r>
-                                  <w:rPr>
-                                    <w:lang w:val="en-CA"/>
-                                  </w:rPr>
-                                  <w:instrText xml:space="preserve"> HYPERLINK "mailto:christopher.godin.1@ulaval.ca" </w:instrText>
-                                </w:r>
-                                <w:r>
-                                  <w:fldChar w:fldCharType="separate"/>
-                                </w:r>
-                                <w:r>
-                                  <w:rPr>
-                                    <w:rStyle w:val="Hyperlink"/>
-                                    <w:rFonts w:cstheme="minorHAnsi"/>
-                                    <w:color w:val="595959" w:themeColor="text1" w:themeTint="A6"/>
-                                    <w:lang w:val="en-CA"/>
-                                  </w:rPr>
-                                  <w:t>christopher.godin.1@ulaval.ca</w:t>
-                                </w:r>
-                                <w:r>
-                                  <w:rPr>
-                                    <w:rStyle w:val="Hyperlink"/>
-                                    <w:rFonts w:cstheme="minorHAnsi"/>
-                                    <w:color w:val="595959" w:themeColor="text1" w:themeTint="A6"/>
-                                    <w:lang w:val="en-CA"/>
-                                  </w:rPr>
-                                  <w:fldChar w:fldCharType="end"/>
-                                </w:r>
+                                <w:hyperlink r:id="rId12" w:history="1">
+                                  <w:r>
+                                    <w:rPr>
+                                      <w:rStyle w:val="Hyperlink"/>
+                                      <w:rFonts w:cstheme="minorHAnsi"/>
+                                      <w:color w:val="595959" w:themeColor="text1" w:themeTint="A6"/>
+                                      <w:lang w:val="en-CA"/>
+                                    </w:rPr>
+                                    <w:t>christopher.godin.1@ulaval.ca</w:t>
+                                  </w:r>
+                                </w:hyperlink>
                                 <w:r>
                                   <w:rPr>
                                     <w:rFonts w:cstheme="minorHAnsi"/>
@@ -776,7 +757,7 @@
                             </w:rPr>
                             <w:t>Samuel Aubert | SAAUB15 | </w:t>
                           </w:r>
-                          <w:hyperlink r:id="rId12" w:history="1">
+                          <w:hyperlink r:id="rId13" w:history="1">
                             <w:r>
                               <w:rPr>
                                 <w:rStyle w:val="Hyperlink"/>
@@ -1231,7 +1212,7 @@
                         <pic:cNvPicPr/>
                       </pic:nvPicPr>
                       <pic:blipFill>
-                        <a:blip r:embed="rId13">
+                        <a:blip r:embed="rId14">
                           <a:extLst>
                             <a:ext uri="{28A0092B-C50C-407E-A947-70E740481C1C}">
                               <a14:useLocalDpi xmlns:a14="http://schemas.microsoft.com/office/drawing/2010/main" val="0"/>
@@ -8544,7 +8525,7 @@
                     <pic:cNvPicPr/>
                   </pic:nvPicPr>
                   <pic:blipFill>
-                    <a:blip r:embed="rId14">
+                    <a:blip r:embed="rId15">
                       <a:extLst>
                         <a:ext uri="{28A0092B-C50C-407E-A947-70E740481C1C}">
                           <a14:useLocalDpi xmlns:a14="http://schemas.microsoft.com/office/drawing/2010/main" val="0"/>
@@ -8628,14 +8609,27 @@
                             <w:r>
                               <w:t xml:space="preserve">Figure </w:t>
                             </w:r>
-                            <w:fldSimple w:instr=" SEQ Figure \* ARABIC ">
-                              <w:r>
-                                <w:rPr>
-                                  <w:noProof/>
-                                </w:rPr>
-                                <w:t>1</w:t>
-                              </w:r>
-                            </w:fldSimple>
+                            <w:r>
+                              <w:fldChar w:fldCharType="begin"/>
+                            </w:r>
+                            <w:r>
+                              <w:instrText xml:space="preserve"> SEQ Figure \* ARABIC </w:instrText>
+                            </w:r>
+                            <w:r>
+                              <w:fldChar w:fldCharType="separate"/>
+                            </w:r>
+                            <w:r>
+                              <w:rPr>
+                                <w:noProof/>
+                              </w:rPr>
+                              <w:t>1</w:t>
+                            </w:r>
+                            <w:r>
+                              <w:rPr>
+                                <w:noProof/>
+                              </w:rPr>
+                              <w:fldChar w:fldCharType="end"/>
+                            </w:r>
                             <w:r>
                               <w:t xml:space="preserve"> - Modèle Entité-Relation</w:t>
                             </w:r>
@@ -8802,16 +8796,16 @@
           <w:noProof/>
         </w:rPr>
         <w:drawing>
-          <wp:anchor distT="0" distB="0" distL="114300" distR="114300" simplePos="0" relativeHeight="251667456" behindDoc="1" locked="0" layoutInCell="1" allowOverlap="1" wp14:anchorId="5190DF3E" wp14:editId="52D6416E">
+          <wp:anchor distT="0" distB="0" distL="114300" distR="114300" simplePos="0" relativeHeight="251667456" behindDoc="1" locked="0" layoutInCell="1" allowOverlap="1" wp14:anchorId="5190DF3E" wp14:editId="45B897EE">
             <wp:simplePos x="0" y="0"/>
             <wp:positionH relativeFrom="column">
-              <wp:posOffset>-255270</wp:posOffset>
+              <wp:posOffset>-378460</wp:posOffset>
             </wp:positionH>
             <wp:positionV relativeFrom="paragraph">
-              <wp:posOffset>115570</wp:posOffset>
+              <wp:posOffset>410845</wp:posOffset>
             </wp:positionV>
-            <wp:extent cx="6131560" cy="7658100"/>
-            <wp:effectExtent l="0" t="0" r="2540" b="0"/>
+            <wp:extent cx="6366414" cy="7334250"/>
+            <wp:effectExtent l="0" t="0" r="0" b="0"/>
             <wp:wrapNone/>
             <wp:docPr id="2" name="Picture 2"/>
             <wp:cNvGraphicFramePr>
@@ -8825,7 +8819,7 @@
                     <pic:cNvPicPr/>
                   </pic:nvPicPr>
                   <pic:blipFill>
-                    <a:blip r:embed="rId15">
+                    <a:blip r:embed="rId16">
                       <a:extLst>
                         <a:ext uri="{28A0092B-C50C-407E-A947-70E740481C1C}">
                           <a14:useLocalDpi xmlns:a14="http://schemas.microsoft.com/office/drawing/2010/main" val="0"/>
@@ -8839,7 +8833,7 @@
                   <pic:spPr>
                     <a:xfrm>
                       <a:off x="0" y="0"/>
-                      <a:ext cx="6131560" cy="7658100"/>
+                      <a:ext cx="6366414" cy="7334250"/>
                     </a:xfrm>
                     <a:prstGeom prst="rect">
                       <a:avLst/>
@@ -8851,6 +8845,9 @@
             <wp14:sizeRelH relativeFrom="margin">
               <wp14:pctWidth>0</wp14:pctWidth>
             </wp14:sizeRelH>
+            <wp14:sizeRelV relativeFrom="margin">
+              <wp14:pctHeight>0</wp14:pctHeight>
+            </wp14:sizeRelV>
           </wp:anchor>
         </w:drawing>
       </w:r>
@@ -8906,27 +8903,14 @@
                             <w:r>
                               <w:t xml:space="preserve">Figure </w:t>
                             </w:r>
-                            <w:r>
-                              <w:fldChar w:fldCharType="begin"/>
-                            </w:r>
-                            <w:r>
-                              <w:instrText xml:space="preserve"> SEQ Figure \* ARABIC </w:instrText>
-                            </w:r>
-                            <w:r>
-                              <w:fldChar w:fldCharType="separate"/>
-                            </w:r>
-                            <w:r>
-                              <w:rPr>
-                                <w:noProof/>
-                              </w:rPr>
-                              <w:t>2</w:t>
-                            </w:r>
-                            <w:r>
-                              <w:rPr>
-                                <w:noProof/>
-                              </w:rPr>
-                              <w:fldChar w:fldCharType="end"/>
-                            </w:r>
+                            <w:fldSimple w:instr=" SEQ Figure \* ARABIC ">
+                              <w:r>
+                                <w:rPr>
+                                  <w:noProof/>
+                                </w:rPr>
+                                <w:t>2</w:t>
+                              </w:r>
+                            </w:fldSimple>
                             <w:r>
                               <w:t xml:space="preserve"> - Modèle Relationnel</w:t>
                             </w:r>
@@ -9013,7 +8997,7 @@
       </w:r>
     </w:p>
     <w:sectPr>
-      <w:footerReference w:type="default" r:id="rId16"/>
+      <w:footerReference w:type="default" r:id="rId17"/>
       <w:pgSz w:w="12240" w:h="15840"/>
       <w:pgMar w:top="1440" w:right="1800" w:bottom="1440" w:left="1800" w:header="567" w:footer="567" w:gutter="0"/>
       <w:pgNumType w:start="1"/>

</xml_diff>

<commit_message>
Peuplement de la table t_utilisateur
</commit_message>
<xml_diff>
--- a/Rapport/Rapport.docx
+++ b/Rapport/Rapport.docx
@@ -520,17 +520,36 @@
                                   </w:rPr>
                                   <w:t xml:space="preserve"> | </w:t>
                                 </w:r>
-                                <w:hyperlink r:id="rId12" w:history="1">
-                                  <w:r>
-                                    <w:rPr>
-                                      <w:rStyle w:val="Hyperlink"/>
-                                      <w:rFonts w:cstheme="minorHAnsi"/>
-                                      <w:color w:val="595959" w:themeColor="text1" w:themeTint="A6"/>
-                                      <w:lang w:val="en-CA"/>
-                                    </w:rPr>
-                                    <w:t>christopher.godin.1@ulaval.ca</w:t>
-                                  </w:r>
-                                </w:hyperlink>
+                                <w:r>
+                                  <w:fldChar w:fldCharType="begin"/>
+                                </w:r>
+                                <w:r>
+                                  <w:rPr>
+                                    <w:lang w:val="en-CA"/>
+                                  </w:rPr>
+                                  <w:instrText xml:space="preserve"> HYPERLINK "mailto:christopher.godin.1@ulaval.ca" </w:instrText>
+                                </w:r>
+                                <w:r>
+                                  <w:fldChar w:fldCharType="separate"/>
+                                </w:r>
+                                <w:r>
+                                  <w:rPr>
+                                    <w:rStyle w:val="Hyperlink"/>
+                                    <w:rFonts w:cstheme="minorHAnsi"/>
+                                    <w:color w:val="595959" w:themeColor="text1" w:themeTint="A6"/>
+                                    <w:lang w:val="en-CA"/>
+                                  </w:rPr>
+                                  <w:t>christopher.godin.1@ulaval.ca</w:t>
+                                </w:r>
+                                <w:r>
+                                  <w:rPr>
+                                    <w:rStyle w:val="Hyperlink"/>
+                                    <w:rFonts w:cstheme="minorHAnsi"/>
+                                    <w:color w:val="595959" w:themeColor="text1" w:themeTint="A6"/>
+                                    <w:lang w:val="en-CA"/>
+                                  </w:rPr>
+                                  <w:fldChar w:fldCharType="end"/>
+                                </w:r>
                                 <w:r>
                                   <w:rPr>
                                     <w:rFonts w:cstheme="minorHAnsi"/>
@@ -757,7 +776,7 @@
                             </w:rPr>
                             <w:t>Samuel Aubert | SAAUB15 | </w:t>
                           </w:r>
-                          <w:hyperlink r:id="rId13" w:history="1">
+                          <w:hyperlink r:id="rId12" w:history="1">
                             <w:r>
                               <w:rPr>
                                 <w:rStyle w:val="Hyperlink"/>
@@ -1212,7 +1231,7 @@
                         <pic:cNvPicPr/>
                       </pic:nvPicPr>
                       <pic:blipFill>
-                        <a:blip r:embed="rId14">
+                        <a:blip r:embed="rId13">
                           <a:extLst>
                             <a:ext uri="{28A0092B-C50C-407E-A947-70E740481C1C}">
                               <a14:useLocalDpi xmlns:a14="http://schemas.microsoft.com/office/drawing/2010/main" val="0"/>
@@ -1774,7 +1793,7 @@
             </w:rPr>
             <w:fldChar w:fldCharType="separate"/>
           </w:r>
-          <w:hyperlink w:anchor="_Toc69136701" w:history="1">
+          <w:hyperlink w:anchor="_Toc69244471" w:history="1">
             <w:r>
               <w:rPr>
                 <w:rStyle w:val="Hyperlink"/>
@@ -1802,7 +1821,7 @@
                 <w:noProof/>
                 <w:webHidden/>
               </w:rPr>
-              <w:instrText xml:space="preserve"> PAGEREF _Toc69136701 \h </w:instrText>
+              <w:instrText xml:space="preserve"> PAGEREF _Toc69244471 \h </w:instrText>
             </w:r>
             <w:r>
               <w:rPr>
@@ -1849,7 +1868,7 @@
               <w:lang w:eastAsia="fr-CA"/>
             </w:rPr>
           </w:pPr>
-          <w:hyperlink w:anchor="_Toc69136702" w:history="1">
+          <w:hyperlink w:anchor="_Toc69244472" w:history="1">
             <w:r>
               <w:rPr>
                 <w:rStyle w:val="Hyperlink"/>
@@ -1877,7 +1896,7 @@
                 <w:noProof/>
                 <w:webHidden/>
               </w:rPr>
-              <w:instrText xml:space="preserve"> PAGEREF _Toc69136702 \h </w:instrText>
+              <w:instrText xml:space="preserve"> PAGEREF _Toc69244472 \h </w:instrText>
             </w:r>
             <w:r>
               <w:rPr>
@@ -1924,7 +1943,7 @@
               <w:lang w:eastAsia="fr-CA"/>
             </w:rPr>
           </w:pPr>
-          <w:hyperlink w:anchor="_Toc69136703" w:history="1">
+          <w:hyperlink w:anchor="_Toc69244473" w:history="1">
             <w:r>
               <w:rPr>
                 <w:rStyle w:val="Hyperlink"/>
@@ -1952,7 +1971,7 @@
                 <w:noProof/>
                 <w:webHidden/>
               </w:rPr>
-              <w:instrText xml:space="preserve"> PAGEREF _Toc69136703 \h </w:instrText>
+              <w:instrText xml:space="preserve"> PAGEREF _Toc69244473 \h </w:instrText>
             </w:r>
             <w:r>
               <w:rPr>
@@ -1998,7 +2017,7 @@
               <w:lang w:eastAsia="fr-CA"/>
             </w:rPr>
           </w:pPr>
-          <w:hyperlink w:anchor="_Toc69136704" w:history="1">
+          <w:hyperlink w:anchor="_Toc69244474" w:history="1">
             <w:r>
               <w:rPr>
                 <w:rStyle w:val="Hyperlink"/>
@@ -2026,7 +2045,7 @@
                 <w:noProof/>
                 <w:webHidden/>
               </w:rPr>
-              <w:instrText xml:space="preserve"> PAGEREF _Toc69136704 \h </w:instrText>
+              <w:instrText xml:space="preserve"> PAGEREF _Toc69244474 \h </w:instrText>
             </w:r>
             <w:r>
               <w:rPr>
@@ -2073,7 +2092,7 @@
               <w:lang w:eastAsia="fr-CA"/>
             </w:rPr>
           </w:pPr>
-          <w:hyperlink w:anchor="_Toc69136705" w:history="1">
+          <w:hyperlink w:anchor="_Toc69244475" w:history="1">
             <w:r>
               <w:rPr>
                 <w:rStyle w:val="Hyperlink"/>
@@ -2101,7 +2120,7 @@
                 <w:noProof/>
                 <w:webHidden/>
               </w:rPr>
-              <w:instrText xml:space="preserve"> PAGEREF _Toc69136705 \h </w:instrText>
+              <w:instrText xml:space="preserve"> PAGEREF _Toc69244475 \h </w:instrText>
             </w:r>
             <w:r>
               <w:rPr>
@@ -2147,7 +2166,7 @@
               <w:lang w:eastAsia="fr-CA"/>
             </w:rPr>
           </w:pPr>
-          <w:hyperlink w:anchor="_Toc69136706" w:history="1">
+          <w:hyperlink w:anchor="_Toc69244476" w:history="1">
             <w:r>
               <w:rPr>
                 <w:rStyle w:val="Hyperlink"/>
@@ -2175,7 +2194,7 @@
                 <w:noProof/>
                 <w:webHidden/>
               </w:rPr>
-              <w:instrText xml:space="preserve"> PAGEREF _Toc69136706 \h </w:instrText>
+              <w:instrText xml:space="preserve"> PAGEREF _Toc69244476 \h </w:instrText>
             </w:r>
             <w:r>
               <w:rPr>
@@ -2222,7 +2241,7 @@
               <w:lang w:eastAsia="fr-CA"/>
             </w:rPr>
           </w:pPr>
-          <w:hyperlink w:anchor="_Toc69136707" w:history="1">
+          <w:hyperlink w:anchor="_Toc69244477" w:history="1">
             <w:r>
               <w:rPr>
                 <w:rStyle w:val="Hyperlink"/>
@@ -2250,7 +2269,7 @@
                 <w:noProof/>
                 <w:webHidden/>
               </w:rPr>
-              <w:instrText xml:space="preserve"> PAGEREF _Toc69136707 \h </w:instrText>
+              <w:instrText xml:space="preserve"> PAGEREF _Toc69244477 \h </w:instrText>
             </w:r>
             <w:r>
               <w:rPr>
@@ -2297,7 +2316,7 @@
               <w:lang w:eastAsia="fr-CA"/>
             </w:rPr>
           </w:pPr>
-          <w:hyperlink w:anchor="_Toc69136708" w:history="1">
+          <w:hyperlink w:anchor="_Toc69244478" w:history="1">
             <w:r>
               <w:rPr>
                 <w:rStyle w:val="Hyperlink"/>
@@ -2325,7 +2344,7 @@
                 <w:noProof/>
                 <w:webHidden/>
               </w:rPr>
-              <w:instrText xml:space="preserve"> PAGEREF _Toc69136708 \h </w:instrText>
+              <w:instrText xml:space="preserve"> PAGEREF _Toc69244478 \h </w:instrText>
             </w:r>
             <w:r>
               <w:rPr>
@@ -2372,7 +2391,7 @@
               <w:lang w:eastAsia="fr-CA"/>
             </w:rPr>
           </w:pPr>
-          <w:hyperlink w:anchor="_Toc69136709" w:history="1">
+          <w:hyperlink w:anchor="_Toc69244479" w:history="1">
             <w:r>
               <w:rPr>
                 <w:rStyle w:val="Hyperlink"/>
@@ -2400,7 +2419,7 @@
                 <w:noProof/>
                 <w:webHidden/>
               </w:rPr>
-              <w:instrText xml:space="preserve"> PAGEREF _Toc69136709 \h </w:instrText>
+              <w:instrText xml:space="preserve"> PAGEREF _Toc69244479 \h </w:instrText>
             </w:r>
             <w:r>
               <w:rPr>
@@ -2446,7 +2465,7 @@
               <w:lang w:eastAsia="fr-CA"/>
             </w:rPr>
           </w:pPr>
-          <w:hyperlink w:anchor="_Toc69136710" w:history="1">
+          <w:hyperlink w:anchor="_Toc69244480" w:history="1">
             <w:r>
               <w:rPr>
                 <w:rStyle w:val="Hyperlink"/>
@@ -2474,7 +2493,7 @@
                 <w:noProof/>
                 <w:webHidden/>
               </w:rPr>
-              <w:instrText xml:space="preserve"> PAGEREF _Toc69136710 \h </w:instrText>
+              <w:instrText xml:space="preserve"> PAGEREF _Toc69244480 \h </w:instrText>
             </w:r>
             <w:r>
               <w:rPr>
@@ -2521,7 +2540,7 @@
               <w:lang w:eastAsia="fr-CA"/>
             </w:rPr>
           </w:pPr>
-          <w:hyperlink w:anchor="_Toc69136711" w:history="1">
+          <w:hyperlink w:anchor="_Toc69244481" w:history="1">
             <w:r>
               <w:rPr>
                 <w:rStyle w:val="Hyperlink"/>
@@ -2549,7 +2568,7 @@
                 <w:noProof/>
                 <w:webHidden/>
               </w:rPr>
-              <w:instrText xml:space="preserve"> PAGEREF _Toc69136711 \h </w:instrText>
+              <w:instrText xml:space="preserve"> PAGEREF _Toc69244481 \h </w:instrText>
             </w:r>
             <w:r>
               <w:rPr>
@@ -2594,14 +2613,14 @@
               <w:lang w:eastAsia="fr-CA"/>
             </w:rPr>
           </w:pPr>
-          <w:hyperlink w:anchor="_Toc69136712" w:history="1">
+          <w:hyperlink w:anchor="_Toc69244482" w:history="1">
             <w:r>
               <w:rPr>
                 <w:rStyle w:val="Hyperlink"/>
                 <w:rFonts w:ascii="Times New Roman" w:hAnsi="Times New Roman" w:cs="Times New Roman"/>
                 <w:noProof/>
               </w:rPr>
-              <w:t>Modèle Entité-Relation du système</w:t>
+              <w:t>Modèle Entité-Relation du Système</w:t>
             </w:r>
             <w:r>
               <w:rPr>
@@ -2622,7 +2641,7 @@
                 <w:noProof/>
                 <w:webHidden/>
               </w:rPr>
-              <w:instrText xml:space="preserve"> PAGEREF _Toc69136712 \h </w:instrText>
+              <w:instrText xml:space="preserve"> PAGEREF _Toc69244482 \h </w:instrText>
             </w:r>
             <w:r>
               <w:rPr>
@@ -2667,14 +2686,14 @@
               <w:lang w:eastAsia="fr-CA"/>
             </w:rPr>
           </w:pPr>
-          <w:hyperlink w:anchor="_Toc69136713" w:history="1">
+          <w:hyperlink w:anchor="_Toc69244483" w:history="1">
             <w:r>
               <w:rPr>
                 <w:rStyle w:val="Hyperlink"/>
                 <w:rFonts w:ascii="Times New Roman" w:hAnsi="Times New Roman" w:cs="Times New Roman"/>
                 <w:noProof/>
               </w:rPr>
-              <w:t>Modèle Relationnel du système</w:t>
+              <w:t>Modèle Relationnel du Système</w:t>
             </w:r>
             <w:r>
               <w:rPr>
@@ -2695,7 +2714,7 @@
                 <w:noProof/>
                 <w:webHidden/>
               </w:rPr>
-              <w:instrText xml:space="preserve"> PAGEREF _Toc69136713 \h </w:instrText>
+              <w:instrText xml:space="preserve"> PAGEREF _Toc69244483 \h </w:instrText>
             </w:r>
             <w:r>
               <w:rPr>
@@ -2742,7 +2761,7 @@
               <w:lang w:eastAsia="fr-CA"/>
             </w:rPr>
           </w:pPr>
-          <w:hyperlink w:anchor="_Toc69136714" w:history="1">
+          <w:hyperlink w:anchor="_Toc69244484" w:history="1">
             <w:r>
               <w:rPr>
                 <w:rStyle w:val="Hyperlink"/>
@@ -2770,7 +2789,7 @@
                 <w:noProof/>
                 <w:webHidden/>
               </w:rPr>
-              <w:instrText xml:space="preserve"> PAGEREF _Toc69136714 \h </w:instrText>
+              <w:instrText xml:space="preserve"> PAGEREF _Toc69244484 \h </w:instrText>
             </w:r>
             <w:r>
               <w:rPr>
@@ -2815,7 +2834,7 @@
               <w:lang w:eastAsia="fr-CA"/>
             </w:rPr>
           </w:pPr>
-          <w:hyperlink w:anchor="_Toc69136715" w:history="1">
+          <w:hyperlink w:anchor="_Toc69244485" w:history="1">
             <w:r>
               <w:rPr>
                 <w:rStyle w:val="Hyperlink"/>
@@ -2843,7 +2862,7 @@
                 <w:noProof/>
                 <w:webHidden/>
               </w:rPr>
-              <w:instrText xml:space="preserve"> PAGEREF _Toc69136715 \h </w:instrText>
+              <w:instrText xml:space="preserve"> PAGEREF _Toc69244485 \h </w:instrText>
             </w:r>
             <w:r>
               <w:rPr>
@@ -2888,7 +2907,7 @@
               <w:lang w:eastAsia="fr-CA"/>
             </w:rPr>
           </w:pPr>
-          <w:hyperlink w:anchor="_Toc69136716" w:history="1">
+          <w:hyperlink w:anchor="_Toc69244486" w:history="1">
             <w:r>
               <w:rPr>
                 <w:rStyle w:val="Hyperlink"/>
@@ -2916,7 +2935,7 @@
                 <w:noProof/>
                 <w:webHidden/>
               </w:rPr>
-              <w:instrText xml:space="preserve"> PAGEREF _Toc69136716 \h </w:instrText>
+              <w:instrText xml:space="preserve"> PAGEREF _Toc69244486 \h </w:instrText>
             </w:r>
             <w:r>
               <w:rPr>
@@ -2961,7 +2980,7 @@
               <w:lang w:eastAsia="fr-CA"/>
             </w:rPr>
           </w:pPr>
-          <w:hyperlink w:anchor="_Toc69136717" w:history="1">
+          <w:hyperlink w:anchor="_Toc69244487" w:history="1">
             <w:r>
               <w:rPr>
                 <w:rStyle w:val="Hyperlink"/>
@@ -2989,7 +3008,7 @@
                 <w:noProof/>
                 <w:webHidden/>
               </w:rPr>
-              <w:instrText xml:space="preserve"> PAGEREF _Toc69136717 \h </w:instrText>
+              <w:instrText xml:space="preserve"> PAGEREF _Toc69244487 \h </w:instrText>
             </w:r>
             <w:r>
               <w:rPr>
@@ -3034,7 +3053,7 @@
               <w:lang w:eastAsia="fr-CA"/>
             </w:rPr>
           </w:pPr>
-          <w:hyperlink w:anchor="_Toc69136718" w:history="1">
+          <w:hyperlink w:anchor="_Toc69244488" w:history="1">
             <w:r>
               <w:rPr>
                 <w:rStyle w:val="Hyperlink"/>
@@ -3062,7 +3081,7 @@
                 <w:noProof/>
                 <w:webHidden/>
               </w:rPr>
-              <w:instrText xml:space="preserve"> PAGEREF _Toc69136718 \h </w:instrText>
+              <w:instrText xml:space="preserve"> PAGEREF _Toc69244488 \h </w:instrText>
             </w:r>
             <w:r>
               <w:rPr>
@@ -3109,7 +3128,7 @@
               <w:lang w:eastAsia="fr-CA"/>
             </w:rPr>
           </w:pPr>
-          <w:hyperlink w:anchor="_Toc69136719" w:history="1">
+          <w:hyperlink w:anchor="_Toc69244489" w:history="1">
             <w:r>
               <w:rPr>
                 <w:rStyle w:val="Hyperlink"/>
@@ -3137,7 +3156,7 @@
                 <w:noProof/>
                 <w:webHidden/>
               </w:rPr>
-              <w:instrText xml:space="preserve"> PAGEREF _Toc69136719 \h </w:instrText>
+              <w:instrText xml:space="preserve"> PAGEREF _Toc69244489 \h </w:instrText>
             </w:r>
             <w:r>
               <w:rPr>
@@ -3182,7 +3201,7 @@
               <w:lang w:eastAsia="fr-CA"/>
             </w:rPr>
           </w:pPr>
-          <w:hyperlink w:anchor="_Toc69136720" w:history="1">
+          <w:hyperlink w:anchor="_Toc69244490" w:history="1">
             <w:r>
               <w:rPr>
                 <w:rStyle w:val="Hyperlink"/>
@@ -3210,7 +3229,7 @@
                 <w:noProof/>
                 <w:webHidden/>
               </w:rPr>
-              <w:instrText xml:space="preserve"> PAGEREF _Toc69136720 \h </w:instrText>
+              <w:instrText xml:space="preserve"> PAGEREF _Toc69244490 \h </w:instrText>
             </w:r>
             <w:r>
               <w:rPr>
@@ -3255,7 +3274,7 @@
               <w:lang w:eastAsia="fr-CA"/>
             </w:rPr>
           </w:pPr>
-          <w:hyperlink w:anchor="_Toc69136721" w:history="1">
+          <w:hyperlink w:anchor="_Toc69244491" w:history="1">
             <w:r>
               <w:rPr>
                 <w:rStyle w:val="Hyperlink"/>
@@ -3283,7 +3302,7 @@
                 <w:noProof/>
                 <w:webHidden/>
               </w:rPr>
-              <w:instrText xml:space="preserve"> PAGEREF _Toc69136721 \h </w:instrText>
+              <w:instrText xml:space="preserve"> PAGEREF _Toc69244491 \h </w:instrText>
             </w:r>
             <w:r>
               <w:rPr>
@@ -3330,7 +3349,7 @@
               <w:lang w:eastAsia="fr-CA"/>
             </w:rPr>
           </w:pPr>
-          <w:hyperlink w:anchor="_Toc69136722" w:history="1">
+          <w:hyperlink w:anchor="_Toc69244492" w:history="1">
             <w:r>
               <w:rPr>
                 <w:rStyle w:val="Hyperlink"/>
@@ -3358,7 +3377,7 @@
                 <w:noProof/>
                 <w:webHidden/>
               </w:rPr>
-              <w:instrText xml:space="preserve"> PAGEREF _Toc69136722 \h </w:instrText>
+              <w:instrText xml:space="preserve"> PAGEREF _Toc69244492 \h </w:instrText>
             </w:r>
             <w:r>
               <w:rPr>
@@ -3403,7 +3422,7 @@
               <w:lang w:eastAsia="fr-CA"/>
             </w:rPr>
           </w:pPr>
-          <w:hyperlink w:anchor="_Toc69136723" w:history="1">
+          <w:hyperlink w:anchor="_Toc69244493" w:history="1">
             <w:r>
               <w:rPr>
                 <w:rStyle w:val="Hyperlink"/>
@@ -3431,7 +3450,7 @@
                 <w:noProof/>
                 <w:webHidden/>
               </w:rPr>
-              <w:instrText xml:space="preserve"> PAGEREF _Toc69136723 \h </w:instrText>
+              <w:instrText xml:space="preserve"> PAGEREF _Toc69244493 \h </w:instrText>
             </w:r>
             <w:r>
               <w:rPr>
@@ -3476,7 +3495,7 @@
               <w:lang w:eastAsia="fr-CA"/>
             </w:rPr>
           </w:pPr>
-          <w:hyperlink w:anchor="_Toc69136724" w:history="1">
+          <w:hyperlink w:anchor="_Toc69244494" w:history="1">
             <w:r>
               <w:rPr>
                 <w:rStyle w:val="Hyperlink"/>
@@ -3504,7 +3523,7 @@
                 <w:noProof/>
                 <w:webHidden/>
               </w:rPr>
-              <w:instrText xml:space="preserve"> PAGEREF _Toc69136724 \h </w:instrText>
+              <w:instrText xml:space="preserve"> PAGEREF _Toc69244494 \h </w:instrText>
             </w:r>
             <w:r>
               <w:rPr>
@@ -3550,7 +3569,7 @@
               <w:lang w:eastAsia="fr-CA"/>
             </w:rPr>
           </w:pPr>
-          <w:hyperlink w:anchor="_Toc69136725" w:history="1">
+          <w:hyperlink w:anchor="_Toc69244495" w:history="1">
             <w:r>
               <w:rPr>
                 <w:rStyle w:val="Hyperlink"/>
@@ -3578,7 +3597,7 @@
                 <w:noProof/>
                 <w:webHidden/>
               </w:rPr>
-              <w:instrText xml:space="preserve"> PAGEREF _Toc69136725 \h </w:instrText>
+              <w:instrText xml:space="preserve"> PAGEREF _Toc69244495 \h </w:instrText>
             </w:r>
             <w:r>
               <w:rPr>
@@ -3625,7 +3644,7 @@
               <w:lang w:eastAsia="fr-CA"/>
             </w:rPr>
           </w:pPr>
-          <w:hyperlink w:anchor="_Toc69136726" w:history="1">
+          <w:hyperlink w:anchor="_Toc69244496" w:history="1">
             <w:r>
               <w:rPr>
                 <w:rStyle w:val="Hyperlink"/>
@@ -3653,7 +3672,7 @@
                 <w:noProof/>
                 <w:webHidden/>
               </w:rPr>
-              <w:instrText xml:space="preserve"> PAGEREF _Toc69136726 \h </w:instrText>
+              <w:instrText xml:space="preserve"> PAGEREF _Toc69244496 \h </w:instrText>
             </w:r>
             <w:r>
               <w:rPr>
@@ -3700,7 +3719,7 @@
               <w:lang w:eastAsia="fr-CA"/>
             </w:rPr>
           </w:pPr>
-          <w:hyperlink w:anchor="_Toc69136727" w:history="1">
+          <w:hyperlink w:anchor="_Toc69244497" w:history="1">
             <w:r>
               <w:rPr>
                 <w:rStyle w:val="Hyperlink"/>
@@ -3728,7 +3747,7 @@
                 <w:noProof/>
                 <w:webHidden/>
               </w:rPr>
-              <w:instrText xml:space="preserve"> PAGEREF _Toc69136727 \h </w:instrText>
+              <w:instrText xml:space="preserve"> PAGEREF _Toc69244497 \h </w:instrText>
             </w:r>
             <w:r>
               <w:rPr>
@@ -3774,7 +3793,7 @@
               <w:lang w:eastAsia="fr-CA"/>
             </w:rPr>
           </w:pPr>
-          <w:hyperlink w:anchor="_Toc69136728" w:history="1">
+          <w:hyperlink w:anchor="_Toc69244498" w:history="1">
             <w:r>
               <w:rPr>
                 <w:rStyle w:val="Hyperlink"/>
@@ -3802,7 +3821,7 @@
                 <w:noProof/>
                 <w:webHidden/>
               </w:rPr>
-              <w:instrText xml:space="preserve"> PAGEREF _Toc69136728 \h </w:instrText>
+              <w:instrText xml:space="preserve"> PAGEREF _Toc69244498 \h </w:instrText>
             </w:r>
             <w:r>
               <w:rPr>
@@ -3849,7 +3868,7 @@
               <w:lang w:eastAsia="fr-CA"/>
             </w:rPr>
           </w:pPr>
-          <w:hyperlink w:anchor="_Toc69136729" w:history="1">
+          <w:hyperlink w:anchor="_Toc69244499" w:history="1">
             <w:r>
               <w:rPr>
                 <w:rStyle w:val="Hyperlink"/>
@@ -3877,7 +3896,7 @@
                 <w:noProof/>
                 <w:webHidden/>
               </w:rPr>
-              <w:instrText xml:space="preserve"> PAGEREF _Toc69136729 \h </w:instrText>
+              <w:instrText xml:space="preserve"> PAGEREF _Toc69244499 \h </w:instrText>
             </w:r>
             <w:r>
               <w:rPr>
@@ -3922,7 +3941,7 @@
               <w:lang w:eastAsia="fr-CA"/>
             </w:rPr>
           </w:pPr>
-          <w:hyperlink w:anchor="_Toc69136730" w:history="1">
+          <w:hyperlink w:anchor="_Toc69244500" w:history="1">
             <w:r>
               <w:rPr>
                 <w:rStyle w:val="Hyperlink"/>
@@ -3950,7 +3969,7 @@
                 <w:noProof/>
                 <w:webHidden/>
               </w:rPr>
-              <w:instrText xml:space="preserve"> PAGEREF _Toc69136730 \h </w:instrText>
+              <w:instrText xml:space="preserve"> PAGEREF _Toc69244500 \h </w:instrText>
             </w:r>
             <w:r>
               <w:rPr>
@@ -3997,7 +4016,7 @@
               <w:lang w:eastAsia="fr-CA"/>
             </w:rPr>
           </w:pPr>
-          <w:hyperlink w:anchor="_Toc69136731" w:history="1">
+          <w:hyperlink w:anchor="_Toc69244501" w:history="1">
             <w:r>
               <w:rPr>
                 <w:rStyle w:val="Hyperlink"/>
@@ -4025,7 +4044,7 @@
                 <w:noProof/>
                 <w:webHidden/>
               </w:rPr>
-              <w:instrText xml:space="preserve"> PAGEREF _Toc69136731 \h </w:instrText>
+              <w:instrText xml:space="preserve"> PAGEREF _Toc69244501 \h </w:instrText>
             </w:r>
             <w:r>
               <w:rPr>
@@ -4070,7 +4089,7 @@
               <w:lang w:eastAsia="fr-CA"/>
             </w:rPr>
           </w:pPr>
-          <w:hyperlink w:anchor="_Toc69136732" w:history="1">
+          <w:hyperlink w:anchor="_Toc69244502" w:history="1">
             <w:r>
               <w:rPr>
                 <w:rStyle w:val="Hyperlink"/>
@@ -4098,7 +4117,7 @@
                 <w:noProof/>
                 <w:webHidden/>
               </w:rPr>
-              <w:instrText xml:space="preserve"> PAGEREF _Toc69136732 \h </w:instrText>
+              <w:instrText xml:space="preserve"> PAGEREF _Toc69244502 \h </w:instrText>
             </w:r>
             <w:r>
               <w:rPr>
@@ -4143,7 +4162,7 @@
               <w:lang w:eastAsia="fr-CA"/>
             </w:rPr>
           </w:pPr>
-          <w:hyperlink w:anchor="_Toc69136733" w:history="1">
+          <w:hyperlink w:anchor="_Toc69244503" w:history="1">
             <w:r>
               <w:rPr>
                 <w:rStyle w:val="Hyperlink"/>
@@ -4171,7 +4190,7 @@
                 <w:noProof/>
                 <w:webHidden/>
               </w:rPr>
-              <w:instrText xml:space="preserve"> PAGEREF _Toc69136733 \h </w:instrText>
+              <w:instrText xml:space="preserve"> PAGEREF _Toc69244503 \h </w:instrText>
             </w:r>
             <w:r>
               <w:rPr>
@@ -4218,7 +4237,7 @@
               <w:lang w:eastAsia="fr-CA"/>
             </w:rPr>
           </w:pPr>
-          <w:hyperlink w:anchor="_Toc69136734" w:history="1">
+          <w:hyperlink w:anchor="_Toc69244504" w:history="1">
             <w:r>
               <w:rPr>
                 <w:rStyle w:val="Hyperlink"/>
@@ -4246,7 +4265,7 @@
                 <w:noProof/>
                 <w:webHidden/>
               </w:rPr>
-              <w:instrText xml:space="preserve"> PAGEREF _Toc69136734 \h </w:instrText>
+              <w:instrText xml:space="preserve"> PAGEREF _Toc69244504 \h </w:instrText>
             </w:r>
             <w:r>
               <w:rPr>
@@ -4291,7 +4310,7 @@
               <w:lang w:eastAsia="fr-CA"/>
             </w:rPr>
           </w:pPr>
-          <w:hyperlink w:anchor="_Toc69136735" w:history="1">
+          <w:hyperlink w:anchor="_Toc69244505" w:history="1">
             <w:r>
               <w:rPr>
                 <w:rStyle w:val="Hyperlink"/>
@@ -4319,7 +4338,7 @@
                 <w:noProof/>
                 <w:webHidden/>
               </w:rPr>
-              <w:instrText xml:space="preserve"> PAGEREF _Toc69136735 \h </w:instrText>
+              <w:instrText xml:space="preserve"> PAGEREF _Toc69244505 \h </w:instrText>
             </w:r>
             <w:r>
               <w:rPr>
@@ -4364,7 +4383,7 @@
               <w:lang w:eastAsia="fr-CA"/>
             </w:rPr>
           </w:pPr>
-          <w:hyperlink w:anchor="_Toc69136736" w:history="1">
+          <w:hyperlink w:anchor="_Toc69244506" w:history="1">
             <w:r>
               <w:rPr>
                 <w:rStyle w:val="Hyperlink"/>
@@ -4392,7 +4411,7 @@
                 <w:noProof/>
                 <w:webHidden/>
               </w:rPr>
-              <w:instrText xml:space="preserve"> PAGEREF _Toc69136736 \h </w:instrText>
+              <w:instrText xml:space="preserve"> PAGEREF _Toc69244506 \h </w:instrText>
             </w:r>
             <w:r>
               <w:rPr>
@@ -4439,7 +4458,7 @@
               <w:lang w:eastAsia="fr-CA"/>
             </w:rPr>
           </w:pPr>
-          <w:hyperlink w:anchor="_Toc69136737" w:history="1">
+          <w:hyperlink w:anchor="_Toc69244507" w:history="1">
             <w:r>
               <w:rPr>
                 <w:rStyle w:val="Hyperlink"/>
@@ -4467,7 +4486,7 @@
                 <w:noProof/>
                 <w:webHidden/>
               </w:rPr>
-              <w:instrText xml:space="preserve"> PAGEREF _Toc69136737 \h </w:instrText>
+              <w:instrText xml:space="preserve"> PAGEREF _Toc69244507 \h </w:instrText>
             </w:r>
             <w:r>
               <w:rPr>
@@ -4513,7 +4532,7 @@
               <w:lang w:eastAsia="fr-CA"/>
             </w:rPr>
           </w:pPr>
-          <w:hyperlink w:anchor="_Toc69136738" w:history="1">
+          <w:hyperlink w:anchor="_Toc69244508" w:history="1">
             <w:r>
               <w:rPr>
                 <w:rStyle w:val="Hyperlink"/>
@@ -4541,7 +4560,7 @@
                 <w:noProof/>
                 <w:webHidden/>
               </w:rPr>
-              <w:instrText xml:space="preserve"> PAGEREF _Toc69136738 \h </w:instrText>
+              <w:instrText xml:space="preserve"> PAGEREF _Toc69244508 \h </w:instrText>
             </w:r>
             <w:r>
               <w:rPr>
@@ -4561,7 +4580,7 @@
                 <w:noProof/>
                 <w:webHidden/>
               </w:rPr>
-              <w:t>10</w:t>
+              <w:t>11</w:t>
             </w:r>
             <w:r>
               <w:rPr>
@@ -4588,14 +4607,14 @@
               <w:lang w:eastAsia="fr-CA"/>
             </w:rPr>
           </w:pPr>
-          <w:hyperlink w:anchor="_Toc69136739" w:history="1">
+          <w:hyperlink w:anchor="_Toc69244509" w:history="1">
             <w:r>
               <w:rPr>
                 <w:rStyle w:val="Hyperlink"/>
                 <w:rFonts w:ascii="Times New Roman" w:hAnsi="Times New Roman" w:cs="Times New Roman"/>
                 <w:noProof/>
               </w:rPr>
-              <w:t>Annexe 1.</w:t>
+              <w:t>Annexe 1 – Modèle Entité-Relation</w:t>
             </w:r>
             <w:r>
               <w:rPr>
@@ -4616,7 +4635,7 @@
                 <w:noProof/>
                 <w:webHidden/>
               </w:rPr>
-              <w:instrText xml:space="preserve"> PAGEREF _Toc69136739 \h </w:instrText>
+              <w:instrText xml:space="preserve"> PAGEREF _Toc69244509 \h </w:instrText>
             </w:r>
             <w:r>
               <w:rPr>
@@ -4636,7 +4655,149 @@
                 <w:noProof/>
                 <w:webHidden/>
               </w:rPr>
-              <w:t>10</w:t>
+              <w:t>11</w:t>
+            </w:r>
+            <w:r>
+              <w:rPr>
+                <w:noProof/>
+                <w:webHidden/>
+              </w:rPr>
+              <w:fldChar w:fldCharType="end"/>
+            </w:r>
+          </w:hyperlink>
+        </w:p>
+        <w:p>
+          <w:pPr>
+            <w:pStyle w:val="TOC3"/>
+            <w:tabs>
+              <w:tab w:val="right" w:leader="dot" w:pos="8630"/>
+            </w:tabs>
+            <w:rPr>
+              <w:rFonts w:eastAsiaTheme="minorEastAsia" w:cstheme="minorBidi"/>
+              <w:i w:val="0"/>
+              <w:iCs w:val="0"/>
+              <w:noProof/>
+              <w:sz w:val="22"/>
+              <w:szCs w:val="22"/>
+              <w:lang w:eastAsia="fr-CA"/>
+            </w:rPr>
+          </w:pPr>
+          <w:hyperlink w:anchor="_Toc69244510" w:history="1">
+            <w:r>
+              <w:rPr>
+                <w:rStyle w:val="Hyperlink"/>
+                <w:rFonts w:ascii="Times New Roman" w:hAnsi="Times New Roman" w:cs="Times New Roman"/>
+                <w:noProof/>
+              </w:rPr>
+              <w:t>Annexe 2 – Modèle Relationnel</w:t>
+            </w:r>
+            <w:r>
+              <w:rPr>
+                <w:noProof/>
+                <w:webHidden/>
+              </w:rPr>
+              <w:tab/>
+            </w:r>
+            <w:r>
+              <w:rPr>
+                <w:noProof/>
+                <w:webHidden/>
+              </w:rPr>
+              <w:fldChar w:fldCharType="begin"/>
+            </w:r>
+            <w:r>
+              <w:rPr>
+                <w:noProof/>
+                <w:webHidden/>
+              </w:rPr>
+              <w:instrText xml:space="preserve"> PAGEREF _Toc69244510 \h </w:instrText>
+            </w:r>
+            <w:r>
+              <w:rPr>
+                <w:noProof/>
+                <w:webHidden/>
+              </w:rPr>
+            </w:r>
+            <w:r>
+              <w:rPr>
+                <w:noProof/>
+                <w:webHidden/>
+              </w:rPr>
+              <w:fldChar w:fldCharType="separate"/>
+            </w:r>
+            <w:r>
+              <w:rPr>
+                <w:noProof/>
+                <w:webHidden/>
+              </w:rPr>
+              <w:t>12</w:t>
+            </w:r>
+            <w:r>
+              <w:rPr>
+                <w:noProof/>
+                <w:webHidden/>
+              </w:rPr>
+              <w:fldChar w:fldCharType="end"/>
+            </w:r>
+          </w:hyperlink>
+        </w:p>
+        <w:p>
+          <w:pPr>
+            <w:pStyle w:val="TOC3"/>
+            <w:tabs>
+              <w:tab w:val="right" w:leader="dot" w:pos="8630"/>
+            </w:tabs>
+            <w:rPr>
+              <w:rFonts w:eastAsiaTheme="minorEastAsia" w:cstheme="minorBidi"/>
+              <w:i w:val="0"/>
+              <w:iCs w:val="0"/>
+              <w:noProof/>
+              <w:sz w:val="22"/>
+              <w:szCs w:val="22"/>
+              <w:lang w:eastAsia="fr-CA"/>
+            </w:rPr>
+          </w:pPr>
+          <w:hyperlink w:anchor="_Toc69244511" w:history="1">
+            <w:r>
+              <w:rPr>
+                <w:noProof/>
+                <w:webHidden/>
+              </w:rPr>
+              <w:tab/>
+            </w:r>
+            <w:r>
+              <w:rPr>
+                <w:noProof/>
+                <w:webHidden/>
+              </w:rPr>
+              <w:fldChar w:fldCharType="begin"/>
+            </w:r>
+            <w:r>
+              <w:rPr>
+                <w:noProof/>
+                <w:webHidden/>
+              </w:rPr>
+              <w:instrText xml:space="preserve"> PAGEREF _Toc69244511 \h </w:instrText>
+            </w:r>
+            <w:r>
+              <w:rPr>
+                <w:noProof/>
+                <w:webHidden/>
+              </w:rPr>
+            </w:r>
+            <w:r>
+              <w:rPr>
+                <w:noProof/>
+                <w:webHidden/>
+              </w:rPr>
+              <w:fldChar w:fldCharType="separate"/>
+            </w:r>
+            <w:r>
+              <w:rPr>
+                <w:noProof/>
+                <w:webHidden/>
+              </w:rPr>
+              <w:t>12</w:t>
             </w:r>
             <w:r>
               <w:rPr>
@@ -4698,7 +4859,7 @@
           <w:rFonts w:ascii="Times New Roman" w:hAnsi="Times New Roman" w:cs="Times New Roman"/>
         </w:rPr>
       </w:pPr>
-      <w:bookmarkStart w:id="1" w:name="_Toc69136701"/>
+      <w:bookmarkStart w:id="1" w:name="_Toc69244471"/>
       <w:r>
         <w:rPr>
           <w:rFonts w:ascii="Times New Roman" w:hAnsi="Times New Roman" w:cs="Times New Roman"/>
@@ -4715,7 +4876,7 @@
           <w:rFonts w:ascii="Times New Roman" w:hAnsi="Times New Roman" w:cs="Times New Roman"/>
         </w:rPr>
       </w:pPr>
-      <w:bookmarkStart w:id="2" w:name="_Toc69136702"/>
+      <w:bookmarkStart w:id="2" w:name="_Toc69244472"/>
       <w:r>
         <w:rPr>
           <w:rFonts w:ascii="Times New Roman" w:hAnsi="Times New Roman" w:cs="Times New Roman"/>
@@ -4894,7 +5055,7 @@
           <w:rFonts w:ascii="Times New Roman" w:hAnsi="Times New Roman" w:cs="Times New Roman"/>
         </w:rPr>
       </w:pPr>
-      <w:bookmarkStart w:id="3" w:name="_Toc69136703"/>
+      <w:bookmarkStart w:id="3" w:name="_Toc69244473"/>
       <w:r>
         <w:rPr>
           <w:rFonts w:ascii="Times New Roman" w:hAnsi="Times New Roman" w:cs="Times New Roman"/>
@@ -5081,7 +5242,7 @@
           <w:rFonts w:ascii="Times New Roman" w:hAnsi="Times New Roman" w:cs="Times New Roman"/>
         </w:rPr>
       </w:pPr>
-      <w:bookmarkStart w:id="4" w:name="_Toc69136704"/>
+      <w:bookmarkStart w:id="4" w:name="_Toc69244474"/>
       <w:r>
         <w:rPr>
           <w:rFonts w:ascii="Times New Roman" w:hAnsi="Times New Roman" w:cs="Times New Roman"/>
@@ -5140,7 +5301,7 @@
           <w:rFonts w:ascii="Times New Roman" w:hAnsi="Times New Roman" w:cs="Times New Roman"/>
         </w:rPr>
       </w:pPr>
-      <w:bookmarkStart w:id="5" w:name="_Toc69136705"/>
+      <w:bookmarkStart w:id="5" w:name="_Toc69244475"/>
       <w:r>
         <w:rPr>
           <w:rFonts w:ascii="Times New Roman" w:hAnsi="Times New Roman" w:cs="Times New Roman"/>
@@ -5278,6 +5439,14 @@
           <w:szCs w:val="24"/>
         </w:rPr>
         <w:t xml:space="preserve">. Quelques éléments provenant de la collection d’outils Bootstrap5 ont été également utiles à la création du design, au graphisme ainsi qu’à l’amélioration de l’expérience utilisateur. </w:t>
+      </w:r>
+      <w:r>
+        <w:rPr>
+          <w:rFonts w:ascii="Times New Roman" w:hAnsi="Times New Roman" w:cs="Times New Roman"/>
+          <w:sz w:val="24"/>
+          <w:szCs w:val="24"/>
+        </w:rPr>
+        <w:t>Grâce au site web gratuit Mockaroo.com, nous avons pu générer des données aléatoires pour quelques attributs que nous avons par la suite concaténé sur Office Excel afin de créer des tuples.</w:t>
       </w:r>
     </w:p>
     <w:p>
@@ -5417,7 +5586,7 @@
           <w:rFonts w:ascii="Times New Roman" w:hAnsi="Times New Roman" w:cs="Times New Roman"/>
         </w:rPr>
       </w:pPr>
-      <w:bookmarkStart w:id="6" w:name="_Toc69136706"/>
+      <w:bookmarkStart w:id="6" w:name="_Toc69244476"/>
       <w:r>
         <w:rPr>
           <w:rFonts w:ascii="Times New Roman" w:hAnsi="Times New Roman" w:cs="Times New Roman"/>
@@ -5445,7 +5614,7 @@
           <w:rFonts w:ascii="Times New Roman" w:hAnsi="Times New Roman" w:cs="Times New Roman"/>
         </w:rPr>
       </w:pPr>
-      <w:bookmarkStart w:id="7" w:name="_Toc69136707"/>
+      <w:bookmarkStart w:id="7" w:name="_Toc69244477"/>
       <w:r>
         <w:rPr>
           <w:rFonts w:ascii="Times New Roman" w:hAnsi="Times New Roman" w:cs="Times New Roman"/>
@@ -5604,7 +5773,16 @@
           <w:sz w:val="24"/>
           <w:szCs w:val="24"/>
         </w:rPr>
-        <w:t>e monnaie cryptographique à des fins de financement, solution à mi-chemin entre la levée de fonds et le financement participatif. Bien évidemment, pour le public, cela en résulte en une sélection grandissante d’opportunités d’investissement.</w:t>
+        <w:t xml:space="preserve">e monnaie cryptographique à des fins de financement, solution à mi-chemin entre la levée de fonds et le financement participatif. </w:t>
+      </w:r>
+      <w:r>
+        <w:rPr>
+          <w:rFonts w:ascii="Times New Roman" w:hAnsi="Times New Roman" w:cs="Times New Roman"/>
+          <w:sz w:val="24"/>
+          <w:szCs w:val="24"/>
+        </w:rPr>
+        <w:lastRenderedPageBreak/>
+        <w:t>Bien évidemment, pour le public, cela en résulte en une sélection grandissante d’opportunités d’investissement.</w:t>
       </w:r>
     </w:p>
     <w:p>
@@ -5623,7 +5801,6 @@
           <w:sz w:val="24"/>
           <w:szCs w:val="24"/>
         </w:rPr>
-        <w:lastRenderedPageBreak/>
         <w:tab/>
         <w:t>En effet cette effervescence, bien qu’entièrement spéculative, au même titre que les actions en bourse, en date du 12 Février 2021</w:t>
       </w:r>
@@ -5879,7 +6056,7 @@
           <w:rFonts w:ascii="Times New Roman" w:hAnsi="Times New Roman" w:cs="Times New Roman"/>
         </w:rPr>
       </w:pPr>
-      <w:bookmarkStart w:id="8" w:name="_Toc69136708"/>
+      <w:bookmarkStart w:id="8" w:name="_Toc69244478"/>
       <w:r>
         <w:rPr>
           <w:rFonts w:ascii="Times New Roman" w:hAnsi="Times New Roman" w:cs="Times New Roman"/>
@@ -5908,7 +6085,7 @@
           <w:sz w:val="24"/>
           <w:szCs w:val="24"/>
         </w:rPr>
-        <w:t xml:space="preserve">À la suite d’une bonne session de remue-méninges, nous nous sommes donc arrêtés sur une proposition de solution qui semblait répondre parfaitement à la problématique énoncée ci-dessus. Nous devions trouver une façon simple, sécuritaire et peu coûteuse en temps de pouvoir consulter le prix courant de nos devises favorites et de voir même en temps réel nos pertes et nos gains quotidiens. L’implantation d’un système d’alertes </w:t>
+        <w:t xml:space="preserve">À la suite d’une bonne session de remue-méninges, nous nous sommes donc arrêtés sur une proposition de solution qui semblait répondre parfaitement à la problématique </w:t>
       </w:r>
       <w:r>
         <w:rPr>
@@ -5917,7 +6094,7 @@
           <w:szCs w:val="24"/>
         </w:rPr>
         <w:lastRenderedPageBreak/>
-        <w:t xml:space="preserve">semblait également être une excellente idée afin d’être tenu au courant immédiatement d’une fluctuation abrupte qui pourrait requérir notre attention concernant un titre en particulier. </w:t>
+        <w:t xml:space="preserve">énoncée ci-dessus. Nous devions trouver une façon simple, sécuritaire et peu coûteuse en temps de pouvoir consulter le prix courant de nos devises favorites et de voir même en temps réel nos pertes et nos gains quotidiens. L’implantation d’un système d’alertes semblait également être une excellente idée afin d’être tenu au courant immédiatement d’une fluctuation abrupte qui pourrait requérir notre attention concernant un titre en particulier. </w:t>
       </w:r>
     </w:p>
     <w:p>
@@ -5982,7 +6159,7 @@
           <w:rFonts w:ascii="Times New Roman" w:hAnsi="Times New Roman" w:cs="Times New Roman"/>
         </w:rPr>
       </w:pPr>
-      <w:bookmarkStart w:id="9" w:name="_Toc69136709"/>
+      <w:bookmarkStart w:id="9" w:name="_Toc69244479"/>
       <w:r>
         <w:rPr>
           <w:rFonts w:ascii="Times New Roman" w:hAnsi="Times New Roman" w:cs="Times New Roman"/>
@@ -6164,7 +6341,7 @@
           <w:rFonts w:ascii="Times New Roman" w:hAnsi="Times New Roman" w:cs="Times New Roman"/>
         </w:rPr>
       </w:pPr>
-      <w:bookmarkStart w:id="10" w:name="_Toc69136710"/>
+      <w:bookmarkStart w:id="10" w:name="_Toc69244480"/>
       <w:r>
         <w:rPr>
           <w:rFonts w:ascii="Times New Roman" w:hAnsi="Times New Roman" w:cs="Times New Roman"/>
@@ -6181,7 +6358,7 @@
           <w:rFonts w:ascii="Times New Roman" w:hAnsi="Times New Roman" w:cs="Times New Roman"/>
         </w:rPr>
       </w:pPr>
-      <w:bookmarkStart w:id="11" w:name="_Toc69136711"/>
+      <w:bookmarkStart w:id="11" w:name="_Toc69244481"/>
       <w:r>
         <w:rPr>
           <w:rFonts w:ascii="Times New Roman" w:hAnsi="Times New Roman" w:cs="Times New Roman"/>
@@ -6279,7 +6456,7 @@
           <w:rFonts w:ascii="Times New Roman" w:hAnsi="Times New Roman" w:cs="Times New Roman"/>
         </w:rPr>
       </w:pPr>
-      <w:bookmarkStart w:id="12" w:name="_Toc69136712"/>
+      <w:bookmarkStart w:id="12" w:name="_Toc69244482"/>
       <w:r>
         <w:rPr>
           <w:rFonts w:ascii="Times New Roman" w:hAnsi="Times New Roman" w:cs="Times New Roman"/>
@@ -6364,7 +6541,7 @@
           <w:rFonts w:ascii="Times New Roman" w:hAnsi="Times New Roman" w:cs="Times New Roman"/>
         </w:rPr>
       </w:pPr>
-      <w:bookmarkStart w:id="13" w:name="_Toc69136713"/>
+      <w:bookmarkStart w:id="13" w:name="_Toc69244483"/>
       <w:r>
         <w:rPr>
           <w:rFonts w:ascii="Times New Roman" w:hAnsi="Times New Roman" w:cs="Times New Roman"/>
@@ -6481,7 +6658,7 @@
           <w:rFonts w:ascii="Times New Roman" w:hAnsi="Times New Roman" w:cs="Times New Roman"/>
         </w:rPr>
       </w:pPr>
-      <w:bookmarkStart w:id="14" w:name="_Toc69136714"/>
+      <w:bookmarkStart w:id="14" w:name="_Toc69244484"/>
       <w:r>
         <w:rPr>
           <w:rFonts w:ascii="Times New Roman" w:hAnsi="Times New Roman" w:cs="Times New Roman"/>
@@ -6497,7 +6674,7 @@
           <w:rFonts w:ascii="Times New Roman" w:hAnsi="Times New Roman" w:cs="Times New Roman"/>
         </w:rPr>
       </w:pPr>
-      <w:bookmarkStart w:id="15" w:name="_Toc69136715"/>
+      <w:bookmarkStart w:id="15" w:name="_Toc69244485"/>
       <w:r>
         <w:rPr>
           <w:rFonts w:ascii="Times New Roman" w:hAnsi="Times New Roman" w:cs="Times New Roman"/>
@@ -6513,7 +6690,7 @@
           <w:rFonts w:ascii="Times New Roman" w:hAnsi="Times New Roman" w:cs="Times New Roman"/>
         </w:rPr>
       </w:pPr>
-      <w:bookmarkStart w:id="16" w:name="_Toc69136716"/>
+      <w:bookmarkStart w:id="16" w:name="_Toc69244486"/>
       <w:r>
         <w:rPr>
           <w:rFonts w:ascii="Times New Roman" w:hAnsi="Times New Roman" w:cs="Times New Roman"/>
@@ -6530,7 +6707,7 @@
         </w:rPr>
       </w:pPr>
       <w:bookmarkStart w:id="17" w:name="_Hlk69048609"/>
-      <w:bookmarkStart w:id="18" w:name="_Toc69136717"/>
+      <w:bookmarkStart w:id="18" w:name="_Toc69244487"/>
       <w:r>
         <w:rPr>
           <w:rFonts w:ascii="Times New Roman" w:hAnsi="Times New Roman" w:cs="Times New Roman"/>
@@ -6547,7 +6724,7 @@
           <w:rFonts w:ascii="Times New Roman" w:hAnsi="Times New Roman" w:cs="Times New Roman"/>
         </w:rPr>
       </w:pPr>
-      <w:bookmarkStart w:id="19" w:name="_Toc69136718"/>
+      <w:bookmarkStart w:id="19" w:name="_Toc69244488"/>
       <w:r>
         <w:rPr>
           <w:rFonts w:ascii="Times New Roman" w:hAnsi="Times New Roman" w:cs="Times New Roman"/>
@@ -6613,7 +6790,7 @@
           <w:rFonts w:ascii="Times New Roman" w:hAnsi="Times New Roman" w:cs="Times New Roman"/>
         </w:rPr>
       </w:pPr>
-      <w:bookmarkStart w:id="20" w:name="_Toc69136719"/>
+      <w:bookmarkStart w:id="20" w:name="_Toc69244489"/>
       <w:r>
         <w:rPr>
           <w:rFonts w:ascii="Times New Roman" w:hAnsi="Times New Roman" w:cs="Times New Roman"/>
@@ -6630,7 +6807,7 @@
           <w:rFonts w:ascii="Times New Roman" w:hAnsi="Times New Roman" w:cs="Times New Roman"/>
         </w:rPr>
       </w:pPr>
-      <w:bookmarkStart w:id="21" w:name="_Toc69136720"/>
+      <w:bookmarkStart w:id="21" w:name="_Toc69244490"/>
       <w:r>
         <w:rPr>
           <w:rFonts w:ascii="Times New Roman" w:hAnsi="Times New Roman" w:cs="Times New Roman"/>
@@ -6646,7 +6823,7 @@
           <w:rFonts w:ascii="Times New Roman" w:hAnsi="Times New Roman" w:cs="Times New Roman"/>
         </w:rPr>
       </w:pPr>
-      <w:bookmarkStart w:id="22" w:name="_Toc69136721"/>
+      <w:bookmarkStart w:id="22" w:name="_Toc69244491"/>
       <w:r>
         <w:rPr>
           <w:rFonts w:ascii="Times New Roman" w:hAnsi="Times New Roman" w:cs="Times New Roman"/>
@@ -6662,7 +6839,7 @@
           <w:rFonts w:ascii="Times New Roman" w:hAnsi="Times New Roman" w:cs="Times New Roman"/>
         </w:rPr>
       </w:pPr>
-      <w:bookmarkStart w:id="23" w:name="_Toc69136722"/>
+      <w:bookmarkStart w:id="23" w:name="_Toc69244492"/>
       <w:r>
         <w:rPr>
           <w:rFonts w:ascii="Times New Roman" w:hAnsi="Times New Roman" w:cs="Times New Roman"/>
@@ -6678,7 +6855,7 @@
           <w:rFonts w:ascii="Times New Roman" w:hAnsi="Times New Roman" w:cs="Times New Roman"/>
         </w:rPr>
       </w:pPr>
-      <w:bookmarkStart w:id="24" w:name="_Toc69136723"/>
+      <w:bookmarkStart w:id="24" w:name="_Toc69244493"/>
       <w:r>
         <w:rPr>
           <w:rFonts w:ascii="Times New Roman" w:hAnsi="Times New Roman" w:cs="Times New Roman"/>
@@ -6694,7 +6871,7 @@
           <w:rFonts w:ascii="Times New Roman" w:hAnsi="Times New Roman" w:cs="Times New Roman"/>
         </w:rPr>
       </w:pPr>
-      <w:bookmarkStart w:id="25" w:name="_Toc69136724"/>
+      <w:bookmarkStart w:id="25" w:name="_Toc69244494"/>
       <w:r>
         <w:rPr>
           <w:rFonts w:ascii="Times New Roman" w:hAnsi="Times New Roman" w:cs="Times New Roman"/>
@@ -6717,7 +6894,7 @@
           <w:rFonts w:ascii="Times New Roman" w:hAnsi="Times New Roman" w:cs="Times New Roman"/>
         </w:rPr>
       </w:pPr>
-      <w:bookmarkStart w:id="26" w:name="_Toc69136725"/>
+      <w:bookmarkStart w:id="26" w:name="_Toc69244495"/>
       <w:r>
         <w:rPr>
           <w:rFonts w:ascii="Times New Roman" w:hAnsi="Times New Roman" w:cs="Times New Roman"/>
@@ -6733,7 +6910,7 @@
           <w:rFonts w:ascii="Times New Roman" w:hAnsi="Times New Roman" w:cs="Times New Roman"/>
         </w:rPr>
       </w:pPr>
-      <w:bookmarkStart w:id="27" w:name="_Toc69136726"/>
+      <w:bookmarkStart w:id="27" w:name="_Toc69244496"/>
       <w:r>
         <w:rPr>
           <w:rFonts w:ascii="Times New Roman" w:hAnsi="Times New Roman" w:cs="Times New Roman"/>
@@ -6755,7 +6932,7 @@
           <w:rFonts w:ascii="Times New Roman" w:hAnsi="Times New Roman" w:cs="Times New Roman"/>
         </w:rPr>
       </w:pPr>
-      <w:bookmarkStart w:id="28" w:name="_Toc69136727"/>
+      <w:bookmarkStart w:id="28" w:name="_Toc69244497"/>
       <w:r>
         <w:rPr>
           <w:rFonts w:ascii="Times New Roman" w:hAnsi="Times New Roman" w:cs="Times New Roman"/>
@@ -6778,7 +6955,7 @@
           <w:rFonts w:ascii="Times New Roman" w:hAnsi="Times New Roman" w:cs="Times New Roman"/>
         </w:rPr>
       </w:pPr>
-      <w:bookmarkStart w:id="29" w:name="_Toc69136728"/>
+      <w:bookmarkStart w:id="29" w:name="_Toc69244498"/>
       <w:r>
         <w:rPr>
           <w:rFonts w:ascii="Times New Roman" w:hAnsi="Times New Roman" w:cs="Times New Roman"/>
@@ -6830,7 +7007,7 @@
           <w:rFonts w:ascii="Times New Roman" w:hAnsi="Times New Roman" w:cs="Times New Roman"/>
         </w:rPr>
       </w:pPr>
-      <w:bookmarkStart w:id="30" w:name="_Toc69136729"/>
+      <w:bookmarkStart w:id="30" w:name="_Toc69244499"/>
       <w:r>
         <w:rPr>
           <w:rFonts w:ascii="Times New Roman" w:hAnsi="Times New Roman" w:cs="Times New Roman"/>
@@ -6846,7 +7023,7 @@
           <w:rFonts w:ascii="Times New Roman" w:hAnsi="Times New Roman" w:cs="Times New Roman"/>
         </w:rPr>
       </w:pPr>
-      <w:bookmarkStart w:id="31" w:name="_Toc69136730"/>
+      <w:bookmarkStart w:id="31" w:name="_Toc69244500"/>
       <w:r>
         <w:rPr>
           <w:rFonts w:ascii="Times New Roman" w:hAnsi="Times New Roman" w:cs="Times New Roman"/>
@@ -7209,7 +7386,7 @@
           <w:rFonts w:ascii="Times New Roman" w:hAnsi="Times New Roman" w:cs="Times New Roman"/>
         </w:rPr>
       </w:pPr>
-      <w:bookmarkStart w:id="32" w:name="_Toc69136731"/>
+      <w:bookmarkStart w:id="32" w:name="_Toc69244501"/>
       <w:r>
         <w:rPr>
           <w:rFonts w:ascii="Times New Roman" w:hAnsi="Times New Roman" w:cs="Times New Roman"/>
@@ -7225,7 +7402,7 @@
           <w:rFonts w:ascii="Times New Roman" w:hAnsi="Times New Roman" w:cs="Times New Roman"/>
         </w:rPr>
       </w:pPr>
-      <w:bookmarkStart w:id="33" w:name="_Toc69136732"/>
+      <w:bookmarkStart w:id="33" w:name="_Toc69244502"/>
       <w:r>
         <w:rPr>
           <w:rFonts w:ascii="Times New Roman" w:hAnsi="Times New Roman" w:cs="Times New Roman"/>
@@ -7980,7 +8157,7 @@
           <w:rFonts w:ascii="Times New Roman" w:hAnsi="Times New Roman" w:cs="Times New Roman"/>
         </w:rPr>
       </w:pPr>
-      <w:bookmarkStart w:id="34" w:name="_Toc69136733"/>
+      <w:bookmarkStart w:id="34" w:name="_Toc69244503"/>
       <w:r>
         <w:rPr>
           <w:rFonts w:ascii="Times New Roman" w:hAnsi="Times New Roman" w:cs="Times New Roman"/>
@@ -8060,7 +8237,7 @@
           <w:rFonts w:ascii="Times New Roman" w:hAnsi="Times New Roman" w:cs="Times New Roman"/>
         </w:rPr>
       </w:pPr>
-      <w:bookmarkStart w:id="35" w:name="_Toc69136734"/>
+      <w:bookmarkStart w:id="35" w:name="_Toc69244504"/>
       <w:r>
         <w:rPr>
           <w:rFonts w:ascii="Times New Roman" w:hAnsi="Times New Roman" w:cs="Times New Roman"/>
@@ -8076,7 +8253,7 @@
           <w:rFonts w:ascii="Times New Roman" w:hAnsi="Times New Roman" w:cs="Times New Roman"/>
         </w:rPr>
       </w:pPr>
-      <w:bookmarkStart w:id="36" w:name="_Toc69136735"/>
+      <w:bookmarkStart w:id="36" w:name="_Toc69244505"/>
       <w:r>
         <w:rPr>
           <w:rFonts w:ascii="Times New Roman" w:hAnsi="Times New Roman" w:cs="Times New Roman"/>
@@ -8425,7 +8602,7 @@
           <w:rFonts w:ascii="Times New Roman" w:hAnsi="Times New Roman" w:cs="Times New Roman"/>
         </w:rPr>
       </w:pPr>
-      <w:bookmarkStart w:id="37" w:name="_Toc69136736"/>
+      <w:bookmarkStart w:id="37" w:name="_Toc69244506"/>
       <w:r>
         <w:rPr>
           <w:rFonts w:ascii="Times New Roman" w:hAnsi="Times New Roman" w:cs="Times New Roman"/>
@@ -8441,7 +8618,7 @@
           <w:rFonts w:ascii="Times New Roman" w:hAnsi="Times New Roman" w:cs="Times New Roman"/>
         </w:rPr>
       </w:pPr>
-      <w:bookmarkStart w:id="38" w:name="_Toc69136737"/>
+      <w:bookmarkStart w:id="38" w:name="_Toc69244507"/>
       <w:r>
         <w:rPr>
           <w:rFonts w:ascii="Times New Roman" w:hAnsi="Times New Roman" w:cs="Times New Roman"/>
@@ -8494,7 +8671,7 @@
           <w:szCs w:val="22"/>
         </w:rPr>
       </w:pPr>
-      <w:bookmarkStart w:id="39" w:name="_Toc69136738"/>
+      <w:bookmarkStart w:id="39" w:name="_Toc69244508"/>
       <w:r>
         <w:rPr>
           <w:rFonts w:ascii="Times New Roman" w:hAnsi="Times New Roman" w:cs="Times New Roman"/>
@@ -8502,15 +8679,15 @@
         </w:rPr>
         <w:lastRenderedPageBreak/>
         <w:drawing>
-          <wp:anchor distT="0" distB="0" distL="114300" distR="114300" simplePos="0" relativeHeight="251666432" behindDoc="1" locked="0" layoutInCell="1" allowOverlap="1" wp14:anchorId="22549F82" wp14:editId="3EBEFE7D">
+          <wp:anchor distT="0" distB="0" distL="114300" distR="114300" simplePos="0" relativeHeight="251666432" behindDoc="1" locked="0" layoutInCell="1" allowOverlap="1" wp14:anchorId="22549F82" wp14:editId="03D9276C">
             <wp:simplePos x="0" y="0"/>
             <wp:positionH relativeFrom="column">
-              <wp:posOffset>-230439</wp:posOffset>
+              <wp:posOffset>-228600</wp:posOffset>
             </wp:positionH>
             <wp:positionV relativeFrom="paragraph">
-              <wp:posOffset>85725</wp:posOffset>
+              <wp:posOffset>216980</wp:posOffset>
             </wp:positionV>
-            <wp:extent cx="6361283" cy="8253796"/>
+            <wp:extent cx="6361283" cy="7991285"/>
             <wp:effectExtent l="0" t="0" r="1905" b="0"/>
             <wp:wrapNone/>
             <wp:docPr id="5" name="Picture 5"/>
@@ -8525,7 +8702,7 @@
                     <pic:cNvPicPr/>
                   </pic:nvPicPr>
                   <pic:blipFill>
-                    <a:blip r:embed="rId15">
+                    <a:blip r:embed="rId14">
                       <a:extLst>
                         <a:ext uri="{28A0092B-C50C-407E-A947-70E740481C1C}">
                           <a14:useLocalDpi xmlns:a14="http://schemas.microsoft.com/office/drawing/2010/main" val="0"/>
@@ -8539,7 +8716,7 @@
                   <pic:spPr>
                     <a:xfrm>
                       <a:off x="0" y="0"/>
-                      <a:ext cx="6361283" cy="8253796"/>
+                      <a:ext cx="6361283" cy="7991285"/>
                     </a:xfrm>
                     <a:prstGeom prst="rect">
                       <a:avLst/>
@@ -8609,27 +8786,14 @@
                             <w:r>
                               <w:t xml:space="preserve">Figure </w:t>
                             </w:r>
-                            <w:r>
-                              <w:fldChar w:fldCharType="begin"/>
-                            </w:r>
-                            <w:r>
-                              <w:instrText xml:space="preserve"> SEQ Figure \* ARABIC </w:instrText>
-                            </w:r>
-                            <w:r>
-                              <w:fldChar w:fldCharType="separate"/>
-                            </w:r>
-                            <w:r>
-                              <w:rPr>
-                                <w:noProof/>
-                              </w:rPr>
-                              <w:t>1</w:t>
-                            </w:r>
-                            <w:r>
-                              <w:rPr>
-                                <w:noProof/>
-                              </w:rPr>
-                              <w:fldChar w:fldCharType="end"/>
-                            </w:r>
+                            <w:fldSimple w:instr=" SEQ Figure \* ARABIC ">
+                              <w:r>
+                                <w:rPr>
+                                  <w:noProof/>
+                                </w:rPr>
+                                <w:t>1</w:t>
+                              </w:r>
+                            </w:fldSimple>
                             <w:r>
                               <w:t xml:space="preserve"> - Modèle Entité-Relation</w:t>
                             </w:r>
@@ -8711,20 +8875,20 @@
           <w:rFonts w:ascii="Times New Roman" w:hAnsi="Times New Roman" w:cs="Times New Roman"/>
         </w:rPr>
       </w:pPr>
-      <w:bookmarkStart w:id="40" w:name="_Toc69136739"/>
+      <w:bookmarkStart w:id="40" w:name="_Toc69244509"/>
       <w:r>
         <w:rPr>
           <w:rFonts w:ascii="Times New Roman" w:hAnsi="Times New Roman" w:cs="Times New Roman"/>
         </w:rPr>
         <w:t>Annexe 1</w:t>
       </w:r>
+      <w:r>
+        <w:rPr>
+          <w:rFonts w:ascii="Times New Roman" w:hAnsi="Times New Roman" w:cs="Times New Roman"/>
+        </w:rPr>
+        <w:t xml:space="preserve"> – Modèle Entité-Relation</w:t>
+      </w:r>
       <w:bookmarkEnd w:id="40"/>
-      <w:r>
-        <w:rPr>
-          <w:rFonts w:ascii="Times New Roman" w:hAnsi="Times New Roman" w:cs="Times New Roman"/>
-        </w:rPr>
-        <w:t xml:space="preserve"> – Modèle Entité-Relation</w:t>
-      </w:r>
       <w:r>
         <w:rPr>
           <w:rFonts w:ascii="Times New Roman" w:hAnsi="Times New Roman" w:cs="Times New Roman"/>
@@ -8763,6 +8927,7 @@
           <w:rFonts w:ascii="Times New Roman" w:hAnsi="Times New Roman" w:cs="Times New Roman"/>
         </w:rPr>
       </w:pPr>
+      <w:bookmarkStart w:id="41" w:name="_Toc69244510"/>
       <w:r>
         <w:rPr>
           <w:rFonts w:ascii="Times New Roman" w:hAnsi="Times New Roman" w:cs="Times New Roman"/>
@@ -8776,6 +8941,7 @@
         </w:rPr>
         <w:t>2 – Modèle Relationnel</w:t>
       </w:r>
+      <w:bookmarkEnd w:id="41"/>
       <w:r>
         <w:rPr>
           <w:rFonts w:ascii="Times New Roman" w:hAnsi="Times New Roman" w:cs="Times New Roman"/>
@@ -8790,6 +8956,7 @@
           <w:rFonts w:ascii="Times New Roman" w:hAnsi="Times New Roman" w:cs="Times New Roman"/>
         </w:rPr>
       </w:pPr>
+      <w:bookmarkStart w:id="42" w:name="_Toc69244511"/>
       <w:r>
         <w:rPr>
           <w:rFonts w:ascii="Times New Roman" w:hAnsi="Times New Roman" w:cs="Times New Roman"/>
@@ -8819,7 +8986,7 @@
                     <pic:cNvPicPr/>
                   </pic:nvPicPr>
                   <pic:blipFill>
-                    <a:blip r:embed="rId16">
+                    <a:blip r:embed="rId15">
                       <a:extLst>
                         <a:ext uri="{28A0092B-C50C-407E-A947-70E740481C1C}">
                           <a14:useLocalDpi xmlns:a14="http://schemas.microsoft.com/office/drawing/2010/main" val="0"/>
@@ -8903,14 +9070,27 @@
                             <w:r>
                               <w:t xml:space="preserve">Figure </w:t>
                             </w:r>
-                            <w:fldSimple w:instr=" SEQ Figure \* ARABIC ">
-                              <w:r>
-                                <w:rPr>
-                                  <w:noProof/>
-                                </w:rPr>
-                                <w:t>2</w:t>
-                              </w:r>
-                            </w:fldSimple>
+                            <w:r>
+                              <w:fldChar w:fldCharType="begin"/>
+                            </w:r>
+                            <w:r>
+                              <w:instrText xml:space="preserve"> SEQ Figure \* ARABIC </w:instrText>
+                            </w:r>
+                            <w:r>
+                              <w:fldChar w:fldCharType="separate"/>
+                            </w:r>
+                            <w:r>
+                              <w:rPr>
+                                <w:noProof/>
+                              </w:rPr>
+                              <w:t>2</w:t>
+                            </w:r>
+                            <w:r>
+                              <w:rPr>
+                                <w:noProof/>
+                              </w:rPr>
+                              <w:fldChar w:fldCharType="end"/>
+                            </w:r>
                             <w:r>
                               <w:t xml:space="preserve"> - Modèle Relationnel</w:t>
                             </w:r>
@@ -8977,6 +9157,7 @@
           </mc:Fallback>
         </mc:AlternateContent>
       </w:r>
+      <w:bookmarkEnd w:id="42"/>
       <w:r>
         <w:rPr>
           <w:rFonts w:ascii="Times New Roman" w:hAnsi="Times New Roman" w:cs="Times New Roman"/>
@@ -8997,7 +9178,7 @@
       </w:r>
     </w:p>
     <w:sectPr>
-      <w:footerReference w:type="default" r:id="rId17"/>
+      <w:footerReference w:type="default" r:id="rId16"/>
       <w:pgSz w:w="12240" w:h="15840"/>
       <w:pgMar w:top="1440" w:right="1800" w:bottom="1440" w:left="1800" w:header="567" w:footer="567" w:gutter="0"/>
       <w:pgNumType w:start="1"/>

</xml_diff>

<commit_message>
Quelques modifs au rapport
</commit_message>
<xml_diff>
--- a/Rapport/Rapport.docx
+++ b/Rapport/Rapport.docx
@@ -520,36 +520,17 @@
                                   </w:rPr>
                                   <w:t xml:space="preserve"> | </w:t>
                                 </w:r>
-                                <w:r>
-                                  <w:fldChar w:fldCharType="begin"/>
-                                </w:r>
-                                <w:r>
-                                  <w:rPr>
-                                    <w:lang w:val="en-CA"/>
-                                  </w:rPr>
-                                  <w:instrText xml:space="preserve"> HYPERLINK "mailto:christopher.godin.1@ulaval.ca" </w:instrText>
-                                </w:r>
-                                <w:r>
-                                  <w:fldChar w:fldCharType="separate"/>
-                                </w:r>
-                                <w:r>
-                                  <w:rPr>
-                                    <w:rStyle w:val="Hyperlink"/>
-                                    <w:rFonts w:cstheme="minorHAnsi"/>
-                                    <w:color w:val="595959" w:themeColor="text1" w:themeTint="A6"/>
-                                    <w:lang w:val="en-CA"/>
-                                  </w:rPr>
-                                  <w:t>christopher.godin.1@ulaval.ca</w:t>
-                                </w:r>
-                                <w:r>
-                                  <w:rPr>
-                                    <w:rStyle w:val="Hyperlink"/>
-                                    <w:rFonts w:cstheme="minorHAnsi"/>
-                                    <w:color w:val="595959" w:themeColor="text1" w:themeTint="A6"/>
-                                    <w:lang w:val="en-CA"/>
-                                  </w:rPr>
-                                  <w:fldChar w:fldCharType="end"/>
-                                </w:r>
+                                <w:hyperlink r:id="rId12" w:history="1">
+                                  <w:r>
+                                    <w:rPr>
+                                      <w:rStyle w:val="Hyperlink"/>
+                                      <w:rFonts w:cstheme="minorHAnsi"/>
+                                      <w:color w:val="595959" w:themeColor="text1" w:themeTint="A6"/>
+                                      <w:lang w:val="en-CA"/>
+                                    </w:rPr>
+                                    <w:t>christopher.godin.1@ulaval.ca</w:t>
+                                  </w:r>
+                                </w:hyperlink>
                                 <w:r>
                                   <w:rPr>
                                     <w:rFonts w:cstheme="minorHAnsi"/>
@@ -776,7 +757,7 @@
                             </w:rPr>
                             <w:t>Samuel Aubert | SAAUB15 | </w:t>
                           </w:r>
-                          <w:hyperlink r:id="rId12" w:history="1">
+                          <w:hyperlink r:id="rId13" w:history="1">
                             <w:r>
                               <w:rPr>
                                 <w:rStyle w:val="Hyperlink"/>
@@ -1231,7 +1212,7 @@
                         <pic:cNvPicPr/>
                       </pic:nvPicPr>
                       <pic:blipFill>
-                        <a:blip r:embed="rId13">
+                        <a:blip r:embed="rId14">
                           <a:extLst>
                             <a:ext uri="{28A0092B-C50C-407E-A947-70E740481C1C}">
                               <a14:useLocalDpi xmlns:a14="http://schemas.microsoft.com/office/drawing/2010/main" val="0"/>
@@ -7883,6 +7864,39 @@
           <w:sz w:val="24"/>
           <w:szCs w:val="24"/>
         </w:rPr>
+        <w:t xml:space="preserve">Rédaction du code et du script nécessaire au peuplement de la table </w:t>
+      </w:r>
+      <w:proofErr w:type="spellStart"/>
+      <w:r>
+        <w:rPr>
+          <w:rFonts w:ascii="Times New Roman" w:hAnsi="Times New Roman" w:cs="Times New Roman"/>
+          <w:sz w:val="24"/>
+          <w:szCs w:val="24"/>
+        </w:rPr>
+        <w:t>t_utilisateur</w:t>
+      </w:r>
+      <w:proofErr w:type="spellEnd"/>
+    </w:p>
+    <w:p>
+      <w:pPr>
+        <w:pStyle w:val="ListParagraph"/>
+        <w:numPr>
+          <w:ilvl w:val="0"/>
+          <w:numId w:val="1"/>
+        </w:numPr>
+        <w:spacing w:line="240" w:lineRule="auto"/>
+        <w:rPr>
+          <w:rFonts w:ascii="Times New Roman" w:hAnsi="Times New Roman" w:cs="Times New Roman"/>
+          <w:sz w:val="24"/>
+          <w:szCs w:val="24"/>
+        </w:rPr>
+      </w:pPr>
+      <w:r>
+        <w:rPr>
+          <w:rFonts w:ascii="Times New Roman" w:hAnsi="Times New Roman" w:cs="Times New Roman"/>
+          <w:sz w:val="24"/>
+          <w:szCs w:val="24"/>
+        </w:rPr>
         <w:t>Rédaction des rapports de réunion d’équipe</w:t>
       </w:r>
     </w:p>
@@ -8702,7 +8716,7 @@
                     <pic:cNvPicPr/>
                   </pic:nvPicPr>
                   <pic:blipFill>
-                    <a:blip r:embed="rId14">
+                    <a:blip r:embed="rId15">
                       <a:extLst>
                         <a:ext uri="{28A0092B-C50C-407E-A947-70E740481C1C}">
                           <a14:useLocalDpi xmlns:a14="http://schemas.microsoft.com/office/drawing/2010/main" val="0"/>
@@ -8786,14 +8800,27 @@
                             <w:r>
                               <w:t xml:space="preserve">Figure </w:t>
                             </w:r>
-                            <w:fldSimple w:instr=" SEQ Figure \* ARABIC ">
-                              <w:r>
-                                <w:rPr>
-                                  <w:noProof/>
-                                </w:rPr>
-                                <w:t>1</w:t>
-                              </w:r>
-                            </w:fldSimple>
+                            <w:r>
+                              <w:fldChar w:fldCharType="begin"/>
+                            </w:r>
+                            <w:r>
+                              <w:instrText xml:space="preserve"> SEQ Figure \* ARABIC </w:instrText>
+                            </w:r>
+                            <w:r>
+                              <w:fldChar w:fldCharType="separate"/>
+                            </w:r>
+                            <w:r>
+                              <w:rPr>
+                                <w:noProof/>
+                              </w:rPr>
+                              <w:t>1</w:t>
+                            </w:r>
+                            <w:r>
+                              <w:rPr>
+                                <w:noProof/>
+                              </w:rPr>
+                              <w:fldChar w:fldCharType="end"/>
+                            </w:r>
                             <w:r>
                               <w:t xml:space="preserve"> - Modèle Entité-Relation</w:t>
                             </w:r>
@@ -8986,7 +9013,7 @@
                     <pic:cNvPicPr/>
                   </pic:nvPicPr>
                   <pic:blipFill>
-                    <a:blip r:embed="rId15">
+                    <a:blip r:embed="rId16">
                       <a:extLst>
                         <a:ext uri="{28A0092B-C50C-407E-A947-70E740481C1C}">
                           <a14:useLocalDpi xmlns:a14="http://schemas.microsoft.com/office/drawing/2010/main" val="0"/>
@@ -9070,27 +9097,14 @@
                             <w:r>
                               <w:t xml:space="preserve">Figure </w:t>
                             </w:r>
-                            <w:r>
-                              <w:fldChar w:fldCharType="begin"/>
-                            </w:r>
-                            <w:r>
-                              <w:instrText xml:space="preserve"> SEQ Figure \* ARABIC </w:instrText>
-                            </w:r>
-                            <w:r>
-                              <w:fldChar w:fldCharType="separate"/>
-                            </w:r>
-                            <w:r>
-                              <w:rPr>
-                                <w:noProof/>
-                              </w:rPr>
-                              <w:t>2</w:t>
-                            </w:r>
-                            <w:r>
-                              <w:rPr>
-                                <w:noProof/>
-                              </w:rPr>
-                              <w:fldChar w:fldCharType="end"/>
-                            </w:r>
+                            <w:fldSimple w:instr=" SEQ Figure \* ARABIC ">
+                              <w:r>
+                                <w:rPr>
+                                  <w:noProof/>
+                                </w:rPr>
+                                <w:t>2</w:t>
+                              </w:r>
+                            </w:fldSimple>
                             <w:r>
                               <w:t xml:space="preserve"> - Modèle Relationnel</w:t>
                             </w:r>
@@ -9178,7 +9192,7 @@
       </w:r>
     </w:p>
     <w:sectPr>
-      <w:footerReference w:type="default" r:id="rId16"/>
+      <w:footerReference w:type="default" r:id="rId17"/>
       <w:pgSz w:w="12240" w:h="15840"/>
       <w:pgMar w:top="1440" w:right="1800" w:bottom="1440" w:left="1800" w:header="567" w:footer="567" w:gutter="0"/>
       <w:pgNumType w:start="1"/>

</xml_diff>

<commit_message>
ajout de l'API au main
</commit_message>
<xml_diff>
--- a/Rapport/Rapport.docx
+++ b/Rapport/Rapport.docx
@@ -520,17 +520,36 @@
                                   </w:rPr>
                                   <w:t xml:space="preserve"> | </w:t>
                                 </w:r>
-                                <w:hyperlink r:id="rId12" w:history="1">
-                                  <w:r>
-                                    <w:rPr>
-                                      <w:rStyle w:val="Hyperlink"/>
-                                      <w:rFonts w:cstheme="minorHAnsi"/>
-                                      <w:color w:val="595959" w:themeColor="text1" w:themeTint="A6"/>
-                                      <w:lang w:val="en-CA"/>
-                                    </w:rPr>
-                                    <w:t>christopher.godin.1@ulaval.ca</w:t>
-                                  </w:r>
-                                </w:hyperlink>
+                                <w:r>
+                                  <w:fldChar w:fldCharType="begin"/>
+                                </w:r>
+                                <w:r>
+                                  <w:rPr>
+                                    <w:lang w:val="en-CA"/>
+                                  </w:rPr>
+                                  <w:instrText xml:space="preserve"> HYPERLINK "mailto:christopher.godin.1@ulaval.ca" </w:instrText>
+                                </w:r>
+                                <w:r>
+                                  <w:fldChar w:fldCharType="separate"/>
+                                </w:r>
+                                <w:r>
+                                  <w:rPr>
+                                    <w:rStyle w:val="Hyperlink"/>
+                                    <w:rFonts w:cstheme="minorHAnsi"/>
+                                    <w:color w:val="595959" w:themeColor="text1" w:themeTint="A6"/>
+                                    <w:lang w:val="en-CA"/>
+                                  </w:rPr>
+                                  <w:t>christopher.godin.1@ulaval.ca</w:t>
+                                </w:r>
+                                <w:r>
+                                  <w:rPr>
+                                    <w:rStyle w:val="Hyperlink"/>
+                                    <w:rFonts w:cstheme="minorHAnsi"/>
+                                    <w:color w:val="595959" w:themeColor="text1" w:themeTint="A6"/>
+                                    <w:lang w:val="en-CA"/>
+                                  </w:rPr>
+                                  <w:fldChar w:fldCharType="end"/>
+                                </w:r>
                                 <w:r>
                                   <w:rPr>
                                     <w:rFonts w:cstheme="minorHAnsi"/>
@@ -757,7 +776,7 @@
                             </w:rPr>
                             <w:t>Samuel Aubert | SAAUB15 | </w:t>
                           </w:r>
-                          <w:hyperlink r:id="rId13" w:history="1">
+                          <w:hyperlink r:id="rId12" w:history="1">
                             <w:r>
                               <w:rPr>
                                 <w:rStyle w:val="Hyperlink"/>
@@ -1212,7 +1231,7 @@
                         <pic:cNvPicPr/>
                       </pic:nvPicPr>
                       <pic:blipFill>
-                        <a:blip r:embed="rId14">
+                        <a:blip r:embed="rId13">
                           <a:extLst>
                             <a:ext uri="{28A0092B-C50C-407E-A947-70E740481C1C}">
                               <a14:useLocalDpi xmlns:a14="http://schemas.microsoft.com/office/drawing/2010/main" val="0"/>
@@ -4840,7 +4859,7 @@
           <w:rFonts w:ascii="Times New Roman" w:hAnsi="Times New Roman" w:cs="Times New Roman"/>
         </w:rPr>
       </w:pPr>
-      <w:bookmarkStart w:id="1" w:name="_Toc69244471"/>
+      <w:bookmarkStart w:id="2" w:name="_Toc69244471"/>
       <w:r>
         <w:rPr>
           <w:rFonts w:ascii="Times New Roman" w:hAnsi="Times New Roman" w:cs="Times New Roman"/>
@@ -4848,7 +4867,7 @@
         <w:lastRenderedPageBreak/>
         <w:t>Introduction</w:t>
       </w:r>
-      <w:bookmarkEnd w:id="1"/>
+      <w:bookmarkEnd w:id="2"/>
     </w:p>
     <w:p>
       <w:pPr>
@@ -4857,7 +4876,7 @@
           <w:rFonts w:ascii="Times New Roman" w:hAnsi="Times New Roman" w:cs="Times New Roman"/>
         </w:rPr>
       </w:pPr>
-      <w:bookmarkStart w:id="2" w:name="_Toc69244472"/>
+      <w:bookmarkStart w:id="3" w:name="_Toc69244472"/>
       <w:r>
         <w:rPr>
           <w:rFonts w:ascii="Times New Roman" w:hAnsi="Times New Roman" w:cs="Times New Roman"/>
@@ -4876,7 +4895,7 @@
         </w:rPr>
         <w:t>ontexte</w:t>
       </w:r>
-      <w:bookmarkEnd w:id="2"/>
+      <w:bookmarkEnd w:id="3"/>
     </w:p>
     <w:p>
       <w:pPr>
@@ -5036,7 +5055,7 @@
           <w:rFonts w:ascii="Times New Roman" w:hAnsi="Times New Roman" w:cs="Times New Roman"/>
         </w:rPr>
       </w:pPr>
-      <w:bookmarkStart w:id="3" w:name="_Toc69244473"/>
+      <w:bookmarkStart w:id="4" w:name="_Toc69244473"/>
       <w:r>
         <w:rPr>
           <w:rFonts w:ascii="Times New Roman" w:hAnsi="Times New Roman" w:cs="Times New Roman"/>
@@ -5067,7 +5086,7 @@
         </w:rPr>
         <w:t>apport</w:t>
       </w:r>
-      <w:bookmarkEnd w:id="3"/>
+      <w:bookmarkEnd w:id="4"/>
     </w:p>
     <w:p>
       <w:pPr>
@@ -5223,7 +5242,7 @@
           <w:rFonts w:ascii="Times New Roman" w:hAnsi="Times New Roman" w:cs="Times New Roman"/>
         </w:rPr>
       </w:pPr>
-      <w:bookmarkStart w:id="4" w:name="_Toc69244474"/>
+      <w:bookmarkStart w:id="5" w:name="_Toc69244474"/>
       <w:r>
         <w:rPr>
           <w:rFonts w:ascii="Times New Roman" w:hAnsi="Times New Roman" w:cs="Times New Roman"/>
@@ -5273,7 +5292,7 @@
         </w:rPr>
         <w:t>ravail</w:t>
       </w:r>
-      <w:bookmarkEnd w:id="4"/>
+      <w:bookmarkEnd w:id="5"/>
     </w:p>
     <w:p>
       <w:pPr>
@@ -5282,7 +5301,7 @@
           <w:rFonts w:ascii="Times New Roman" w:hAnsi="Times New Roman" w:cs="Times New Roman"/>
         </w:rPr>
       </w:pPr>
-      <w:bookmarkStart w:id="5" w:name="_Toc69244475"/>
+      <w:bookmarkStart w:id="6" w:name="_Toc69244475"/>
       <w:r>
         <w:rPr>
           <w:rFonts w:ascii="Times New Roman" w:hAnsi="Times New Roman" w:cs="Times New Roman"/>
@@ -5313,7 +5332,7 @@
         </w:rPr>
         <w:t>tilisés</w:t>
       </w:r>
-      <w:bookmarkEnd w:id="5"/>
+      <w:bookmarkEnd w:id="6"/>
     </w:p>
     <w:p>
       <w:pPr>
@@ -5454,6 +5473,14 @@
           <w:szCs w:val="24"/>
         </w:rPr>
         <w:t xml:space="preserve">Après avoir effectuer quelques recherches en quête d’un API performant, gratuit et disponible, notre choix s’est arrêté sur celui de la plateforme transactionnelle la plus utilisée présentement dans l’univers de la cryptomonnaie à travers le monde, Binance. </w:t>
+      </w:r>
+      <w:r>
+        <w:rPr>
+          <w:rFonts w:ascii="Times New Roman" w:hAnsi="Times New Roman" w:cs="Times New Roman"/>
+          <w:sz w:val="24"/>
+          <w:szCs w:val="24"/>
+        </w:rPr>
+        <w:t>Son implémentation a été réalisée à l’aide de l’outil de test et développement Postman.</w:t>
       </w:r>
     </w:p>
     <w:p>
@@ -5567,7 +5594,7 @@
           <w:rFonts w:ascii="Times New Roman" w:hAnsi="Times New Roman" w:cs="Times New Roman"/>
         </w:rPr>
       </w:pPr>
-      <w:bookmarkStart w:id="6" w:name="_Toc69244476"/>
+      <w:bookmarkStart w:id="7" w:name="_Toc69244476"/>
       <w:r>
         <w:rPr>
           <w:rFonts w:ascii="Times New Roman" w:hAnsi="Times New Roman" w:cs="Times New Roman"/>
@@ -5586,7 +5613,7 @@
         </w:rPr>
         <w:t>rojet</w:t>
       </w:r>
-      <w:bookmarkEnd w:id="6"/>
+      <w:bookmarkEnd w:id="7"/>
     </w:p>
     <w:p>
       <w:pPr>
@@ -5595,14 +5622,14 @@
           <w:rFonts w:ascii="Times New Roman" w:hAnsi="Times New Roman" w:cs="Times New Roman"/>
         </w:rPr>
       </w:pPr>
-      <w:bookmarkStart w:id="7" w:name="_Toc69244477"/>
+      <w:bookmarkStart w:id="8" w:name="_Toc69244477"/>
       <w:r>
         <w:rPr>
           <w:rFonts w:ascii="Times New Roman" w:hAnsi="Times New Roman" w:cs="Times New Roman"/>
         </w:rPr>
         <w:t>Contexte</w:t>
       </w:r>
-      <w:bookmarkEnd w:id="7"/>
+      <w:bookmarkEnd w:id="8"/>
     </w:p>
     <w:p>
       <w:pPr>
@@ -5754,7 +5781,7 @@
           <w:sz w:val="24"/>
           <w:szCs w:val="24"/>
         </w:rPr>
-        <w:t xml:space="preserve">e monnaie cryptographique à des fins de financement, solution à mi-chemin entre la levée de fonds et le financement participatif. </w:t>
+        <w:t xml:space="preserve">e monnaie cryptographique à des fins de </w:t>
       </w:r>
       <w:r>
         <w:rPr>
@@ -5763,7 +5790,7 @@
           <w:szCs w:val="24"/>
         </w:rPr>
         <w:lastRenderedPageBreak/>
-        <w:t>Bien évidemment, pour le public, cela en résulte en une sélection grandissante d’opportunités d’investissement.</w:t>
+        <w:t>financement, solution à mi-chemin entre la levée de fonds et le financement participatif. Bien évidemment, pour le public, cela en résulte en une sélection grandissante d’opportunités d’investissement.</w:t>
       </w:r>
     </w:p>
     <w:p>
@@ -6037,14 +6064,14 @@
           <w:rFonts w:ascii="Times New Roman" w:hAnsi="Times New Roman" w:cs="Times New Roman"/>
         </w:rPr>
       </w:pPr>
-      <w:bookmarkStart w:id="8" w:name="_Toc69244478"/>
+      <w:bookmarkStart w:id="9" w:name="_Toc69244478"/>
       <w:r>
         <w:rPr>
           <w:rFonts w:ascii="Times New Roman" w:hAnsi="Times New Roman" w:cs="Times New Roman"/>
         </w:rPr>
         <w:t>Solution</w:t>
       </w:r>
-      <w:bookmarkEnd w:id="8"/>
+      <w:bookmarkEnd w:id="9"/>
     </w:p>
     <w:p/>
     <w:p>
@@ -6058,6 +6085,7 @@
         </w:rPr>
       </w:pPr>
       <w:r>
+        <w:lastRenderedPageBreak/>
         <w:tab/>
       </w:r>
       <w:r>
@@ -6066,16 +6094,7 @@
           <w:sz w:val="24"/>
           <w:szCs w:val="24"/>
         </w:rPr>
-        <w:t xml:space="preserve">À la suite d’une bonne session de remue-méninges, nous nous sommes donc arrêtés sur une proposition de solution qui semblait répondre parfaitement à la problématique </w:t>
-      </w:r>
-      <w:r>
-        <w:rPr>
-          <w:rFonts w:ascii="Times New Roman" w:hAnsi="Times New Roman" w:cs="Times New Roman"/>
-          <w:sz w:val="24"/>
-          <w:szCs w:val="24"/>
-        </w:rPr>
-        <w:lastRenderedPageBreak/>
-        <w:t xml:space="preserve">énoncée ci-dessus. Nous devions trouver une façon simple, sécuritaire et peu coûteuse en temps de pouvoir consulter le prix courant de nos devises favorites et de voir même en temps réel nos pertes et nos gains quotidiens. L’implantation d’un système d’alertes semblait également être une excellente idée afin d’être tenu au courant immédiatement d’une fluctuation abrupte qui pourrait requérir notre attention concernant un titre en particulier. </w:t>
+        <w:t xml:space="preserve">À la suite d’une bonne session de remue-méninges, nous nous sommes donc arrêtés sur une proposition de solution qui semblait répondre parfaitement à la problématique énoncée ci-dessus. Nous devions trouver une façon simple, sécuritaire et peu coûteuse en temps de pouvoir consulter le prix courant de nos devises favorites et de voir même en temps réel nos pertes et nos gains quotidiens. L’implantation d’un système d’alertes semblait également être une excellente idée afin d’être tenu au courant immédiatement d’une fluctuation abrupte qui pourrait requérir notre attention concernant un titre en particulier. </w:t>
       </w:r>
     </w:p>
     <w:p>
@@ -6140,14 +6159,14 @@
           <w:rFonts w:ascii="Times New Roman" w:hAnsi="Times New Roman" w:cs="Times New Roman"/>
         </w:rPr>
       </w:pPr>
-      <w:bookmarkStart w:id="9" w:name="_Toc69244479"/>
+      <w:bookmarkStart w:id="10" w:name="_Toc69244479"/>
       <w:r>
         <w:rPr>
           <w:rFonts w:ascii="Times New Roman" w:hAnsi="Times New Roman" w:cs="Times New Roman"/>
         </w:rPr>
         <w:t>Exigences</w:t>
       </w:r>
-      <w:bookmarkEnd w:id="9"/>
+      <w:bookmarkEnd w:id="10"/>
     </w:p>
     <w:p>
       <w:pPr>
@@ -6297,15 +6316,6 @@
         </w:rPr>
         <w:t>, un système d’alertes performant devait être mis en place afin d’avertir efficacement les utilisateurs des fluctuations de ses actifs. Nous avons jugé bon, étant donnée le cadre dans lequel nous devions développer le projet, de limiter ces alarmes à des alertes courrielles plutôt que d’implémenter un système d’envoi de messages SMS. Dans l’éventualité de futures modifications au système au cours des prochains mois ou années, à la suite de la remise de ce travail de session, cette fonctionnalité serait énormément intéressante à mettre en œuvre. Cette mesure moyennerait cependant malheureusement des coûts et d’autres exigences supplémentaires qui dépassent en ce moment la portée de ce travail.</w:t>
       </w:r>
-    </w:p>
-    <w:p>
-      <w:pPr>
-        <w:rPr>
-          <w:rFonts w:ascii="Times New Roman" w:hAnsi="Times New Roman" w:cs="Times New Roman"/>
-          <w:sz w:val="24"/>
-          <w:szCs w:val="24"/>
-        </w:rPr>
-      </w:pPr>
       <w:r>
         <w:rPr>
           <w:rFonts w:ascii="Times New Roman" w:hAnsi="Times New Roman" w:cs="Times New Roman"/>
@@ -6322,7 +6332,7 @@
           <w:rFonts w:ascii="Times New Roman" w:hAnsi="Times New Roman" w:cs="Times New Roman"/>
         </w:rPr>
       </w:pPr>
-      <w:bookmarkStart w:id="10" w:name="_Toc69244480"/>
+      <w:bookmarkStart w:id="11" w:name="_Toc69244480"/>
       <w:r>
         <w:rPr>
           <w:rFonts w:ascii="Times New Roman" w:hAnsi="Times New Roman" w:cs="Times New Roman"/>
@@ -6330,7 +6340,7 @@
         <w:lastRenderedPageBreak/>
         <w:t>Le Système</w:t>
       </w:r>
-      <w:bookmarkEnd w:id="10"/>
+      <w:bookmarkEnd w:id="11"/>
     </w:p>
     <w:p>
       <w:pPr>
@@ -6339,14 +6349,14 @@
           <w:rFonts w:ascii="Times New Roman" w:hAnsi="Times New Roman" w:cs="Times New Roman"/>
         </w:rPr>
       </w:pPr>
-      <w:bookmarkStart w:id="11" w:name="_Toc69244481"/>
+      <w:bookmarkStart w:id="12" w:name="_Toc69244481"/>
       <w:r>
         <w:rPr>
           <w:rFonts w:ascii="Times New Roman" w:hAnsi="Times New Roman" w:cs="Times New Roman"/>
         </w:rPr>
         <w:t>Schémas et Modèles</w:t>
       </w:r>
-      <w:bookmarkEnd w:id="11"/>
+      <w:bookmarkEnd w:id="12"/>
     </w:p>
     <w:p/>
     <w:p>
@@ -6437,7 +6447,7 @@
           <w:rFonts w:ascii="Times New Roman" w:hAnsi="Times New Roman" w:cs="Times New Roman"/>
         </w:rPr>
       </w:pPr>
-      <w:bookmarkStart w:id="12" w:name="_Toc69244482"/>
+      <w:bookmarkStart w:id="13" w:name="_Toc69244482"/>
       <w:r>
         <w:rPr>
           <w:rFonts w:ascii="Times New Roman" w:hAnsi="Times New Roman" w:cs="Times New Roman"/>
@@ -6456,7 +6466,7 @@
         </w:rPr>
         <w:t>ystème</w:t>
       </w:r>
-      <w:bookmarkEnd w:id="12"/>
+      <w:bookmarkEnd w:id="13"/>
     </w:p>
     <w:p>
       <w:pPr>
@@ -6522,7 +6532,7 @@
           <w:rFonts w:ascii="Times New Roman" w:hAnsi="Times New Roman" w:cs="Times New Roman"/>
         </w:rPr>
       </w:pPr>
-      <w:bookmarkStart w:id="13" w:name="_Toc69244483"/>
+      <w:bookmarkStart w:id="14" w:name="_Toc69244483"/>
       <w:r>
         <w:rPr>
           <w:rFonts w:ascii="Times New Roman" w:hAnsi="Times New Roman" w:cs="Times New Roman"/>
@@ -6541,7 +6551,7 @@
         </w:rPr>
         <w:t>ystème</w:t>
       </w:r>
-      <w:bookmarkEnd w:id="13"/>
+      <w:bookmarkEnd w:id="14"/>
     </w:p>
     <w:p/>
     <w:p>
@@ -6593,60 +6603,19 @@
     </w:p>
     <w:p>
       <w:pPr>
-        <w:spacing w:line="240" w:lineRule="auto"/>
-        <w:jc w:val="both"/>
-        <w:rPr>
-          <w:rFonts w:ascii="Times New Roman" w:hAnsi="Times New Roman" w:cs="Times New Roman"/>
-          <w:color w:val="FF0000"/>
-          <w:sz w:val="24"/>
-          <w:szCs w:val="24"/>
-        </w:rPr>
-      </w:pPr>
-      <w:r>
-        <w:rPr>
-          <w:rFonts w:ascii="Times New Roman" w:hAnsi="Times New Roman" w:cs="Times New Roman"/>
-          <w:color w:val="FF0000"/>
-          <w:sz w:val="24"/>
-          <w:szCs w:val="24"/>
-        </w:rPr>
-        <w:t xml:space="preserve">INSERER ICI LE MODELE RELATIONNEL </w:t>
-      </w:r>
-      <w:r>
-        <w:rPr>
-          <w:rFonts w:ascii="Times New Roman" w:hAnsi="Times New Roman" w:cs="Times New Roman"/>
-          <w:color w:val="FF0000"/>
-          <w:sz w:val="24"/>
-          <w:szCs w:val="24"/>
-        </w:rPr>
-        <w:t>OU L’INDIQUER EN ANNEXES</w:t>
-      </w:r>
-    </w:p>
-    <w:p>
-      <w:pPr>
-        <w:spacing w:line="240" w:lineRule="auto"/>
-        <w:jc w:val="both"/>
-        <w:rPr>
-          <w:rFonts w:ascii="Times New Roman" w:hAnsi="Times New Roman" w:cs="Times New Roman"/>
-          <w:sz w:val="24"/>
-          <w:szCs w:val="24"/>
-        </w:rPr>
-      </w:pPr>
-    </w:p>
-    <w:p>
-      <w:pPr>
         <w:pStyle w:val="Heading3"/>
         <w:rPr>
           <w:rFonts w:ascii="Times New Roman" w:hAnsi="Times New Roman" w:cs="Times New Roman"/>
         </w:rPr>
       </w:pPr>
-      <w:bookmarkStart w:id="14" w:name="_Toc69244484"/>
+      <w:bookmarkStart w:id="15" w:name="_Toc69244484"/>
       <w:r>
         <w:rPr>
           <w:rFonts w:ascii="Times New Roman" w:hAnsi="Times New Roman" w:cs="Times New Roman"/>
         </w:rPr>
         <w:t>Implémentation de la Base de Données</w:t>
       </w:r>
-      <w:bookmarkEnd w:id="14"/>
+      <w:bookmarkEnd w:id="15"/>
     </w:p>
     <w:p>
       <w:pPr>
@@ -6655,14 +6624,14 @@
           <w:rFonts w:ascii="Times New Roman" w:hAnsi="Times New Roman" w:cs="Times New Roman"/>
         </w:rPr>
       </w:pPr>
-      <w:bookmarkStart w:id="15" w:name="_Toc69244485"/>
+      <w:bookmarkStart w:id="16" w:name="_Toc69244485"/>
       <w:r>
         <w:rPr>
           <w:rFonts w:ascii="Times New Roman" w:hAnsi="Times New Roman" w:cs="Times New Roman"/>
         </w:rPr>
         <w:t>Création des Relations</w:t>
       </w:r>
-      <w:bookmarkEnd w:id="15"/>
+      <w:bookmarkEnd w:id="16"/>
     </w:p>
     <w:p>
       <w:pPr>
@@ -6671,14 +6640,14 @@
           <w:rFonts w:ascii="Times New Roman" w:hAnsi="Times New Roman" w:cs="Times New Roman"/>
         </w:rPr>
       </w:pPr>
-      <w:bookmarkStart w:id="16" w:name="_Toc69244486"/>
+      <w:bookmarkStart w:id="17" w:name="_Toc69244486"/>
       <w:r>
         <w:rPr>
           <w:rFonts w:ascii="Times New Roman" w:hAnsi="Times New Roman" w:cs="Times New Roman"/>
         </w:rPr>
         <w:t>Création des Tuples</w:t>
       </w:r>
-      <w:bookmarkEnd w:id="16"/>
+      <w:bookmarkEnd w:id="17"/>
     </w:p>
     <w:p>
       <w:pPr>
@@ -6687,16 +6656,16 @@
           <w:rFonts w:ascii="Times New Roman" w:hAnsi="Times New Roman" w:cs="Times New Roman"/>
         </w:rPr>
       </w:pPr>
-      <w:bookmarkStart w:id="17" w:name="_Hlk69048609"/>
-      <w:bookmarkStart w:id="18" w:name="_Toc69244487"/>
+      <w:bookmarkStart w:id="18" w:name="_Hlk69048609"/>
+      <w:bookmarkStart w:id="19" w:name="_Toc69244487"/>
       <w:r>
         <w:rPr>
           <w:rFonts w:ascii="Times New Roman" w:hAnsi="Times New Roman" w:cs="Times New Roman"/>
         </w:rPr>
         <w:t>Requêtes et Routines</w:t>
       </w:r>
-      <w:bookmarkEnd w:id="17"/>
       <w:bookmarkEnd w:id="18"/>
+      <w:bookmarkEnd w:id="19"/>
     </w:p>
     <w:p>
       <w:pPr>
@@ -6705,14 +6674,14 @@
           <w:rFonts w:ascii="Times New Roman" w:hAnsi="Times New Roman" w:cs="Times New Roman"/>
         </w:rPr>
       </w:pPr>
-      <w:bookmarkStart w:id="19" w:name="_Toc69244488"/>
+      <w:bookmarkStart w:id="20" w:name="_Toc69244488"/>
       <w:r>
         <w:rPr>
           <w:rFonts w:ascii="Times New Roman" w:hAnsi="Times New Roman" w:cs="Times New Roman"/>
         </w:rPr>
         <w:t>Indexation et Optimisation</w:t>
       </w:r>
-      <w:bookmarkEnd w:id="19"/>
+      <w:bookmarkEnd w:id="20"/>
     </w:p>
     <w:p>
       <w:pPr>
@@ -6771,15 +6740,231 @@
           <w:rFonts w:ascii="Times New Roman" w:hAnsi="Times New Roman" w:cs="Times New Roman"/>
         </w:rPr>
       </w:pPr>
-      <w:bookmarkStart w:id="20" w:name="_Toc69244489"/>
+      <w:bookmarkStart w:id="21" w:name="_Toc69244489"/>
+      <w:r>
+        <w:rPr>
+          <w:rFonts w:ascii="Times New Roman" w:hAnsi="Times New Roman" w:cs="Times New Roman"/>
+        </w:rPr>
+        <w:t>Spécifications</w:t>
+      </w:r>
+      <w:bookmarkEnd w:id="21"/>
+    </w:p>
+    <w:p>
+      <w:pPr>
+        <w:pStyle w:val="Heading4"/>
+        <w:rPr>
+          <w:rFonts w:ascii="Times New Roman" w:hAnsi="Times New Roman" w:cs="Times New Roman"/>
+        </w:rPr>
+      </w:pPr>
+      <w:bookmarkStart w:id="22" w:name="_Toc69244490"/>
+      <w:r>
+        <w:rPr>
+          <w:rFonts w:ascii="Times New Roman" w:hAnsi="Times New Roman" w:cs="Times New Roman"/>
+        </w:rPr>
+        <w:t>Fonctionnalités</w:t>
+      </w:r>
+      <w:bookmarkEnd w:id="22"/>
+    </w:p>
+    <w:p>
+      <w:pPr>
+        <w:pStyle w:val="Heading4"/>
+        <w:rPr>
+          <w:rFonts w:ascii="Times New Roman" w:hAnsi="Times New Roman" w:cs="Times New Roman"/>
+        </w:rPr>
+      </w:pPr>
+      <w:bookmarkStart w:id="23" w:name="_Toc69244491"/>
+      <w:r>
+        <w:rPr>
+          <w:rFonts w:ascii="Times New Roman" w:hAnsi="Times New Roman" w:cs="Times New Roman"/>
+        </w:rPr>
+        <w:t>Relation entre les 3 Niveaux</w:t>
+      </w:r>
+      <w:bookmarkEnd w:id="23"/>
+    </w:p>
+    <w:p>
+      <w:pPr>
+        <w:pStyle w:val="Heading3"/>
+        <w:rPr>
+          <w:rFonts w:ascii="Times New Roman" w:hAnsi="Times New Roman" w:cs="Times New Roman"/>
+        </w:rPr>
+      </w:pPr>
+      <w:bookmarkStart w:id="24" w:name="_Toc69244492"/>
+      <w:r>
+        <w:rPr>
+          <w:rFonts w:ascii="Times New Roman" w:hAnsi="Times New Roman" w:cs="Times New Roman"/>
+        </w:rPr>
+        <w:t>Design</w:t>
+      </w:r>
+      <w:bookmarkEnd w:id="24"/>
+    </w:p>
+    <w:p>
+      <w:pPr>
+        <w:pStyle w:val="Heading4"/>
+        <w:rPr>
+          <w:rFonts w:ascii="Times New Roman" w:hAnsi="Times New Roman" w:cs="Times New Roman"/>
+        </w:rPr>
+      </w:pPr>
+      <w:bookmarkStart w:id="25" w:name="_Toc69244493"/>
+      <w:r>
+        <w:rPr>
+          <w:rFonts w:ascii="Times New Roman" w:hAnsi="Times New Roman" w:cs="Times New Roman"/>
+        </w:rPr>
+        <w:t>Justification des Décisions</w:t>
+      </w:r>
+      <w:bookmarkEnd w:id="25"/>
+    </w:p>
+    <w:p>
+      <w:pPr>
+        <w:pStyle w:val="Heading4"/>
+        <w:rPr>
+          <w:rFonts w:ascii="Times New Roman" w:hAnsi="Times New Roman" w:cs="Times New Roman"/>
+        </w:rPr>
+      </w:pPr>
+      <w:bookmarkStart w:id="26" w:name="_Toc69244494"/>
+      <w:r>
+        <w:rPr>
+          <w:rFonts w:ascii="Times New Roman" w:hAnsi="Times New Roman" w:cs="Times New Roman"/>
+        </w:rPr>
+        <w:t>Explications</w:t>
+      </w:r>
+      <w:bookmarkEnd w:id="26"/>
+    </w:p>
+    <w:p>
+      <w:pPr>
+        <w:rPr>
+          <w:rFonts w:ascii="Times New Roman" w:hAnsi="Times New Roman" w:cs="Times New Roman"/>
+        </w:rPr>
+      </w:pPr>
+    </w:p>
+    <w:p>
+      <w:pPr>
+        <w:pStyle w:val="Heading2"/>
+        <w:rPr>
+          <w:rFonts w:ascii="Times New Roman" w:hAnsi="Times New Roman" w:cs="Times New Roman"/>
+        </w:rPr>
+      </w:pPr>
+      <w:bookmarkStart w:id="27" w:name="_Toc69244495"/>
       <w:r>
         <w:rPr>
           <w:rFonts w:ascii="Times New Roman" w:hAnsi="Times New Roman" w:cs="Times New Roman"/>
         </w:rPr>
         <w:lastRenderedPageBreak/>
-        <w:t>Spécifications</w:t>
-      </w:r>
-      <w:bookmarkEnd w:id="20"/>
+        <w:t>Conclusion</w:t>
+      </w:r>
+      <w:bookmarkEnd w:id="27"/>
+    </w:p>
+    <w:p>
+      <w:pPr>
+        <w:pStyle w:val="Heading3"/>
+        <w:rPr>
+          <w:rFonts w:ascii="Times New Roman" w:hAnsi="Times New Roman" w:cs="Times New Roman"/>
+        </w:rPr>
+      </w:pPr>
+      <w:bookmarkStart w:id="28" w:name="_Toc69244496"/>
+      <w:r>
+        <w:rPr>
+          <w:rFonts w:ascii="Times New Roman" w:hAnsi="Times New Roman" w:cs="Times New Roman"/>
+        </w:rPr>
+        <w:t>Bilan du travail réalisé</w:t>
+      </w:r>
+      <w:r>
+        <w:rPr>
+          <w:rFonts w:ascii="Times New Roman" w:hAnsi="Times New Roman" w:cs="Times New Roman"/>
+        </w:rPr>
+        <w:t xml:space="preserve"> et résultats</w:t>
+      </w:r>
+      <w:bookmarkEnd w:id="28"/>
+    </w:p>
+    <w:p>
+      <w:pPr>
+        <w:pStyle w:val="Heading3"/>
+        <w:rPr>
+          <w:rFonts w:ascii="Times New Roman" w:hAnsi="Times New Roman" w:cs="Times New Roman"/>
+        </w:rPr>
+      </w:pPr>
+      <w:bookmarkStart w:id="29" w:name="_Toc69244497"/>
+      <w:r>
+        <w:rPr>
+          <w:rFonts w:ascii="Times New Roman" w:hAnsi="Times New Roman" w:cs="Times New Roman"/>
+        </w:rPr>
+        <w:t>Conclusion sommative</w:t>
+      </w:r>
+      <w:bookmarkEnd w:id="29"/>
+    </w:p>
+    <w:p>
+      <w:pPr>
+        <w:rPr>
+          <w:rFonts w:ascii="Times New Roman" w:hAnsi="Times New Roman" w:cs="Times New Roman"/>
+        </w:rPr>
+      </w:pPr>
+    </w:p>
+    <w:p>
+      <w:pPr>
+        <w:pStyle w:val="Heading2"/>
+        <w:rPr>
+          <w:rFonts w:ascii="Times New Roman" w:hAnsi="Times New Roman" w:cs="Times New Roman"/>
+        </w:rPr>
+      </w:pPr>
+      <w:bookmarkStart w:id="30" w:name="_Toc69244498"/>
+      <w:r>
+        <w:rPr>
+          <w:rFonts w:ascii="Times New Roman" w:hAnsi="Times New Roman" w:cs="Times New Roman"/>
+        </w:rPr>
+        <w:t xml:space="preserve">Compte </w:t>
+      </w:r>
+      <w:r>
+        <w:rPr>
+          <w:rFonts w:ascii="Times New Roman" w:hAnsi="Times New Roman" w:cs="Times New Roman"/>
+        </w:rPr>
+        <w:t>R</w:t>
+      </w:r>
+      <w:r>
+        <w:rPr>
+          <w:rFonts w:ascii="Times New Roman" w:hAnsi="Times New Roman" w:cs="Times New Roman"/>
+        </w:rPr>
+        <w:t xml:space="preserve">endu de la </w:t>
+      </w:r>
+      <w:r>
+        <w:rPr>
+          <w:rFonts w:ascii="Times New Roman" w:hAnsi="Times New Roman" w:cs="Times New Roman"/>
+        </w:rPr>
+        <w:t>G</w:t>
+      </w:r>
+      <w:r>
+        <w:rPr>
+          <w:rFonts w:ascii="Times New Roman" w:hAnsi="Times New Roman" w:cs="Times New Roman"/>
+        </w:rPr>
+        <w:t xml:space="preserve">estion de </w:t>
+      </w:r>
+      <w:r>
+        <w:rPr>
+          <w:rFonts w:ascii="Times New Roman" w:hAnsi="Times New Roman" w:cs="Times New Roman"/>
+        </w:rPr>
+        <w:t>P</w:t>
+      </w:r>
+      <w:r>
+        <w:rPr>
+          <w:rFonts w:ascii="Times New Roman" w:hAnsi="Times New Roman" w:cs="Times New Roman"/>
+        </w:rPr>
+        <w:t>rojet</w:t>
+      </w:r>
+      <w:bookmarkEnd w:id="30"/>
+    </w:p>
+    <w:p>
+      <w:pPr>
+        <w:pStyle w:val="Heading3"/>
+        <w:rPr>
+          <w:rFonts w:ascii="Times New Roman" w:hAnsi="Times New Roman" w:cs="Times New Roman"/>
+        </w:rPr>
+      </w:pPr>
+      <w:bookmarkStart w:id="31" w:name="_Toc69244499"/>
+      <w:r>
+        <w:rPr>
+          <w:rFonts w:ascii="Times New Roman" w:hAnsi="Times New Roman" w:cs="Times New Roman"/>
+        </w:rPr>
+        <w:t>Composition de l’équipe</w:t>
+      </w:r>
+      <w:bookmarkEnd w:id="31"/>
     </w:p>
     <w:p>
       <w:pPr>
@@ -6788,230 +6973,14 @@
           <w:rFonts w:ascii="Times New Roman" w:hAnsi="Times New Roman" w:cs="Times New Roman"/>
         </w:rPr>
       </w:pPr>
-      <w:bookmarkStart w:id="21" w:name="_Toc69244490"/>
-      <w:r>
-        <w:rPr>
-          <w:rFonts w:ascii="Times New Roman" w:hAnsi="Times New Roman" w:cs="Times New Roman"/>
-        </w:rPr>
-        <w:t>Fonctionnalités</w:t>
-      </w:r>
-      <w:bookmarkEnd w:id="21"/>
-    </w:p>
-    <w:p>
-      <w:pPr>
-        <w:pStyle w:val="Heading4"/>
-        <w:rPr>
-          <w:rFonts w:ascii="Times New Roman" w:hAnsi="Times New Roman" w:cs="Times New Roman"/>
-        </w:rPr>
-      </w:pPr>
-      <w:bookmarkStart w:id="22" w:name="_Toc69244491"/>
-      <w:r>
-        <w:rPr>
-          <w:rFonts w:ascii="Times New Roman" w:hAnsi="Times New Roman" w:cs="Times New Roman"/>
-        </w:rPr>
-        <w:t>Relation entre les 3 Niveaux</w:t>
-      </w:r>
-      <w:bookmarkEnd w:id="22"/>
-    </w:p>
-    <w:p>
-      <w:pPr>
-        <w:pStyle w:val="Heading3"/>
-        <w:rPr>
-          <w:rFonts w:ascii="Times New Roman" w:hAnsi="Times New Roman" w:cs="Times New Roman"/>
-        </w:rPr>
-      </w:pPr>
-      <w:bookmarkStart w:id="23" w:name="_Toc69244492"/>
-      <w:r>
-        <w:rPr>
-          <w:rFonts w:ascii="Times New Roman" w:hAnsi="Times New Roman" w:cs="Times New Roman"/>
-        </w:rPr>
-        <w:t>Design</w:t>
-      </w:r>
-      <w:bookmarkEnd w:id="23"/>
-    </w:p>
-    <w:p>
-      <w:pPr>
-        <w:pStyle w:val="Heading4"/>
-        <w:rPr>
-          <w:rFonts w:ascii="Times New Roman" w:hAnsi="Times New Roman" w:cs="Times New Roman"/>
-        </w:rPr>
-      </w:pPr>
-      <w:bookmarkStart w:id="24" w:name="_Toc69244493"/>
-      <w:r>
-        <w:rPr>
-          <w:rFonts w:ascii="Times New Roman" w:hAnsi="Times New Roman" w:cs="Times New Roman"/>
-        </w:rPr>
-        <w:t>Justification des Décisions</w:t>
-      </w:r>
-      <w:bookmarkEnd w:id="24"/>
-    </w:p>
-    <w:p>
-      <w:pPr>
-        <w:pStyle w:val="Heading4"/>
-        <w:rPr>
-          <w:rFonts w:ascii="Times New Roman" w:hAnsi="Times New Roman" w:cs="Times New Roman"/>
-        </w:rPr>
-      </w:pPr>
-      <w:bookmarkStart w:id="25" w:name="_Toc69244494"/>
-      <w:r>
-        <w:rPr>
-          <w:rFonts w:ascii="Times New Roman" w:hAnsi="Times New Roman" w:cs="Times New Roman"/>
-        </w:rPr>
-        <w:t>Explications</w:t>
-      </w:r>
-      <w:bookmarkEnd w:id="25"/>
-    </w:p>
-    <w:p>
-      <w:pPr>
-        <w:rPr>
-          <w:rFonts w:ascii="Times New Roman" w:hAnsi="Times New Roman" w:cs="Times New Roman"/>
-        </w:rPr>
-      </w:pPr>
-    </w:p>
-    <w:p>
-      <w:pPr>
-        <w:pStyle w:val="Heading2"/>
-        <w:rPr>
-          <w:rFonts w:ascii="Times New Roman" w:hAnsi="Times New Roman" w:cs="Times New Roman"/>
-        </w:rPr>
-      </w:pPr>
-      <w:bookmarkStart w:id="26" w:name="_Toc69244495"/>
-      <w:r>
-        <w:rPr>
-          <w:rFonts w:ascii="Times New Roman" w:hAnsi="Times New Roman" w:cs="Times New Roman"/>
-        </w:rPr>
-        <w:t>Conclusion</w:t>
-      </w:r>
-      <w:bookmarkEnd w:id="26"/>
-    </w:p>
-    <w:p>
-      <w:pPr>
-        <w:pStyle w:val="Heading3"/>
-        <w:rPr>
-          <w:rFonts w:ascii="Times New Roman" w:hAnsi="Times New Roman" w:cs="Times New Roman"/>
-        </w:rPr>
-      </w:pPr>
-      <w:bookmarkStart w:id="27" w:name="_Toc69244496"/>
-      <w:r>
-        <w:rPr>
-          <w:rFonts w:ascii="Times New Roman" w:hAnsi="Times New Roman" w:cs="Times New Roman"/>
-        </w:rPr>
-        <w:t>Bilan du travail réalisé</w:t>
-      </w:r>
-      <w:r>
-        <w:rPr>
-          <w:rFonts w:ascii="Times New Roman" w:hAnsi="Times New Roman" w:cs="Times New Roman"/>
-        </w:rPr>
-        <w:t xml:space="preserve"> et résultats</w:t>
-      </w:r>
-      <w:bookmarkEnd w:id="27"/>
-    </w:p>
-    <w:p>
-      <w:pPr>
-        <w:pStyle w:val="Heading3"/>
-        <w:rPr>
-          <w:rFonts w:ascii="Times New Roman" w:hAnsi="Times New Roman" w:cs="Times New Roman"/>
-        </w:rPr>
-      </w:pPr>
-      <w:bookmarkStart w:id="28" w:name="_Toc69244497"/>
-      <w:r>
-        <w:rPr>
-          <w:rFonts w:ascii="Times New Roman" w:hAnsi="Times New Roman" w:cs="Times New Roman"/>
-        </w:rPr>
-        <w:t>Conclusion sommative</w:t>
-      </w:r>
-      <w:bookmarkEnd w:id="28"/>
-    </w:p>
-    <w:p>
-      <w:pPr>
-        <w:rPr>
-          <w:rFonts w:ascii="Times New Roman" w:hAnsi="Times New Roman" w:cs="Times New Roman"/>
-        </w:rPr>
-      </w:pPr>
-    </w:p>
-    <w:p>
-      <w:pPr>
-        <w:pStyle w:val="Heading2"/>
-        <w:rPr>
-          <w:rFonts w:ascii="Times New Roman" w:hAnsi="Times New Roman" w:cs="Times New Roman"/>
-        </w:rPr>
-      </w:pPr>
-      <w:bookmarkStart w:id="29" w:name="_Toc69244498"/>
-      <w:r>
-        <w:rPr>
-          <w:rFonts w:ascii="Times New Roman" w:hAnsi="Times New Roman" w:cs="Times New Roman"/>
-        </w:rPr>
-        <w:t xml:space="preserve">Compte </w:t>
-      </w:r>
-      <w:r>
-        <w:rPr>
-          <w:rFonts w:ascii="Times New Roman" w:hAnsi="Times New Roman" w:cs="Times New Roman"/>
-        </w:rPr>
-        <w:t>R</w:t>
-      </w:r>
-      <w:r>
-        <w:rPr>
-          <w:rFonts w:ascii="Times New Roman" w:hAnsi="Times New Roman" w:cs="Times New Roman"/>
-        </w:rPr>
-        <w:t xml:space="preserve">endu de la </w:t>
-      </w:r>
-      <w:r>
-        <w:rPr>
-          <w:rFonts w:ascii="Times New Roman" w:hAnsi="Times New Roman" w:cs="Times New Roman"/>
-        </w:rPr>
-        <w:t>G</w:t>
-      </w:r>
-      <w:r>
-        <w:rPr>
-          <w:rFonts w:ascii="Times New Roman" w:hAnsi="Times New Roman" w:cs="Times New Roman"/>
-        </w:rPr>
-        <w:t xml:space="preserve">estion de </w:t>
-      </w:r>
-      <w:r>
-        <w:rPr>
-          <w:rFonts w:ascii="Times New Roman" w:hAnsi="Times New Roman" w:cs="Times New Roman"/>
-        </w:rPr>
-        <w:t>P</w:t>
-      </w:r>
-      <w:r>
-        <w:rPr>
-          <w:rFonts w:ascii="Times New Roman" w:hAnsi="Times New Roman" w:cs="Times New Roman"/>
-        </w:rPr>
-        <w:t>rojet</w:t>
-      </w:r>
-      <w:bookmarkEnd w:id="29"/>
-    </w:p>
-    <w:p>
-      <w:pPr>
-        <w:pStyle w:val="Heading3"/>
-        <w:rPr>
-          <w:rFonts w:ascii="Times New Roman" w:hAnsi="Times New Roman" w:cs="Times New Roman"/>
-        </w:rPr>
-      </w:pPr>
-      <w:bookmarkStart w:id="30" w:name="_Toc69244499"/>
-      <w:r>
-        <w:rPr>
-          <w:rFonts w:ascii="Times New Roman" w:hAnsi="Times New Roman" w:cs="Times New Roman"/>
-        </w:rPr>
-        <w:t>Composition de l’équipe</w:t>
-      </w:r>
-      <w:bookmarkEnd w:id="30"/>
-    </w:p>
-    <w:p>
-      <w:pPr>
-        <w:pStyle w:val="Heading4"/>
-        <w:rPr>
-          <w:rFonts w:ascii="Times New Roman" w:hAnsi="Times New Roman" w:cs="Times New Roman"/>
-        </w:rPr>
-      </w:pPr>
-      <w:bookmarkStart w:id="31" w:name="_Toc69244500"/>
+      <w:bookmarkStart w:id="32" w:name="_Toc69244500"/>
       <w:r>
         <w:rPr>
           <w:rFonts w:ascii="Times New Roman" w:hAnsi="Times New Roman" w:cs="Times New Roman"/>
         </w:rPr>
         <w:t>Les membres et leurs rôles</w:t>
       </w:r>
-      <w:bookmarkEnd w:id="31"/>
+      <w:bookmarkEnd w:id="32"/>
     </w:p>
     <w:p/>
     <w:p>
@@ -7367,14 +7336,14 @@
           <w:rFonts w:ascii="Times New Roman" w:hAnsi="Times New Roman" w:cs="Times New Roman"/>
         </w:rPr>
       </w:pPr>
-      <w:bookmarkStart w:id="32" w:name="_Toc69244501"/>
+      <w:bookmarkStart w:id="33" w:name="_Toc69244501"/>
       <w:r>
         <w:rPr>
           <w:rFonts w:ascii="Times New Roman" w:hAnsi="Times New Roman" w:cs="Times New Roman"/>
         </w:rPr>
         <w:t>Principales activités réalisées</w:t>
       </w:r>
-      <w:bookmarkEnd w:id="32"/>
+      <w:bookmarkEnd w:id="33"/>
     </w:p>
     <w:p>
       <w:pPr>
@@ -7383,14 +7352,14 @@
           <w:rFonts w:ascii="Times New Roman" w:hAnsi="Times New Roman" w:cs="Times New Roman"/>
         </w:rPr>
       </w:pPr>
-      <w:bookmarkStart w:id="33" w:name="_Toc69244502"/>
+      <w:bookmarkStart w:id="34" w:name="_Toc69244502"/>
       <w:r>
         <w:rPr>
           <w:rFonts w:ascii="Times New Roman" w:hAnsi="Times New Roman" w:cs="Times New Roman"/>
         </w:rPr>
         <w:t>Répartition des tâches</w:t>
       </w:r>
-      <w:bookmarkEnd w:id="33"/>
+      <w:bookmarkEnd w:id="34"/>
     </w:p>
     <w:p/>
     <w:p>
@@ -7431,7 +7400,6 @@
           <w:sz w:val="24"/>
           <w:szCs w:val="24"/>
         </w:rPr>
-        <w:lastRenderedPageBreak/>
         <w:t>Gestion du serveur de communication via le logiciel Discord</w:t>
       </w:r>
     </w:p>
@@ -7705,6 +7673,7 @@
           <w:sz w:val="24"/>
           <w:szCs w:val="24"/>
         </w:rPr>
+        <w:lastRenderedPageBreak/>
         <w:t>Réalisation du modèle « Entité-Relation »</w:t>
       </w:r>
     </w:p>
@@ -8171,7 +8140,7 @@
           <w:rFonts w:ascii="Times New Roman" w:hAnsi="Times New Roman" w:cs="Times New Roman"/>
         </w:rPr>
       </w:pPr>
-      <w:bookmarkStart w:id="34" w:name="_Toc69244503"/>
+      <w:bookmarkStart w:id="35" w:name="_Toc69244503"/>
       <w:r>
         <w:rPr>
           <w:rFonts w:ascii="Times New Roman" w:hAnsi="Times New Roman" w:cs="Times New Roman"/>
@@ -8208,7 +8177,7 @@
         </w:rPr>
         <w:t>s</w:t>
       </w:r>
-      <w:bookmarkEnd w:id="34"/>
+      <w:bookmarkEnd w:id="35"/>
     </w:p>
     <w:p/>
     <w:p>
@@ -8251,14 +8220,14 @@
           <w:rFonts w:ascii="Times New Roman" w:hAnsi="Times New Roman" w:cs="Times New Roman"/>
         </w:rPr>
       </w:pPr>
-      <w:bookmarkStart w:id="35" w:name="_Toc69244504"/>
+      <w:bookmarkStart w:id="36" w:name="_Toc69244504"/>
       <w:r>
         <w:rPr>
           <w:rFonts w:ascii="Times New Roman" w:hAnsi="Times New Roman" w:cs="Times New Roman"/>
         </w:rPr>
         <w:t>Défis rencontrés</w:t>
       </w:r>
-      <w:bookmarkEnd w:id="35"/>
+      <w:bookmarkEnd w:id="36"/>
     </w:p>
     <w:p>
       <w:pPr>
@@ -8267,14 +8236,20 @@
           <w:rFonts w:ascii="Times New Roman" w:hAnsi="Times New Roman" w:cs="Times New Roman"/>
         </w:rPr>
       </w:pPr>
-      <w:bookmarkStart w:id="36" w:name="_Toc69244505"/>
+      <w:bookmarkStart w:id="37" w:name="_Toc69244505"/>
       <w:r>
         <w:rPr>
           <w:rFonts w:ascii="Times New Roman" w:hAnsi="Times New Roman" w:cs="Times New Roman"/>
         </w:rPr>
         <w:t>Problèmes divers</w:t>
       </w:r>
-      <w:bookmarkEnd w:id="36"/>
+      <w:bookmarkEnd w:id="37"/>
+      <w:r>
+        <w:rPr>
+          <w:rFonts w:ascii="Times New Roman" w:hAnsi="Times New Roman" w:cs="Times New Roman"/>
+        </w:rPr>
+        <w:t xml:space="preserve"> et proposition de solutions</w:t>
+      </w:r>
     </w:p>
     <w:p/>
     <w:p>
@@ -8297,15 +8272,7 @@
           <w:rStyle w:val="normaltextrun"/>
           <w:color w:val="000000"/>
         </w:rPr>
-        <w:t xml:space="preserve">Le premier problème auquel l’équipe a dû faire face au cours de la rédaction de ce rapport fut la gestion du temps puisque la période allouée pour l’élaboration de l’application, bien que jugée assez longue pour la réalisation d’un tel projet, coïncidait avec nombreux autres travaux de la même envergure de plusieurs autres cours suivis par nos membres d’équipe. Il était également vraiment facile d’investir énormément de temps dans la réalisation du projet et les implémentations des différentes fonctionnalités pouvaient </w:t>
-      </w:r>
-      <w:r>
-        <w:rPr>
-          <w:rStyle w:val="normaltextrun"/>
-          <w:color w:val="000000"/>
-        </w:rPr>
-        <w:lastRenderedPageBreak/>
-        <w:t>prendre une envergure démesurée et consommer une majorité de notre temps. Nous avons donc dû imposer des limites bien établies et respecter la portée.</w:t>
+        <w:t>Le premier problème auquel l’équipe a dû faire face au cours de la rédaction de ce rapport fut la gestion du temps puisque la période allouée pour l’élaboration de l’application, bien que jugée assez longue pour la réalisation d’un tel projet, coïncidait avec nombreux autres travaux de la même envergure de plusieurs autres cours suivis par nos membres d’équipe. Il était également vraiment facile d’investir énormément de temps dans la réalisation du projet et les implémentations des différentes fonctionnalités pouvaient prendre une envergure démesurée et consommer une majorité de notre temps. Nous avons donc dû imposer des limites bien établies et respecter la portée.</w:t>
       </w:r>
     </w:p>
     <w:p>
@@ -8348,7 +8315,15 @@
           <w:rStyle w:val="normaltextrun"/>
           <w:color w:val="000000"/>
         </w:rPr>
-        <w:t xml:space="preserve">Considérant les mesures liées à la pandémie, il nous était impossible de travailler conjointement en présentiel. Le travail d’équipe est également toujours un défi d’une certaine envergure, notamment lorsqu’il est temps de s’entendre sur des points divers en tenant compte de l’opinion de tous. Maintenir une synergie afin de conserver une attitude positive face au travail pratique était également un défi en soi. </w:t>
+        <w:t xml:space="preserve">Considérant les mesures liées à la pandémie, il nous était impossible de travailler conjointement en présentiel. Le travail d’équipe est également toujours un défi d’une certaine envergure, notamment lorsqu’il est temps de s’entendre sur des points divers en </w:t>
+      </w:r>
+      <w:r>
+        <w:rPr>
+          <w:rStyle w:val="normaltextrun"/>
+          <w:color w:val="000000"/>
+        </w:rPr>
+        <w:lastRenderedPageBreak/>
+        <w:t xml:space="preserve">tenant compte de l’opinion de tous. Maintenir une synergie afin de conserver une attitude positive face au travail pratique était également un défi en soi. </w:t>
       </w:r>
     </w:p>
     <w:p>
@@ -8551,7 +8526,57 @@
           <w:sz w:val="24"/>
           <w:szCs w:val="24"/>
         </w:rPr>
-        <w:t xml:space="preserve">Les langages utilisés dans la réalisation du projet étaient également complètement nouveaux pour quelques membres. Samuel, qui était responsable de la conception de la partie </w:t>
+        <w:t>La majorité des</w:t>
+      </w:r>
+      <w:r>
+        <w:rPr>
+          <w:rStyle w:val="normaltextrun"/>
+          <w:rFonts w:ascii="Times New Roman" w:hAnsi="Times New Roman" w:cs="Times New Roman"/>
+          <w:color w:val="000000"/>
+          <w:sz w:val="24"/>
+          <w:szCs w:val="24"/>
+        </w:rPr>
+        <w:t xml:space="preserve"> langages utilisés dans la réalisation du projet étaient également complètement nouveaux pour </w:t>
+      </w:r>
+      <w:r>
+        <w:rPr>
+          <w:rStyle w:val="normaltextrun"/>
+          <w:rFonts w:ascii="Times New Roman" w:hAnsi="Times New Roman" w:cs="Times New Roman"/>
+          <w:color w:val="000000"/>
+          <w:sz w:val="24"/>
+          <w:szCs w:val="24"/>
+        </w:rPr>
+        <w:t>les</w:t>
+      </w:r>
+      <w:r>
+        <w:rPr>
+          <w:rStyle w:val="normaltextrun"/>
+          <w:rFonts w:ascii="Times New Roman" w:hAnsi="Times New Roman" w:cs="Times New Roman"/>
+          <w:color w:val="000000"/>
+          <w:sz w:val="24"/>
+          <w:szCs w:val="24"/>
+        </w:rPr>
+        <w:t xml:space="preserve"> membres</w:t>
+      </w:r>
+      <w:r>
+        <w:rPr>
+          <w:rStyle w:val="normaltextrun"/>
+          <w:rFonts w:ascii="Times New Roman" w:hAnsi="Times New Roman" w:cs="Times New Roman"/>
+          <w:color w:val="000000"/>
+          <w:sz w:val="24"/>
+          <w:szCs w:val="24"/>
+        </w:rPr>
+        <w:t xml:space="preserve"> de notre équipe</w:t>
+      </w:r>
+      <w:r>
+        <w:rPr>
+          <w:rStyle w:val="normaltextrun"/>
+          <w:rFonts w:ascii="Times New Roman" w:hAnsi="Times New Roman" w:cs="Times New Roman"/>
+          <w:color w:val="000000"/>
+          <w:sz w:val="24"/>
+          <w:szCs w:val="24"/>
+        </w:rPr>
+        <w:t xml:space="preserve">. Samuel, qui était responsable de la conception de la partie </w:t>
       </w:r>
       <w:proofErr w:type="spellStart"/>
       <w:r>
@@ -8573,7 +8598,27 @@
           <w:sz w:val="24"/>
           <w:szCs w:val="24"/>
         </w:rPr>
-        <w:t xml:space="preserve"> du site web a d’ailleurs dû se payer un cours sur la plateforme d’apprentissage en ligne </w:t>
+        <w:t xml:space="preserve"> du site web a d’ailleurs </w:t>
+      </w:r>
+      <w:r>
+        <w:rPr>
+          <w:rStyle w:val="normaltextrun"/>
+          <w:rFonts w:ascii="Times New Roman" w:hAnsi="Times New Roman" w:cs="Times New Roman"/>
+          <w:color w:val="000000"/>
+          <w:sz w:val="24"/>
+          <w:szCs w:val="24"/>
+        </w:rPr>
+        <w:t>été dans l’obligation de</w:t>
+      </w:r>
+      <w:r>
+        <w:rPr>
+          <w:rStyle w:val="normaltextrun"/>
+          <w:rFonts w:ascii="Times New Roman" w:hAnsi="Times New Roman" w:cs="Times New Roman"/>
+          <w:color w:val="000000"/>
+          <w:sz w:val="24"/>
+          <w:szCs w:val="24"/>
+        </w:rPr>
+        <w:t xml:space="preserve"> se payer un cours sur la plateforme d’apprentissage en ligne </w:t>
       </w:r>
       <w:proofErr w:type="spellStart"/>
       <w:r>
@@ -8597,6 +8642,93 @@
         </w:rPr>
         <w:t xml:space="preserve"> afin d’être en mesure de réaliser un site web adaptable, agréable pour l’œil et plaisant pour l’utilisateur.</w:t>
       </w:r>
+      <w:r>
+        <w:rPr>
+          <w:rStyle w:val="normaltextrun"/>
+          <w:rFonts w:ascii="Times New Roman" w:hAnsi="Times New Roman" w:cs="Times New Roman"/>
+          <w:color w:val="000000"/>
+          <w:sz w:val="24"/>
+          <w:szCs w:val="24"/>
+        </w:rPr>
+        <w:t xml:space="preserve"> David ainsi que </w:t>
+      </w:r>
+      <w:proofErr w:type="spellStart"/>
+      <w:r>
+        <w:rPr>
+          <w:rStyle w:val="normaltextrun"/>
+          <w:rFonts w:ascii="Times New Roman" w:hAnsi="Times New Roman" w:cs="Times New Roman"/>
+          <w:color w:val="000000"/>
+          <w:sz w:val="24"/>
+          <w:szCs w:val="24"/>
+        </w:rPr>
+        <w:t>Chistopher</w:t>
+      </w:r>
+      <w:proofErr w:type="spellEnd"/>
+      <w:r>
+        <w:rPr>
+          <w:rStyle w:val="normaltextrun"/>
+          <w:rFonts w:ascii="Times New Roman" w:hAnsi="Times New Roman" w:cs="Times New Roman"/>
+          <w:color w:val="000000"/>
+          <w:sz w:val="24"/>
+          <w:szCs w:val="24"/>
+        </w:rPr>
+        <w:t xml:space="preserve"> ont alors également fait de même afin d’apprivoiser le </w:t>
+      </w:r>
+      <w:proofErr w:type="spellStart"/>
+      <w:r>
+        <w:rPr>
+          <w:rStyle w:val="normaltextrun"/>
+          <w:rFonts w:ascii="Times New Roman" w:hAnsi="Times New Roman" w:cs="Times New Roman"/>
+          <w:color w:val="000000"/>
+          <w:sz w:val="24"/>
+          <w:szCs w:val="24"/>
+        </w:rPr>
+        <w:t>framework</w:t>
+      </w:r>
+      <w:proofErr w:type="spellEnd"/>
+      <w:r>
+        <w:rPr>
+          <w:rStyle w:val="normaltextrun"/>
+          <w:rFonts w:ascii="Times New Roman" w:hAnsi="Times New Roman" w:cs="Times New Roman"/>
+          <w:color w:val="000000"/>
+          <w:sz w:val="24"/>
+          <w:szCs w:val="24"/>
+        </w:rPr>
+        <w:t xml:space="preserve"> Flask de Python. </w:t>
+      </w:r>
+    </w:p>
+    <w:p>
+      <w:pPr>
+        <w:pStyle w:val="Heading4"/>
+        <w:rPr>
+          <w:rFonts w:ascii="Times New Roman" w:hAnsi="Times New Roman" w:cs="Times New Roman"/>
+        </w:rPr>
+      </w:pPr>
+    </w:p>
+    <w:p>
+      <w:pPr>
+        <w:pStyle w:val="Heading3"/>
+        <w:rPr>
+          <w:rFonts w:ascii="Times New Roman" w:hAnsi="Times New Roman" w:cs="Times New Roman"/>
+        </w:rPr>
+      </w:pPr>
+      <w:bookmarkStart w:id="38" w:name="_Toc69244507"/>
+      <w:r>
+        <w:rPr>
+          <w:rFonts w:ascii="Times New Roman" w:hAnsi="Times New Roman" w:cs="Times New Roman"/>
+        </w:rPr>
+        <w:t>Évaluation globale</w:t>
+      </w:r>
+      <w:bookmarkEnd w:id="38"/>
+    </w:p>
+    <w:p>
+      <w:pPr>
+        <w:rPr>
+          <w:rFonts w:ascii="Times New Roman" w:hAnsi="Times New Roman" w:cs="Times New Roman"/>
+          <w:sz w:val="24"/>
+          <w:szCs w:val="24"/>
+        </w:rPr>
+      </w:pPr>
     </w:p>
     <w:p>
       <w:pPr>
@@ -8608,56 +8740,15 @@
           <w:szCs w:val="24"/>
         </w:rPr>
       </w:pPr>
-    </w:p>
-    <w:p>
-      <w:pPr>
-        <w:pStyle w:val="Heading4"/>
-        <w:rPr>
-          <w:rFonts w:ascii="Times New Roman" w:hAnsi="Times New Roman" w:cs="Times New Roman"/>
-        </w:rPr>
-      </w:pPr>
-      <w:bookmarkStart w:id="37" w:name="_Toc69244506"/>
-      <w:r>
-        <w:rPr>
-          <w:rFonts w:ascii="Times New Roman" w:hAnsi="Times New Roman" w:cs="Times New Roman"/>
-        </w:rPr>
-        <w:t>Proposition de différentes solutions</w:t>
-      </w:r>
-      <w:bookmarkEnd w:id="37"/>
-    </w:p>
-    <w:p>
-      <w:pPr>
-        <w:pStyle w:val="Heading3"/>
-        <w:rPr>
-          <w:rFonts w:ascii="Times New Roman" w:hAnsi="Times New Roman" w:cs="Times New Roman"/>
-        </w:rPr>
-      </w:pPr>
-      <w:bookmarkStart w:id="38" w:name="_Toc69244507"/>
-      <w:r>
-        <w:rPr>
-          <w:rFonts w:ascii="Times New Roman" w:hAnsi="Times New Roman" w:cs="Times New Roman"/>
-        </w:rPr>
-        <w:t>Évaluation globale</w:t>
-      </w:r>
-      <w:bookmarkEnd w:id="38"/>
-    </w:p>
-    <w:p>
-      <w:pPr>
-        <w:rPr>
-          <w:rFonts w:ascii="Times New Roman" w:hAnsi="Times New Roman" w:cs="Times New Roman"/>
-          <w:sz w:val="24"/>
-          <w:szCs w:val="24"/>
-        </w:rPr>
-      </w:pPr>
-    </w:p>
-    <w:p>
-      <w:pPr>
-        <w:rPr>
-          <w:rFonts w:ascii="Times New Roman" w:hAnsi="Times New Roman" w:cs="Times New Roman"/>
-          <w:sz w:val="24"/>
-          <w:szCs w:val="24"/>
-        </w:rPr>
-      </w:pPr>
+      <w:r>
+        <w:rPr>
+          <w:rFonts w:ascii="Times New Roman" w:hAnsi="Times New Roman" w:cs="Times New Roman"/>
+          <w:sz w:val="24"/>
+          <w:szCs w:val="24"/>
+        </w:rPr>
+        <w:tab/>
+        <w:t xml:space="preserve">Malgré les quelques embûches rencontrées au cours de la réalisation de ce projet, nous sommes tout de même satisfaits de son déroulement. Un début hâtif et un investissement de beaucoup de temps lors du sprint final </w:t>
+      </w:r>
     </w:p>
     <w:p>
       <w:pPr>
@@ -8716,7 +8807,7 @@
                     <pic:cNvPicPr/>
                   </pic:nvPicPr>
                   <pic:blipFill>
-                    <a:blip r:embed="rId15">
+                    <a:blip r:embed="rId14">
                       <a:extLst>
                         <a:ext uri="{28A0092B-C50C-407E-A947-70E740481C1C}">
                           <a14:useLocalDpi xmlns:a14="http://schemas.microsoft.com/office/drawing/2010/main" val="0"/>
@@ -8800,27 +8891,14 @@
                             <w:r>
                               <w:t xml:space="preserve">Figure </w:t>
                             </w:r>
-                            <w:r>
-                              <w:fldChar w:fldCharType="begin"/>
-                            </w:r>
-                            <w:r>
-                              <w:instrText xml:space="preserve"> SEQ Figure \* ARABIC </w:instrText>
-                            </w:r>
-                            <w:r>
-                              <w:fldChar w:fldCharType="separate"/>
-                            </w:r>
-                            <w:r>
-                              <w:rPr>
-                                <w:noProof/>
-                              </w:rPr>
-                              <w:t>1</w:t>
-                            </w:r>
-                            <w:r>
-                              <w:rPr>
-                                <w:noProof/>
-                              </w:rPr>
-                              <w:fldChar w:fldCharType="end"/>
-                            </w:r>
+                            <w:fldSimple w:instr=" SEQ Figure \* ARABIC ">
+                              <w:r>
+                                <w:rPr>
+                                  <w:noProof/>
+                                </w:rPr>
+                                <w:t>1</w:t>
+                              </w:r>
+                            </w:fldSimple>
                             <w:r>
                               <w:t xml:space="preserve"> - Modèle Entité-Relation</w:t>
                             </w:r>
@@ -8855,27 +8933,14 @@
                       <w:r>
                         <w:t xml:space="preserve">Figure </w:t>
                       </w:r>
-                      <w:r>
-                        <w:fldChar w:fldCharType="begin"/>
-                      </w:r>
-                      <w:r>
-                        <w:instrText xml:space="preserve"> SEQ Figure \* ARABIC </w:instrText>
-                      </w:r>
-                      <w:r>
-                        <w:fldChar w:fldCharType="separate"/>
-                      </w:r>
-                      <w:r>
-                        <w:rPr>
-                          <w:noProof/>
-                        </w:rPr>
-                        <w:t>1</w:t>
-                      </w:r>
-                      <w:r>
-                        <w:rPr>
-                          <w:noProof/>
-                        </w:rPr>
-                        <w:fldChar w:fldCharType="end"/>
-                      </w:r>
+                      <w:fldSimple w:instr=" SEQ Figure \* ARABIC ">
+                        <w:r>
+                          <w:rPr>
+                            <w:noProof/>
+                          </w:rPr>
+                          <w:t>1</w:t>
+                        </w:r>
+                      </w:fldSimple>
                       <w:r>
                         <w:t xml:space="preserve"> - Modèle Entité-Relation</w:t>
                       </w:r>
@@ -9013,7 +9078,7 @@
                     <pic:cNvPicPr/>
                   </pic:nvPicPr>
                   <pic:blipFill>
-                    <a:blip r:embed="rId16">
+                    <a:blip r:embed="rId15">
                       <a:extLst>
                         <a:ext uri="{28A0092B-C50C-407E-A947-70E740481C1C}">
                           <a14:useLocalDpi xmlns:a14="http://schemas.microsoft.com/office/drawing/2010/main" val="0"/>
@@ -9097,14 +9162,27 @@
                             <w:r>
                               <w:t xml:space="preserve">Figure </w:t>
                             </w:r>
-                            <w:fldSimple w:instr=" SEQ Figure \* ARABIC ">
-                              <w:r>
-                                <w:rPr>
-                                  <w:noProof/>
-                                </w:rPr>
-                                <w:t>2</w:t>
-                              </w:r>
-                            </w:fldSimple>
+                            <w:r>
+                              <w:fldChar w:fldCharType="begin"/>
+                            </w:r>
+                            <w:r>
+                              <w:instrText xml:space="preserve"> SEQ Figure \* ARABIC </w:instrText>
+                            </w:r>
+                            <w:r>
+                              <w:fldChar w:fldCharType="separate"/>
+                            </w:r>
+                            <w:r>
+                              <w:rPr>
+                                <w:noProof/>
+                              </w:rPr>
+                              <w:t>2</w:t>
+                            </w:r>
+                            <w:r>
+                              <w:rPr>
+                                <w:noProof/>
+                              </w:rPr>
+                              <w:fldChar w:fldCharType="end"/>
+                            </w:r>
                             <w:r>
                               <w:t xml:space="preserve"> - Modèle Relationnel</w:t>
                             </w:r>
@@ -9192,7 +9270,7 @@
       </w:r>
     </w:p>
     <w:sectPr>
-      <w:footerReference w:type="default" r:id="rId17"/>
+      <w:footerReference w:type="default" r:id="rId16"/>
       <w:pgSz w:w="12240" w:h="15840"/>
       <w:pgMar w:top="1440" w:right="1800" w:bottom="1440" w:left="1800" w:header="567" w:footer="567" w:gutter="0"/>
       <w:pgNumType w:start="1"/>

</xml_diff>

<commit_message>
modification au rapport et au modele relationnelle
</commit_message>
<xml_diff>
--- a/Rapport/Rapport.docx
+++ b/Rapport/Rapport.docx
@@ -520,17 +520,36 @@
                                   </w:rPr>
                                   <w:t xml:space="preserve"> | </w:t>
                                 </w:r>
-                                <w:hyperlink r:id="rId12" w:history="1">
-                                  <w:r>
-                                    <w:rPr>
-                                      <w:rStyle w:val="Hyperlink"/>
-                                      <w:rFonts w:cstheme="minorHAnsi"/>
-                                      <w:color w:val="595959" w:themeColor="text1" w:themeTint="A6"/>
-                                      <w:lang w:val="en-CA"/>
-                                    </w:rPr>
-                                    <w:t>christopher.godin.1@ulaval.ca</w:t>
-                                  </w:r>
-                                </w:hyperlink>
+                                <w:r>
+                                  <w:fldChar w:fldCharType="begin"/>
+                                </w:r>
+                                <w:r>
+                                  <w:rPr>
+                                    <w:lang w:val="en-CA"/>
+                                  </w:rPr>
+                                  <w:instrText xml:space="preserve"> HYPERLINK "mailto:christopher.godin.1@ulaval.ca" </w:instrText>
+                                </w:r>
+                                <w:r>
+                                  <w:fldChar w:fldCharType="separate"/>
+                                </w:r>
+                                <w:r>
+                                  <w:rPr>
+                                    <w:rStyle w:val="Hyperlink"/>
+                                    <w:rFonts w:cstheme="minorHAnsi"/>
+                                    <w:color w:val="595959" w:themeColor="text1" w:themeTint="A6"/>
+                                    <w:lang w:val="en-CA"/>
+                                  </w:rPr>
+                                  <w:t>christopher.godin.1@ulaval.ca</w:t>
+                                </w:r>
+                                <w:r>
+                                  <w:rPr>
+                                    <w:rStyle w:val="Hyperlink"/>
+                                    <w:rFonts w:cstheme="minorHAnsi"/>
+                                    <w:color w:val="595959" w:themeColor="text1" w:themeTint="A6"/>
+                                    <w:lang w:val="en-CA"/>
+                                  </w:rPr>
+                                  <w:fldChar w:fldCharType="end"/>
+                                </w:r>
                                 <w:r>
                                   <w:rPr>
                                     <w:rFonts w:cstheme="minorHAnsi"/>
@@ -757,7 +776,7 @@
                             </w:rPr>
                             <w:t>Samuel Aubert | SAAUB15 | </w:t>
                           </w:r>
-                          <w:hyperlink r:id="rId13" w:history="1">
+                          <w:hyperlink r:id="rId12" w:history="1">
                             <w:r>
                               <w:rPr>
                                 <w:rStyle w:val="Hyperlink"/>
@@ -1212,7 +1231,7 @@
                         <pic:cNvPicPr/>
                       </pic:nvPicPr>
                       <pic:blipFill>
-                        <a:blip r:embed="rId14">
+                        <a:blip r:embed="rId13">
                           <a:extLst>
                             <a:ext uri="{28A0092B-C50C-407E-A947-70E740481C1C}">
                               <a14:useLocalDpi xmlns:a14="http://schemas.microsoft.com/office/drawing/2010/main" val="0"/>
@@ -8926,7 +8945,7 @@
                     <pic:cNvPicPr/>
                   </pic:nvPicPr>
                   <pic:blipFill>
-                    <a:blip r:embed="rId15">
+                    <a:blip r:embed="rId14">
                       <a:extLst>
                         <a:ext uri="{28A0092B-C50C-407E-A947-70E740481C1C}">
                           <a14:useLocalDpi xmlns:a14="http://schemas.microsoft.com/office/drawing/2010/main" val="0"/>
@@ -9010,27 +9029,14 @@
                             <w:r>
                               <w:t xml:space="preserve">Figure </w:t>
                             </w:r>
-                            <w:r>
-                              <w:fldChar w:fldCharType="begin"/>
-                            </w:r>
-                            <w:r>
-                              <w:instrText xml:space="preserve"> SEQ Figure \* ARABIC </w:instrText>
-                            </w:r>
-                            <w:r>
-                              <w:fldChar w:fldCharType="separate"/>
-                            </w:r>
-                            <w:r>
-                              <w:rPr>
-                                <w:noProof/>
-                              </w:rPr>
-                              <w:t>1</w:t>
-                            </w:r>
-                            <w:r>
-                              <w:rPr>
-                                <w:noProof/>
-                              </w:rPr>
-                              <w:fldChar w:fldCharType="end"/>
-                            </w:r>
+                            <w:fldSimple w:instr=" SEQ Figure \* ARABIC ">
+                              <w:r>
+                                <w:rPr>
+                                  <w:noProof/>
+                                </w:rPr>
+                                <w:t>1</w:t>
+                              </w:r>
+                            </w:fldSimple>
                             <w:r>
                               <w:t xml:space="preserve"> - Modèle Entité-Relation</w:t>
                             </w:r>
@@ -9187,16 +9193,16 @@
           <w:noProof/>
         </w:rPr>
         <w:drawing>
-          <wp:anchor distT="0" distB="0" distL="114300" distR="114300" simplePos="0" relativeHeight="251667456" behindDoc="1" locked="0" layoutInCell="1" allowOverlap="1" wp14:anchorId="5190DF3E" wp14:editId="45B897EE">
+          <wp:anchor distT="0" distB="0" distL="114300" distR="114300" simplePos="0" relativeHeight="251667456" behindDoc="1" locked="0" layoutInCell="1" allowOverlap="1" wp14:anchorId="5190DF3E" wp14:editId="0C4C7C4F">
             <wp:simplePos x="0" y="0"/>
             <wp:positionH relativeFrom="column">
-              <wp:posOffset>-378460</wp:posOffset>
+              <wp:posOffset>-381000</wp:posOffset>
             </wp:positionH>
             <wp:positionV relativeFrom="paragraph">
-              <wp:posOffset>410845</wp:posOffset>
+              <wp:posOffset>659463</wp:posOffset>
             </wp:positionV>
-            <wp:extent cx="6366414" cy="7334250"/>
-            <wp:effectExtent l="0" t="0" r="0" b="0"/>
+            <wp:extent cx="6366414" cy="6837013"/>
+            <wp:effectExtent l="0" t="0" r="0" b="2540"/>
             <wp:wrapNone/>
             <wp:docPr id="2" name="Picture 2"/>
             <wp:cNvGraphicFramePr>
@@ -9210,7 +9216,7 @@
                     <pic:cNvPicPr/>
                   </pic:nvPicPr>
                   <pic:blipFill>
-                    <a:blip r:embed="rId16">
+                    <a:blip r:embed="rId15">
                       <a:extLst>
                         <a:ext uri="{28A0092B-C50C-407E-A947-70E740481C1C}">
                           <a14:useLocalDpi xmlns:a14="http://schemas.microsoft.com/office/drawing/2010/main" val="0"/>
@@ -9224,7 +9230,7 @@
                   <pic:spPr>
                     <a:xfrm>
                       <a:off x="0" y="0"/>
-                      <a:ext cx="6366414" cy="7334250"/>
+                      <a:ext cx="6366414" cy="6837013"/>
                     </a:xfrm>
                     <a:prstGeom prst="rect">
                       <a:avLst/>
@@ -9294,14 +9300,27 @@
                             <w:r>
                               <w:t xml:space="preserve">Figure </w:t>
                             </w:r>
-                            <w:fldSimple w:instr=" SEQ Figure \* ARABIC ">
-                              <w:r>
-                                <w:rPr>
-                                  <w:noProof/>
-                                </w:rPr>
-                                <w:t>2</w:t>
-                              </w:r>
-                            </w:fldSimple>
+                            <w:r>
+                              <w:fldChar w:fldCharType="begin"/>
+                            </w:r>
+                            <w:r>
+                              <w:instrText xml:space="preserve"> SEQ Figure \* ARABIC </w:instrText>
+                            </w:r>
+                            <w:r>
+                              <w:fldChar w:fldCharType="separate"/>
+                            </w:r>
+                            <w:r>
+                              <w:rPr>
+                                <w:noProof/>
+                              </w:rPr>
+                              <w:t>2</w:t>
+                            </w:r>
+                            <w:r>
+                              <w:rPr>
+                                <w:noProof/>
+                              </w:rPr>
+                              <w:fldChar w:fldCharType="end"/>
+                            </w:r>
                             <w:r>
                               <w:t xml:space="preserve"> - Modèle Relationnel</w:t>
                             </w:r>
@@ -9389,7 +9408,7 @@
       </w:r>
     </w:p>
     <w:sectPr>
-      <w:footerReference w:type="default" r:id="rId17"/>
+      <w:footerReference w:type="default" r:id="rId16"/>
       <w:pgSz w:w="12240" w:h="15840"/>
       <w:pgMar w:top="1440" w:right="1800" w:bottom="1440" w:left="1800" w:header="567" w:footer="567" w:gutter="0"/>
       <w:pgNumType w:start="1"/>

</xml_diff>

<commit_message>
modifs au relations + rapport
</commit_message>
<xml_diff>
--- a/Rapport/Rapport.docx
+++ b/Rapport/Rapport.docx
@@ -561,8 +561,17 @@
                                     <w:rFonts w:cstheme="minorHAnsi"/>
                                     <w:color w:val="595959" w:themeColor="text1" w:themeTint="A6"/>
                                   </w:rPr>
-                                  <w:t>David Bolduc-Riopel</w:t>
+                                  <w:t>David Bolduc-</w:t>
                                 </w:r>
+                                <w:proofErr w:type="spellStart"/>
+                                <w:r>
+                                  <w:rPr>
+                                    <w:rFonts w:cstheme="minorHAnsi"/>
+                                    <w:color w:val="595959" w:themeColor="text1" w:themeTint="A6"/>
+                                  </w:rPr>
+                                  <w:t>Riopel</w:t>
+                                </w:r>
+                                <w:proofErr w:type="spellEnd"/>
                                 <w:r>
                                   <w:rPr>
                                     <w:rFonts w:cstheme="minorHAnsi"/>
@@ -856,8 +865,17 @@
                               <w:rFonts w:cstheme="minorHAnsi"/>
                               <w:color w:val="595959" w:themeColor="text1" w:themeTint="A6"/>
                             </w:rPr>
-                            <w:t>David Bolduc-Riopel</w:t>
+                            <w:t>David Bolduc-</w:t>
                           </w:r>
+                          <w:proofErr w:type="spellStart"/>
+                          <w:r>
+                            <w:rPr>
+                              <w:rFonts w:cstheme="minorHAnsi"/>
+                              <w:color w:val="595959" w:themeColor="text1" w:themeTint="A6"/>
+                            </w:rPr>
+                            <w:t>Riopel</w:t>
+                          </w:r>
+                          <w:proofErr w:type="spellEnd"/>
                           <w:r>
                             <w:rPr>
                               <w:rFonts w:cstheme="minorHAnsi"/>
@@ -5265,7 +5283,25 @@
           <w:sz w:val="24"/>
           <w:szCs w:val="24"/>
         </w:rPr>
-        <w:t xml:space="preserve">, CSS, JavaScript ainsi que Python. Le micro framework open-source de développement web, Flask, a permis de colmater le tout et de rendre l’application fonctionnelle. Concernant la base de données, tel que demandé dans l’énoncé, MySQL fût employé. Afin d’agrémenter l’aspect visuel du site web, </w:t>
+        <w:t xml:space="preserve">, CSS, JavaScript ainsi que Python. Le micro </w:t>
+      </w:r>
+      <w:proofErr w:type="spellStart"/>
+      <w:r>
+        <w:rPr>
+          <w:rFonts w:ascii="Times New Roman" w:hAnsi="Times New Roman" w:cs="Times New Roman"/>
+          <w:sz w:val="24"/>
+          <w:szCs w:val="24"/>
+        </w:rPr>
+        <w:t>framework</w:t>
+      </w:r>
+      <w:proofErr w:type="spellEnd"/>
+      <w:r>
+        <w:rPr>
+          <w:rFonts w:ascii="Times New Roman" w:hAnsi="Times New Roman" w:cs="Times New Roman"/>
+          <w:sz w:val="24"/>
+          <w:szCs w:val="24"/>
+        </w:rPr>
+        <w:t xml:space="preserve"> open-source de développement web, Flask, a permis de colmater le tout et de rendre l’application fonctionnelle. Concernant la base de données, tel que demandé dans l’énoncé, MySQL fût employé. Afin d’agrémenter l’aspect visuel du site web, </w:t>
       </w:r>
       <w:r>
         <w:rPr>
@@ -5379,7 +5415,25 @@
           <w:sz w:val="24"/>
           <w:szCs w:val="24"/>
         </w:rPr>
-        <w:t xml:space="preserve">À la suite de plusieurs essais d’utilisation, nous nous sommes rendu compte que plusieurs des fonctionnalités que l’on recherchait étaient uniquement offertes moyennant un coût. Nous avons donc pivoté pour l’API de CoinMarket. </w:t>
+        <w:t xml:space="preserve">À la suite de plusieurs essais d’utilisation, nous nous sommes rendu compte que plusieurs des fonctionnalités que l’on recherchait étaient uniquement offertes moyennant un coût. Nous avons donc pivoté pour l’API de </w:t>
+      </w:r>
+      <w:proofErr w:type="spellStart"/>
+      <w:r>
+        <w:rPr>
+          <w:rFonts w:ascii="Times New Roman" w:hAnsi="Times New Roman" w:cs="Times New Roman"/>
+          <w:sz w:val="24"/>
+          <w:szCs w:val="24"/>
+        </w:rPr>
+        <w:t>CoinMarket</w:t>
+      </w:r>
+      <w:proofErr w:type="spellEnd"/>
+      <w:r>
+        <w:rPr>
+          <w:rFonts w:ascii="Times New Roman" w:hAnsi="Times New Roman" w:cs="Times New Roman"/>
+          <w:sz w:val="24"/>
+          <w:szCs w:val="24"/>
+        </w:rPr>
+        <w:t xml:space="preserve">. </w:t>
       </w:r>
       <w:r>
         <w:rPr>
@@ -5639,7 +5693,25 @@
           <w:sz w:val="24"/>
           <w:szCs w:val="24"/>
         </w:rPr>
-        <w:t xml:space="preserve"> avec succès, le ICO (Initial Coin Offering).  En effet,</w:t>
+        <w:t xml:space="preserve"> avec succès, le ICO (Initial Coin </w:t>
+      </w:r>
+      <w:proofErr w:type="spellStart"/>
+      <w:r>
+        <w:rPr>
+          <w:rFonts w:ascii="Times New Roman" w:hAnsi="Times New Roman" w:cs="Times New Roman"/>
+          <w:sz w:val="24"/>
+          <w:szCs w:val="24"/>
+        </w:rPr>
+        <w:t>Offering</w:t>
+      </w:r>
+      <w:proofErr w:type="spellEnd"/>
+      <w:r>
+        <w:rPr>
+          <w:rFonts w:ascii="Times New Roman" w:hAnsi="Times New Roman" w:cs="Times New Roman"/>
+          <w:sz w:val="24"/>
+          <w:szCs w:val="24"/>
+        </w:rPr>
+        <w:t>).  En effet,</w:t>
       </w:r>
       <w:r>
         <w:rPr>
@@ -5707,7 +5779,43 @@
           <w:sz w:val="24"/>
           <w:szCs w:val="24"/>
         </w:rPr>
-        <w:t>, soulignait une capitalisation de plus de 1.4 billions de dollars américains de valorisation. On compte maintenant près de 5500 monnaies différentes qui sont transigées sur la Blockchain quotidiennement. Afin d’effectuer ces transactions, les propriétaires de titres achètent et vendent par le biais de plateformes en ligne telles que Coinbase, Binance, Stex et plusieurs autres. Ces plateformes offrent la possibilité à leurs utilisateurs d’effectuer leurs transactions en toute quiétude, de façon sécuritaire et quelque unes offrent même des solution</w:t>
+        <w:t xml:space="preserve">, soulignait une capitalisation de plus de 1.4 billions de dollars américains de valorisation. On compte maintenant près de 5500 monnaies différentes qui sont transigées sur la Blockchain quotidiennement. Afin d’effectuer ces transactions, les propriétaires de titres achètent et vendent par le biais de plateformes en ligne telles que </w:t>
+      </w:r>
+      <w:proofErr w:type="spellStart"/>
+      <w:r>
+        <w:rPr>
+          <w:rFonts w:ascii="Times New Roman" w:hAnsi="Times New Roman" w:cs="Times New Roman"/>
+          <w:sz w:val="24"/>
+          <w:szCs w:val="24"/>
+        </w:rPr>
+        <w:t>Coinbase</w:t>
+      </w:r>
+      <w:proofErr w:type="spellEnd"/>
+      <w:r>
+        <w:rPr>
+          <w:rFonts w:ascii="Times New Roman" w:hAnsi="Times New Roman" w:cs="Times New Roman"/>
+          <w:sz w:val="24"/>
+          <w:szCs w:val="24"/>
+        </w:rPr>
+        <w:t xml:space="preserve">, Binance, </w:t>
+      </w:r>
+      <w:proofErr w:type="spellStart"/>
+      <w:r>
+        <w:rPr>
+          <w:rFonts w:ascii="Times New Roman" w:hAnsi="Times New Roman" w:cs="Times New Roman"/>
+          <w:sz w:val="24"/>
+          <w:szCs w:val="24"/>
+        </w:rPr>
+        <w:t>Stex</w:t>
+      </w:r>
+      <w:proofErr w:type="spellEnd"/>
+      <w:r>
+        <w:rPr>
+          <w:rFonts w:ascii="Times New Roman" w:hAnsi="Times New Roman" w:cs="Times New Roman"/>
+          <w:sz w:val="24"/>
+          <w:szCs w:val="24"/>
+        </w:rPr>
+        <w:t xml:space="preserve"> et plusieurs autres. Ces plateformes offrent la possibilité à leurs utilisateurs d’effectuer leurs transactions en toute quiétude, de façon sécuritaire et quelque unes offrent même des solution</w:t>
       </w:r>
       <w:r>
         <w:rPr>
@@ -6170,7 +6278,24 @@
           <w:szCs w:val="24"/>
         </w:rPr>
         <w:tab/>
-        <w:t>Secondo, afin de pouvoir diversifier son portefeuille, un utilisateur devrait pouvoir être en mesure de faire quelques recherches ou bien de disposer au moins d’un minimum d’informations concernant les différentes options d’investissement sur le marché. En finance, il existe un concept assez simple qui consiste à répartir ses œufs dans différents paniers. Un détenteur devrait donc également pouvoir ajouter une multitude de monnaies à son portfolio et pouvoir avoir une vision globale de ses actifs. Un tableau de bord ou une interface simple, épuré et facile à utiliser devrait donc être mis à la disposition de celui-ci.</w:t>
+      </w:r>
+      <w:proofErr w:type="spellStart"/>
+      <w:r>
+        <w:rPr>
+          <w:rFonts w:ascii="Times New Roman" w:hAnsi="Times New Roman" w:cs="Times New Roman"/>
+          <w:sz w:val="24"/>
+          <w:szCs w:val="24"/>
+        </w:rPr>
+        <w:t>Secondo</w:t>
+      </w:r>
+      <w:proofErr w:type="spellEnd"/>
+      <w:r>
+        <w:rPr>
+          <w:rFonts w:ascii="Times New Roman" w:hAnsi="Times New Roman" w:cs="Times New Roman"/>
+          <w:sz w:val="24"/>
+          <w:szCs w:val="24"/>
+        </w:rPr>
+        <w:t>, afin de pouvoir diversifier son portefeuille, un utilisateur devrait pouvoir être en mesure de faire quelques recherches ou bien de disposer au moins d’un minimum d’informations concernant les différentes options d’investissement sur le marché. En finance, il existe un concept assez simple qui consiste à répartir ses œufs dans différents paniers. Un détenteur devrait donc également pouvoir ajouter une multitude de monnaies à son portfolio et pouvoir avoir une vision globale de ses actifs. Un tableau de bord ou une interface simple, épuré et facile à utiliser devrait donc être mis à la disposition de celui-ci.</w:t>
       </w:r>
     </w:p>
     <w:p>
@@ -6831,7 +6956,29 @@
           <w:sz w:val="24"/>
           <w:szCs w:val="24"/>
         </w:rPr>
-        <w:t xml:space="preserve"> Utilisateur (`t_utilisateur`)</w:t>
+        <w:t xml:space="preserve"> Utilisateur (`</w:t>
+      </w:r>
+      <w:proofErr w:type="spellStart"/>
+      <w:r>
+        <w:rPr>
+          <w:rFonts w:ascii="Times New Roman" w:hAnsi="Times New Roman" w:cs="Times New Roman"/>
+          <w:b/>
+          <w:bCs/>
+          <w:sz w:val="24"/>
+          <w:szCs w:val="24"/>
+        </w:rPr>
+        <w:t>t_utilisateur</w:t>
+      </w:r>
+      <w:proofErr w:type="spellEnd"/>
+      <w:r>
+        <w:rPr>
+          <w:rFonts w:ascii="Times New Roman" w:hAnsi="Times New Roman" w:cs="Times New Roman"/>
+          <w:b/>
+          <w:bCs/>
+          <w:sz w:val="24"/>
+          <w:szCs w:val="24"/>
+        </w:rPr>
+        <w:t>`)</w:t>
       </w:r>
     </w:p>
     <w:p>
@@ -6860,8 +7007,27 @@
           <w:sz w:val="24"/>
           <w:szCs w:val="24"/>
         </w:rPr>
-        <w:t xml:space="preserve"> utilisateur_id </w:t>
-      </w:r>
+        <w:t xml:space="preserve"> </w:t>
+      </w:r>
+      <w:proofErr w:type="spellStart"/>
+      <w:r>
+        <w:rPr>
+          <w:rFonts w:ascii="Times New Roman" w:hAnsi="Times New Roman" w:cs="Times New Roman"/>
+          <w:sz w:val="24"/>
+          <w:szCs w:val="24"/>
+        </w:rPr>
+        <w:t>utilisateur_id</w:t>
+      </w:r>
+      <w:proofErr w:type="spellEnd"/>
+      <w:r>
+        <w:rPr>
+          <w:rFonts w:ascii="Times New Roman" w:hAnsi="Times New Roman" w:cs="Times New Roman"/>
+          <w:sz w:val="24"/>
+          <w:szCs w:val="24"/>
+        </w:rPr>
+        <w:t xml:space="preserve"> </w:t>
+      </w:r>
+      <w:proofErr w:type="spellStart"/>
       <w:r>
         <w:rPr>
           <w:rFonts w:ascii="Times New Roman" w:hAnsi="Times New Roman" w:cs="Times New Roman"/>
@@ -6870,13 +7036,60 @@
         </w:rPr>
         <w:t>iD</w:t>
       </w:r>
-      <w:r>
-        <w:rPr>
-          <w:rFonts w:ascii="Times New Roman" w:hAnsi="Times New Roman" w:cs="Times New Roman"/>
-          <w:sz w:val="24"/>
-          <w:szCs w:val="24"/>
-        </w:rPr>
-        <w:t xml:space="preserve">, utilisateur_username U, utilisateur_email </w:t>
+      <w:proofErr w:type="spellEnd"/>
+      <w:r>
+        <w:rPr>
+          <w:rFonts w:ascii="Times New Roman" w:hAnsi="Times New Roman" w:cs="Times New Roman"/>
+          <w:sz w:val="24"/>
+          <w:szCs w:val="24"/>
+        </w:rPr>
+        <w:t xml:space="preserve">, </w:t>
+      </w:r>
+      <w:proofErr w:type="spellStart"/>
+      <w:r>
+        <w:rPr>
+          <w:rFonts w:ascii="Times New Roman" w:hAnsi="Times New Roman" w:cs="Times New Roman"/>
+          <w:sz w:val="24"/>
+          <w:szCs w:val="24"/>
+        </w:rPr>
+        <w:t>utilisateur_username</w:t>
+      </w:r>
+      <w:proofErr w:type="spellEnd"/>
+      <w:r>
+        <w:rPr>
+          <w:rFonts w:ascii="Times New Roman" w:hAnsi="Times New Roman" w:cs="Times New Roman"/>
+          <w:sz w:val="24"/>
+          <w:szCs w:val="24"/>
+        </w:rPr>
+        <w:t xml:space="preserve"> U, </w:t>
+      </w:r>
+      <w:proofErr w:type="spellStart"/>
+      <w:r>
+        <w:rPr>
+          <w:rFonts w:ascii="Times New Roman" w:hAnsi="Times New Roman" w:cs="Times New Roman"/>
+          <w:sz w:val="24"/>
+          <w:szCs w:val="24"/>
+        </w:rPr>
+        <w:t>utilisateur_</w:t>
+      </w:r>
+      <w:proofErr w:type="gramStart"/>
+      <w:r>
+        <w:rPr>
+          <w:rFonts w:ascii="Times New Roman" w:hAnsi="Times New Roman" w:cs="Times New Roman"/>
+          <w:sz w:val="24"/>
+          <w:szCs w:val="24"/>
+        </w:rPr>
+        <w:t>email</w:t>
+      </w:r>
+      <w:proofErr w:type="spellEnd"/>
+      <w:proofErr w:type="gramEnd"/>
+      <w:r>
+        <w:rPr>
+          <w:rFonts w:ascii="Times New Roman" w:hAnsi="Times New Roman" w:cs="Times New Roman"/>
+          <w:sz w:val="24"/>
+          <w:szCs w:val="24"/>
+        </w:rPr>
+        <w:t xml:space="preserve"> </w:t>
       </w:r>
       <w:r>
         <w:rPr>
@@ -6892,7 +7105,25 @@
           <w:sz w:val="24"/>
           <w:szCs w:val="24"/>
         </w:rPr>
-        <w:t xml:space="preserve">, utilisateur_phone </w:t>
+        <w:t xml:space="preserve">, </w:t>
+      </w:r>
+      <w:proofErr w:type="spellStart"/>
+      <w:r>
+        <w:rPr>
+          <w:rFonts w:ascii="Times New Roman" w:hAnsi="Times New Roman" w:cs="Times New Roman"/>
+          <w:sz w:val="24"/>
+          <w:szCs w:val="24"/>
+        </w:rPr>
+        <w:t>utilisateur_phone</w:t>
+      </w:r>
+      <w:proofErr w:type="spellEnd"/>
+      <w:r>
+        <w:rPr>
+          <w:rFonts w:ascii="Times New Roman" w:hAnsi="Times New Roman" w:cs="Times New Roman"/>
+          <w:sz w:val="24"/>
+          <w:szCs w:val="24"/>
+        </w:rPr>
+        <w:t xml:space="preserve"> </w:t>
       </w:r>
       <w:r>
         <w:rPr>
@@ -6908,7 +7139,25 @@
           <w:sz w:val="24"/>
           <w:szCs w:val="24"/>
         </w:rPr>
-        <w:t xml:space="preserve">, utilisateur_prenom </w:t>
+        <w:t xml:space="preserve">, </w:t>
+      </w:r>
+      <w:proofErr w:type="spellStart"/>
+      <w:r>
+        <w:rPr>
+          <w:rFonts w:ascii="Times New Roman" w:hAnsi="Times New Roman" w:cs="Times New Roman"/>
+          <w:sz w:val="24"/>
+          <w:szCs w:val="24"/>
+        </w:rPr>
+        <w:t>utilisateur_prenom</w:t>
+      </w:r>
+      <w:proofErr w:type="spellEnd"/>
+      <w:r>
+        <w:rPr>
+          <w:rFonts w:ascii="Times New Roman" w:hAnsi="Times New Roman" w:cs="Times New Roman"/>
+          <w:sz w:val="24"/>
+          <w:szCs w:val="24"/>
+        </w:rPr>
+        <w:t xml:space="preserve"> </w:t>
       </w:r>
       <w:r>
         <w:rPr>
@@ -6924,7 +7173,25 @@
           <w:sz w:val="24"/>
           <w:szCs w:val="24"/>
         </w:rPr>
-        <w:t xml:space="preserve">, utilisateur_nom </w:t>
+        <w:t xml:space="preserve">, </w:t>
+      </w:r>
+      <w:proofErr w:type="spellStart"/>
+      <w:r>
+        <w:rPr>
+          <w:rFonts w:ascii="Times New Roman" w:hAnsi="Times New Roman" w:cs="Times New Roman"/>
+          <w:sz w:val="24"/>
+          <w:szCs w:val="24"/>
+        </w:rPr>
+        <w:t>utilisateur_nom</w:t>
+      </w:r>
+      <w:proofErr w:type="spellEnd"/>
+      <w:r>
+        <w:rPr>
+          <w:rFonts w:ascii="Times New Roman" w:hAnsi="Times New Roman" w:cs="Times New Roman"/>
+          <w:sz w:val="24"/>
+          <w:szCs w:val="24"/>
+        </w:rPr>
+        <w:t xml:space="preserve"> </w:t>
       </w:r>
       <w:r>
         <w:rPr>
@@ -6940,7 +7207,25 @@
           <w:sz w:val="24"/>
           <w:szCs w:val="24"/>
         </w:rPr>
-        <w:t xml:space="preserve">, utilisateur_date_creation </w:t>
+        <w:t xml:space="preserve">, </w:t>
+      </w:r>
+      <w:proofErr w:type="spellStart"/>
+      <w:r>
+        <w:rPr>
+          <w:rFonts w:ascii="Times New Roman" w:hAnsi="Times New Roman" w:cs="Times New Roman"/>
+          <w:sz w:val="24"/>
+          <w:szCs w:val="24"/>
+        </w:rPr>
+        <w:t>utilisateur_date_creation</w:t>
+      </w:r>
+      <w:proofErr w:type="spellEnd"/>
+      <w:r>
+        <w:rPr>
+          <w:rFonts w:ascii="Times New Roman" w:hAnsi="Times New Roman" w:cs="Times New Roman"/>
+          <w:sz w:val="24"/>
+          <w:szCs w:val="24"/>
+        </w:rPr>
+        <w:t xml:space="preserve"> </w:t>
       </w:r>
       <w:r>
         <w:rPr>
@@ -6989,13 +7274,23 @@
         </w:rPr>
         <w:t xml:space="preserve"> </w:t>
       </w:r>
-      <w:r>
-        <w:rPr>
-          <w:rFonts w:ascii="Times New Roman" w:hAnsi="Times New Roman" w:cs="Times New Roman"/>
-          <w:sz w:val="24"/>
-          <w:szCs w:val="24"/>
-        </w:rPr>
-        <w:t xml:space="preserve">iD </w:t>
+      <w:proofErr w:type="spellStart"/>
+      <w:r>
+        <w:rPr>
+          <w:rFonts w:ascii="Times New Roman" w:hAnsi="Times New Roman" w:cs="Times New Roman"/>
+          <w:sz w:val="24"/>
+          <w:szCs w:val="24"/>
+        </w:rPr>
+        <w:t>iD</w:t>
+      </w:r>
+      <w:proofErr w:type="spellEnd"/>
+      <w:r>
+        <w:rPr>
+          <w:rFonts w:ascii="Times New Roman" w:hAnsi="Times New Roman" w:cs="Times New Roman"/>
+          <w:sz w:val="24"/>
+          <w:szCs w:val="24"/>
+        </w:rPr>
+        <w:t xml:space="preserve"> </w:t>
       </w:r>
       <w:r>
         <w:rPr>
@@ -7083,8 +7378,9 @@
           <w:sz w:val="24"/>
           <w:szCs w:val="24"/>
         </w:rPr>
-        <w:t xml:space="preserve"> (`t_</w:t>
-      </w:r>
+        <w:t xml:space="preserve"> (`</w:t>
+      </w:r>
+      <w:proofErr w:type="spellStart"/>
       <w:r>
         <w:rPr>
           <w:rFonts w:ascii="Times New Roman" w:hAnsi="Times New Roman" w:cs="Times New Roman"/>
@@ -7093,7 +7389,7 @@
           <w:sz w:val="24"/>
           <w:szCs w:val="24"/>
         </w:rPr>
-        <w:t>password</w:t>
+        <w:t>t_</w:t>
       </w:r>
       <w:r>
         <w:rPr>
@@ -7103,6 +7399,17 @@
           <w:sz w:val="24"/>
           <w:szCs w:val="24"/>
         </w:rPr>
+        <w:t>password</w:t>
+      </w:r>
+      <w:proofErr w:type="spellEnd"/>
+      <w:r>
+        <w:rPr>
+          <w:rFonts w:ascii="Times New Roman" w:hAnsi="Times New Roman" w:cs="Times New Roman"/>
+          <w:b/>
+          <w:bCs/>
+          <w:sz w:val="24"/>
+          <w:szCs w:val="24"/>
+        </w:rPr>
         <w:t>`)</w:t>
       </w:r>
     </w:p>
@@ -7134,14 +7441,25 @@
         </w:rPr>
         <w:t xml:space="preserve"> </w:t>
       </w:r>
-      <w:r>
-        <w:rPr>
-          <w:rFonts w:ascii="Times New Roman" w:hAnsi="Times New Roman" w:cs="Times New Roman"/>
-          <w:sz w:val="24"/>
-          <w:szCs w:val="24"/>
-        </w:rPr>
-        <w:t xml:space="preserve">password_id_utilisateur </w:t>
-      </w:r>
+      <w:proofErr w:type="spellStart"/>
+      <w:r>
+        <w:rPr>
+          <w:rFonts w:ascii="Times New Roman" w:hAnsi="Times New Roman" w:cs="Times New Roman"/>
+          <w:sz w:val="24"/>
+          <w:szCs w:val="24"/>
+        </w:rPr>
+        <w:t>password_id_utilisateur</w:t>
+      </w:r>
+      <w:proofErr w:type="spellEnd"/>
+      <w:r>
+        <w:rPr>
+          <w:rFonts w:ascii="Times New Roman" w:hAnsi="Times New Roman" w:cs="Times New Roman"/>
+          <w:sz w:val="24"/>
+          <w:szCs w:val="24"/>
+        </w:rPr>
+        <w:t xml:space="preserve"> </w:t>
+      </w:r>
+      <w:proofErr w:type="spellStart"/>
       <w:r>
         <w:rPr>
           <w:rFonts w:ascii="Times New Roman" w:hAnsi="Times New Roman" w:cs="Times New Roman"/>
@@ -7150,13 +7468,32 @@
         </w:rPr>
         <w:t>iD</w:t>
       </w:r>
-      <w:r>
-        <w:rPr>
-          <w:rFonts w:ascii="Times New Roman" w:hAnsi="Times New Roman" w:cs="Times New Roman"/>
-          <w:sz w:val="24"/>
-          <w:szCs w:val="24"/>
-        </w:rPr>
-        <w:t xml:space="preserve">, password_password </w:t>
+      <w:proofErr w:type="spellEnd"/>
+      <w:r>
+        <w:rPr>
+          <w:rFonts w:ascii="Times New Roman" w:hAnsi="Times New Roman" w:cs="Times New Roman"/>
+          <w:sz w:val="24"/>
+          <w:szCs w:val="24"/>
+        </w:rPr>
+        <w:t xml:space="preserve">, </w:t>
+      </w:r>
+      <w:proofErr w:type="spellStart"/>
+      <w:r>
+        <w:rPr>
+          <w:rFonts w:ascii="Times New Roman" w:hAnsi="Times New Roman" w:cs="Times New Roman"/>
+          <w:sz w:val="24"/>
+          <w:szCs w:val="24"/>
+        </w:rPr>
+        <w:t>password_password</w:t>
+      </w:r>
+      <w:proofErr w:type="spellEnd"/>
+      <w:r>
+        <w:rPr>
+          <w:rFonts w:ascii="Times New Roman" w:hAnsi="Times New Roman" w:cs="Times New Roman"/>
+          <w:sz w:val="24"/>
+          <w:szCs w:val="24"/>
+        </w:rPr>
+        <w:t xml:space="preserve"> </w:t>
       </w:r>
       <w:r>
         <w:rPr>
@@ -7205,13 +7542,23 @@
         </w:rPr>
         <w:t xml:space="preserve"> </w:t>
       </w:r>
-      <w:r>
-        <w:rPr>
-          <w:rFonts w:ascii="Times New Roman" w:hAnsi="Times New Roman" w:cs="Times New Roman"/>
-          <w:sz w:val="24"/>
-          <w:szCs w:val="24"/>
-        </w:rPr>
-        <w:t xml:space="preserve">iD </w:t>
+      <w:proofErr w:type="spellStart"/>
+      <w:r>
+        <w:rPr>
+          <w:rFonts w:ascii="Times New Roman" w:hAnsi="Times New Roman" w:cs="Times New Roman"/>
+          <w:sz w:val="24"/>
+          <w:szCs w:val="24"/>
+        </w:rPr>
+        <w:t>iD</w:t>
+      </w:r>
+      <w:proofErr w:type="spellEnd"/>
+      <w:r>
+        <w:rPr>
+          <w:rFonts w:ascii="Times New Roman" w:hAnsi="Times New Roman" w:cs="Times New Roman"/>
+          <w:sz w:val="24"/>
+          <w:szCs w:val="24"/>
+        </w:rPr>
+        <w:t xml:space="preserve"> </w:t>
       </w:r>
       <w:r>
         <w:rPr>
@@ -7281,8 +7628,9 @@
           <w:sz w:val="24"/>
           <w:szCs w:val="24"/>
         </w:rPr>
-        <w:t xml:space="preserve"> (`t_</w:t>
-      </w:r>
+        <w:t xml:space="preserve"> (`</w:t>
+      </w:r>
+      <w:proofErr w:type="spellStart"/>
       <w:r>
         <w:rPr>
           <w:rFonts w:ascii="Times New Roman" w:hAnsi="Times New Roman" w:cs="Times New Roman"/>
@@ -7291,7 +7639,7 @@
           <w:sz w:val="24"/>
           <w:szCs w:val="24"/>
         </w:rPr>
-        <w:t>alerte</w:t>
+        <w:t>t_</w:t>
       </w:r>
       <w:r>
         <w:rPr>
@@ -7301,6 +7649,17 @@
           <w:sz w:val="24"/>
           <w:szCs w:val="24"/>
         </w:rPr>
+        <w:t>alerte</w:t>
+      </w:r>
+      <w:proofErr w:type="spellEnd"/>
+      <w:r>
+        <w:rPr>
+          <w:rFonts w:ascii="Times New Roman" w:hAnsi="Times New Roman" w:cs="Times New Roman"/>
+          <w:b/>
+          <w:bCs/>
+          <w:sz w:val="24"/>
+          <w:szCs w:val="24"/>
+        </w:rPr>
         <w:t>`)</w:t>
       </w:r>
     </w:p>
@@ -7315,6 +7674,8 @@
           <w:lang w:val="en-CA"/>
         </w:rPr>
       </w:pPr>
+      <w:proofErr w:type="spellStart"/>
+      <w:proofErr w:type="gramStart"/>
       <w:r>
         <w:rPr>
           <w:rFonts w:ascii="Times New Roman" w:hAnsi="Times New Roman" w:cs="Times New Roman"/>
@@ -7324,17 +7685,31 @@
           <w:szCs w:val="24"/>
           <w:lang w:val="en-CA"/>
         </w:rPr>
-        <w:t>Attributs :</w:t>
-      </w:r>
-      <w:r>
-        <w:rPr>
-          <w:rFonts w:ascii="Times New Roman" w:hAnsi="Times New Roman" w:cs="Times New Roman"/>
+        <w:t>Attributs</w:t>
+      </w:r>
+      <w:proofErr w:type="spellEnd"/>
+      <w:r>
+        <w:rPr>
+          <w:rFonts w:ascii="Times New Roman" w:hAnsi="Times New Roman" w:cs="Times New Roman"/>
+          <w:i/>
+          <w:iCs/>
           <w:sz w:val="24"/>
           <w:szCs w:val="24"/>
           <w:lang w:val="en-CA"/>
         </w:rPr>
+        <w:t> :</w:t>
+      </w:r>
+      <w:proofErr w:type="gramEnd"/>
+      <w:r>
+        <w:rPr>
+          <w:rFonts w:ascii="Times New Roman" w:hAnsi="Times New Roman" w:cs="Times New Roman"/>
+          <w:sz w:val="24"/>
+          <w:szCs w:val="24"/>
+          <w:lang w:val="en-CA"/>
+        </w:rPr>
         <w:t xml:space="preserve"> </w:t>
       </w:r>
+      <w:proofErr w:type="spellStart"/>
       <w:r>
         <w:rPr>
           <w:rFonts w:ascii="Times New Roman" w:hAnsi="Times New Roman" w:cs="Times New Roman"/>
@@ -7342,8 +7717,9 @@
           <w:szCs w:val="24"/>
           <w:lang w:val="en-CA"/>
         </w:rPr>
-        <w:t xml:space="preserve">alerte_id </w:t>
-      </w:r>
+        <w:t>alerte_id</w:t>
+      </w:r>
+      <w:proofErr w:type="spellEnd"/>
       <w:r>
         <w:rPr>
           <w:rFonts w:ascii="Times New Roman" w:hAnsi="Times New Roman" w:cs="Times New Roman"/>
@@ -7351,8 +7727,19 @@
           <w:szCs w:val="24"/>
           <w:lang w:val="en-CA"/>
         </w:rPr>
+        <w:t xml:space="preserve"> </w:t>
+      </w:r>
+      <w:proofErr w:type="spellStart"/>
+      <w:r>
+        <w:rPr>
+          <w:rFonts w:ascii="Times New Roman" w:hAnsi="Times New Roman" w:cs="Times New Roman"/>
+          <w:sz w:val="24"/>
+          <w:szCs w:val="24"/>
+          <w:lang w:val="en-CA"/>
+        </w:rPr>
         <w:t>iD</w:t>
       </w:r>
+      <w:proofErr w:type="spellEnd"/>
       <w:r>
         <w:rPr>
           <w:rFonts w:ascii="Times New Roman" w:hAnsi="Times New Roman" w:cs="Times New Roman"/>
@@ -7360,8 +7747,9 @@
           <w:szCs w:val="24"/>
           <w:lang w:val="en-CA"/>
         </w:rPr>
-        <w:t xml:space="preserve">, alerte_user U, alerte_ticker </w:t>
-      </w:r>
+        <w:t xml:space="preserve">, </w:t>
+      </w:r>
+      <w:proofErr w:type="spellStart"/>
       <w:r>
         <w:rPr>
           <w:rFonts w:ascii="Times New Roman" w:hAnsi="Times New Roman" w:cs="Times New Roman"/>
@@ -7369,6 +7757,45 @@
           <w:szCs w:val="24"/>
           <w:lang w:val="en-CA"/>
         </w:rPr>
+        <w:t>alerte_user</w:t>
+      </w:r>
+      <w:proofErr w:type="spellEnd"/>
+      <w:r>
+        <w:rPr>
+          <w:rFonts w:ascii="Times New Roman" w:hAnsi="Times New Roman" w:cs="Times New Roman"/>
+          <w:sz w:val="24"/>
+          <w:szCs w:val="24"/>
+          <w:lang w:val="en-CA"/>
+        </w:rPr>
+        <w:t xml:space="preserve"> U, </w:t>
+      </w:r>
+      <w:proofErr w:type="spellStart"/>
+      <w:r>
+        <w:rPr>
+          <w:rFonts w:ascii="Times New Roman" w:hAnsi="Times New Roman" w:cs="Times New Roman"/>
+          <w:sz w:val="24"/>
+          <w:szCs w:val="24"/>
+          <w:lang w:val="en-CA"/>
+        </w:rPr>
+        <w:t>alerte_ticker</w:t>
+      </w:r>
+      <w:proofErr w:type="spellEnd"/>
+      <w:r>
+        <w:rPr>
+          <w:rFonts w:ascii="Times New Roman" w:hAnsi="Times New Roman" w:cs="Times New Roman"/>
+          <w:sz w:val="24"/>
+          <w:szCs w:val="24"/>
+          <w:lang w:val="en-CA"/>
+        </w:rPr>
+        <w:t xml:space="preserve"> </w:t>
+      </w:r>
+      <w:r>
+        <w:rPr>
+          <w:rFonts w:ascii="Times New Roman" w:hAnsi="Times New Roman" w:cs="Times New Roman"/>
+          <w:sz w:val="24"/>
+          <w:szCs w:val="24"/>
+          <w:lang w:val="en-CA"/>
+        </w:rPr>
         <w:t>T</w:t>
       </w:r>
       <w:r>
@@ -7378,8 +7805,9 @@
           <w:szCs w:val="24"/>
           <w:lang w:val="en-CA"/>
         </w:rPr>
-        <w:t>, alerte_below_pric</w:t>
-      </w:r>
+        <w:t xml:space="preserve">, </w:t>
+      </w:r>
+      <w:proofErr w:type="spellStart"/>
       <w:r>
         <w:rPr>
           <w:rFonts w:ascii="Times New Roman" w:hAnsi="Times New Roman" w:cs="Times New Roman"/>
@@ -7387,7 +7815,7 @@
           <w:szCs w:val="24"/>
           <w:lang w:val="en-CA"/>
         </w:rPr>
-        <w:t xml:space="preserve">e </w:t>
+        <w:t>alerte_below_pric</w:t>
       </w:r>
       <w:r>
         <w:rPr>
@@ -7396,8 +7824,29 @@
           <w:szCs w:val="24"/>
           <w:lang w:val="en-CA"/>
         </w:rPr>
+        <w:t>e</w:t>
+      </w:r>
+      <w:proofErr w:type="spellEnd"/>
+      <w:r>
+        <w:rPr>
+          <w:rFonts w:ascii="Times New Roman" w:hAnsi="Times New Roman" w:cs="Times New Roman"/>
+          <w:sz w:val="24"/>
+          <w:szCs w:val="24"/>
+          <w:lang w:val="en-CA"/>
+        </w:rPr>
+        <w:t xml:space="preserve"> </w:t>
+      </w:r>
+      <w:proofErr w:type="spellStart"/>
+      <w:r>
+        <w:rPr>
+          <w:rFonts w:ascii="Times New Roman" w:hAnsi="Times New Roman" w:cs="Times New Roman"/>
+          <w:sz w:val="24"/>
+          <w:szCs w:val="24"/>
+          <w:lang w:val="en-CA"/>
+        </w:rPr>
         <w:t>bP</w:t>
       </w:r>
+      <w:proofErr w:type="spellEnd"/>
       <w:r>
         <w:rPr>
           <w:rFonts w:ascii="Times New Roman" w:hAnsi="Times New Roman" w:cs="Times New Roman"/>
@@ -7405,8 +7854,9 @@
           <w:szCs w:val="24"/>
           <w:lang w:val="en-CA"/>
         </w:rPr>
-        <w:t xml:space="preserve">, alerte_above_price </w:t>
-      </w:r>
+        <w:t xml:space="preserve">, </w:t>
+      </w:r>
+      <w:proofErr w:type="spellStart"/>
       <w:r>
         <w:rPr>
           <w:rFonts w:ascii="Times New Roman" w:hAnsi="Times New Roman" w:cs="Times New Roman"/>
@@ -7414,8 +7864,29 @@
           <w:szCs w:val="24"/>
           <w:lang w:val="en-CA"/>
         </w:rPr>
+        <w:t>alerte_above_price</w:t>
+      </w:r>
+      <w:proofErr w:type="spellEnd"/>
+      <w:r>
+        <w:rPr>
+          <w:rFonts w:ascii="Times New Roman" w:hAnsi="Times New Roman" w:cs="Times New Roman"/>
+          <w:sz w:val="24"/>
+          <w:szCs w:val="24"/>
+          <w:lang w:val="en-CA"/>
+        </w:rPr>
+        <w:t xml:space="preserve"> </w:t>
+      </w:r>
+      <w:proofErr w:type="spellStart"/>
+      <w:r>
+        <w:rPr>
+          <w:rFonts w:ascii="Times New Roman" w:hAnsi="Times New Roman" w:cs="Times New Roman"/>
+          <w:sz w:val="24"/>
+          <w:szCs w:val="24"/>
+          <w:lang w:val="en-CA"/>
+        </w:rPr>
         <w:t>aP</w:t>
       </w:r>
+      <w:proofErr w:type="spellEnd"/>
       <w:r>
         <w:rPr>
           <w:rFonts w:ascii="Times New Roman" w:hAnsi="Times New Roman" w:cs="Times New Roman"/>
@@ -7423,7 +7894,27 @@
           <w:szCs w:val="24"/>
           <w:lang w:val="en-CA"/>
         </w:rPr>
-        <w:t xml:space="preserve">, alerte_end_date </w:t>
+        <w:t xml:space="preserve">, </w:t>
+      </w:r>
+      <w:proofErr w:type="spellStart"/>
+      <w:r>
+        <w:rPr>
+          <w:rFonts w:ascii="Times New Roman" w:hAnsi="Times New Roman" w:cs="Times New Roman"/>
+          <w:sz w:val="24"/>
+          <w:szCs w:val="24"/>
+          <w:lang w:val="en-CA"/>
+        </w:rPr>
+        <w:t>alerte_end_date</w:t>
+      </w:r>
+      <w:proofErr w:type="spellEnd"/>
+      <w:r>
+        <w:rPr>
+          <w:rFonts w:ascii="Times New Roman" w:hAnsi="Times New Roman" w:cs="Times New Roman"/>
+          <w:sz w:val="24"/>
+          <w:szCs w:val="24"/>
+          <w:lang w:val="en-CA"/>
+        </w:rPr>
+        <w:t xml:space="preserve"> </w:t>
       </w:r>
       <w:r>
         <w:rPr>
@@ -7465,13 +7956,23 @@
         </w:rPr>
         <w:t xml:space="preserve"> : </w:t>
       </w:r>
-      <w:r>
-        <w:rPr>
-          <w:rFonts w:ascii="Times New Roman" w:hAnsi="Times New Roman" w:cs="Times New Roman"/>
-          <w:sz w:val="24"/>
-          <w:szCs w:val="24"/>
-        </w:rPr>
-        <w:t xml:space="preserve">iD </w:t>
+      <w:proofErr w:type="spellStart"/>
+      <w:r>
+        <w:rPr>
+          <w:rFonts w:ascii="Times New Roman" w:hAnsi="Times New Roman" w:cs="Times New Roman"/>
+          <w:sz w:val="24"/>
+          <w:szCs w:val="24"/>
+        </w:rPr>
+        <w:t>iD</w:t>
+      </w:r>
+      <w:proofErr w:type="spellEnd"/>
+      <w:r>
+        <w:rPr>
+          <w:rFonts w:ascii="Times New Roman" w:hAnsi="Times New Roman" w:cs="Times New Roman"/>
+          <w:sz w:val="24"/>
+          <w:szCs w:val="24"/>
+        </w:rPr>
+        <w:t xml:space="preserve"> </w:t>
       </w:r>
       <w:r>
         <w:rPr>
@@ -7551,8 +8052,9 @@
           <w:sz w:val="24"/>
           <w:szCs w:val="24"/>
         </w:rPr>
-        <w:t xml:space="preserve"> (`t_</w:t>
-      </w:r>
+        <w:t xml:space="preserve"> (`</w:t>
+      </w:r>
+      <w:proofErr w:type="spellStart"/>
       <w:r>
         <w:rPr>
           <w:rFonts w:ascii="Times New Roman" w:hAnsi="Times New Roman" w:cs="Times New Roman"/>
@@ -7561,7 +8063,7 @@
           <w:sz w:val="24"/>
           <w:szCs w:val="24"/>
         </w:rPr>
-        <w:t>portfolio</w:t>
+        <w:t>t_</w:t>
       </w:r>
       <w:r>
         <w:rPr>
@@ -7571,6 +8073,17 @@
           <w:sz w:val="24"/>
           <w:szCs w:val="24"/>
         </w:rPr>
+        <w:t>portfolio</w:t>
+      </w:r>
+      <w:proofErr w:type="spellEnd"/>
+      <w:r>
+        <w:rPr>
+          <w:rFonts w:ascii="Times New Roman" w:hAnsi="Times New Roman" w:cs="Times New Roman"/>
+          <w:b/>
+          <w:bCs/>
+          <w:sz w:val="24"/>
+          <w:szCs w:val="24"/>
+        </w:rPr>
         <w:t>`)</w:t>
       </w:r>
     </w:p>
@@ -7602,14 +8115,25 @@
         </w:rPr>
         <w:t xml:space="preserve"> </w:t>
       </w:r>
-      <w:r>
-        <w:rPr>
-          <w:rFonts w:ascii="Times New Roman" w:hAnsi="Times New Roman" w:cs="Times New Roman"/>
-          <w:sz w:val="24"/>
-          <w:szCs w:val="24"/>
-        </w:rPr>
-        <w:t xml:space="preserve">portolio_id </w:t>
-      </w:r>
+      <w:proofErr w:type="spellStart"/>
+      <w:r>
+        <w:rPr>
+          <w:rFonts w:ascii="Times New Roman" w:hAnsi="Times New Roman" w:cs="Times New Roman"/>
+          <w:sz w:val="24"/>
+          <w:szCs w:val="24"/>
+        </w:rPr>
+        <w:t>portolio_id</w:t>
+      </w:r>
+      <w:proofErr w:type="spellEnd"/>
+      <w:r>
+        <w:rPr>
+          <w:rFonts w:ascii="Times New Roman" w:hAnsi="Times New Roman" w:cs="Times New Roman"/>
+          <w:sz w:val="24"/>
+          <w:szCs w:val="24"/>
+        </w:rPr>
+        <w:t xml:space="preserve"> </w:t>
+      </w:r>
+      <w:proofErr w:type="spellStart"/>
       <w:r>
         <w:rPr>
           <w:rFonts w:ascii="Times New Roman" w:hAnsi="Times New Roman" w:cs="Times New Roman"/>
@@ -7618,13 +8142,32 @@
         </w:rPr>
         <w:t>iD</w:t>
       </w:r>
-      <w:r>
-        <w:rPr>
-          <w:rFonts w:ascii="Times New Roman" w:hAnsi="Times New Roman" w:cs="Times New Roman"/>
-          <w:sz w:val="24"/>
-          <w:szCs w:val="24"/>
-        </w:rPr>
-        <w:t xml:space="preserve">, portfolio_user </w:t>
+      <w:proofErr w:type="spellEnd"/>
+      <w:r>
+        <w:rPr>
+          <w:rFonts w:ascii="Times New Roman" w:hAnsi="Times New Roman" w:cs="Times New Roman"/>
+          <w:sz w:val="24"/>
+          <w:szCs w:val="24"/>
+        </w:rPr>
+        <w:t xml:space="preserve">, </w:t>
+      </w:r>
+      <w:proofErr w:type="spellStart"/>
+      <w:r>
+        <w:rPr>
+          <w:rFonts w:ascii="Times New Roman" w:hAnsi="Times New Roman" w:cs="Times New Roman"/>
+          <w:sz w:val="24"/>
+          <w:szCs w:val="24"/>
+        </w:rPr>
+        <w:t>portfolio_user</w:t>
+      </w:r>
+      <w:proofErr w:type="spellEnd"/>
+      <w:r>
+        <w:rPr>
+          <w:rFonts w:ascii="Times New Roman" w:hAnsi="Times New Roman" w:cs="Times New Roman"/>
+          <w:sz w:val="24"/>
+          <w:szCs w:val="24"/>
+        </w:rPr>
+        <w:t xml:space="preserve"> </w:t>
       </w:r>
       <w:r>
         <w:rPr>
@@ -7640,7 +8183,25 @@
           <w:sz w:val="24"/>
           <w:szCs w:val="24"/>
         </w:rPr>
-        <w:t xml:space="preserve">, portfolio_balance </w:t>
+        <w:t xml:space="preserve">, </w:t>
+      </w:r>
+      <w:proofErr w:type="spellStart"/>
+      <w:r>
+        <w:rPr>
+          <w:rFonts w:ascii="Times New Roman" w:hAnsi="Times New Roman" w:cs="Times New Roman"/>
+          <w:sz w:val="24"/>
+          <w:szCs w:val="24"/>
+        </w:rPr>
+        <w:t>portfolio_balance</w:t>
+      </w:r>
+      <w:proofErr w:type="spellEnd"/>
+      <w:r>
+        <w:rPr>
+          <w:rFonts w:ascii="Times New Roman" w:hAnsi="Times New Roman" w:cs="Times New Roman"/>
+          <w:sz w:val="24"/>
+          <w:szCs w:val="24"/>
+        </w:rPr>
+        <w:t xml:space="preserve"> </w:t>
       </w:r>
       <w:r>
         <w:rPr>
@@ -7656,7 +8217,25 @@
           <w:sz w:val="24"/>
           <w:szCs w:val="24"/>
         </w:rPr>
-        <w:t xml:space="preserve">, portfolio_profit_total </w:t>
+        <w:t xml:space="preserve">, </w:t>
+      </w:r>
+      <w:proofErr w:type="spellStart"/>
+      <w:r>
+        <w:rPr>
+          <w:rFonts w:ascii="Times New Roman" w:hAnsi="Times New Roman" w:cs="Times New Roman"/>
+          <w:sz w:val="24"/>
+          <w:szCs w:val="24"/>
+        </w:rPr>
+        <w:t>portfolio_profit_total</w:t>
+      </w:r>
+      <w:proofErr w:type="spellEnd"/>
+      <w:r>
+        <w:rPr>
+          <w:rFonts w:ascii="Times New Roman" w:hAnsi="Times New Roman" w:cs="Times New Roman"/>
+          <w:sz w:val="24"/>
+          <w:szCs w:val="24"/>
+        </w:rPr>
+        <w:t xml:space="preserve"> </w:t>
       </w:r>
       <w:r>
         <w:rPr>
@@ -7672,7 +8251,25 @@
           <w:sz w:val="24"/>
           <w:szCs w:val="24"/>
         </w:rPr>
-        <w:t xml:space="preserve">, portfolio_cout_total </w:t>
+        <w:t xml:space="preserve">, </w:t>
+      </w:r>
+      <w:proofErr w:type="spellStart"/>
+      <w:r>
+        <w:rPr>
+          <w:rFonts w:ascii="Times New Roman" w:hAnsi="Times New Roman" w:cs="Times New Roman"/>
+          <w:sz w:val="24"/>
+          <w:szCs w:val="24"/>
+        </w:rPr>
+        <w:t>portfolio_cout_total</w:t>
+      </w:r>
+      <w:proofErr w:type="spellEnd"/>
+      <w:r>
+        <w:rPr>
+          <w:rFonts w:ascii="Times New Roman" w:hAnsi="Times New Roman" w:cs="Times New Roman"/>
+          <w:sz w:val="24"/>
+          <w:szCs w:val="24"/>
+        </w:rPr>
+        <w:t xml:space="preserve"> </w:t>
       </w:r>
       <w:r>
         <w:rPr>
@@ -7688,7 +8285,16 @@
           <w:sz w:val="24"/>
           <w:szCs w:val="24"/>
         </w:rPr>
-        <w:t>, portfolio_qte_coi</w:t>
+        <w:t xml:space="preserve">, </w:t>
+      </w:r>
+      <w:proofErr w:type="spellStart"/>
+      <w:r>
+        <w:rPr>
+          <w:rFonts w:ascii="Times New Roman" w:hAnsi="Times New Roman" w:cs="Times New Roman"/>
+          <w:sz w:val="24"/>
+          <w:szCs w:val="24"/>
+        </w:rPr>
+        <w:t>portfolio_qte_coi</w:t>
       </w:r>
       <w:r>
         <w:rPr>
@@ -7706,6 +8312,7 @@
         </w:rPr>
         <w:t>_diff</w:t>
       </w:r>
+      <w:proofErr w:type="spellEnd"/>
       <w:r>
         <w:rPr>
           <w:rFonts w:ascii="Times New Roman" w:hAnsi="Times New Roman" w:cs="Times New Roman"/>
@@ -7730,13 +8337,23 @@
         </w:rPr>
         <w:t xml:space="preserve">, </w:t>
       </w:r>
-      <w:r>
-        <w:rPr>
-          <w:rFonts w:ascii="Times New Roman" w:hAnsi="Times New Roman" w:cs="Times New Roman"/>
-          <w:sz w:val="24"/>
-          <w:szCs w:val="24"/>
-        </w:rPr>
-        <w:t xml:space="preserve">portfolio_ratio </w:t>
+      <w:proofErr w:type="spellStart"/>
+      <w:r>
+        <w:rPr>
+          <w:rFonts w:ascii="Times New Roman" w:hAnsi="Times New Roman" w:cs="Times New Roman"/>
+          <w:sz w:val="24"/>
+          <w:szCs w:val="24"/>
+        </w:rPr>
+        <w:t>portfolio_ratio</w:t>
+      </w:r>
+      <w:proofErr w:type="spellEnd"/>
+      <w:r>
+        <w:rPr>
+          <w:rFonts w:ascii="Times New Roman" w:hAnsi="Times New Roman" w:cs="Times New Roman"/>
+          <w:sz w:val="24"/>
+          <w:szCs w:val="24"/>
+        </w:rPr>
+        <w:t xml:space="preserve"> </w:t>
       </w:r>
       <w:r>
         <w:rPr>
@@ -7787,13 +8404,23 @@
         </w:rPr>
         <w:t xml:space="preserve"> </w:t>
       </w:r>
-      <w:r>
-        <w:rPr>
-          <w:rFonts w:ascii="Times New Roman" w:hAnsi="Times New Roman" w:cs="Times New Roman"/>
-          <w:sz w:val="24"/>
-          <w:szCs w:val="24"/>
-        </w:rPr>
-        <w:t xml:space="preserve">iD </w:t>
+      <w:proofErr w:type="spellStart"/>
+      <w:r>
+        <w:rPr>
+          <w:rFonts w:ascii="Times New Roman" w:hAnsi="Times New Roman" w:cs="Times New Roman"/>
+          <w:sz w:val="24"/>
+          <w:szCs w:val="24"/>
+        </w:rPr>
+        <w:t>iD</w:t>
+      </w:r>
+      <w:proofErr w:type="spellEnd"/>
+      <w:r>
+        <w:rPr>
+          <w:rFonts w:ascii="Times New Roman" w:hAnsi="Times New Roman" w:cs="Times New Roman"/>
+          <w:sz w:val="24"/>
+          <w:szCs w:val="24"/>
+        </w:rPr>
+        <w:t xml:space="preserve"> </w:t>
       </w:r>
       <w:r>
         <w:rPr>
@@ -7863,8 +8490,9 @@
           <w:sz w:val="24"/>
           <w:szCs w:val="24"/>
         </w:rPr>
-        <w:t xml:space="preserve"> (`t_</w:t>
-      </w:r>
+        <w:t xml:space="preserve"> (`</w:t>
+      </w:r>
+      <w:proofErr w:type="spellStart"/>
       <w:r>
         <w:rPr>
           <w:rFonts w:ascii="Times New Roman" w:hAnsi="Times New Roman" w:cs="Times New Roman"/>
@@ -7873,7 +8501,7 @@
           <w:sz w:val="24"/>
           <w:szCs w:val="24"/>
         </w:rPr>
-        <w:t>titre</w:t>
+        <w:t>t_</w:t>
       </w:r>
       <w:r>
         <w:rPr>
@@ -7883,6 +8511,17 @@
           <w:sz w:val="24"/>
           <w:szCs w:val="24"/>
         </w:rPr>
+        <w:t>titre</w:t>
+      </w:r>
+      <w:proofErr w:type="spellEnd"/>
+      <w:r>
+        <w:rPr>
+          <w:rFonts w:ascii="Times New Roman" w:hAnsi="Times New Roman" w:cs="Times New Roman"/>
+          <w:b/>
+          <w:bCs/>
+          <w:sz w:val="24"/>
+          <w:szCs w:val="24"/>
+        </w:rPr>
         <w:t>`)</w:t>
       </w:r>
     </w:p>
@@ -7914,14 +8553,25 @@
         </w:rPr>
         <w:t xml:space="preserve"> </w:t>
       </w:r>
-      <w:r>
-        <w:rPr>
-          <w:rFonts w:ascii="Times New Roman" w:hAnsi="Times New Roman" w:cs="Times New Roman"/>
-          <w:sz w:val="24"/>
-          <w:szCs w:val="24"/>
-        </w:rPr>
-        <w:t xml:space="preserve">titre_crypto_id </w:t>
-      </w:r>
+      <w:proofErr w:type="spellStart"/>
+      <w:r>
+        <w:rPr>
+          <w:rFonts w:ascii="Times New Roman" w:hAnsi="Times New Roman" w:cs="Times New Roman"/>
+          <w:sz w:val="24"/>
+          <w:szCs w:val="24"/>
+        </w:rPr>
+        <w:t>titre_crypto_id</w:t>
+      </w:r>
+      <w:proofErr w:type="spellEnd"/>
+      <w:r>
+        <w:rPr>
+          <w:rFonts w:ascii="Times New Roman" w:hAnsi="Times New Roman" w:cs="Times New Roman"/>
+          <w:sz w:val="24"/>
+          <w:szCs w:val="24"/>
+        </w:rPr>
+        <w:t xml:space="preserve"> </w:t>
+      </w:r>
+      <w:proofErr w:type="spellStart"/>
       <w:r>
         <w:rPr>
           <w:rFonts w:ascii="Times New Roman" w:hAnsi="Times New Roman" w:cs="Times New Roman"/>
@@ -7930,14 +8580,34 @@
         </w:rPr>
         <w:t>idC</w:t>
       </w:r>
-      <w:r>
-        <w:rPr>
-          <w:rFonts w:ascii="Times New Roman" w:hAnsi="Times New Roman" w:cs="Times New Roman"/>
-          <w:sz w:val="24"/>
-          <w:szCs w:val="24"/>
-        </w:rPr>
-        <w:t xml:space="preserve">, titre_portfolio_id </w:t>
-      </w:r>
+      <w:proofErr w:type="spellEnd"/>
+      <w:r>
+        <w:rPr>
+          <w:rFonts w:ascii="Times New Roman" w:hAnsi="Times New Roman" w:cs="Times New Roman"/>
+          <w:sz w:val="24"/>
+          <w:szCs w:val="24"/>
+        </w:rPr>
+        <w:t xml:space="preserve">, </w:t>
+      </w:r>
+      <w:proofErr w:type="spellStart"/>
+      <w:r>
+        <w:rPr>
+          <w:rFonts w:ascii="Times New Roman" w:hAnsi="Times New Roman" w:cs="Times New Roman"/>
+          <w:sz w:val="24"/>
+          <w:szCs w:val="24"/>
+        </w:rPr>
+        <w:t>titre_portfolio_id</w:t>
+      </w:r>
+      <w:proofErr w:type="spellEnd"/>
+      <w:r>
+        <w:rPr>
+          <w:rFonts w:ascii="Times New Roman" w:hAnsi="Times New Roman" w:cs="Times New Roman"/>
+          <w:sz w:val="24"/>
+          <w:szCs w:val="24"/>
+        </w:rPr>
+        <w:t xml:space="preserve"> </w:t>
+      </w:r>
+      <w:proofErr w:type="spellStart"/>
       <w:r>
         <w:rPr>
           <w:rFonts w:ascii="Times New Roman" w:hAnsi="Times New Roman" w:cs="Times New Roman"/>
@@ -7946,13 +8616,32 @@
         </w:rPr>
         <w:t>idP</w:t>
       </w:r>
-      <w:r>
-        <w:rPr>
-          <w:rFonts w:ascii="Times New Roman" w:hAnsi="Times New Roman" w:cs="Times New Roman"/>
-          <w:sz w:val="24"/>
-          <w:szCs w:val="24"/>
-        </w:rPr>
-        <w:t xml:space="preserve">, titre_qte </w:t>
+      <w:proofErr w:type="spellEnd"/>
+      <w:r>
+        <w:rPr>
+          <w:rFonts w:ascii="Times New Roman" w:hAnsi="Times New Roman" w:cs="Times New Roman"/>
+          <w:sz w:val="24"/>
+          <w:szCs w:val="24"/>
+        </w:rPr>
+        <w:t xml:space="preserve">, </w:t>
+      </w:r>
+      <w:proofErr w:type="spellStart"/>
+      <w:r>
+        <w:rPr>
+          <w:rFonts w:ascii="Times New Roman" w:hAnsi="Times New Roman" w:cs="Times New Roman"/>
+          <w:sz w:val="24"/>
+          <w:szCs w:val="24"/>
+        </w:rPr>
+        <w:t>titre_qte</w:t>
+      </w:r>
+      <w:proofErr w:type="spellEnd"/>
+      <w:r>
+        <w:rPr>
+          <w:rFonts w:ascii="Times New Roman" w:hAnsi="Times New Roman" w:cs="Times New Roman"/>
+          <w:sz w:val="24"/>
+          <w:szCs w:val="24"/>
+        </w:rPr>
+        <w:t xml:space="preserve"> </w:t>
       </w:r>
       <w:r>
         <w:rPr>
@@ -7968,7 +8657,25 @@
           <w:sz w:val="24"/>
           <w:szCs w:val="24"/>
         </w:rPr>
-        <w:t xml:space="preserve">, titre_valeur_courante </w:t>
+        <w:t xml:space="preserve">, </w:t>
+      </w:r>
+      <w:proofErr w:type="spellStart"/>
+      <w:r>
+        <w:rPr>
+          <w:rFonts w:ascii="Times New Roman" w:hAnsi="Times New Roman" w:cs="Times New Roman"/>
+          <w:sz w:val="24"/>
+          <w:szCs w:val="24"/>
+        </w:rPr>
+        <w:t>titre_valeur_courante</w:t>
+      </w:r>
+      <w:proofErr w:type="spellEnd"/>
+      <w:r>
+        <w:rPr>
+          <w:rFonts w:ascii="Times New Roman" w:hAnsi="Times New Roman" w:cs="Times New Roman"/>
+          <w:sz w:val="24"/>
+          <w:szCs w:val="24"/>
+        </w:rPr>
+        <w:t xml:space="preserve"> </w:t>
       </w:r>
       <w:r>
         <w:rPr>
@@ -7984,7 +8691,25 @@
           <w:sz w:val="24"/>
           <w:szCs w:val="24"/>
         </w:rPr>
-        <w:t xml:space="preserve">, titre_prix_moyen_paye </w:t>
+        <w:t xml:space="preserve">, </w:t>
+      </w:r>
+      <w:proofErr w:type="spellStart"/>
+      <w:r>
+        <w:rPr>
+          <w:rFonts w:ascii="Times New Roman" w:hAnsi="Times New Roman" w:cs="Times New Roman"/>
+          <w:sz w:val="24"/>
+          <w:szCs w:val="24"/>
+        </w:rPr>
+        <w:t>titre_prix_moyen_paye</w:t>
+      </w:r>
+      <w:proofErr w:type="spellEnd"/>
+      <w:r>
+        <w:rPr>
+          <w:rFonts w:ascii="Times New Roman" w:hAnsi="Times New Roman" w:cs="Times New Roman"/>
+          <w:sz w:val="24"/>
+          <w:szCs w:val="24"/>
+        </w:rPr>
+        <w:t xml:space="preserve"> </w:t>
       </w:r>
       <w:r>
         <w:rPr>
@@ -8000,7 +8725,25 @@
           <w:sz w:val="24"/>
           <w:szCs w:val="24"/>
         </w:rPr>
-        <w:t xml:space="preserve">, titre_ratio </w:t>
+        <w:t xml:space="preserve">, </w:t>
+      </w:r>
+      <w:proofErr w:type="spellStart"/>
+      <w:r>
+        <w:rPr>
+          <w:rFonts w:ascii="Times New Roman" w:hAnsi="Times New Roman" w:cs="Times New Roman"/>
+          <w:sz w:val="24"/>
+          <w:szCs w:val="24"/>
+        </w:rPr>
+        <w:t>titre_ratio</w:t>
+      </w:r>
+      <w:proofErr w:type="spellEnd"/>
+      <w:r>
+        <w:rPr>
+          <w:rFonts w:ascii="Times New Roman" w:hAnsi="Times New Roman" w:cs="Times New Roman"/>
+          <w:sz w:val="24"/>
+          <w:szCs w:val="24"/>
+        </w:rPr>
+        <w:t xml:space="preserve"> </w:t>
       </w:r>
       <w:r>
         <w:rPr>
@@ -8051,13 +8794,23 @@
         </w:rPr>
         <w:t xml:space="preserve"> </w:t>
       </w:r>
-      <w:r>
-        <w:rPr>
-          <w:rFonts w:ascii="Times New Roman" w:hAnsi="Times New Roman" w:cs="Times New Roman"/>
-          <w:sz w:val="24"/>
-          <w:szCs w:val="24"/>
-        </w:rPr>
-        <w:t xml:space="preserve">iD </w:t>
+      <w:proofErr w:type="spellStart"/>
+      <w:r>
+        <w:rPr>
+          <w:rFonts w:ascii="Times New Roman" w:hAnsi="Times New Roman" w:cs="Times New Roman"/>
+          <w:sz w:val="24"/>
+          <w:szCs w:val="24"/>
+        </w:rPr>
+        <w:t>iD</w:t>
+      </w:r>
+      <w:proofErr w:type="spellEnd"/>
+      <w:r>
+        <w:rPr>
+          <w:rFonts w:ascii="Times New Roman" w:hAnsi="Times New Roman" w:cs="Times New Roman"/>
+          <w:sz w:val="24"/>
+          <w:szCs w:val="24"/>
+        </w:rPr>
+        <w:t xml:space="preserve"> </w:t>
       </w:r>
       <w:r>
         <w:rPr>
@@ -8127,8 +8880,9 @@
           <w:sz w:val="24"/>
           <w:szCs w:val="24"/>
         </w:rPr>
-        <w:t xml:space="preserve"> (`t_</w:t>
-      </w:r>
+        <w:t xml:space="preserve"> (`</w:t>
+      </w:r>
+      <w:proofErr w:type="spellStart"/>
       <w:r>
         <w:rPr>
           <w:rFonts w:ascii="Times New Roman" w:hAnsi="Times New Roman" w:cs="Times New Roman"/>
@@ -8137,7 +8891,7 @@
           <w:sz w:val="24"/>
           <w:szCs w:val="24"/>
         </w:rPr>
-        <w:t>cryptomonnaie</w:t>
+        <w:t>t_</w:t>
       </w:r>
       <w:r>
         <w:rPr>
@@ -8147,6 +8901,17 @@
           <w:sz w:val="24"/>
           <w:szCs w:val="24"/>
         </w:rPr>
+        <w:t>cryptomonnaie</w:t>
+      </w:r>
+      <w:proofErr w:type="spellEnd"/>
+      <w:r>
+        <w:rPr>
+          <w:rFonts w:ascii="Times New Roman" w:hAnsi="Times New Roman" w:cs="Times New Roman"/>
+          <w:b/>
+          <w:bCs/>
+          <w:sz w:val="24"/>
+          <w:szCs w:val="24"/>
+        </w:rPr>
         <w:t>`)</w:t>
       </w:r>
     </w:p>
@@ -8178,14 +8943,25 @@
         </w:rPr>
         <w:t xml:space="preserve"> </w:t>
       </w:r>
-      <w:r>
-        <w:rPr>
-          <w:rFonts w:ascii="Times New Roman" w:hAnsi="Times New Roman" w:cs="Times New Roman"/>
-          <w:sz w:val="24"/>
-          <w:szCs w:val="24"/>
-        </w:rPr>
-        <w:t xml:space="preserve">cryptomonnaie_id </w:t>
-      </w:r>
+      <w:proofErr w:type="spellStart"/>
+      <w:r>
+        <w:rPr>
+          <w:rFonts w:ascii="Times New Roman" w:hAnsi="Times New Roman" w:cs="Times New Roman"/>
+          <w:sz w:val="24"/>
+          <w:szCs w:val="24"/>
+        </w:rPr>
+        <w:t>cryptomonnaie_id</w:t>
+      </w:r>
+      <w:proofErr w:type="spellEnd"/>
+      <w:r>
+        <w:rPr>
+          <w:rFonts w:ascii="Times New Roman" w:hAnsi="Times New Roman" w:cs="Times New Roman"/>
+          <w:sz w:val="24"/>
+          <w:szCs w:val="24"/>
+        </w:rPr>
+        <w:t xml:space="preserve"> </w:t>
+      </w:r>
+      <w:proofErr w:type="spellStart"/>
       <w:r>
         <w:rPr>
           <w:rFonts w:ascii="Times New Roman" w:hAnsi="Times New Roman" w:cs="Times New Roman"/>
@@ -8194,6 +8970,7 @@
         </w:rPr>
         <w:t>iD</w:t>
       </w:r>
+      <w:proofErr w:type="spellEnd"/>
       <w:r>
         <w:rPr>
           <w:rFonts w:ascii="Times New Roman" w:hAnsi="Times New Roman" w:cs="Times New Roman"/>
@@ -8202,6 +8979,7 @@
         </w:rPr>
         <w:t xml:space="preserve">, </w:t>
       </w:r>
+      <w:proofErr w:type="spellStart"/>
       <w:r>
         <w:rPr>
           <w:rFonts w:ascii="Times New Roman" w:hAnsi="Times New Roman" w:cs="Times New Roman"/>
@@ -8216,7 +8994,16 @@
           <w:sz w:val="24"/>
           <w:szCs w:val="24"/>
         </w:rPr>
-        <w:t xml:space="preserve">ticker </w:t>
+        <w:t>ticker</w:t>
+      </w:r>
+      <w:proofErr w:type="spellEnd"/>
+      <w:r>
+        <w:rPr>
+          <w:rFonts w:ascii="Times New Roman" w:hAnsi="Times New Roman" w:cs="Times New Roman"/>
+          <w:sz w:val="24"/>
+          <w:szCs w:val="24"/>
+        </w:rPr>
+        <w:t xml:space="preserve"> </w:t>
       </w:r>
       <w:r>
         <w:rPr>
@@ -8234,6 +9021,7 @@
         </w:rPr>
         <w:t xml:space="preserve">, </w:t>
       </w:r>
+      <w:proofErr w:type="spellStart"/>
       <w:r>
         <w:rPr>
           <w:rFonts w:ascii="Times New Roman" w:hAnsi="Times New Roman" w:cs="Times New Roman"/>
@@ -8248,7 +9036,16 @@
           <w:sz w:val="24"/>
           <w:szCs w:val="24"/>
         </w:rPr>
-        <w:t xml:space="preserve">nom_du_coin </w:t>
+        <w:t>nom_du_coin</w:t>
+      </w:r>
+      <w:proofErr w:type="spellEnd"/>
+      <w:r>
+        <w:rPr>
+          <w:rFonts w:ascii="Times New Roman" w:hAnsi="Times New Roman" w:cs="Times New Roman"/>
+          <w:sz w:val="24"/>
+          <w:szCs w:val="24"/>
+        </w:rPr>
+        <w:t xml:space="preserve"> </w:t>
       </w:r>
       <w:r>
         <w:rPr>
@@ -8266,6 +9063,7 @@
         </w:rPr>
         <w:t xml:space="preserve">, </w:t>
       </w:r>
+      <w:proofErr w:type="spellStart"/>
       <w:r>
         <w:rPr>
           <w:rFonts w:ascii="Times New Roman" w:hAnsi="Times New Roman" w:cs="Times New Roman"/>
@@ -8280,8 +9078,18 @@
           <w:sz w:val="24"/>
           <w:szCs w:val="24"/>
         </w:rPr>
-        <w:t xml:space="preserve">prix_actuel </w:t>
-      </w:r>
+        <w:t>prix_actuel</w:t>
+      </w:r>
+      <w:proofErr w:type="spellEnd"/>
+      <w:r>
+        <w:rPr>
+          <w:rFonts w:ascii="Times New Roman" w:hAnsi="Times New Roman" w:cs="Times New Roman"/>
+          <w:sz w:val="24"/>
+          <w:szCs w:val="24"/>
+        </w:rPr>
+        <w:t xml:space="preserve"> </w:t>
+      </w:r>
+      <w:proofErr w:type="spellStart"/>
       <w:r>
         <w:rPr>
           <w:rFonts w:ascii="Times New Roman" w:hAnsi="Times New Roman" w:cs="Times New Roman"/>
@@ -8290,6 +9098,7 @@
         </w:rPr>
         <w:t>pA</w:t>
       </w:r>
+      <w:proofErr w:type="spellEnd"/>
       <w:r>
         <w:rPr>
           <w:rFonts w:ascii="Times New Roman" w:hAnsi="Times New Roman" w:cs="Times New Roman"/>
@@ -8298,6 +9107,7 @@
         </w:rPr>
         <w:t xml:space="preserve">, </w:t>
       </w:r>
+      <w:proofErr w:type="spellStart"/>
       <w:r>
         <w:rPr>
           <w:rFonts w:ascii="Times New Roman" w:hAnsi="Times New Roman" w:cs="Times New Roman"/>
@@ -8312,7 +9122,16 @@
           <w:sz w:val="24"/>
           <w:szCs w:val="24"/>
         </w:rPr>
-        <w:t xml:space="preserve">prix_haut </w:t>
+        <w:t>prix_haut</w:t>
+      </w:r>
+      <w:proofErr w:type="spellEnd"/>
+      <w:r>
+        <w:rPr>
+          <w:rFonts w:ascii="Times New Roman" w:hAnsi="Times New Roman" w:cs="Times New Roman"/>
+          <w:sz w:val="24"/>
+          <w:szCs w:val="24"/>
+        </w:rPr>
+        <w:t xml:space="preserve"> </w:t>
       </w:r>
       <w:r>
         <w:rPr>
@@ -8330,6 +9149,7 @@
         </w:rPr>
         <w:t xml:space="preserve">, </w:t>
       </w:r>
+      <w:proofErr w:type="spellStart"/>
       <w:r>
         <w:rPr>
           <w:rFonts w:ascii="Times New Roman" w:hAnsi="Times New Roman" w:cs="Times New Roman"/>
@@ -8344,8 +9164,18 @@
           <w:sz w:val="24"/>
           <w:szCs w:val="24"/>
         </w:rPr>
-        <w:t xml:space="preserve">prix_bas </w:t>
-      </w:r>
+        <w:t>prix_bas</w:t>
+      </w:r>
+      <w:proofErr w:type="spellEnd"/>
+      <w:r>
+        <w:rPr>
+          <w:rFonts w:ascii="Times New Roman" w:hAnsi="Times New Roman" w:cs="Times New Roman"/>
+          <w:sz w:val="24"/>
+          <w:szCs w:val="24"/>
+        </w:rPr>
+        <w:t xml:space="preserve"> </w:t>
+      </w:r>
+      <w:proofErr w:type="spellStart"/>
       <w:r>
         <w:rPr>
           <w:rFonts w:ascii="Times New Roman" w:hAnsi="Times New Roman" w:cs="Times New Roman"/>
@@ -8354,6 +9184,7 @@
         </w:rPr>
         <w:t>pB</w:t>
       </w:r>
+      <w:proofErr w:type="spellEnd"/>
       <w:r>
         <w:rPr>
           <w:rFonts w:ascii="Times New Roman" w:hAnsi="Times New Roman" w:cs="Times New Roman"/>
@@ -8362,6 +9193,7 @@
         </w:rPr>
         <w:t xml:space="preserve">, </w:t>
       </w:r>
+      <w:proofErr w:type="spellStart"/>
       <w:r>
         <w:rPr>
           <w:rFonts w:ascii="Times New Roman" w:hAnsi="Times New Roman" w:cs="Times New Roman"/>
@@ -8376,7 +9208,16 @@
           <w:sz w:val="24"/>
           <w:szCs w:val="24"/>
         </w:rPr>
-        <w:t xml:space="preserve">valeur_cad </w:t>
+        <w:t>valeur_cad</w:t>
+      </w:r>
+      <w:proofErr w:type="spellEnd"/>
+      <w:r>
+        <w:rPr>
+          <w:rFonts w:ascii="Times New Roman" w:hAnsi="Times New Roman" w:cs="Times New Roman"/>
+          <w:sz w:val="24"/>
+          <w:szCs w:val="24"/>
+        </w:rPr>
+        <w:t xml:space="preserve"> </w:t>
       </w:r>
       <w:r>
         <w:rPr>
@@ -8402,6 +9243,7 @@
         </w:rPr>
         <w:t xml:space="preserve"> </w:t>
       </w:r>
+      <w:proofErr w:type="spellStart"/>
       <w:r>
         <w:rPr>
           <w:rFonts w:ascii="Times New Roman" w:hAnsi="Times New Roman" w:cs="Times New Roman"/>
@@ -8416,7 +9258,16 @@
           <w:sz w:val="24"/>
           <w:szCs w:val="24"/>
         </w:rPr>
-        <w:t xml:space="preserve">market_cap </w:t>
+        <w:t>market_cap</w:t>
+      </w:r>
+      <w:proofErr w:type="spellEnd"/>
+      <w:r>
+        <w:rPr>
+          <w:rFonts w:ascii="Times New Roman" w:hAnsi="Times New Roman" w:cs="Times New Roman"/>
+          <w:sz w:val="24"/>
+          <w:szCs w:val="24"/>
+        </w:rPr>
+        <w:t xml:space="preserve"> </w:t>
       </w:r>
       <w:r>
         <w:rPr>
@@ -8434,6 +9285,7 @@
         </w:rPr>
         <w:t xml:space="preserve">, </w:t>
       </w:r>
+      <w:proofErr w:type="spellStart"/>
       <w:r>
         <w:rPr>
           <w:rFonts w:ascii="Times New Roman" w:hAnsi="Times New Roman" w:cs="Times New Roman"/>
@@ -8448,7 +9300,16 @@
           <w:sz w:val="24"/>
           <w:szCs w:val="24"/>
         </w:rPr>
-        <w:t xml:space="preserve">max_supply </w:t>
+        <w:t>max_supply</w:t>
+      </w:r>
+      <w:proofErr w:type="spellEnd"/>
+      <w:r>
+        <w:rPr>
+          <w:rFonts w:ascii="Times New Roman" w:hAnsi="Times New Roman" w:cs="Times New Roman"/>
+          <w:sz w:val="24"/>
+          <w:szCs w:val="24"/>
+        </w:rPr>
+        <w:t xml:space="preserve"> </w:t>
       </w:r>
       <w:r>
         <w:rPr>
@@ -8466,6 +9327,7 @@
         </w:rPr>
         <w:t xml:space="preserve">, </w:t>
       </w:r>
+      <w:proofErr w:type="spellStart"/>
       <w:r>
         <w:rPr>
           <w:rFonts w:ascii="Times New Roman" w:hAnsi="Times New Roman" w:cs="Times New Roman"/>
@@ -8480,7 +9342,16 @@
           <w:sz w:val="24"/>
           <w:szCs w:val="24"/>
         </w:rPr>
-        <w:t xml:space="preserve">qte_circulation </w:t>
+        <w:t>qte_circulation</w:t>
+      </w:r>
+      <w:proofErr w:type="spellEnd"/>
+      <w:r>
+        <w:rPr>
+          <w:rFonts w:ascii="Times New Roman" w:hAnsi="Times New Roman" w:cs="Times New Roman"/>
+          <w:sz w:val="24"/>
+          <w:szCs w:val="24"/>
+        </w:rPr>
+        <w:t xml:space="preserve"> </w:t>
       </w:r>
       <w:r>
         <w:rPr>
@@ -8514,6 +9385,7 @@
         </w:rPr>
         <w:t xml:space="preserve">volume_24h </w:t>
       </w:r>
+      <w:proofErr w:type="spellStart"/>
       <w:r>
         <w:rPr>
           <w:rFonts w:ascii="Times New Roman" w:hAnsi="Times New Roman" w:cs="Times New Roman"/>
@@ -8522,6 +9394,7 @@
         </w:rPr>
         <w:t>vO</w:t>
       </w:r>
+      <w:proofErr w:type="spellEnd"/>
       <w:r>
         <w:rPr>
           <w:rFonts w:ascii="Times New Roman" w:hAnsi="Times New Roman" w:cs="Times New Roman"/>
@@ -8530,6 +9403,7 @@
         </w:rPr>
         <w:t xml:space="preserve">, </w:t>
       </w:r>
+      <w:proofErr w:type="spellStart"/>
       <w:r>
         <w:rPr>
           <w:rFonts w:ascii="Times New Roman" w:hAnsi="Times New Roman" w:cs="Times New Roman"/>
@@ -8544,7 +9418,16 @@
           <w:sz w:val="24"/>
           <w:szCs w:val="24"/>
         </w:rPr>
-        <w:t xml:space="preserve">logo </w:t>
+        <w:t>logo</w:t>
+      </w:r>
+      <w:proofErr w:type="spellEnd"/>
+      <w:r>
+        <w:rPr>
+          <w:rFonts w:ascii="Times New Roman" w:hAnsi="Times New Roman" w:cs="Times New Roman"/>
+          <w:sz w:val="24"/>
+          <w:szCs w:val="24"/>
+        </w:rPr>
+        <w:t xml:space="preserve"> </w:t>
       </w:r>
       <w:r>
         <w:rPr>
@@ -8596,13 +9479,23 @@
         </w:rPr>
         <w:t xml:space="preserve"> </w:t>
       </w:r>
-      <w:r>
-        <w:rPr>
-          <w:rFonts w:ascii="Times New Roman" w:hAnsi="Times New Roman" w:cs="Times New Roman"/>
-          <w:sz w:val="24"/>
-          <w:szCs w:val="24"/>
-        </w:rPr>
-        <w:t xml:space="preserve">iD </w:t>
+      <w:proofErr w:type="spellStart"/>
+      <w:r>
+        <w:rPr>
+          <w:rFonts w:ascii="Times New Roman" w:hAnsi="Times New Roman" w:cs="Times New Roman"/>
+          <w:sz w:val="24"/>
+          <w:szCs w:val="24"/>
+        </w:rPr>
+        <w:t>iD</w:t>
+      </w:r>
+      <w:proofErr w:type="spellEnd"/>
+      <w:r>
+        <w:rPr>
+          <w:rFonts w:ascii="Times New Roman" w:hAnsi="Times New Roman" w:cs="Times New Roman"/>
+          <w:sz w:val="24"/>
+          <w:szCs w:val="24"/>
+        </w:rPr>
+        <w:t xml:space="preserve"> </w:t>
       </w:r>
       <w:r>
         <w:rPr>
@@ -8643,6 +9536,17 @@
         <w:jc w:val="both"/>
         <w:rPr>
           <w:rFonts w:ascii="Times New Roman" w:hAnsi="Times New Roman" w:cs="Times New Roman"/>
+          <w:sz w:val="24"/>
+          <w:szCs w:val="24"/>
+        </w:rPr>
+      </w:pPr>
+    </w:p>
+    <w:p>
+      <w:pPr>
+        <w:spacing w:line="240" w:lineRule="auto"/>
+        <w:jc w:val="both"/>
+        <w:rPr>
+          <w:rFonts w:ascii="Times New Roman" w:hAnsi="Times New Roman" w:cs="Times New Roman"/>
           <w:b/>
           <w:bCs/>
           <w:sz w:val="24"/>
@@ -8677,8 +9581,9 @@
           <w:sz w:val="24"/>
           <w:szCs w:val="24"/>
         </w:rPr>
-        <w:t xml:space="preserve"> (`t_</w:t>
-      </w:r>
+        <w:t xml:space="preserve"> (`</w:t>
+      </w:r>
+      <w:proofErr w:type="spellStart"/>
       <w:r>
         <w:rPr>
           <w:rFonts w:ascii="Times New Roman" w:hAnsi="Times New Roman" w:cs="Times New Roman"/>
@@ -8687,7 +9592,7 @@
           <w:sz w:val="24"/>
           <w:szCs w:val="24"/>
         </w:rPr>
-        <w:t>projet</w:t>
+        <w:t>t_</w:t>
       </w:r>
       <w:r>
         <w:rPr>
@@ -8697,6 +9602,17 @@
           <w:sz w:val="24"/>
           <w:szCs w:val="24"/>
         </w:rPr>
+        <w:t>projet</w:t>
+      </w:r>
+      <w:proofErr w:type="spellEnd"/>
+      <w:r>
+        <w:rPr>
+          <w:rFonts w:ascii="Times New Roman" w:hAnsi="Times New Roman" w:cs="Times New Roman"/>
+          <w:b/>
+          <w:bCs/>
+          <w:sz w:val="24"/>
+          <w:szCs w:val="24"/>
+        </w:rPr>
         <w:t>`)</w:t>
       </w:r>
     </w:p>
@@ -8728,13 +9644,23 @@
         </w:rPr>
         <w:t xml:space="preserve"> </w:t>
       </w:r>
-      <w:r>
-        <w:rPr>
-          <w:rFonts w:ascii="Times New Roman" w:hAnsi="Times New Roman" w:cs="Times New Roman"/>
-          <w:sz w:val="24"/>
-          <w:szCs w:val="24"/>
-        </w:rPr>
-        <w:t xml:space="preserve">projet_ticker </w:t>
+      <w:proofErr w:type="spellStart"/>
+      <w:r>
+        <w:rPr>
+          <w:rFonts w:ascii="Times New Roman" w:hAnsi="Times New Roman" w:cs="Times New Roman"/>
+          <w:sz w:val="24"/>
+          <w:szCs w:val="24"/>
+        </w:rPr>
+        <w:t>projet_ticker</w:t>
+      </w:r>
+      <w:proofErr w:type="spellEnd"/>
+      <w:r>
+        <w:rPr>
+          <w:rFonts w:ascii="Times New Roman" w:hAnsi="Times New Roman" w:cs="Times New Roman"/>
+          <w:sz w:val="24"/>
+          <w:szCs w:val="24"/>
+        </w:rPr>
+        <w:t xml:space="preserve"> </w:t>
       </w:r>
       <w:r>
         <w:rPr>
@@ -8750,7 +9676,25 @@
           <w:sz w:val="24"/>
           <w:szCs w:val="24"/>
         </w:rPr>
-        <w:t xml:space="preserve">, projet_logo </w:t>
+        <w:t xml:space="preserve">, </w:t>
+      </w:r>
+      <w:proofErr w:type="spellStart"/>
+      <w:r>
+        <w:rPr>
+          <w:rFonts w:ascii="Times New Roman" w:hAnsi="Times New Roman" w:cs="Times New Roman"/>
+          <w:sz w:val="24"/>
+          <w:szCs w:val="24"/>
+        </w:rPr>
+        <w:t>projet_logo</w:t>
+      </w:r>
+      <w:proofErr w:type="spellEnd"/>
+      <w:r>
+        <w:rPr>
+          <w:rFonts w:ascii="Times New Roman" w:hAnsi="Times New Roman" w:cs="Times New Roman"/>
+          <w:sz w:val="24"/>
+          <w:szCs w:val="24"/>
+        </w:rPr>
+        <w:t xml:space="preserve"> </w:t>
       </w:r>
       <w:r>
         <w:rPr>
@@ -8766,7 +9710,25 @@
           <w:sz w:val="24"/>
           <w:szCs w:val="24"/>
         </w:rPr>
-        <w:t xml:space="preserve">, projet_nom_du_coin </w:t>
+        <w:t xml:space="preserve">, </w:t>
+      </w:r>
+      <w:proofErr w:type="spellStart"/>
+      <w:r>
+        <w:rPr>
+          <w:rFonts w:ascii="Times New Roman" w:hAnsi="Times New Roman" w:cs="Times New Roman"/>
+          <w:sz w:val="24"/>
+          <w:szCs w:val="24"/>
+        </w:rPr>
+        <w:t>projet_nom_du_coin</w:t>
+      </w:r>
+      <w:proofErr w:type="spellEnd"/>
+      <w:r>
+        <w:rPr>
+          <w:rFonts w:ascii="Times New Roman" w:hAnsi="Times New Roman" w:cs="Times New Roman"/>
+          <w:sz w:val="24"/>
+          <w:szCs w:val="24"/>
+        </w:rPr>
+        <w:t xml:space="preserve"> </w:t>
       </w:r>
       <w:r>
         <w:rPr>
@@ -8782,8 +9744,27 @@
           <w:sz w:val="24"/>
           <w:szCs w:val="24"/>
         </w:rPr>
-        <w:t xml:space="preserve">, projet_description </w:t>
-      </w:r>
+        <w:t xml:space="preserve">, </w:t>
+      </w:r>
+      <w:proofErr w:type="spellStart"/>
+      <w:r>
+        <w:rPr>
+          <w:rFonts w:ascii="Times New Roman" w:hAnsi="Times New Roman" w:cs="Times New Roman"/>
+          <w:sz w:val="24"/>
+          <w:szCs w:val="24"/>
+        </w:rPr>
+        <w:t>projet_description</w:t>
+      </w:r>
+      <w:proofErr w:type="spellEnd"/>
+      <w:r>
+        <w:rPr>
+          <w:rFonts w:ascii="Times New Roman" w:hAnsi="Times New Roman" w:cs="Times New Roman"/>
+          <w:sz w:val="24"/>
+          <w:szCs w:val="24"/>
+        </w:rPr>
+        <w:t xml:space="preserve"> </w:t>
+      </w:r>
+      <w:proofErr w:type="spellStart"/>
       <w:r>
         <w:rPr>
           <w:rFonts w:ascii="Times New Roman" w:hAnsi="Times New Roman" w:cs="Times New Roman"/>
@@ -8792,13 +9773,32 @@
         </w:rPr>
         <w:t>dE</w:t>
       </w:r>
-      <w:r>
-        <w:rPr>
-          <w:rFonts w:ascii="Times New Roman" w:hAnsi="Times New Roman" w:cs="Times New Roman"/>
-          <w:sz w:val="24"/>
-          <w:szCs w:val="24"/>
-        </w:rPr>
-        <w:t xml:space="preserve">, projet_start_date </w:t>
+      <w:proofErr w:type="spellEnd"/>
+      <w:r>
+        <w:rPr>
+          <w:rFonts w:ascii="Times New Roman" w:hAnsi="Times New Roman" w:cs="Times New Roman"/>
+          <w:sz w:val="24"/>
+          <w:szCs w:val="24"/>
+        </w:rPr>
+        <w:t xml:space="preserve">, </w:t>
+      </w:r>
+      <w:proofErr w:type="spellStart"/>
+      <w:r>
+        <w:rPr>
+          <w:rFonts w:ascii="Times New Roman" w:hAnsi="Times New Roman" w:cs="Times New Roman"/>
+          <w:sz w:val="24"/>
+          <w:szCs w:val="24"/>
+        </w:rPr>
+        <w:t>projet_start_date</w:t>
+      </w:r>
+      <w:proofErr w:type="spellEnd"/>
+      <w:r>
+        <w:rPr>
+          <w:rFonts w:ascii="Times New Roman" w:hAnsi="Times New Roman" w:cs="Times New Roman"/>
+          <w:sz w:val="24"/>
+          <w:szCs w:val="24"/>
+        </w:rPr>
+        <w:t xml:space="preserve"> </w:t>
       </w:r>
       <w:r>
         <w:rPr>
@@ -8814,7 +9814,25 @@
           <w:sz w:val="24"/>
           <w:szCs w:val="24"/>
         </w:rPr>
-        <w:t xml:space="preserve">, projet_forage_possible </w:t>
+        <w:t xml:space="preserve">, </w:t>
+      </w:r>
+      <w:proofErr w:type="spellStart"/>
+      <w:r>
+        <w:rPr>
+          <w:rFonts w:ascii="Times New Roman" w:hAnsi="Times New Roman" w:cs="Times New Roman"/>
+          <w:sz w:val="24"/>
+          <w:szCs w:val="24"/>
+        </w:rPr>
+        <w:t>projet_forage_possible</w:t>
+      </w:r>
+      <w:proofErr w:type="spellEnd"/>
+      <w:r>
+        <w:rPr>
+          <w:rFonts w:ascii="Times New Roman" w:hAnsi="Times New Roman" w:cs="Times New Roman"/>
+          <w:sz w:val="24"/>
+          <w:szCs w:val="24"/>
+        </w:rPr>
+        <w:t xml:space="preserve"> </w:t>
       </w:r>
       <w:r>
         <w:rPr>
@@ -8983,7 +10001,43 @@
           <w:sz w:val="24"/>
           <w:szCs w:val="24"/>
         </w:rPr>
-        <w:t xml:space="preserve"> Nous avons utilisé à nouveau le siteweb Mockaroo afin de générer une liste de mots de passe respectant nos critères de validation et de sécurité. Encore une fois, un simple script de hachage en Python fût ensuite lancé afin de modifier chacune des valeurs de la table en quelques secondes retournant ainsi une version hachée des mots de passe.</w:t>
+        <w:t xml:space="preserve"> Nous avons utilisé à nouveau le </w:t>
+      </w:r>
+      <w:proofErr w:type="spellStart"/>
+      <w:r>
+        <w:rPr>
+          <w:rFonts w:ascii="Times New Roman" w:hAnsi="Times New Roman" w:cs="Times New Roman"/>
+          <w:sz w:val="24"/>
+          <w:szCs w:val="24"/>
+        </w:rPr>
+        <w:t>siteweb</w:t>
+      </w:r>
+      <w:proofErr w:type="spellEnd"/>
+      <w:r>
+        <w:rPr>
+          <w:rFonts w:ascii="Times New Roman" w:hAnsi="Times New Roman" w:cs="Times New Roman"/>
+          <w:sz w:val="24"/>
+          <w:szCs w:val="24"/>
+        </w:rPr>
+        <w:t xml:space="preserve"> </w:t>
+      </w:r>
+      <w:proofErr w:type="spellStart"/>
+      <w:r>
+        <w:rPr>
+          <w:rFonts w:ascii="Times New Roman" w:hAnsi="Times New Roman" w:cs="Times New Roman"/>
+          <w:sz w:val="24"/>
+          <w:szCs w:val="24"/>
+        </w:rPr>
+        <w:t>Mockaroo</w:t>
+      </w:r>
+      <w:proofErr w:type="spellEnd"/>
+      <w:r>
+        <w:rPr>
+          <w:rFonts w:ascii="Times New Roman" w:hAnsi="Times New Roman" w:cs="Times New Roman"/>
+          <w:sz w:val="24"/>
+          <w:szCs w:val="24"/>
+        </w:rPr>
+        <w:t xml:space="preserve"> afin de générer une liste de mots de passe respectant nos critères de validation et de sécurité. Encore une fois, un simple script de hachage en Python fût ensuite lancé afin de modifier chacune des valeurs de la table en quelques secondes retournant ainsi une version hachée des mots de passe.</w:t>
       </w:r>
     </w:p>
     <w:p>
@@ -9374,8 +10428,18 @@
           <w:sz w:val="24"/>
           <w:szCs w:val="24"/>
         </w:rPr>
-        <w:t>David Bolduc-Riopel</w:t>
-      </w:r>
+        <w:t>David Bolduc-</w:t>
+      </w:r>
+      <w:proofErr w:type="spellStart"/>
+      <w:r>
+        <w:rPr>
+          <w:rFonts w:ascii="Times New Roman" w:hAnsi="Times New Roman" w:cs="Times New Roman"/>
+          <w:sz w:val="24"/>
+          <w:szCs w:val="24"/>
+        </w:rPr>
+        <w:t>Riopel</w:t>
+      </w:r>
+      <w:proofErr w:type="spellEnd"/>
       <w:r>
         <w:rPr>
           <w:rFonts w:ascii="Times New Roman" w:hAnsi="Times New Roman" w:cs="Times New Roman"/>
@@ -9676,8 +10740,18 @@
           <w:sz w:val="24"/>
           <w:szCs w:val="24"/>
         </w:rPr>
-        <w:t>David Bolduc-Riopel</w:t>
-      </w:r>
+        <w:t>David Bolduc-</w:t>
+      </w:r>
+      <w:proofErr w:type="spellStart"/>
+      <w:r>
+        <w:rPr>
+          <w:rFonts w:ascii="Times New Roman" w:hAnsi="Times New Roman" w:cs="Times New Roman"/>
+          <w:sz w:val="24"/>
+          <w:szCs w:val="24"/>
+        </w:rPr>
+        <w:t>Riopel</w:t>
+      </w:r>
+      <w:proofErr w:type="spellEnd"/>
       <w:r>
         <w:rPr>
           <w:rFonts w:ascii="Times New Roman" w:hAnsi="Times New Roman" w:cs="Times New Roman"/>
@@ -10140,7 +11214,25 @@
           <w:sz w:val="24"/>
           <w:szCs w:val="24"/>
         </w:rPr>
-        <w:t>Rédaction du code Front-End (HTML, CSS, JavaScript)</w:t>
+        <w:t xml:space="preserve">Rédaction du code </w:t>
+      </w:r>
+      <w:proofErr w:type="spellStart"/>
+      <w:r>
+        <w:rPr>
+          <w:rFonts w:ascii="Times New Roman" w:hAnsi="Times New Roman" w:cs="Times New Roman"/>
+          <w:sz w:val="24"/>
+          <w:szCs w:val="24"/>
+        </w:rPr>
+        <w:t>Front-End</w:t>
+      </w:r>
+      <w:proofErr w:type="spellEnd"/>
+      <w:r>
+        <w:rPr>
+          <w:rFonts w:ascii="Times New Roman" w:hAnsi="Times New Roman" w:cs="Times New Roman"/>
+          <w:sz w:val="24"/>
+          <w:szCs w:val="24"/>
+        </w:rPr>
+        <w:t xml:space="preserve"> (HTML, CSS, JavaScript)</w:t>
       </w:r>
     </w:p>
     <w:p>
@@ -10171,7 +11263,25 @@
           <w:sz w:val="24"/>
           <w:szCs w:val="24"/>
         </w:rPr>
-        <w:t>de code Back-End (Python, SQL)</w:t>
+        <w:t xml:space="preserve">de code </w:t>
+      </w:r>
+      <w:proofErr w:type="spellStart"/>
+      <w:r>
+        <w:rPr>
+          <w:rFonts w:ascii="Times New Roman" w:hAnsi="Times New Roman" w:cs="Times New Roman"/>
+          <w:sz w:val="24"/>
+          <w:szCs w:val="24"/>
+        </w:rPr>
+        <w:t>Back-End</w:t>
+      </w:r>
+      <w:proofErr w:type="spellEnd"/>
+      <w:r>
+        <w:rPr>
+          <w:rFonts w:ascii="Times New Roman" w:hAnsi="Times New Roman" w:cs="Times New Roman"/>
+          <w:sz w:val="24"/>
+          <w:szCs w:val="24"/>
+        </w:rPr>
+        <w:t xml:space="preserve"> (Python, SQL)</w:t>
       </w:r>
     </w:p>
     <w:p>
@@ -10248,8 +11358,18 @@
           <w:sz w:val="24"/>
           <w:szCs w:val="24"/>
         </w:rPr>
-        <w:t>Rédaction du code et du script nécessaire au peuplement de la table t_utilisateur</w:t>
-      </w:r>
+        <w:t xml:space="preserve">Rédaction du code et du script nécessaire au peuplement de la table </w:t>
+      </w:r>
+      <w:proofErr w:type="spellStart"/>
+      <w:r>
+        <w:rPr>
+          <w:rFonts w:ascii="Times New Roman" w:hAnsi="Times New Roman" w:cs="Times New Roman"/>
+          <w:sz w:val="24"/>
+          <w:szCs w:val="24"/>
+        </w:rPr>
+        <w:t>t_utilisateur</w:t>
+      </w:r>
+      <w:proofErr w:type="spellEnd"/>
     </w:p>
     <w:p>
       <w:pPr>
@@ -10389,7 +11509,25 @@
           <w:sz w:val="24"/>
           <w:szCs w:val="24"/>
         </w:rPr>
-        <w:t>de code Back-End (Python, SQL)</w:t>
+        <w:t xml:space="preserve">de code </w:t>
+      </w:r>
+      <w:proofErr w:type="spellStart"/>
+      <w:r>
+        <w:rPr>
+          <w:rFonts w:ascii="Times New Roman" w:hAnsi="Times New Roman" w:cs="Times New Roman"/>
+          <w:sz w:val="24"/>
+          <w:szCs w:val="24"/>
+        </w:rPr>
+        <w:t>Back-End</w:t>
+      </w:r>
+      <w:proofErr w:type="spellEnd"/>
+      <w:r>
+        <w:rPr>
+          <w:rFonts w:ascii="Times New Roman" w:hAnsi="Times New Roman" w:cs="Times New Roman"/>
+          <w:sz w:val="24"/>
+          <w:szCs w:val="24"/>
+        </w:rPr>
+        <w:t xml:space="preserve"> (Python, SQL)</w:t>
       </w:r>
     </w:p>
     <w:p>
@@ -10412,7 +11550,25 @@
           <w:sz w:val="24"/>
           <w:szCs w:val="24"/>
         </w:rPr>
-        <w:t>Rédaction de code de liaison entre le client et le serveur (Flask et Javasript)</w:t>
+        <w:t xml:space="preserve">Rédaction de code de liaison entre le client et le serveur (Flask et </w:t>
+      </w:r>
+      <w:proofErr w:type="spellStart"/>
+      <w:r>
+        <w:rPr>
+          <w:rFonts w:ascii="Times New Roman" w:hAnsi="Times New Roman" w:cs="Times New Roman"/>
+          <w:sz w:val="24"/>
+          <w:szCs w:val="24"/>
+        </w:rPr>
+        <w:t>Javasript</w:t>
+      </w:r>
+      <w:proofErr w:type="spellEnd"/>
+      <w:r>
+        <w:rPr>
+          <w:rFonts w:ascii="Times New Roman" w:hAnsi="Times New Roman" w:cs="Times New Roman"/>
+          <w:sz w:val="24"/>
+          <w:szCs w:val="24"/>
+        </w:rPr>
+        <w:t>)</w:t>
       </w:r>
     </w:p>
     <w:p>
@@ -10453,8 +11609,18 @@
           <w:sz w:val="24"/>
           <w:szCs w:val="24"/>
         </w:rPr>
-        <w:t>David Bolduc-Riopel</w:t>
-      </w:r>
+        <w:t>David Bolduc-</w:t>
+      </w:r>
+      <w:proofErr w:type="spellStart"/>
+      <w:r>
+        <w:rPr>
+          <w:rFonts w:ascii="Times New Roman" w:hAnsi="Times New Roman" w:cs="Times New Roman"/>
+          <w:sz w:val="24"/>
+          <w:szCs w:val="24"/>
+        </w:rPr>
+        <w:t>Riopel</w:t>
+      </w:r>
+      <w:proofErr w:type="spellEnd"/>
       <w:r>
         <w:rPr>
           <w:rFonts w:ascii="Times New Roman" w:hAnsi="Times New Roman" w:cs="Times New Roman"/>
@@ -10523,7 +11689,25 @@
           <w:sz w:val="24"/>
           <w:szCs w:val="24"/>
         </w:rPr>
-        <w:t>de code Back-End (Python, SQL)</w:t>
+        <w:t xml:space="preserve">de code </w:t>
+      </w:r>
+      <w:proofErr w:type="spellStart"/>
+      <w:r>
+        <w:rPr>
+          <w:rFonts w:ascii="Times New Roman" w:hAnsi="Times New Roman" w:cs="Times New Roman"/>
+          <w:sz w:val="24"/>
+          <w:szCs w:val="24"/>
+        </w:rPr>
+        <w:t>Back-End</w:t>
+      </w:r>
+      <w:proofErr w:type="spellEnd"/>
+      <w:r>
+        <w:rPr>
+          <w:rFonts w:ascii="Times New Roman" w:hAnsi="Times New Roman" w:cs="Times New Roman"/>
+          <w:sz w:val="24"/>
+          <w:szCs w:val="24"/>
+        </w:rPr>
+        <w:t xml:space="preserve"> (Python, SQL)</w:t>
       </w:r>
     </w:p>
     <w:p>
@@ -10993,8 +12177,9 @@
           <w:sz w:val="24"/>
           <w:szCs w:val="24"/>
         </w:rPr>
-        <w:t xml:space="preserve">. Samuel, qui était responsable de la conception de la partie Front-End du site web a d’ailleurs </w:t>
-      </w:r>
+        <w:t xml:space="preserve">. Samuel, qui était responsable de la conception de la partie </w:t>
+      </w:r>
+      <w:proofErr w:type="spellStart"/>
       <w:r>
         <w:rPr>
           <w:rStyle w:val="normaltextrun"/>
@@ -11003,6 +12188,27 @@
           <w:sz w:val="24"/>
           <w:szCs w:val="24"/>
         </w:rPr>
+        <w:t>Front-End</w:t>
+      </w:r>
+      <w:proofErr w:type="spellEnd"/>
+      <w:r>
+        <w:rPr>
+          <w:rStyle w:val="normaltextrun"/>
+          <w:rFonts w:ascii="Times New Roman" w:hAnsi="Times New Roman" w:cs="Times New Roman"/>
+          <w:color w:val="000000"/>
+          <w:sz w:val="24"/>
+          <w:szCs w:val="24"/>
+        </w:rPr>
+        <w:t xml:space="preserve"> du site web a d’ailleurs </w:t>
+      </w:r>
+      <w:r>
+        <w:rPr>
+          <w:rStyle w:val="normaltextrun"/>
+          <w:rFonts w:ascii="Times New Roman" w:hAnsi="Times New Roman" w:cs="Times New Roman"/>
+          <w:color w:val="000000"/>
+          <w:sz w:val="24"/>
+          <w:szCs w:val="24"/>
+        </w:rPr>
         <w:t>été dans l’obligation de</w:t>
       </w:r>
       <w:r>
@@ -11013,8 +12219,9 @@
           <w:sz w:val="24"/>
           <w:szCs w:val="24"/>
         </w:rPr>
-        <w:t xml:space="preserve"> se payer un cours sur la plateforme d’apprentissage en ligne Udemy afin d’être en mesure de réaliser un site web adaptable, agréable pour l’œil et plaisant pour l’utilisateur.</w:t>
-      </w:r>
+        <w:t xml:space="preserve"> se payer un cours sur la plateforme d’apprentissage en ligne </w:t>
+      </w:r>
+      <w:proofErr w:type="spellStart"/>
       <w:r>
         <w:rPr>
           <w:rStyle w:val="normaltextrun"/>
@@ -11023,7 +12230,72 @@
           <w:sz w:val="24"/>
           <w:szCs w:val="24"/>
         </w:rPr>
-        <w:t xml:space="preserve"> David ainsi que Chistopher ont alors également fait de même afin d’apprivoiser le framework Flask de Python. </w:t>
+        <w:t>Udemy</w:t>
+      </w:r>
+      <w:proofErr w:type="spellEnd"/>
+      <w:r>
+        <w:rPr>
+          <w:rStyle w:val="normaltextrun"/>
+          <w:rFonts w:ascii="Times New Roman" w:hAnsi="Times New Roman" w:cs="Times New Roman"/>
+          <w:color w:val="000000"/>
+          <w:sz w:val="24"/>
+          <w:szCs w:val="24"/>
+        </w:rPr>
+        <w:t xml:space="preserve"> afin d’être en mesure de réaliser un site web adaptable, agréable pour l’œil et plaisant pour l’utilisateur.</w:t>
+      </w:r>
+      <w:r>
+        <w:rPr>
+          <w:rStyle w:val="normaltextrun"/>
+          <w:rFonts w:ascii="Times New Roman" w:hAnsi="Times New Roman" w:cs="Times New Roman"/>
+          <w:color w:val="000000"/>
+          <w:sz w:val="24"/>
+          <w:szCs w:val="24"/>
+        </w:rPr>
+        <w:t xml:space="preserve"> David ainsi que </w:t>
+      </w:r>
+      <w:proofErr w:type="spellStart"/>
+      <w:r>
+        <w:rPr>
+          <w:rStyle w:val="normaltextrun"/>
+          <w:rFonts w:ascii="Times New Roman" w:hAnsi="Times New Roman" w:cs="Times New Roman"/>
+          <w:color w:val="000000"/>
+          <w:sz w:val="24"/>
+          <w:szCs w:val="24"/>
+        </w:rPr>
+        <w:t>Chistopher</w:t>
+      </w:r>
+      <w:proofErr w:type="spellEnd"/>
+      <w:r>
+        <w:rPr>
+          <w:rStyle w:val="normaltextrun"/>
+          <w:rFonts w:ascii="Times New Roman" w:hAnsi="Times New Roman" w:cs="Times New Roman"/>
+          <w:color w:val="000000"/>
+          <w:sz w:val="24"/>
+          <w:szCs w:val="24"/>
+        </w:rPr>
+        <w:t xml:space="preserve"> ont alors également fait de même afin d’apprivoiser le </w:t>
+      </w:r>
+      <w:proofErr w:type="spellStart"/>
+      <w:r>
+        <w:rPr>
+          <w:rStyle w:val="normaltextrun"/>
+          <w:rFonts w:ascii="Times New Roman" w:hAnsi="Times New Roman" w:cs="Times New Roman"/>
+          <w:color w:val="000000"/>
+          <w:sz w:val="24"/>
+          <w:szCs w:val="24"/>
+        </w:rPr>
+        <w:t>framework</w:t>
+      </w:r>
+      <w:proofErr w:type="spellEnd"/>
+      <w:r>
+        <w:rPr>
+          <w:rStyle w:val="normaltextrun"/>
+          <w:rFonts w:ascii="Times New Roman" w:hAnsi="Times New Roman" w:cs="Times New Roman"/>
+          <w:color w:val="000000"/>
+          <w:sz w:val="24"/>
+          <w:szCs w:val="24"/>
+        </w:rPr>
+        <w:t xml:space="preserve"> Flask de Python. </w:t>
       </w:r>
     </w:p>
     <w:p>

</xml_diff>

<commit_message>
enlever auto-increment sur titre id
</commit_message>
<xml_diff>
--- a/Rapport/Rapport.docx
+++ b/Rapport/Rapport.docx
@@ -520,36 +520,17 @@
                                   </w:rPr>
                                   <w:t xml:space="preserve"> | </w:t>
                                 </w:r>
-                                <w:r>
-                                  <w:fldChar w:fldCharType="begin"/>
-                                </w:r>
-                                <w:r>
-                                  <w:rPr>
-                                    <w:lang w:val="en-CA"/>
-                                  </w:rPr>
-                                  <w:instrText xml:space="preserve"> HYPERLINK "mailto:christopher.godin.1@ulaval.ca" </w:instrText>
-                                </w:r>
-                                <w:r>
-                                  <w:fldChar w:fldCharType="separate"/>
-                                </w:r>
-                                <w:r>
-                                  <w:rPr>
-                                    <w:rStyle w:val="Hyperlink"/>
-                                    <w:rFonts w:cstheme="minorHAnsi"/>
-                                    <w:color w:val="595959" w:themeColor="text1" w:themeTint="A6"/>
-                                    <w:lang w:val="en-CA"/>
-                                  </w:rPr>
-                                  <w:t>christopher.godin.1@ulaval.ca</w:t>
-                                </w:r>
-                                <w:r>
-                                  <w:rPr>
-                                    <w:rStyle w:val="Hyperlink"/>
-                                    <w:rFonts w:cstheme="minorHAnsi"/>
-                                    <w:color w:val="595959" w:themeColor="text1" w:themeTint="A6"/>
-                                    <w:lang w:val="en-CA"/>
-                                  </w:rPr>
-                                  <w:fldChar w:fldCharType="end"/>
-                                </w:r>
+                                <w:hyperlink r:id="rId12" w:history="1">
+                                  <w:r>
+                                    <w:rPr>
+                                      <w:rStyle w:val="Hyperlink"/>
+                                      <w:rFonts w:cstheme="minorHAnsi"/>
+                                      <w:color w:val="595959" w:themeColor="text1" w:themeTint="A6"/>
+                                      <w:lang w:val="en-CA"/>
+                                    </w:rPr>
+                                    <w:t>christopher.godin.1@ulaval.ca</w:t>
+                                  </w:r>
+                                </w:hyperlink>
                                 <w:r>
                                   <w:rPr>
                                     <w:rFonts w:cstheme="minorHAnsi"/>
@@ -776,7 +757,7 @@
                             </w:rPr>
                             <w:t>Samuel Aubert | SAAUB15 | </w:t>
                           </w:r>
-                          <w:hyperlink r:id="rId12" w:history="1">
+                          <w:hyperlink r:id="rId13" w:history="1">
                             <w:r>
                               <w:rPr>
                                 <w:rStyle w:val="Hyperlink"/>
@@ -843,36 +824,17 @@
                             </w:rPr>
                             <w:t xml:space="preserve"> | </w:t>
                           </w:r>
-                          <w:r>
-                            <w:fldChar w:fldCharType="begin"/>
-                          </w:r>
-                          <w:r>
-                            <w:rPr>
-                              <w:lang w:val="en-CA"/>
-                            </w:rPr>
-                            <w:instrText xml:space="preserve"> HYPERLINK "mailto:christopher.godin.1@ulaval.ca" </w:instrText>
-                          </w:r>
-                          <w:r>
-                            <w:fldChar w:fldCharType="separate"/>
-                          </w:r>
-                          <w:r>
-                            <w:rPr>
-                              <w:rStyle w:val="Hyperlink"/>
-                              <w:rFonts w:cstheme="minorHAnsi"/>
-                              <w:color w:val="595959" w:themeColor="text1" w:themeTint="A6"/>
-                              <w:lang w:val="en-CA"/>
-                            </w:rPr>
-                            <w:t>christopher.godin.1@ulaval.ca</w:t>
-                          </w:r>
-                          <w:r>
-                            <w:rPr>
-                              <w:rStyle w:val="Hyperlink"/>
-                              <w:rFonts w:cstheme="minorHAnsi"/>
-                              <w:color w:val="595959" w:themeColor="text1" w:themeTint="A6"/>
-                              <w:lang w:val="en-CA"/>
-                            </w:rPr>
-                            <w:fldChar w:fldCharType="end"/>
-                          </w:r>
+                          <w:hyperlink r:id="rId14" w:history="1">
+                            <w:r>
+                              <w:rPr>
+                                <w:rStyle w:val="Hyperlink"/>
+                                <w:rFonts w:cstheme="minorHAnsi"/>
+                                <w:color w:val="595959" w:themeColor="text1" w:themeTint="A6"/>
+                                <w:lang w:val="en-CA"/>
+                              </w:rPr>
+                              <w:t>christopher.godin.1@ulaval.ca</w:t>
+                            </w:r>
+                          </w:hyperlink>
                           <w:r>
                             <w:rPr>
                               <w:rFonts w:cstheme="minorHAnsi"/>
@@ -1231,7 +1193,7 @@
                         <pic:cNvPicPr/>
                       </pic:nvPicPr>
                       <pic:blipFill>
-                        <a:blip r:embed="rId13">
+                        <a:blip r:embed="rId15">
                           <a:extLst>
                             <a:ext uri="{28A0092B-C50C-407E-A947-70E740481C1C}">
                               <a14:useLocalDpi xmlns:a14="http://schemas.microsoft.com/office/drawing/2010/main" val="0"/>
@@ -4786,7 +4748,7 @@
           <w:rFonts w:ascii="Times New Roman" w:hAnsi="Times New Roman" w:cs="Times New Roman"/>
         </w:rPr>
       </w:pPr>
-      <w:bookmarkStart w:id="1" w:name="_Toc69674348"/>
+      <w:bookmarkStart w:id="2" w:name="_Toc69674348"/>
       <w:r>
         <w:rPr>
           <w:rFonts w:ascii="Times New Roman" w:hAnsi="Times New Roman" w:cs="Times New Roman"/>
@@ -4794,7 +4756,7 @@
         <w:lastRenderedPageBreak/>
         <w:t>Introduction</w:t>
       </w:r>
-      <w:bookmarkEnd w:id="1"/>
+      <w:bookmarkEnd w:id="2"/>
     </w:p>
     <w:p>
       <w:pPr>
@@ -4803,7 +4765,7 @@
           <w:rFonts w:ascii="Times New Roman" w:hAnsi="Times New Roman" w:cs="Times New Roman"/>
         </w:rPr>
       </w:pPr>
-      <w:bookmarkStart w:id="2" w:name="_Toc69674349"/>
+      <w:bookmarkStart w:id="3" w:name="_Toc69674349"/>
       <w:r>
         <w:rPr>
           <w:rFonts w:ascii="Times New Roman" w:hAnsi="Times New Roman" w:cs="Times New Roman"/>
@@ -4822,7 +4784,7 @@
         </w:rPr>
         <w:t>ontexte</w:t>
       </w:r>
-      <w:bookmarkEnd w:id="2"/>
+      <w:bookmarkEnd w:id="3"/>
     </w:p>
     <w:p>
       <w:pPr>
@@ -4980,7 +4942,7 @@
           <w:rFonts w:ascii="Times New Roman" w:hAnsi="Times New Roman" w:cs="Times New Roman"/>
         </w:rPr>
       </w:pPr>
-      <w:bookmarkStart w:id="3" w:name="_Toc69674350"/>
+      <w:bookmarkStart w:id="4" w:name="_Toc69674350"/>
       <w:r>
         <w:rPr>
           <w:rFonts w:ascii="Times New Roman" w:hAnsi="Times New Roman" w:cs="Times New Roman"/>
@@ -5011,7 +4973,7 @@
         </w:rPr>
         <w:t>apport</w:t>
       </w:r>
-      <w:bookmarkEnd w:id="3"/>
+      <w:bookmarkEnd w:id="4"/>
     </w:p>
     <w:p>
       <w:pPr>
@@ -5183,7 +5145,7 @@
           <w:rFonts w:ascii="Times New Roman" w:hAnsi="Times New Roman" w:cs="Times New Roman"/>
         </w:rPr>
       </w:pPr>
-      <w:bookmarkStart w:id="4" w:name="_Toc69674351"/>
+      <w:bookmarkStart w:id="5" w:name="_Toc69674351"/>
       <w:r>
         <w:rPr>
           <w:rFonts w:ascii="Times New Roman" w:hAnsi="Times New Roman" w:cs="Times New Roman"/>
@@ -5233,7 +5195,7 @@
         </w:rPr>
         <w:t>ravail</w:t>
       </w:r>
-      <w:bookmarkEnd w:id="4"/>
+      <w:bookmarkEnd w:id="5"/>
     </w:p>
     <w:p>
       <w:pPr>
@@ -5242,7 +5204,7 @@
           <w:rFonts w:ascii="Times New Roman" w:hAnsi="Times New Roman" w:cs="Times New Roman"/>
         </w:rPr>
       </w:pPr>
-      <w:bookmarkStart w:id="5" w:name="_Toc69674352"/>
+      <w:bookmarkStart w:id="6" w:name="_Toc69674352"/>
       <w:r>
         <w:rPr>
           <w:rFonts w:ascii="Times New Roman" w:hAnsi="Times New Roman" w:cs="Times New Roman"/>
@@ -5273,7 +5235,7 @@
         </w:rPr>
         <w:t>tilisés</w:t>
       </w:r>
-      <w:bookmarkEnd w:id="5"/>
+      <w:bookmarkEnd w:id="6"/>
     </w:p>
     <w:p>
       <w:pPr>
@@ -5593,7 +5555,7 @@
           <w:rFonts w:ascii="Times New Roman" w:hAnsi="Times New Roman" w:cs="Times New Roman"/>
         </w:rPr>
       </w:pPr>
-      <w:bookmarkStart w:id="6" w:name="_Toc69674353"/>
+      <w:bookmarkStart w:id="7" w:name="_Toc69674353"/>
       <w:r>
         <w:rPr>
           <w:rFonts w:ascii="Times New Roman" w:hAnsi="Times New Roman" w:cs="Times New Roman"/>
@@ -5612,7 +5574,7 @@
         </w:rPr>
         <w:t>rojet</w:t>
       </w:r>
-      <w:bookmarkEnd w:id="6"/>
+      <w:bookmarkEnd w:id="7"/>
     </w:p>
     <w:p>
       <w:pPr>
@@ -5621,14 +5583,14 @@
           <w:rFonts w:ascii="Times New Roman" w:hAnsi="Times New Roman" w:cs="Times New Roman"/>
         </w:rPr>
       </w:pPr>
-      <w:bookmarkStart w:id="7" w:name="_Toc69674354"/>
+      <w:bookmarkStart w:id="8" w:name="_Toc69674354"/>
       <w:r>
         <w:rPr>
           <w:rFonts w:ascii="Times New Roman" w:hAnsi="Times New Roman" w:cs="Times New Roman"/>
         </w:rPr>
         <w:t>Contexte</w:t>
       </w:r>
-      <w:bookmarkEnd w:id="7"/>
+      <w:bookmarkEnd w:id="8"/>
     </w:p>
     <w:p>
       <w:pPr>
@@ -6063,7 +6025,7 @@
           <w:rFonts w:ascii="Times New Roman" w:hAnsi="Times New Roman" w:cs="Times New Roman"/>
         </w:rPr>
       </w:pPr>
-      <w:bookmarkStart w:id="8" w:name="_Toc69674355"/>
+      <w:bookmarkStart w:id="9" w:name="_Toc69674355"/>
       <w:r>
         <w:rPr>
           <w:rFonts w:ascii="Times New Roman" w:hAnsi="Times New Roman" w:cs="Times New Roman"/>
@@ -6071,7 +6033,7 @@
         <w:lastRenderedPageBreak/>
         <w:t>Solution</w:t>
       </w:r>
-      <w:bookmarkEnd w:id="8"/>
+      <w:bookmarkEnd w:id="9"/>
     </w:p>
     <w:p/>
     <w:p>
@@ -6158,14 +6120,14 @@
           <w:rFonts w:ascii="Times New Roman" w:hAnsi="Times New Roman" w:cs="Times New Roman"/>
         </w:rPr>
       </w:pPr>
-      <w:bookmarkStart w:id="9" w:name="_Toc69674356"/>
+      <w:bookmarkStart w:id="10" w:name="_Toc69674356"/>
       <w:r>
         <w:rPr>
           <w:rFonts w:ascii="Times New Roman" w:hAnsi="Times New Roman" w:cs="Times New Roman"/>
         </w:rPr>
         <w:t>Exigences</w:t>
       </w:r>
-      <w:bookmarkEnd w:id="9"/>
+      <w:bookmarkEnd w:id="10"/>
     </w:p>
     <w:p>
       <w:pPr>
@@ -6395,7 +6357,7 @@
           <w:rFonts w:ascii="Times New Roman" w:hAnsi="Times New Roman" w:cs="Times New Roman"/>
         </w:rPr>
       </w:pPr>
-      <w:bookmarkStart w:id="10" w:name="_Toc69674357"/>
+      <w:bookmarkStart w:id="11" w:name="_Toc69674357"/>
       <w:r>
         <w:rPr>
           <w:rFonts w:ascii="Times New Roman" w:hAnsi="Times New Roman" w:cs="Times New Roman"/>
@@ -6403,7 +6365,7 @@
         <w:lastRenderedPageBreak/>
         <w:t>Le Système</w:t>
       </w:r>
-      <w:bookmarkEnd w:id="10"/>
+      <w:bookmarkEnd w:id="11"/>
     </w:p>
     <w:p>
       <w:pPr>
@@ -6412,14 +6374,14 @@
           <w:rFonts w:ascii="Times New Roman" w:hAnsi="Times New Roman" w:cs="Times New Roman"/>
         </w:rPr>
       </w:pPr>
-      <w:bookmarkStart w:id="11" w:name="_Toc69674358"/>
+      <w:bookmarkStart w:id="12" w:name="_Toc69674358"/>
       <w:r>
         <w:rPr>
           <w:rFonts w:ascii="Times New Roman" w:hAnsi="Times New Roman" w:cs="Times New Roman"/>
         </w:rPr>
         <w:t>Schémas et Modèles</w:t>
       </w:r>
-      <w:bookmarkEnd w:id="11"/>
+      <w:bookmarkEnd w:id="12"/>
     </w:p>
     <w:p/>
     <w:p>
@@ -6510,7 +6472,7 @@
           <w:rFonts w:ascii="Times New Roman" w:hAnsi="Times New Roman" w:cs="Times New Roman"/>
         </w:rPr>
       </w:pPr>
-      <w:bookmarkStart w:id="12" w:name="_Toc69674359"/>
+      <w:bookmarkStart w:id="13" w:name="_Toc69674359"/>
       <w:r>
         <w:rPr>
           <w:rFonts w:ascii="Times New Roman" w:hAnsi="Times New Roman" w:cs="Times New Roman"/>
@@ -6529,7 +6491,7 @@
         </w:rPr>
         <w:t>ystème</w:t>
       </w:r>
-      <w:bookmarkEnd w:id="12"/>
+      <w:bookmarkEnd w:id="13"/>
     </w:p>
     <w:p>
       <w:pPr>
@@ -6635,7 +6597,7 @@
           <w:rFonts w:ascii="Times New Roman" w:hAnsi="Times New Roman" w:cs="Times New Roman"/>
         </w:rPr>
       </w:pPr>
-      <w:bookmarkStart w:id="13" w:name="_Toc69674360"/>
+      <w:bookmarkStart w:id="14" w:name="_Toc69674360"/>
       <w:r>
         <w:rPr>
           <w:rFonts w:ascii="Times New Roman" w:hAnsi="Times New Roman" w:cs="Times New Roman"/>
@@ -6654,7 +6616,7 @@
         </w:rPr>
         <w:t>ystème</w:t>
       </w:r>
-      <w:bookmarkEnd w:id="13"/>
+      <w:bookmarkEnd w:id="14"/>
     </w:p>
     <w:p/>
     <w:p>
@@ -6743,14 +6705,14 @@
           <w:rFonts w:ascii="Times New Roman" w:hAnsi="Times New Roman" w:cs="Times New Roman"/>
         </w:rPr>
       </w:pPr>
-      <w:bookmarkStart w:id="14" w:name="_Toc69674361"/>
+      <w:bookmarkStart w:id="15" w:name="_Toc69674361"/>
       <w:r>
         <w:rPr>
           <w:rFonts w:ascii="Times New Roman" w:hAnsi="Times New Roman" w:cs="Times New Roman"/>
         </w:rPr>
         <w:t>Implémentation de la Base de Données</w:t>
       </w:r>
-      <w:bookmarkEnd w:id="14"/>
+      <w:bookmarkEnd w:id="15"/>
     </w:p>
     <w:p>
       <w:pPr>
@@ -6759,14 +6721,14 @@
           <w:rFonts w:ascii="Times New Roman" w:hAnsi="Times New Roman" w:cs="Times New Roman"/>
         </w:rPr>
       </w:pPr>
-      <w:bookmarkStart w:id="15" w:name="_Toc69674362"/>
+      <w:bookmarkStart w:id="16" w:name="_Toc69674362"/>
       <w:r>
         <w:rPr>
           <w:rFonts w:ascii="Times New Roman" w:hAnsi="Times New Roman" w:cs="Times New Roman"/>
         </w:rPr>
         <w:t>Création des Relations</w:t>
       </w:r>
-      <w:bookmarkEnd w:id="15"/>
+      <w:bookmarkEnd w:id="16"/>
     </w:p>
     <w:p/>
     <w:p>
@@ -7108,19 +7070,9 @@
           <w:sz w:val="24"/>
           <w:szCs w:val="24"/>
         </w:rPr>
-        <w:t>utilisateur_</w:t>
-      </w:r>
-      <w:proofErr w:type="gramStart"/>
-      <w:r>
-        <w:rPr>
-          <w:rFonts w:ascii="Times New Roman" w:hAnsi="Times New Roman" w:cs="Times New Roman"/>
-          <w:sz w:val="24"/>
-          <w:szCs w:val="24"/>
-        </w:rPr>
-        <w:t>email</w:t>
+        <w:t>utilisateur_email</w:t>
       </w:r>
       <w:proofErr w:type="spellEnd"/>
-      <w:proofErr w:type="gramEnd"/>
       <w:r>
         <w:rPr>
           <w:rFonts w:ascii="Times New Roman" w:hAnsi="Times New Roman" w:cs="Times New Roman"/>
@@ -7673,7 +7625,6 @@
         </w:rPr>
       </w:pPr>
       <w:proofErr w:type="spellStart"/>
-      <w:proofErr w:type="gramStart"/>
       <w:r>
         <w:rPr>
           <w:rFonts w:ascii="Times New Roman" w:hAnsi="Times New Roman" w:cs="Times New Roman"/>
@@ -7697,7 +7648,6 @@
         </w:rPr>
         <w:t> :</w:t>
       </w:r>
-      <w:proofErr w:type="gramEnd"/>
       <w:r>
         <w:rPr>
           <w:rFonts w:ascii="Times New Roman" w:hAnsi="Times New Roman" w:cs="Times New Roman"/>
@@ -9855,7 +9805,23 @@
           <w:sz w:val="24"/>
           <w:szCs w:val="24"/>
         </w:rPr>
-        <w:t xml:space="preserve"> notre sélection de critères, nous avons pu exporter en fichier Excel une liste de tuples triés par colonne, ici représentée par les différents attributs de la relation. À l’aide d’une fonction de concaténation à même le fichier Excel, nous avons pu formater les tuples selon la syntaxe requise pour l’interpréteur MySQL. Une simple copie du résultat fût alors ajoutée au script de peuplement de la table, nous épargnant ainsi énormément de temps.</w:t>
+        <w:t xml:space="preserve"> notre sélection de critères, nous avons pu exporter en fichier Excel une liste de tuples triés par colonne, ici représentée par les différents attributs de la relation. À l’aide d’une fonction de concaténation à même le fichier </w:t>
+      </w:r>
+      <w:r>
+        <w:rPr>
+          <w:rFonts w:ascii="Times New Roman" w:hAnsi="Times New Roman" w:cs="Times New Roman"/>
+          <w:sz w:val="24"/>
+          <w:szCs w:val="24"/>
+        </w:rPr>
+        <w:t>CSV</w:t>
+      </w:r>
+      <w:r>
+        <w:rPr>
+          <w:rFonts w:ascii="Times New Roman" w:hAnsi="Times New Roman" w:cs="Times New Roman"/>
+          <w:sz w:val="24"/>
+          <w:szCs w:val="24"/>
+        </w:rPr>
+        <w:t>, nous avons pu formater les tuples selon la syntaxe requise pour l’interpréteur MySQL. Une simple copie du résultat fût alors ajoutée au script de peuplement de la table, nous épargnant ainsi énormément de temps.</w:t>
       </w:r>
       <w:r>
         <w:rPr>
@@ -9901,6 +9867,33 @@
         </w:rPr>
         <w:t xml:space="preserve"> afin de générer une liste de mots de passe respectant nos critères de validation et de sécurité. Encore une fois, un simple script de hachage en Python fût ensuite lancé afin de modifier chacune des valeurs de la table en quelques secondes retournant ainsi une version hachée des mots de passe.</w:t>
       </w:r>
+      <w:r>
+        <w:rPr>
+          <w:rFonts w:ascii="Times New Roman" w:hAnsi="Times New Roman" w:cs="Times New Roman"/>
+          <w:sz w:val="24"/>
+          <w:szCs w:val="24"/>
+        </w:rPr>
+        <w:t xml:space="preserve"> Bien évidemment, cette étape de hachage de mot de passe fût réalisée strictement aux fins de respect du cadre du projet puisque notre but ici, était uniquement de peupler la relation avec des données valides, mais sans importance. À la création d’un nouvel utilisateur sur le site web, le mot de passe en format textuel lisible n’est pas sauvegardé; ce n’est qu’une version hachée qui est envoyé au serveur</w:t>
+      </w:r>
+      <w:r>
+        <w:rPr>
+          <w:rFonts w:ascii="Times New Roman" w:hAnsi="Times New Roman" w:cs="Times New Roman"/>
+          <w:sz w:val="24"/>
+          <w:szCs w:val="24"/>
+        </w:rPr>
+        <w:t xml:space="preserve"> par soucis de sécurité. </w:t>
+      </w:r>
+    </w:p>
+    <w:p>
+      <w:pPr>
+        <w:spacing w:line="240" w:lineRule="auto"/>
+        <w:jc w:val="both"/>
+        <w:rPr>
+          <w:rFonts w:ascii="Times New Roman" w:hAnsi="Times New Roman" w:cs="Times New Roman"/>
+          <w:sz w:val="24"/>
+          <w:szCs w:val="24"/>
+        </w:rPr>
+      </w:pPr>
     </w:p>
     <w:p>
       <w:pPr>
@@ -9909,16 +9902,39 @@
           <w:rFonts w:ascii="Times New Roman" w:hAnsi="Times New Roman" w:cs="Times New Roman"/>
         </w:rPr>
       </w:pPr>
-      <w:bookmarkStart w:id="16" w:name="_Hlk69048609"/>
-      <w:bookmarkStart w:id="17" w:name="_Toc69674364"/>
+      <w:bookmarkStart w:id="17" w:name="_Hlk69048609"/>
+      <w:bookmarkStart w:id="18" w:name="_Toc69674364"/>
       <w:r>
         <w:rPr>
           <w:rFonts w:ascii="Times New Roman" w:hAnsi="Times New Roman" w:cs="Times New Roman"/>
         </w:rPr>
         <w:t>Requêtes et Routines</w:t>
       </w:r>
-      <w:bookmarkEnd w:id="16"/>
       <w:bookmarkEnd w:id="17"/>
+      <w:bookmarkEnd w:id="18"/>
+    </w:p>
+    <w:p/>
+    <w:p>
+      <w:pPr>
+        <w:spacing w:line="240" w:lineRule="auto"/>
+        <w:jc w:val="both"/>
+        <w:rPr>
+          <w:rFonts w:ascii="Times New Roman" w:hAnsi="Times New Roman" w:cs="Times New Roman"/>
+          <w:sz w:val="24"/>
+          <w:szCs w:val="24"/>
+        </w:rPr>
+      </w:pPr>
+      <w:r>
+        <w:tab/>
+      </w:r>
+      <w:r>
+        <w:rPr>
+          <w:rFonts w:ascii="Times New Roman" w:hAnsi="Times New Roman" w:cs="Times New Roman"/>
+          <w:sz w:val="24"/>
+          <w:szCs w:val="24"/>
+        </w:rPr>
+        <w:t>s</w:t>
+      </w:r>
     </w:p>
     <w:p>
       <w:pPr>
@@ -9927,14 +9943,14 @@
           <w:rFonts w:ascii="Times New Roman" w:hAnsi="Times New Roman" w:cs="Times New Roman"/>
         </w:rPr>
       </w:pPr>
-      <w:bookmarkStart w:id="18" w:name="_Toc69674365"/>
+      <w:bookmarkStart w:id="19" w:name="_Toc69674365"/>
       <w:r>
         <w:rPr>
           <w:rFonts w:ascii="Times New Roman" w:hAnsi="Times New Roman" w:cs="Times New Roman"/>
         </w:rPr>
         <w:t>Indexation et Optimisation</w:t>
       </w:r>
-      <w:bookmarkEnd w:id="18"/>
+      <w:bookmarkEnd w:id="19"/>
     </w:p>
     <w:p>
       <w:pPr>
@@ -9978,6 +9994,14 @@
         </w:rPr>
         <w:t>.</w:t>
       </w:r>
+      <w:r>
+        <w:rPr>
+          <w:rFonts w:ascii="Times New Roman" w:hAnsi="Times New Roman" w:cs="Times New Roman"/>
+          <w:sz w:val="24"/>
+          <w:szCs w:val="24"/>
+        </w:rPr>
+        <w:t xml:space="preserve"> </w:t>
+      </w:r>
     </w:p>
     <w:p>
       <w:pPr>
@@ -9993,14 +10017,15 @@
           <w:rFonts w:ascii="Times New Roman" w:hAnsi="Times New Roman" w:cs="Times New Roman"/>
         </w:rPr>
       </w:pPr>
-      <w:bookmarkStart w:id="19" w:name="_Toc69674366"/>
-      <w:r>
-        <w:rPr>
-          <w:rFonts w:ascii="Times New Roman" w:hAnsi="Times New Roman" w:cs="Times New Roman"/>
-        </w:rPr>
+      <w:bookmarkStart w:id="20" w:name="_Toc69674366"/>
+      <w:r>
+        <w:rPr>
+          <w:rFonts w:ascii="Times New Roman" w:hAnsi="Times New Roman" w:cs="Times New Roman"/>
+        </w:rPr>
+        <w:lastRenderedPageBreak/>
         <w:t>Spécifications</w:t>
       </w:r>
-      <w:bookmarkEnd w:id="19"/>
+      <w:bookmarkEnd w:id="20"/>
     </w:p>
     <w:p>
       <w:pPr>
@@ -10009,14 +10034,14 @@
           <w:rFonts w:ascii="Times New Roman" w:hAnsi="Times New Roman" w:cs="Times New Roman"/>
         </w:rPr>
       </w:pPr>
-      <w:bookmarkStart w:id="20" w:name="_Toc69674367"/>
+      <w:bookmarkStart w:id="21" w:name="_Toc69674367"/>
       <w:r>
         <w:rPr>
           <w:rFonts w:ascii="Times New Roman" w:hAnsi="Times New Roman" w:cs="Times New Roman"/>
         </w:rPr>
         <w:t>Fonctionnalités</w:t>
       </w:r>
-      <w:bookmarkEnd w:id="20"/>
+      <w:bookmarkEnd w:id="21"/>
     </w:p>
     <w:p>
       <w:pPr>
@@ -10025,14 +10050,14 @@
           <w:rFonts w:ascii="Times New Roman" w:hAnsi="Times New Roman" w:cs="Times New Roman"/>
         </w:rPr>
       </w:pPr>
-      <w:bookmarkStart w:id="21" w:name="_Toc69674368"/>
+      <w:bookmarkStart w:id="22" w:name="_Toc69674368"/>
       <w:r>
         <w:rPr>
           <w:rFonts w:ascii="Times New Roman" w:hAnsi="Times New Roman" w:cs="Times New Roman"/>
         </w:rPr>
         <w:t>Relation entre les 3 Niveaux</w:t>
       </w:r>
-      <w:bookmarkEnd w:id="21"/>
+      <w:bookmarkEnd w:id="22"/>
     </w:p>
     <w:p>
       <w:pPr>
@@ -10041,14 +10066,14 @@
           <w:rFonts w:ascii="Times New Roman" w:hAnsi="Times New Roman" w:cs="Times New Roman"/>
         </w:rPr>
       </w:pPr>
-      <w:bookmarkStart w:id="22" w:name="_Toc69674369"/>
+      <w:bookmarkStart w:id="23" w:name="_Toc69674369"/>
       <w:r>
         <w:rPr>
           <w:rFonts w:ascii="Times New Roman" w:hAnsi="Times New Roman" w:cs="Times New Roman"/>
         </w:rPr>
         <w:t>Design</w:t>
       </w:r>
-      <w:bookmarkEnd w:id="22"/>
+      <w:bookmarkEnd w:id="23"/>
     </w:p>
     <w:p>
       <w:pPr>
@@ -10057,14 +10082,14 @@
           <w:rFonts w:ascii="Times New Roman" w:hAnsi="Times New Roman" w:cs="Times New Roman"/>
         </w:rPr>
       </w:pPr>
-      <w:bookmarkStart w:id="23" w:name="_Toc69674370"/>
+      <w:bookmarkStart w:id="24" w:name="_Toc69674370"/>
       <w:r>
         <w:rPr>
           <w:rFonts w:ascii="Times New Roman" w:hAnsi="Times New Roman" w:cs="Times New Roman"/>
         </w:rPr>
         <w:t>Justification des Décisions</w:t>
       </w:r>
-      <w:bookmarkEnd w:id="23"/>
+      <w:bookmarkEnd w:id="24"/>
     </w:p>
     <w:p>
       <w:pPr>
@@ -10073,14 +10098,14 @@
           <w:rFonts w:ascii="Times New Roman" w:hAnsi="Times New Roman" w:cs="Times New Roman"/>
         </w:rPr>
       </w:pPr>
-      <w:bookmarkStart w:id="24" w:name="_Toc69674371"/>
+      <w:bookmarkStart w:id="25" w:name="_Toc69674371"/>
       <w:r>
         <w:rPr>
           <w:rFonts w:ascii="Times New Roman" w:hAnsi="Times New Roman" w:cs="Times New Roman"/>
         </w:rPr>
         <w:t>Explications</w:t>
       </w:r>
-      <w:bookmarkEnd w:id="24"/>
+      <w:bookmarkEnd w:id="25"/>
     </w:p>
     <w:p>
       <w:pPr>
@@ -10096,15 +10121,14 @@
           <w:rFonts w:ascii="Times New Roman" w:hAnsi="Times New Roman" w:cs="Times New Roman"/>
         </w:rPr>
       </w:pPr>
-      <w:bookmarkStart w:id="25" w:name="_Toc69674372"/>
-      <w:r>
-        <w:rPr>
-          <w:rFonts w:ascii="Times New Roman" w:hAnsi="Times New Roman" w:cs="Times New Roman"/>
-        </w:rPr>
-        <w:lastRenderedPageBreak/>
+      <w:bookmarkStart w:id="26" w:name="_Toc69674372"/>
+      <w:r>
+        <w:rPr>
+          <w:rFonts w:ascii="Times New Roman" w:hAnsi="Times New Roman" w:cs="Times New Roman"/>
+        </w:rPr>
         <w:t>Conclusion</w:t>
       </w:r>
-      <w:bookmarkEnd w:id="25"/>
+      <w:bookmarkEnd w:id="26"/>
     </w:p>
     <w:p>
       <w:pPr>
@@ -10113,7 +10137,7 @@
           <w:rFonts w:ascii="Times New Roman" w:hAnsi="Times New Roman" w:cs="Times New Roman"/>
         </w:rPr>
       </w:pPr>
-      <w:bookmarkStart w:id="26" w:name="_Toc69674373"/>
+      <w:bookmarkStart w:id="27" w:name="_Toc69674373"/>
       <w:r>
         <w:rPr>
           <w:rFonts w:ascii="Times New Roman" w:hAnsi="Times New Roman" w:cs="Times New Roman"/>
@@ -10126,7 +10150,7 @@
         </w:rPr>
         <w:t xml:space="preserve"> et résultats</w:t>
       </w:r>
-      <w:bookmarkEnd w:id="26"/>
+      <w:bookmarkEnd w:id="27"/>
     </w:p>
     <w:p/>
     <w:p>
@@ -10158,14 +10182,14 @@
           <w:rFonts w:ascii="Times New Roman" w:hAnsi="Times New Roman" w:cs="Times New Roman"/>
         </w:rPr>
       </w:pPr>
-      <w:bookmarkStart w:id="27" w:name="_Toc69674374"/>
+      <w:bookmarkStart w:id="28" w:name="_Toc69674374"/>
       <w:r>
         <w:rPr>
           <w:rFonts w:ascii="Times New Roman" w:hAnsi="Times New Roman" w:cs="Times New Roman"/>
         </w:rPr>
         <w:t>Conclusion sommative</w:t>
       </w:r>
-      <w:bookmarkEnd w:id="27"/>
+      <w:bookmarkEnd w:id="28"/>
     </w:p>
     <w:p>
       <w:pPr>
@@ -10181,7 +10205,7 @@
           <w:rFonts w:ascii="Times New Roman" w:hAnsi="Times New Roman" w:cs="Times New Roman"/>
         </w:rPr>
       </w:pPr>
-      <w:bookmarkStart w:id="28" w:name="_Toc69674375"/>
+      <w:bookmarkStart w:id="29" w:name="_Toc69674375"/>
       <w:r>
         <w:rPr>
           <w:rFonts w:ascii="Times New Roman" w:hAnsi="Times New Roman" w:cs="Times New Roman"/>
@@ -10224,7 +10248,7 @@
         </w:rPr>
         <w:t>rojet</w:t>
       </w:r>
-      <w:bookmarkEnd w:id="28"/>
+      <w:bookmarkEnd w:id="29"/>
     </w:p>
     <w:p>
       <w:pPr>
@@ -10233,14 +10257,14 @@
           <w:rFonts w:ascii="Times New Roman" w:hAnsi="Times New Roman" w:cs="Times New Roman"/>
         </w:rPr>
       </w:pPr>
-      <w:bookmarkStart w:id="29" w:name="_Toc69674376"/>
+      <w:bookmarkStart w:id="30" w:name="_Toc69674376"/>
       <w:r>
         <w:rPr>
           <w:rFonts w:ascii="Times New Roman" w:hAnsi="Times New Roman" w:cs="Times New Roman"/>
         </w:rPr>
         <w:t>Composition de l’équipe</w:t>
       </w:r>
-      <w:bookmarkEnd w:id="29"/>
+      <w:bookmarkEnd w:id="30"/>
     </w:p>
     <w:p>
       <w:r>
@@ -10329,14 +10353,14 @@
           <w:rFonts w:ascii="Times New Roman" w:hAnsi="Times New Roman" w:cs="Times New Roman"/>
         </w:rPr>
       </w:pPr>
-      <w:bookmarkStart w:id="30" w:name="_Toc69674377"/>
+      <w:bookmarkStart w:id="31" w:name="_Toc69674377"/>
       <w:r>
         <w:rPr>
           <w:rFonts w:ascii="Times New Roman" w:hAnsi="Times New Roman" w:cs="Times New Roman"/>
         </w:rPr>
         <w:t>Les membres et leurs rôles</w:t>
       </w:r>
-      <w:bookmarkEnd w:id="30"/>
+      <w:bookmarkEnd w:id="31"/>
     </w:p>
     <w:p/>
     <w:p>
@@ -10602,6 +10626,7 @@
           <w:sz w:val="24"/>
           <w:szCs w:val="24"/>
         </w:rPr>
+        <w:lastRenderedPageBreak/>
         <w:t>David Bolduc-</w:t>
       </w:r>
       <w:proofErr w:type="spellStart"/>
@@ -10692,15 +10717,14 @@
           <w:rFonts w:ascii="Times New Roman" w:hAnsi="Times New Roman" w:cs="Times New Roman"/>
         </w:rPr>
       </w:pPr>
-      <w:bookmarkStart w:id="31" w:name="_Toc69674378"/>
-      <w:r>
-        <w:rPr>
-          <w:rFonts w:ascii="Times New Roman" w:hAnsi="Times New Roman" w:cs="Times New Roman"/>
-        </w:rPr>
-        <w:lastRenderedPageBreak/>
+      <w:bookmarkStart w:id="32" w:name="_Toc69674378"/>
+      <w:r>
+        <w:rPr>
+          <w:rFonts w:ascii="Times New Roman" w:hAnsi="Times New Roman" w:cs="Times New Roman"/>
+        </w:rPr>
         <w:t>Principales activités réalisées</w:t>
       </w:r>
-      <w:bookmarkEnd w:id="31"/>
+      <w:bookmarkEnd w:id="32"/>
     </w:p>
     <w:p>
       <w:pPr>
@@ -10709,14 +10733,14 @@
           <w:rFonts w:ascii="Times New Roman" w:hAnsi="Times New Roman" w:cs="Times New Roman"/>
         </w:rPr>
       </w:pPr>
-      <w:bookmarkStart w:id="32" w:name="_Toc69674379"/>
+      <w:bookmarkStart w:id="33" w:name="_Toc69674379"/>
       <w:r>
         <w:rPr>
           <w:rFonts w:ascii="Times New Roman" w:hAnsi="Times New Roman" w:cs="Times New Roman"/>
         </w:rPr>
         <w:t>Répartition des tâches</w:t>
       </w:r>
-      <w:bookmarkEnd w:id="32"/>
+      <w:bookmarkEnd w:id="33"/>
     </w:p>
     <w:p/>
     <w:p>
@@ -11591,7 +11615,7 @@
           <w:rFonts w:ascii="Times New Roman" w:hAnsi="Times New Roman" w:cs="Times New Roman"/>
         </w:rPr>
       </w:pPr>
-      <w:bookmarkStart w:id="33" w:name="_Toc69674380"/>
+      <w:bookmarkStart w:id="34" w:name="_Toc69674380"/>
       <w:r>
         <w:rPr>
           <w:rFonts w:ascii="Times New Roman" w:hAnsi="Times New Roman" w:cs="Times New Roman"/>
@@ -11628,7 +11652,7 @@
         </w:rPr>
         <w:t>s</w:t>
       </w:r>
-      <w:bookmarkEnd w:id="33"/>
+      <w:bookmarkEnd w:id="34"/>
     </w:p>
     <w:p>
       <w:pPr>
@@ -11647,6 +11671,7 @@
         </w:rPr>
       </w:pPr>
       <w:r>
+        <w:lastRenderedPageBreak/>
         <w:tab/>
       </w:r>
       <w:r>
@@ -11676,15 +11701,14 @@
           <w:rFonts w:ascii="Times New Roman" w:hAnsi="Times New Roman" w:cs="Times New Roman"/>
         </w:rPr>
       </w:pPr>
-      <w:bookmarkStart w:id="34" w:name="_Toc69674381"/>
-      <w:r>
-        <w:rPr>
-          <w:rFonts w:ascii="Times New Roman" w:hAnsi="Times New Roman" w:cs="Times New Roman"/>
-        </w:rPr>
-        <w:lastRenderedPageBreak/>
+      <w:bookmarkStart w:id="35" w:name="_Toc69674381"/>
+      <w:r>
+        <w:rPr>
+          <w:rFonts w:ascii="Times New Roman" w:hAnsi="Times New Roman" w:cs="Times New Roman"/>
+        </w:rPr>
         <w:t>Défis rencontrés</w:t>
       </w:r>
-      <w:bookmarkEnd w:id="34"/>
+      <w:bookmarkEnd w:id="35"/>
     </w:p>
     <w:p>
       <w:pPr>
@@ -11693,7 +11717,7 @@
           <w:rFonts w:ascii="Times New Roman" w:hAnsi="Times New Roman" w:cs="Times New Roman"/>
         </w:rPr>
       </w:pPr>
-      <w:bookmarkStart w:id="35" w:name="_Toc69674382"/>
+      <w:bookmarkStart w:id="36" w:name="_Toc69674382"/>
       <w:r>
         <w:rPr>
           <w:rFonts w:ascii="Times New Roman" w:hAnsi="Times New Roman" w:cs="Times New Roman"/>
@@ -11706,7 +11730,7 @@
         </w:rPr>
         <w:t xml:space="preserve"> et proposition de solutions</w:t>
       </w:r>
-      <w:bookmarkEnd w:id="35"/>
+      <w:bookmarkEnd w:id="36"/>
     </w:p>
     <w:p/>
     <w:p>
@@ -12175,14 +12199,14 @@
           <w:rFonts w:ascii="Times New Roman" w:hAnsi="Times New Roman" w:cs="Times New Roman"/>
         </w:rPr>
       </w:pPr>
-      <w:bookmarkStart w:id="36" w:name="_Toc69674383"/>
+      <w:bookmarkStart w:id="37" w:name="_Toc69674383"/>
       <w:r>
         <w:rPr>
           <w:rFonts w:ascii="Times New Roman" w:hAnsi="Times New Roman" w:cs="Times New Roman"/>
         </w:rPr>
         <w:t>Évaluation globale</w:t>
       </w:r>
-      <w:bookmarkEnd w:id="36"/>
+      <w:bookmarkEnd w:id="37"/>
     </w:p>
     <w:p>
       <w:pPr>
@@ -12210,7 +12234,16 @@
           <w:szCs w:val="24"/>
         </w:rPr>
         <w:tab/>
-        <w:t xml:space="preserve">Malgré les quelques embûches rencontrées au cours de la réalisation de ce projet, nous sommes tout de même satisfaits de son déroulement. Un début hâtif et un investissement de beaucoup de temps lors du sprint final </w:t>
+        <w:t xml:space="preserve">Malgré les quelques embûches rencontrées au cours de la réalisation de ce projet, nous sommes tout de même satisfaits de son déroulement. Un début hâtif et un </w:t>
+      </w:r>
+      <w:r>
+        <w:rPr>
+          <w:rFonts w:ascii="Times New Roman" w:hAnsi="Times New Roman" w:cs="Times New Roman"/>
+          <w:sz w:val="24"/>
+          <w:szCs w:val="24"/>
+        </w:rPr>
+        <w:lastRenderedPageBreak/>
+        <w:t xml:space="preserve">investissement de beaucoup de temps lors du sprint final </w:t>
       </w:r>
       <w:r>
         <w:rPr>
@@ -12247,7 +12280,7 @@
           <w:szCs w:val="22"/>
         </w:rPr>
       </w:pPr>
-      <w:bookmarkStart w:id="37" w:name="_Toc69674384"/>
+      <w:bookmarkStart w:id="38" w:name="_Toc69674384"/>
       <w:r>
         <w:rPr>
           <w:rFonts w:ascii="Times New Roman" w:hAnsi="Times New Roman" w:cs="Times New Roman"/>
@@ -12278,7 +12311,7 @@
                     <pic:cNvPicPr/>
                   </pic:nvPicPr>
                   <pic:blipFill>
-                    <a:blip r:embed="rId14">
+                    <a:blip r:embed="rId16">
                       <a:extLst>
                         <a:ext uri="{28A0092B-C50C-407E-A947-70E740481C1C}">
                           <a14:useLocalDpi xmlns:a14="http://schemas.microsoft.com/office/drawing/2010/main" val="0"/>
@@ -12362,27 +12395,14 @@
                             <w:r>
                               <w:t xml:space="preserve">Figure </w:t>
                             </w:r>
-                            <w:r>
-                              <w:fldChar w:fldCharType="begin"/>
-                            </w:r>
-                            <w:r>
-                              <w:instrText xml:space="preserve"> SEQ Figure \* ARABIC </w:instrText>
-                            </w:r>
-                            <w:r>
-                              <w:fldChar w:fldCharType="separate"/>
-                            </w:r>
-                            <w:r>
-                              <w:rPr>
-                                <w:noProof/>
-                              </w:rPr>
-                              <w:t>1</w:t>
-                            </w:r>
-                            <w:r>
-                              <w:rPr>
-                                <w:noProof/>
-                              </w:rPr>
-                              <w:fldChar w:fldCharType="end"/>
-                            </w:r>
+                            <w:fldSimple w:instr=" SEQ Figure \* ARABIC ">
+                              <w:r>
+                                <w:rPr>
+                                  <w:noProof/>
+                                </w:rPr>
+                                <w:t>1</w:t>
+                              </w:r>
+                            </w:fldSimple>
                             <w:r>
                               <w:t xml:space="preserve"> - Modèle Entité-Relation</w:t>
                             </w:r>
@@ -12442,7 +12462,7 @@
         </w:rPr>
         <w:t>Annexes</w:t>
       </w:r>
-      <w:bookmarkEnd w:id="37"/>
+      <w:bookmarkEnd w:id="38"/>
     </w:p>
     <w:p>
       <w:pPr>
@@ -12451,7 +12471,7 @@
           <w:rFonts w:ascii="Times New Roman" w:hAnsi="Times New Roman" w:cs="Times New Roman"/>
         </w:rPr>
       </w:pPr>
-      <w:bookmarkStart w:id="38" w:name="_Toc69674385"/>
+      <w:bookmarkStart w:id="39" w:name="_Toc69674385"/>
       <w:r>
         <w:rPr>
           <w:rFonts w:ascii="Times New Roman" w:hAnsi="Times New Roman" w:cs="Times New Roman"/>
@@ -12464,7 +12484,7 @@
         </w:rPr>
         <w:t xml:space="preserve"> – Modèle Entité-Relation</w:t>
       </w:r>
-      <w:bookmarkEnd w:id="38"/>
+      <w:bookmarkEnd w:id="39"/>
       <w:r>
         <w:rPr>
           <w:rFonts w:ascii="Times New Roman" w:hAnsi="Times New Roman" w:cs="Times New Roman"/>
@@ -12503,7 +12523,7 @@
           <w:rFonts w:ascii="Times New Roman" w:hAnsi="Times New Roman" w:cs="Times New Roman"/>
         </w:rPr>
       </w:pPr>
-      <w:bookmarkStart w:id="39" w:name="_Toc69674386"/>
+      <w:bookmarkStart w:id="40" w:name="_Toc69674386"/>
       <w:r>
         <w:rPr>
           <w:rFonts w:ascii="Times New Roman" w:hAnsi="Times New Roman" w:cs="Times New Roman"/>
@@ -12517,7 +12537,7 @@
         </w:rPr>
         <w:t>2 – Modèle Relationnel</w:t>
       </w:r>
-      <w:bookmarkEnd w:id="39"/>
+      <w:bookmarkEnd w:id="40"/>
       <w:r>
         <w:rPr>
           <w:rFonts w:ascii="Times New Roman" w:hAnsi="Times New Roman" w:cs="Times New Roman"/>
@@ -12532,7 +12552,7 @@
           <w:rFonts w:ascii="Times New Roman" w:hAnsi="Times New Roman" w:cs="Times New Roman"/>
         </w:rPr>
       </w:pPr>
-      <w:bookmarkStart w:id="40" w:name="_Toc69674387"/>
+      <w:bookmarkStart w:id="41" w:name="_Toc69674387"/>
     </w:p>
     <w:p>
       <w:pPr>
@@ -12572,7 +12592,7 @@
                     <pic:cNvPicPr/>
                   </pic:nvPicPr>
                   <pic:blipFill>
-                    <a:blip r:embed="rId15">
+                    <a:blip r:embed="rId17">
                       <a:extLst>
                         <a:ext uri="{28A0092B-C50C-407E-A947-70E740481C1C}">
                           <a14:useLocalDpi xmlns:a14="http://schemas.microsoft.com/office/drawing/2010/main" val="0"/>
@@ -12656,27 +12676,14 @@
                             <w:r>
                               <w:t xml:space="preserve">Figure </w:t>
                             </w:r>
-                            <w:r>
-                              <w:fldChar w:fldCharType="begin"/>
-                            </w:r>
-                            <w:r>
-                              <w:instrText xml:space="preserve"> SEQ Figure \* ARABIC </w:instrText>
-                            </w:r>
-                            <w:r>
-                              <w:fldChar w:fldCharType="separate"/>
-                            </w:r>
-                            <w:r>
-                              <w:rPr>
-                                <w:noProof/>
-                              </w:rPr>
-                              <w:t>2</w:t>
-                            </w:r>
-                            <w:r>
-                              <w:rPr>
-                                <w:noProof/>
-                              </w:rPr>
-                              <w:fldChar w:fldCharType="end"/>
-                            </w:r>
+                            <w:fldSimple w:instr=" SEQ Figure \* ARABIC ">
+                              <w:r>
+                                <w:rPr>
+                                  <w:noProof/>
+                                </w:rPr>
+                                <w:t>2</w:t>
+                              </w:r>
+                            </w:fldSimple>
                             <w:r>
                               <w:t xml:space="preserve"> - Modèle Relationnel</w:t>
                             </w:r>
@@ -12711,27 +12718,14 @@
                       <w:r>
                         <w:t xml:space="preserve">Figure </w:t>
                       </w:r>
-                      <w:r>
-                        <w:fldChar w:fldCharType="begin"/>
-                      </w:r>
-                      <w:r>
-                        <w:instrText xml:space="preserve"> SEQ Figure \* ARABIC </w:instrText>
-                      </w:r>
-                      <w:r>
-                        <w:fldChar w:fldCharType="separate"/>
-                      </w:r>
-                      <w:r>
-                        <w:rPr>
-                          <w:noProof/>
-                        </w:rPr>
-                        <w:t>2</w:t>
-                      </w:r>
-                      <w:r>
-                        <w:rPr>
-                          <w:noProof/>
-                        </w:rPr>
-                        <w:fldChar w:fldCharType="end"/>
-                      </w:r>
+                      <w:fldSimple w:instr=" SEQ Figure \* ARABIC ">
+                        <w:r>
+                          <w:rPr>
+                            <w:noProof/>
+                          </w:rPr>
+                          <w:t>2</w:t>
+                        </w:r>
+                      </w:fldSimple>
                       <w:r>
                         <w:t xml:space="preserve"> - Modèle Relationnel</w:t>
                       </w:r>
@@ -12750,7 +12744,7 @@
         <w:br w:type="page"/>
       </w:r>
     </w:p>
-    <w:bookmarkEnd w:id="40"/>
+    <w:bookmarkEnd w:id="41"/>
     <w:p>
       <w:pPr>
         <w:pStyle w:val="Heading3"/>
@@ -12879,7 +12873,7 @@
       </w:r>
     </w:p>
     <w:sectPr>
-      <w:footerReference w:type="default" r:id="rId16"/>
+      <w:footerReference w:type="default" r:id="rId18"/>
       <w:pgSz w:w="12240" w:h="15840"/>
       <w:pgMar w:top="1440" w:right="1800" w:bottom="1440" w:left="1800" w:header="567" w:footer="567" w:gutter="0"/>
       <w:pgNumType w:start="1"/>

</xml_diff>

<commit_message>
modif index t_tire et suppression index t_portfolio
</commit_message>
<xml_diff>
--- a/Rapport/Rapport.docx
+++ b/Rapport/Rapport.docx
@@ -9984,24 +9984,117 @@
           <w:sz w:val="24"/>
           <w:szCs w:val="24"/>
         </w:rPr>
-        <w:t xml:space="preserve"> en normalisant les multiples relations</w:t>
-      </w:r>
-      <w:r>
-        <w:rPr>
-          <w:rFonts w:ascii="Times New Roman" w:hAnsi="Times New Roman" w:cs="Times New Roman"/>
-          <w:sz w:val="24"/>
-          <w:szCs w:val="24"/>
-        </w:rPr>
-        <w:t>.</w:t>
-      </w:r>
-      <w:r>
-        <w:rPr>
-          <w:rFonts w:ascii="Times New Roman" w:hAnsi="Times New Roman" w:cs="Times New Roman"/>
-          <w:sz w:val="24"/>
-          <w:szCs w:val="24"/>
-        </w:rPr>
         <w:t xml:space="preserve"> </w:t>
       </w:r>
+      <w:r>
+        <w:rPr>
+          <w:rFonts w:ascii="Times New Roman" w:hAnsi="Times New Roman" w:cs="Times New Roman"/>
+          <w:sz w:val="24"/>
+          <w:szCs w:val="24"/>
+        </w:rPr>
+        <w:t xml:space="preserve">en mettant en place quelques index supplémentaires sur différents attributs accélérant ainsi un bon nombre de requêtes itératives. </w:t>
+      </w:r>
+    </w:p>
+    <w:p>
+      <w:pPr>
+        <w:spacing w:line="240" w:lineRule="auto"/>
+        <w:ind w:firstLine="708"/>
+        <w:jc w:val="both"/>
+        <w:rPr>
+          <w:rFonts w:ascii="Times New Roman" w:hAnsi="Times New Roman" w:cs="Times New Roman"/>
+          <w:sz w:val="24"/>
+          <w:szCs w:val="24"/>
+        </w:rPr>
+      </w:pPr>
+      <w:r>
+        <w:rPr>
+          <w:rFonts w:ascii="Times New Roman" w:hAnsi="Times New Roman" w:cs="Times New Roman"/>
+          <w:sz w:val="24"/>
+          <w:szCs w:val="24"/>
+        </w:rPr>
+        <w:t xml:space="preserve">En premier lieu, </w:t>
+      </w:r>
+    </w:p>
+    <w:p>
+      <w:pPr>
+        <w:spacing w:line="240" w:lineRule="auto"/>
+        <w:ind w:firstLine="708"/>
+        <w:jc w:val="both"/>
+        <w:rPr>
+          <w:rFonts w:ascii="Times New Roman" w:hAnsi="Times New Roman" w:cs="Times New Roman"/>
+          <w:sz w:val="24"/>
+          <w:szCs w:val="24"/>
+        </w:rPr>
+      </w:pPr>
+      <w:r>
+        <w:rPr>
+          <w:rFonts w:ascii="Times New Roman" w:hAnsi="Times New Roman" w:cs="Times New Roman"/>
+          <w:sz w:val="24"/>
+          <w:szCs w:val="24"/>
+        </w:rPr>
+        <w:lastRenderedPageBreak/>
+        <w:t xml:space="preserve">En second lieu, </w:t>
+      </w:r>
+      <w:r>
+        <w:rPr>
+          <w:rFonts w:ascii="Times New Roman" w:hAnsi="Times New Roman" w:cs="Times New Roman"/>
+          <w:sz w:val="24"/>
+          <w:szCs w:val="24"/>
+        </w:rPr>
+        <w:t xml:space="preserve">sur la page </w:t>
+      </w:r>
+      <w:r>
+        <w:rPr>
+          <w:rFonts w:ascii="Times New Roman" w:hAnsi="Times New Roman" w:cs="Times New Roman"/>
+          <w:i/>
+          <w:iCs/>
+          <w:sz w:val="24"/>
+          <w:szCs w:val="24"/>
+        </w:rPr>
+        <w:t>Portfolio</w:t>
+      </w:r>
+      <w:r>
+        <w:rPr>
+          <w:rFonts w:ascii="Times New Roman" w:hAnsi="Times New Roman" w:cs="Times New Roman"/>
+          <w:sz w:val="24"/>
+          <w:szCs w:val="24"/>
+        </w:rPr>
+        <w:t>, dans le tableau répertoriant les alertes enregistrées pour un utilisateur donné, celui-ci est en mesure de supprimer une alerte en cliquant sur le bouton « </w:t>
+      </w:r>
+      <w:proofErr w:type="spellStart"/>
+      <w:r>
+        <w:rPr>
+          <w:rFonts w:ascii="Times New Roman" w:hAnsi="Times New Roman" w:cs="Times New Roman"/>
+          <w:sz w:val="24"/>
+          <w:szCs w:val="24"/>
+        </w:rPr>
+        <w:t>Delete</w:t>
+      </w:r>
+      <w:proofErr w:type="spellEnd"/>
+      <w:r>
+        <w:rPr>
+          <w:rFonts w:ascii="Times New Roman" w:hAnsi="Times New Roman" w:cs="Times New Roman"/>
+          <w:sz w:val="24"/>
+          <w:szCs w:val="24"/>
+        </w:rPr>
+        <w:t xml:space="preserve"> » en marge droite du tableau. Afin que la base de données ne soit pas polluée d’alertes désactivées, il était impératif de supprimer les données associées à l’alerte en question et non uniquement l’affichage de l’alerte sur le profil d’un utilisateur. À cet effet, à chaque fois qu’un utilisateur supprime une alerte, une requête de suppression est envoyée au serveur par le biais d’une condition d’égalité </w:t>
+      </w:r>
+      <w:r>
+        <w:rPr>
+          <w:rFonts w:ascii="Times New Roman" w:hAnsi="Times New Roman" w:cs="Times New Roman"/>
+          <w:sz w:val="24"/>
+          <w:szCs w:val="24"/>
+        </w:rPr>
+        <w:t xml:space="preserve">sur tous les attributs de la table afin de s’assurer de supprimer la bonne alerte et qu’il n’existe pas de doublons sauvegardés. Nous avons donc premièrement envisagé d’ajouter un attribut à la relation Alerte qui serait une concaténation hachée des données du même tuple afin de limiter les conditions d’égalité au sein d’une même requête, résultant ainsi en une augmentation de la vitesse et de la performance générale de la requête. En d’autres termes, plutôt que de vérifier l’égalité de chacun des cinq attributs présents dans la base de données au sein d’une même requête, nous aurions pu vérifier uniquement une seule condition d’égalité sur l’attribut haché. Après mûre réflexion, nous avons finalement décidé d’opter pour la simple utilisation d’un index de hachage sur les attributs en question </w:t>
+      </w:r>
+      <w:r>
+        <w:rPr>
+          <w:rFonts w:ascii="Times New Roman" w:hAnsi="Times New Roman" w:cs="Times New Roman"/>
+          <w:sz w:val="24"/>
+          <w:szCs w:val="24"/>
+        </w:rPr>
+        <w:t xml:space="preserve">pour deux raisons. La première, étant le fait qu’un index de hachage était parfait pour cette situation puisque c’étaient uniquement des requêtes d’égalité et qu’aucune requête de gamme n’était jamais effectuée. La deuxième, car à long terme, des collisions de hachage pourraient survenir, entraînant ainsi la suppression d’une mauvaise alerte par un utilisateur. </w:t>
+      </w:r>
     </w:p>
     <w:p>
       <w:pPr>
@@ -10022,7 +10115,6 @@
         <w:rPr>
           <w:rFonts w:ascii="Times New Roman" w:hAnsi="Times New Roman" w:cs="Times New Roman"/>
         </w:rPr>
-        <w:lastRenderedPageBreak/>
         <w:t>Spécifications</w:t>
       </w:r>
       <w:bookmarkEnd w:id="20"/>
@@ -10332,7 +10424,16 @@
           <w:sz w:val="24"/>
           <w:szCs w:val="24"/>
         </w:rPr>
-        <w:t xml:space="preserve">. Chaque membre a des tâches spécifiques et prédéterminées à effectuer s’additionnant aux différentes tâches séparées hebdomadairement. </w:t>
+        <w:t xml:space="preserve">. Chaque membre a des tâches </w:t>
+      </w:r>
+      <w:r>
+        <w:rPr>
+          <w:rFonts w:ascii="Times New Roman" w:hAnsi="Times New Roman" w:cs="Times New Roman"/>
+          <w:sz w:val="24"/>
+          <w:szCs w:val="24"/>
+        </w:rPr>
+        <w:lastRenderedPageBreak/>
+        <w:t xml:space="preserve">spécifiques et prédéterminées à effectuer s’additionnant aux différentes tâches séparées hebdomadairement. </w:t>
       </w:r>
     </w:p>
     <w:p>
@@ -10626,7 +10727,6 @@
           <w:sz w:val="24"/>
           <w:szCs w:val="24"/>
         </w:rPr>
-        <w:lastRenderedPageBreak/>
         <w:t>David Bolduc-</w:t>
       </w:r>
       <w:proofErr w:type="spellStart"/>
@@ -11190,6 +11290,7 @@
           <w:sz w:val="24"/>
           <w:szCs w:val="24"/>
         </w:rPr>
+        <w:lastRenderedPageBreak/>
         <w:t>Rédaction du code servant à la Création de la Base de données et des Relations</w:t>
       </w:r>
     </w:p>
@@ -11671,7 +11772,6 @@
         </w:rPr>
       </w:pPr>
       <w:r>
-        <w:lastRenderedPageBreak/>
         <w:tab/>
       </w:r>
       <w:r>
@@ -11837,6 +11937,7 @@
           <w:rStyle w:val="normaltextrun"/>
           <w:color w:val="000000"/>
         </w:rPr>
+        <w:lastRenderedPageBreak/>
         <w:t>Sans attentes, nous avons rencontré certains autres problèmes lors de l’avancement du projet. Nous avons fait expérience d’une incapacité pour plusieurs membres de soumettre leur partie dans les délais établis dus à nos horaires assez chargés</w:t>
       </w:r>
       <w:r>
@@ -12234,16 +12335,7 @@
           <w:szCs w:val="24"/>
         </w:rPr>
         <w:tab/>
-        <w:t xml:space="preserve">Malgré les quelques embûches rencontrées au cours de la réalisation de ce projet, nous sommes tout de même satisfaits de son déroulement. Un début hâtif et un </w:t>
-      </w:r>
-      <w:r>
-        <w:rPr>
-          <w:rFonts w:ascii="Times New Roman" w:hAnsi="Times New Roman" w:cs="Times New Roman"/>
-          <w:sz w:val="24"/>
-          <w:szCs w:val="24"/>
-        </w:rPr>
-        <w:lastRenderedPageBreak/>
-        <w:t xml:space="preserve">investissement de beaucoup de temps lors du sprint final </w:t>
+        <w:t xml:space="preserve">Malgré les quelques embûches rencontrées au cours de la réalisation de ce projet, nous sommes tout de même satisfaits de son déroulement. Un début hâtif et un investissement de beaucoup de temps lors du sprint final </w:t>
       </w:r>
       <w:r>
         <w:rPr>

</xml_diff>

<commit_message>
Ajout du script pour peupler t_password
</commit_message>
<xml_diff>
--- a/Rapport/Rapport.docx
+++ b/Rapport/Rapport.docx
@@ -561,8 +561,17 @@
                                     <w:rFonts w:cstheme="minorHAnsi"/>
                                     <w:color w:val="595959" w:themeColor="text1" w:themeTint="A6"/>
                                   </w:rPr>
-                                  <w:t>David Bolduc-Riopel</w:t>
+                                  <w:t>David Bolduc-</w:t>
                                 </w:r>
+                                <w:proofErr w:type="spellStart"/>
+                                <w:r>
+                                  <w:rPr>
+                                    <w:rFonts w:cstheme="minorHAnsi"/>
+                                    <w:color w:val="595959" w:themeColor="text1" w:themeTint="A6"/>
+                                  </w:rPr>
+                                  <w:t>Riopel</w:t>
+                                </w:r>
+                                <w:proofErr w:type="spellEnd"/>
                                 <w:r>
                                   <w:rPr>
                                     <w:rFonts w:cstheme="minorHAnsi"/>
@@ -856,8 +865,17 @@
                               <w:rFonts w:cstheme="minorHAnsi"/>
                               <w:color w:val="595959" w:themeColor="text1" w:themeTint="A6"/>
                             </w:rPr>
-                            <w:t>David Bolduc-Riopel</w:t>
+                            <w:t>David Bolduc-</w:t>
                           </w:r>
+                          <w:proofErr w:type="spellStart"/>
+                          <w:r>
+                            <w:rPr>
+                              <w:rFonts w:cstheme="minorHAnsi"/>
+                              <w:color w:val="595959" w:themeColor="text1" w:themeTint="A6"/>
+                            </w:rPr>
+                            <w:t>Riopel</w:t>
+                          </w:r>
+                          <w:proofErr w:type="spellEnd"/>
                           <w:r>
                             <w:rPr>
                               <w:rFonts w:cstheme="minorHAnsi"/>
@@ -5688,7 +5706,25 @@
           <w:sz w:val="24"/>
           <w:szCs w:val="24"/>
         </w:rPr>
-        <w:t xml:space="preserve">, CSS, JavaScript ainsi que Python. Le micro framework open-source de développement web, Flask, a permis de colmater le tout et de rendre l’application fonctionnelle. Concernant la base de données, tel que demandé dans l’énoncé, MySQL fût employé. Afin d’agrémenter l’aspect visuel du site web, </w:t>
+        <w:t xml:space="preserve">, CSS, JavaScript ainsi que Python. Le micro </w:t>
+      </w:r>
+      <w:proofErr w:type="spellStart"/>
+      <w:r>
+        <w:rPr>
+          <w:rFonts w:ascii="Times New Roman" w:hAnsi="Times New Roman" w:cs="Times New Roman"/>
+          <w:sz w:val="24"/>
+          <w:szCs w:val="24"/>
+        </w:rPr>
+        <w:t>framework</w:t>
+      </w:r>
+      <w:proofErr w:type="spellEnd"/>
+      <w:r>
+        <w:rPr>
+          <w:rFonts w:ascii="Times New Roman" w:hAnsi="Times New Roman" w:cs="Times New Roman"/>
+          <w:sz w:val="24"/>
+          <w:szCs w:val="24"/>
+        </w:rPr>
+        <w:t xml:space="preserve"> open-source de développement web, Flask, a permis de colmater le tout et de rendre l’application fonctionnelle. Concernant la base de données, tel que demandé dans l’énoncé, MySQL fût employé. Afin d’agrémenter l’aspect visuel du site web, </w:t>
       </w:r>
       <w:r>
         <w:rPr>
@@ -5802,7 +5838,25 @@
           <w:sz w:val="24"/>
           <w:szCs w:val="24"/>
         </w:rPr>
-        <w:t xml:space="preserve">À la suite de plusieurs essais d’utilisation, nous nous sommes rendu compte que plusieurs des fonctionnalités que l’on recherchait étaient uniquement offertes moyennant un coût. Nous avons donc pivoté pour l’API de CoinMarket. </w:t>
+        <w:t xml:space="preserve">À la suite de plusieurs essais d’utilisation, nous nous sommes rendu compte que plusieurs des fonctionnalités que l’on recherchait étaient uniquement offertes moyennant un coût. Nous avons donc pivoté pour l’API de </w:t>
+      </w:r>
+      <w:proofErr w:type="spellStart"/>
+      <w:r>
+        <w:rPr>
+          <w:rFonts w:ascii="Times New Roman" w:hAnsi="Times New Roman" w:cs="Times New Roman"/>
+          <w:sz w:val="24"/>
+          <w:szCs w:val="24"/>
+        </w:rPr>
+        <w:t>CoinMarket</w:t>
+      </w:r>
+      <w:proofErr w:type="spellEnd"/>
+      <w:r>
+        <w:rPr>
+          <w:rFonts w:ascii="Times New Roman" w:hAnsi="Times New Roman" w:cs="Times New Roman"/>
+          <w:sz w:val="24"/>
+          <w:szCs w:val="24"/>
+        </w:rPr>
+        <w:t xml:space="preserve">. </w:t>
       </w:r>
       <w:r>
         <w:rPr>
@@ -6062,7 +6116,25 @@
           <w:sz w:val="24"/>
           <w:szCs w:val="24"/>
         </w:rPr>
-        <w:t xml:space="preserve"> avec succès, le ICO (Initial Coin Offering).  En effet,</w:t>
+        <w:t xml:space="preserve"> avec succès, le ICO (Initial Coin </w:t>
+      </w:r>
+      <w:proofErr w:type="spellStart"/>
+      <w:r>
+        <w:rPr>
+          <w:rFonts w:ascii="Times New Roman" w:hAnsi="Times New Roman" w:cs="Times New Roman"/>
+          <w:sz w:val="24"/>
+          <w:szCs w:val="24"/>
+        </w:rPr>
+        <w:t>Offering</w:t>
+      </w:r>
+      <w:proofErr w:type="spellEnd"/>
+      <w:r>
+        <w:rPr>
+          <w:rFonts w:ascii="Times New Roman" w:hAnsi="Times New Roman" w:cs="Times New Roman"/>
+          <w:sz w:val="24"/>
+          <w:szCs w:val="24"/>
+        </w:rPr>
+        <w:t>).  En effet,</w:t>
       </w:r>
       <w:r>
         <w:rPr>
@@ -6130,7 +6202,43 @@
           <w:sz w:val="24"/>
           <w:szCs w:val="24"/>
         </w:rPr>
-        <w:t>, soulignait une capitalisation de plus de 1.4 billions de dollars américains de valorisation. On compte maintenant près de 5500 monnaies différentes qui sont transigées sur la Blockchain quotidiennement. Afin d’effectuer ces transactions, les propriétaires de titres achètent et vendent par le biais de plateformes en ligne telles que Coinbase, Binance, Stex et plusieurs autres. Ces plateformes offrent la possibilité à leurs utilisateurs d’effectuer leurs transactions en toute quiétude, de façon sécuritaire et quelque unes offrent même des solution</w:t>
+        <w:t xml:space="preserve">, soulignait une capitalisation de plus de 1.4 billions de dollars américains de valorisation. On compte maintenant près de 5500 monnaies différentes qui sont transigées sur la Blockchain quotidiennement. Afin d’effectuer ces transactions, les propriétaires de titres achètent et vendent par le biais de plateformes en ligne telles que </w:t>
+      </w:r>
+      <w:proofErr w:type="spellStart"/>
+      <w:r>
+        <w:rPr>
+          <w:rFonts w:ascii="Times New Roman" w:hAnsi="Times New Roman" w:cs="Times New Roman"/>
+          <w:sz w:val="24"/>
+          <w:szCs w:val="24"/>
+        </w:rPr>
+        <w:t>Coinbase</w:t>
+      </w:r>
+      <w:proofErr w:type="spellEnd"/>
+      <w:r>
+        <w:rPr>
+          <w:rFonts w:ascii="Times New Roman" w:hAnsi="Times New Roman" w:cs="Times New Roman"/>
+          <w:sz w:val="24"/>
+          <w:szCs w:val="24"/>
+        </w:rPr>
+        <w:t xml:space="preserve">, Binance, </w:t>
+      </w:r>
+      <w:proofErr w:type="spellStart"/>
+      <w:r>
+        <w:rPr>
+          <w:rFonts w:ascii="Times New Roman" w:hAnsi="Times New Roman" w:cs="Times New Roman"/>
+          <w:sz w:val="24"/>
+          <w:szCs w:val="24"/>
+        </w:rPr>
+        <w:t>Stex</w:t>
+      </w:r>
+      <w:proofErr w:type="spellEnd"/>
+      <w:r>
+        <w:rPr>
+          <w:rFonts w:ascii="Times New Roman" w:hAnsi="Times New Roman" w:cs="Times New Roman"/>
+          <w:sz w:val="24"/>
+          <w:szCs w:val="24"/>
+        </w:rPr>
+        <w:t xml:space="preserve"> et plusieurs autres. Ces plateformes offrent la possibilité à leurs utilisateurs d’effectuer leurs transactions en toute quiétude, de façon sécuritaire et quelque unes offrent même des solution</w:t>
       </w:r>
       <w:r>
         <w:rPr>
@@ -6594,6 +6702,7 @@
         </w:rPr>
         <w:tab/>
       </w:r>
+      <w:proofErr w:type="spellStart"/>
       <w:r>
         <w:rPr>
           <w:rFonts w:ascii="Times New Roman" w:hAnsi="Times New Roman" w:cs="Times New Roman"/>
@@ -6604,6 +6713,7 @@
         </w:rPr>
         <w:t>Secondo</w:t>
       </w:r>
+      <w:proofErr w:type="spellEnd"/>
       <w:r>
         <w:rPr>
           <w:rFonts w:ascii="Times New Roman" w:hAnsi="Times New Roman" w:cs="Times New Roman"/>
@@ -7278,7 +7388,29 @@
           <w:sz w:val="24"/>
           <w:szCs w:val="24"/>
         </w:rPr>
-        <w:t xml:space="preserve"> Utilisateur (`t_utilisateur`)</w:t>
+        <w:t xml:space="preserve"> Utilisateur (`</w:t>
+      </w:r>
+      <w:proofErr w:type="spellStart"/>
+      <w:r>
+        <w:rPr>
+          <w:rFonts w:ascii="Times New Roman" w:hAnsi="Times New Roman" w:cs="Times New Roman"/>
+          <w:b/>
+          <w:bCs/>
+          <w:sz w:val="24"/>
+          <w:szCs w:val="24"/>
+        </w:rPr>
+        <w:t>t_utilisateur</w:t>
+      </w:r>
+      <w:proofErr w:type="spellEnd"/>
+      <w:r>
+        <w:rPr>
+          <w:rFonts w:ascii="Times New Roman" w:hAnsi="Times New Roman" w:cs="Times New Roman"/>
+          <w:b/>
+          <w:bCs/>
+          <w:sz w:val="24"/>
+          <w:szCs w:val="24"/>
+        </w:rPr>
+        <w:t>`)</w:t>
       </w:r>
     </w:p>
     <w:p>
@@ -7307,8 +7439,27 @@
           <w:sz w:val="24"/>
           <w:szCs w:val="24"/>
         </w:rPr>
-        <w:t xml:space="preserve"> utilisateur_id </w:t>
-      </w:r>
+        <w:t xml:space="preserve"> </w:t>
+      </w:r>
+      <w:proofErr w:type="spellStart"/>
+      <w:r>
+        <w:rPr>
+          <w:rFonts w:ascii="Times New Roman" w:hAnsi="Times New Roman" w:cs="Times New Roman"/>
+          <w:sz w:val="24"/>
+          <w:szCs w:val="24"/>
+        </w:rPr>
+        <w:t>utilisateur_id</w:t>
+      </w:r>
+      <w:proofErr w:type="spellEnd"/>
+      <w:r>
+        <w:rPr>
+          <w:rFonts w:ascii="Times New Roman" w:hAnsi="Times New Roman" w:cs="Times New Roman"/>
+          <w:sz w:val="24"/>
+          <w:szCs w:val="24"/>
+        </w:rPr>
+        <w:t xml:space="preserve"> </w:t>
+      </w:r>
+      <w:proofErr w:type="spellStart"/>
       <w:r>
         <w:rPr>
           <w:rFonts w:ascii="Times New Roman" w:hAnsi="Times New Roman" w:cs="Times New Roman"/>
@@ -7317,13 +7468,60 @@
         </w:rPr>
         <w:t>iD</w:t>
       </w:r>
-      <w:r>
-        <w:rPr>
-          <w:rFonts w:ascii="Times New Roman" w:hAnsi="Times New Roman" w:cs="Times New Roman"/>
-          <w:sz w:val="24"/>
-          <w:szCs w:val="24"/>
-        </w:rPr>
-        <w:t xml:space="preserve">, utilisateur_username U, utilisateur_email </w:t>
+      <w:proofErr w:type="spellEnd"/>
+      <w:r>
+        <w:rPr>
+          <w:rFonts w:ascii="Times New Roman" w:hAnsi="Times New Roman" w:cs="Times New Roman"/>
+          <w:sz w:val="24"/>
+          <w:szCs w:val="24"/>
+        </w:rPr>
+        <w:t xml:space="preserve">, </w:t>
+      </w:r>
+      <w:proofErr w:type="spellStart"/>
+      <w:r>
+        <w:rPr>
+          <w:rFonts w:ascii="Times New Roman" w:hAnsi="Times New Roman" w:cs="Times New Roman"/>
+          <w:sz w:val="24"/>
+          <w:szCs w:val="24"/>
+        </w:rPr>
+        <w:t>utilisateur_username</w:t>
+      </w:r>
+      <w:proofErr w:type="spellEnd"/>
+      <w:r>
+        <w:rPr>
+          <w:rFonts w:ascii="Times New Roman" w:hAnsi="Times New Roman" w:cs="Times New Roman"/>
+          <w:sz w:val="24"/>
+          <w:szCs w:val="24"/>
+        </w:rPr>
+        <w:t xml:space="preserve"> U, </w:t>
+      </w:r>
+      <w:proofErr w:type="spellStart"/>
+      <w:r>
+        <w:rPr>
+          <w:rFonts w:ascii="Times New Roman" w:hAnsi="Times New Roman" w:cs="Times New Roman"/>
+          <w:sz w:val="24"/>
+          <w:szCs w:val="24"/>
+        </w:rPr>
+        <w:t>utilisateur_</w:t>
+      </w:r>
+      <w:proofErr w:type="gramStart"/>
+      <w:r>
+        <w:rPr>
+          <w:rFonts w:ascii="Times New Roman" w:hAnsi="Times New Roman" w:cs="Times New Roman"/>
+          <w:sz w:val="24"/>
+          <w:szCs w:val="24"/>
+        </w:rPr>
+        <w:t>email</w:t>
+      </w:r>
+      <w:proofErr w:type="spellEnd"/>
+      <w:proofErr w:type="gramEnd"/>
+      <w:r>
+        <w:rPr>
+          <w:rFonts w:ascii="Times New Roman" w:hAnsi="Times New Roman" w:cs="Times New Roman"/>
+          <w:sz w:val="24"/>
+          <w:szCs w:val="24"/>
+        </w:rPr>
+        <w:t xml:space="preserve"> </w:t>
       </w:r>
       <w:r>
         <w:rPr>
@@ -7339,7 +7537,25 @@
           <w:sz w:val="24"/>
           <w:szCs w:val="24"/>
         </w:rPr>
-        <w:t xml:space="preserve">, utilisateur_phone </w:t>
+        <w:t xml:space="preserve">, </w:t>
+      </w:r>
+      <w:proofErr w:type="spellStart"/>
+      <w:r>
+        <w:rPr>
+          <w:rFonts w:ascii="Times New Roman" w:hAnsi="Times New Roman" w:cs="Times New Roman"/>
+          <w:sz w:val="24"/>
+          <w:szCs w:val="24"/>
+        </w:rPr>
+        <w:t>utilisateur_phone</w:t>
+      </w:r>
+      <w:proofErr w:type="spellEnd"/>
+      <w:r>
+        <w:rPr>
+          <w:rFonts w:ascii="Times New Roman" w:hAnsi="Times New Roman" w:cs="Times New Roman"/>
+          <w:sz w:val="24"/>
+          <w:szCs w:val="24"/>
+        </w:rPr>
+        <w:t xml:space="preserve"> </w:t>
       </w:r>
       <w:r>
         <w:rPr>
@@ -7355,7 +7571,25 @@
           <w:sz w:val="24"/>
           <w:szCs w:val="24"/>
         </w:rPr>
-        <w:t xml:space="preserve">, utilisateur_prenom </w:t>
+        <w:t xml:space="preserve">, </w:t>
+      </w:r>
+      <w:proofErr w:type="spellStart"/>
+      <w:r>
+        <w:rPr>
+          <w:rFonts w:ascii="Times New Roman" w:hAnsi="Times New Roman" w:cs="Times New Roman"/>
+          <w:sz w:val="24"/>
+          <w:szCs w:val="24"/>
+        </w:rPr>
+        <w:t>utilisateur_prenom</w:t>
+      </w:r>
+      <w:proofErr w:type="spellEnd"/>
+      <w:r>
+        <w:rPr>
+          <w:rFonts w:ascii="Times New Roman" w:hAnsi="Times New Roman" w:cs="Times New Roman"/>
+          <w:sz w:val="24"/>
+          <w:szCs w:val="24"/>
+        </w:rPr>
+        <w:t xml:space="preserve"> </w:t>
       </w:r>
       <w:r>
         <w:rPr>
@@ -7371,7 +7605,25 @@
           <w:sz w:val="24"/>
           <w:szCs w:val="24"/>
         </w:rPr>
-        <w:t xml:space="preserve">, utilisateur_nom </w:t>
+        <w:t xml:space="preserve">, </w:t>
+      </w:r>
+      <w:proofErr w:type="spellStart"/>
+      <w:r>
+        <w:rPr>
+          <w:rFonts w:ascii="Times New Roman" w:hAnsi="Times New Roman" w:cs="Times New Roman"/>
+          <w:sz w:val="24"/>
+          <w:szCs w:val="24"/>
+        </w:rPr>
+        <w:t>utilisateur_nom</w:t>
+      </w:r>
+      <w:proofErr w:type="spellEnd"/>
+      <w:r>
+        <w:rPr>
+          <w:rFonts w:ascii="Times New Roman" w:hAnsi="Times New Roman" w:cs="Times New Roman"/>
+          <w:sz w:val="24"/>
+          <w:szCs w:val="24"/>
+        </w:rPr>
+        <w:t xml:space="preserve"> </w:t>
       </w:r>
       <w:r>
         <w:rPr>
@@ -7387,7 +7639,25 @@
           <w:sz w:val="24"/>
           <w:szCs w:val="24"/>
         </w:rPr>
-        <w:t xml:space="preserve">, utilisateur_date_creation </w:t>
+        <w:t xml:space="preserve">, </w:t>
+      </w:r>
+      <w:proofErr w:type="spellStart"/>
+      <w:r>
+        <w:rPr>
+          <w:rFonts w:ascii="Times New Roman" w:hAnsi="Times New Roman" w:cs="Times New Roman"/>
+          <w:sz w:val="24"/>
+          <w:szCs w:val="24"/>
+        </w:rPr>
+        <w:t>utilisateur_date_creation</w:t>
+      </w:r>
+      <w:proofErr w:type="spellEnd"/>
+      <w:r>
+        <w:rPr>
+          <w:rFonts w:ascii="Times New Roman" w:hAnsi="Times New Roman" w:cs="Times New Roman"/>
+          <w:sz w:val="24"/>
+          <w:szCs w:val="24"/>
+        </w:rPr>
+        <w:t xml:space="preserve"> </w:t>
       </w:r>
       <w:r>
         <w:rPr>
@@ -7436,13 +7706,23 @@
         </w:rPr>
         <w:t xml:space="preserve"> </w:t>
       </w:r>
-      <w:r>
-        <w:rPr>
-          <w:rFonts w:ascii="Times New Roman" w:hAnsi="Times New Roman" w:cs="Times New Roman"/>
-          <w:sz w:val="24"/>
-          <w:szCs w:val="24"/>
-        </w:rPr>
-        <w:t xml:space="preserve">iD </w:t>
+      <w:proofErr w:type="spellStart"/>
+      <w:r>
+        <w:rPr>
+          <w:rFonts w:ascii="Times New Roman" w:hAnsi="Times New Roman" w:cs="Times New Roman"/>
+          <w:sz w:val="24"/>
+          <w:szCs w:val="24"/>
+        </w:rPr>
+        <w:t>iD</w:t>
+      </w:r>
+      <w:proofErr w:type="spellEnd"/>
+      <w:r>
+        <w:rPr>
+          <w:rFonts w:ascii="Times New Roman" w:hAnsi="Times New Roman" w:cs="Times New Roman"/>
+          <w:sz w:val="24"/>
+          <w:szCs w:val="24"/>
+        </w:rPr>
+        <w:t xml:space="preserve"> </w:t>
       </w:r>
       <w:r>
         <w:rPr>
@@ -7510,7 +7790,29 @@
           <w:sz w:val="24"/>
           <w:szCs w:val="24"/>
         </w:rPr>
-        <w:t xml:space="preserve"> Mot de Passe (`t_password`)</w:t>
+        <w:t xml:space="preserve"> Mot de Passe (`</w:t>
+      </w:r>
+      <w:proofErr w:type="spellStart"/>
+      <w:r>
+        <w:rPr>
+          <w:rFonts w:ascii="Times New Roman" w:hAnsi="Times New Roman" w:cs="Times New Roman"/>
+          <w:b/>
+          <w:bCs/>
+          <w:sz w:val="24"/>
+          <w:szCs w:val="24"/>
+        </w:rPr>
+        <w:t>t_password</w:t>
+      </w:r>
+      <w:proofErr w:type="spellEnd"/>
+      <w:r>
+        <w:rPr>
+          <w:rFonts w:ascii="Times New Roman" w:hAnsi="Times New Roman" w:cs="Times New Roman"/>
+          <w:b/>
+          <w:bCs/>
+          <w:sz w:val="24"/>
+          <w:szCs w:val="24"/>
+        </w:rPr>
+        <w:t>`)</w:t>
       </w:r>
     </w:p>
     <w:p>
@@ -7539,8 +7841,27 @@
           <w:sz w:val="24"/>
           <w:szCs w:val="24"/>
         </w:rPr>
-        <w:t xml:space="preserve"> password_id_utilisateur </w:t>
-      </w:r>
+        <w:t xml:space="preserve"> </w:t>
+      </w:r>
+      <w:proofErr w:type="spellStart"/>
+      <w:r>
+        <w:rPr>
+          <w:rFonts w:ascii="Times New Roman" w:hAnsi="Times New Roman" w:cs="Times New Roman"/>
+          <w:sz w:val="24"/>
+          <w:szCs w:val="24"/>
+        </w:rPr>
+        <w:t>password_id_utilisateur</w:t>
+      </w:r>
+      <w:proofErr w:type="spellEnd"/>
+      <w:r>
+        <w:rPr>
+          <w:rFonts w:ascii="Times New Roman" w:hAnsi="Times New Roman" w:cs="Times New Roman"/>
+          <w:sz w:val="24"/>
+          <w:szCs w:val="24"/>
+        </w:rPr>
+        <w:t xml:space="preserve"> </w:t>
+      </w:r>
+      <w:proofErr w:type="spellStart"/>
       <w:r>
         <w:rPr>
           <w:rFonts w:ascii="Times New Roman" w:hAnsi="Times New Roman" w:cs="Times New Roman"/>
@@ -7549,13 +7870,32 @@
         </w:rPr>
         <w:t>iD</w:t>
       </w:r>
-      <w:r>
-        <w:rPr>
-          <w:rFonts w:ascii="Times New Roman" w:hAnsi="Times New Roman" w:cs="Times New Roman"/>
-          <w:sz w:val="24"/>
-          <w:szCs w:val="24"/>
-        </w:rPr>
-        <w:t xml:space="preserve">, password_password </w:t>
+      <w:proofErr w:type="spellEnd"/>
+      <w:r>
+        <w:rPr>
+          <w:rFonts w:ascii="Times New Roman" w:hAnsi="Times New Roman" w:cs="Times New Roman"/>
+          <w:sz w:val="24"/>
+          <w:szCs w:val="24"/>
+        </w:rPr>
+        <w:t xml:space="preserve">, </w:t>
+      </w:r>
+      <w:proofErr w:type="spellStart"/>
+      <w:r>
+        <w:rPr>
+          <w:rFonts w:ascii="Times New Roman" w:hAnsi="Times New Roman" w:cs="Times New Roman"/>
+          <w:sz w:val="24"/>
+          <w:szCs w:val="24"/>
+        </w:rPr>
+        <w:t>password_password</w:t>
+      </w:r>
+      <w:proofErr w:type="spellEnd"/>
+      <w:r>
+        <w:rPr>
+          <w:rFonts w:ascii="Times New Roman" w:hAnsi="Times New Roman" w:cs="Times New Roman"/>
+          <w:sz w:val="24"/>
+          <w:szCs w:val="24"/>
+        </w:rPr>
+        <w:t xml:space="preserve"> </w:t>
       </w:r>
       <w:r>
         <w:rPr>
@@ -7604,13 +7944,23 @@
         </w:rPr>
         <w:t xml:space="preserve"> </w:t>
       </w:r>
-      <w:r>
-        <w:rPr>
-          <w:rFonts w:ascii="Times New Roman" w:hAnsi="Times New Roman" w:cs="Times New Roman"/>
-          <w:sz w:val="24"/>
-          <w:szCs w:val="24"/>
-        </w:rPr>
-        <w:t xml:space="preserve">iD </w:t>
+      <w:proofErr w:type="spellStart"/>
+      <w:r>
+        <w:rPr>
+          <w:rFonts w:ascii="Times New Roman" w:hAnsi="Times New Roman" w:cs="Times New Roman"/>
+          <w:sz w:val="24"/>
+          <w:szCs w:val="24"/>
+        </w:rPr>
+        <w:t>iD</w:t>
+      </w:r>
+      <w:proofErr w:type="spellEnd"/>
+      <w:r>
+        <w:rPr>
+          <w:rFonts w:ascii="Times New Roman" w:hAnsi="Times New Roman" w:cs="Times New Roman"/>
+          <w:sz w:val="24"/>
+          <w:szCs w:val="24"/>
+        </w:rPr>
+        <w:t xml:space="preserve"> </w:t>
       </w:r>
       <w:r>
         <w:rPr>
@@ -7670,8 +8020,9 @@
           <w:sz w:val="24"/>
           <w:szCs w:val="24"/>
         </w:rPr>
-        <w:t xml:space="preserve"> (`t_</w:t>
-      </w:r>
+        <w:t xml:space="preserve"> (`</w:t>
+      </w:r>
+      <w:proofErr w:type="spellStart"/>
       <w:r>
         <w:rPr>
           <w:rFonts w:ascii="Times New Roman" w:hAnsi="Times New Roman" w:cs="Times New Roman"/>
@@ -7680,7 +8031,7 @@
           <w:sz w:val="24"/>
           <w:szCs w:val="24"/>
         </w:rPr>
-        <w:t>alerte</w:t>
+        <w:t>t_</w:t>
       </w:r>
       <w:r>
         <w:rPr>
@@ -7690,6 +8041,17 @@
           <w:sz w:val="24"/>
           <w:szCs w:val="24"/>
         </w:rPr>
+        <w:t>alerte</w:t>
+      </w:r>
+      <w:proofErr w:type="spellEnd"/>
+      <w:r>
+        <w:rPr>
+          <w:rFonts w:ascii="Times New Roman" w:hAnsi="Times New Roman" w:cs="Times New Roman"/>
+          <w:b/>
+          <w:bCs/>
+          <w:sz w:val="24"/>
+          <w:szCs w:val="24"/>
+        </w:rPr>
         <w:t>`)</w:t>
       </w:r>
     </w:p>
@@ -7704,6 +8066,8 @@
           <w:lang w:val="en-CA"/>
         </w:rPr>
       </w:pPr>
+      <w:proofErr w:type="spellStart"/>
+      <w:proofErr w:type="gramStart"/>
       <w:r>
         <w:rPr>
           <w:rFonts w:ascii="Times New Roman" w:hAnsi="Times New Roman" w:cs="Times New Roman"/>
@@ -7713,17 +8077,21 @@
           <w:szCs w:val="24"/>
           <w:lang w:val="en-CA"/>
         </w:rPr>
-        <w:t>Attributs :</w:t>
-      </w:r>
-      <w:r>
-        <w:rPr>
-          <w:rFonts w:ascii="Times New Roman" w:hAnsi="Times New Roman" w:cs="Times New Roman"/>
+        <w:t>Attributs</w:t>
+      </w:r>
+      <w:proofErr w:type="spellEnd"/>
+      <w:r>
+        <w:rPr>
+          <w:rFonts w:ascii="Times New Roman" w:hAnsi="Times New Roman" w:cs="Times New Roman"/>
+          <w:i/>
+          <w:iCs/>
           <w:sz w:val="24"/>
           <w:szCs w:val="24"/>
           <w:lang w:val="en-CA"/>
         </w:rPr>
-        <w:t xml:space="preserve"> alerte_id </w:t>
-      </w:r>
+        <w:t> :</w:t>
+      </w:r>
+      <w:proofErr w:type="gramEnd"/>
       <w:r>
         <w:rPr>
           <w:rFonts w:ascii="Times New Roman" w:hAnsi="Times New Roman" w:cs="Times New Roman"/>
@@ -7731,8 +8099,39 @@
           <w:szCs w:val="24"/>
           <w:lang w:val="en-CA"/>
         </w:rPr>
+        <w:t xml:space="preserve"> </w:t>
+      </w:r>
+      <w:proofErr w:type="spellStart"/>
+      <w:r>
+        <w:rPr>
+          <w:rFonts w:ascii="Times New Roman" w:hAnsi="Times New Roman" w:cs="Times New Roman"/>
+          <w:sz w:val="24"/>
+          <w:szCs w:val="24"/>
+          <w:lang w:val="en-CA"/>
+        </w:rPr>
+        <w:t>alerte_id</w:t>
+      </w:r>
+      <w:proofErr w:type="spellEnd"/>
+      <w:r>
+        <w:rPr>
+          <w:rFonts w:ascii="Times New Roman" w:hAnsi="Times New Roman" w:cs="Times New Roman"/>
+          <w:sz w:val="24"/>
+          <w:szCs w:val="24"/>
+          <w:lang w:val="en-CA"/>
+        </w:rPr>
+        <w:t xml:space="preserve"> </w:t>
+      </w:r>
+      <w:proofErr w:type="spellStart"/>
+      <w:r>
+        <w:rPr>
+          <w:rFonts w:ascii="Times New Roman" w:hAnsi="Times New Roman" w:cs="Times New Roman"/>
+          <w:sz w:val="24"/>
+          <w:szCs w:val="24"/>
+          <w:lang w:val="en-CA"/>
+        </w:rPr>
         <w:t>iD</w:t>
       </w:r>
+      <w:proofErr w:type="spellEnd"/>
       <w:r>
         <w:rPr>
           <w:rFonts w:ascii="Times New Roman" w:hAnsi="Times New Roman" w:cs="Times New Roman"/>
@@ -7740,8 +8139,9 @@
           <w:szCs w:val="24"/>
           <w:lang w:val="en-CA"/>
         </w:rPr>
-        <w:t xml:space="preserve">, alerte_user U, alerte_ticker </w:t>
-      </w:r>
+        <w:t xml:space="preserve">, </w:t>
+      </w:r>
+      <w:proofErr w:type="spellStart"/>
       <w:r>
         <w:rPr>
           <w:rFonts w:ascii="Times New Roman" w:hAnsi="Times New Roman" w:cs="Times New Roman"/>
@@ -7749,6 +8149,45 @@
           <w:szCs w:val="24"/>
           <w:lang w:val="en-CA"/>
         </w:rPr>
+        <w:t>alerte_user</w:t>
+      </w:r>
+      <w:proofErr w:type="spellEnd"/>
+      <w:r>
+        <w:rPr>
+          <w:rFonts w:ascii="Times New Roman" w:hAnsi="Times New Roman" w:cs="Times New Roman"/>
+          <w:sz w:val="24"/>
+          <w:szCs w:val="24"/>
+          <w:lang w:val="en-CA"/>
+        </w:rPr>
+        <w:t xml:space="preserve"> U, </w:t>
+      </w:r>
+      <w:proofErr w:type="spellStart"/>
+      <w:r>
+        <w:rPr>
+          <w:rFonts w:ascii="Times New Roman" w:hAnsi="Times New Roman" w:cs="Times New Roman"/>
+          <w:sz w:val="24"/>
+          <w:szCs w:val="24"/>
+          <w:lang w:val="en-CA"/>
+        </w:rPr>
+        <w:t>alerte_ticker</w:t>
+      </w:r>
+      <w:proofErr w:type="spellEnd"/>
+      <w:r>
+        <w:rPr>
+          <w:rFonts w:ascii="Times New Roman" w:hAnsi="Times New Roman" w:cs="Times New Roman"/>
+          <w:sz w:val="24"/>
+          <w:szCs w:val="24"/>
+          <w:lang w:val="en-CA"/>
+        </w:rPr>
+        <w:t xml:space="preserve"> </w:t>
+      </w:r>
+      <w:r>
+        <w:rPr>
+          <w:rFonts w:ascii="Times New Roman" w:hAnsi="Times New Roman" w:cs="Times New Roman"/>
+          <w:sz w:val="24"/>
+          <w:szCs w:val="24"/>
+          <w:lang w:val="en-CA"/>
+        </w:rPr>
         <w:t>T</w:t>
       </w:r>
       <w:r>
@@ -7758,8 +8197,9 @@
           <w:szCs w:val="24"/>
           <w:lang w:val="en-CA"/>
         </w:rPr>
-        <w:t>, alerte_below_pric</w:t>
-      </w:r>
+        <w:t xml:space="preserve">, </w:t>
+      </w:r>
+      <w:proofErr w:type="spellStart"/>
       <w:r>
         <w:rPr>
           <w:rFonts w:ascii="Times New Roman" w:hAnsi="Times New Roman" w:cs="Times New Roman"/>
@@ -7767,7 +8207,7 @@
           <w:szCs w:val="24"/>
           <w:lang w:val="en-CA"/>
         </w:rPr>
-        <w:t xml:space="preserve">e </w:t>
+        <w:t>alerte_below_pric</w:t>
       </w:r>
       <w:r>
         <w:rPr>
@@ -7776,8 +8216,29 @@
           <w:szCs w:val="24"/>
           <w:lang w:val="en-CA"/>
         </w:rPr>
+        <w:t>e</w:t>
+      </w:r>
+      <w:proofErr w:type="spellEnd"/>
+      <w:r>
+        <w:rPr>
+          <w:rFonts w:ascii="Times New Roman" w:hAnsi="Times New Roman" w:cs="Times New Roman"/>
+          <w:sz w:val="24"/>
+          <w:szCs w:val="24"/>
+          <w:lang w:val="en-CA"/>
+        </w:rPr>
+        <w:t xml:space="preserve"> </w:t>
+      </w:r>
+      <w:proofErr w:type="spellStart"/>
+      <w:r>
+        <w:rPr>
+          <w:rFonts w:ascii="Times New Roman" w:hAnsi="Times New Roman" w:cs="Times New Roman"/>
+          <w:sz w:val="24"/>
+          <w:szCs w:val="24"/>
+          <w:lang w:val="en-CA"/>
+        </w:rPr>
         <w:t>bP</w:t>
       </w:r>
+      <w:proofErr w:type="spellEnd"/>
       <w:r>
         <w:rPr>
           <w:rFonts w:ascii="Times New Roman" w:hAnsi="Times New Roman" w:cs="Times New Roman"/>
@@ -7785,8 +8246,9 @@
           <w:szCs w:val="24"/>
           <w:lang w:val="en-CA"/>
         </w:rPr>
-        <w:t xml:space="preserve">, alerte_above_price </w:t>
-      </w:r>
+        <w:t xml:space="preserve">, </w:t>
+      </w:r>
+      <w:proofErr w:type="spellStart"/>
       <w:r>
         <w:rPr>
           <w:rFonts w:ascii="Times New Roman" w:hAnsi="Times New Roman" w:cs="Times New Roman"/>
@@ -7794,8 +8256,29 @@
           <w:szCs w:val="24"/>
           <w:lang w:val="en-CA"/>
         </w:rPr>
+        <w:t>alerte_above_price</w:t>
+      </w:r>
+      <w:proofErr w:type="spellEnd"/>
+      <w:r>
+        <w:rPr>
+          <w:rFonts w:ascii="Times New Roman" w:hAnsi="Times New Roman" w:cs="Times New Roman"/>
+          <w:sz w:val="24"/>
+          <w:szCs w:val="24"/>
+          <w:lang w:val="en-CA"/>
+        </w:rPr>
+        <w:t xml:space="preserve"> </w:t>
+      </w:r>
+      <w:proofErr w:type="spellStart"/>
+      <w:r>
+        <w:rPr>
+          <w:rFonts w:ascii="Times New Roman" w:hAnsi="Times New Roman" w:cs="Times New Roman"/>
+          <w:sz w:val="24"/>
+          <w:szCs w:val="24"/>
+          <w:lang w:val="en-CA"/>
+        </w:rPr>
         <w:t>aP</w:t>
       </w:r>
+      <w:proofErr w:type="spellEnd"/>
       <w:r>
         <w:rPr>
           <w:rFonts w:ascii="Times New Roman" w:hAnsi="Times New Roman" w:cs="Times New Roman"/>
@@ -7803,7 +8286,27 @@
           <w:szCs w:val="24"/>
           <w:lang w:val="en-CA"/>
         </w:rPr>
-        <w:t xml:space="preserve">, alerte_end_date </w:t>
+        <w:t xml:space="preserve">, </w:t>
+      </w:r>
+      <w:proofErr w:type="spellStart"/>
+      <w:r>
+        <w:rPr>
+          <w:rFonts w:ascii="Times New Roman" w:hAnsi="Times New Roman" w:cs="Times New Roman"/>
+          <w:sz w:val="24"/>
+          <w:szCs w:val="24"/>
+          <w:lang w:val="en-CA"/>
+        </w:rPr>
+        <w:t>alerte_end_date</w:t>
+      </w:r>
+      <w:proofErr w:type="spellEnd"/>
+      <w:r>
+        <w:rPr>
+          <w:rFonts w:ascii="Times New Roman" w:hAnsi="Times New Roman" w:cs="Times New Roman"/>
+          <w:sz w:val="24"/>
+          <w:szCs w:val="24"/>
+          <w:lang w:val="en-CA"/>
+        </w:rPr>
+        <w:t xml:space="preserve"> </w:t>
       </w:r>
       <w:r>
         <w:rPr>
@@ -7845,13 +8348,23 @@
         </w:rPr>
         <w:t xml:space="preserve"> : </w:t>
       </w:r>
-      <w:r>
-        <w:rPr>
-          <w:rFonts w:ascii="Times New Roman" w:hAnsi="Times New Roman" w:cs="Times New Roman"/>
-          <w:sz w:val="24"/>
-          <w:szCs w:val="24"/>
-        </w:rPr>
-        <w:t xml:space="preserve">iD </w:t>
+      <w:proofErr w:type="spellStart"/>
+      <w:r>
+        <w:rPr>
+          <w:rFonts w:ascii="Times New Roman" w:hAnsi="Times New Roman" w:cs="Times New Roman"/>
+          <w:sz w:val="24"/>
+          <w:szCs w:val="24"/>
+        </w:rPr>
+        <w:t>iD</w:t>
+      </w:r>
+      <w:proofErr w:type="spellEnd"/>
+      <w:r>
+        <w:rPr>
+          <w:rFonts w:ascii="Times New Roman" w:hAnsi="Times New Roman" w:cs="Times New Roman"/>
+          <w:sz w:val="24"/>
+          <w:szCs w:val="24"/>
+        </w:rPr>
+        <w:t xml:space="preserve"> </w:t>
       </w:r>
       <w:r>
         <w:rPr>
@@ -7921,8 +8434,9 @@
           <w:sz w:val="24"/>
           <w:szCs w:val="24"/>
         </w:rPr>
-        <w:t xml:space="preserve"> (`t_</w:t>
-      </w:r>
+        <w:t xml:space="preserve"> (`</w:t>
+      </w:r>
+      <w:proofErr w:type="spellStart"/>
       <w:r>
         <w:rPr>
           <w:rFonts w:ascii="Times New Roman" w:hAnsi="Times New Roman" w:cs="Times New Roman"/>
@@ -7931,7 +8445,7 @@
           <w:sz w:val="24"/>
           <w:szCs w:val="24"/>
         </w:rPr>
-        <w:t>portfolio</w:t>
+        <w:t>t_</w:t>
       </w:r>
       <w:r>
         <w:rPr>
@@ -7941,6 +8455,17 @@
           <w:sz w:val="24"/>
           <w:szCs w:val="24"/>
         </w:rPr>
+        <w:t>portfolio</w:t>
+      </w:r>
+      <w:proofErr w:type="spellEnd"/>
+      <w:r>
+        <w:rPr>
+          <w:rFonts w:ascii="Times New Roman" w:hAnsi="Times New Roman" w:cs="Times New Roman"/>
+          <w:b/>
+          <w:bCs/>
+          <w:sz w:val="24"/>
+          <w:szCs w:val="24"/>
+        </w:rPr>
         <w:t>`)</w:t>
       </w:r>
     </w:p>
@@ -7970,8 +8495,27 @@
           <w:sz w:val="24"/>
           <w:szCs w:val="24"/>
         </w:rPr>
-        <w:t xml:space="preserve"> portolio_id </w:t>
-      </w:r>
+        <w:t xml:space="preserve"> </w:t>
+      </w:r>
+      <w:proofErr w:type="spellStart"/>
+      <w:r>
+        <w:rPr>
+          <w:rFonts w:ascii="Times New Roman" w:hAnsi="Times New Roman" w:cs="Times New Roman"/>
+          <w:sz w:val="24"/>
+          <w:szCs w:val="24"/>
+        </w:rPr>
+        <w:t>portolio_id</w:t>
+      </w:r>
+      <w:proofErr w:type="spellEnd"/>
+      <w:r>
+        <w:rPr>
+          <w:rFonts w:ascii="Times New Roman" w:hAnsi="Times New Roman" w:cs="Times New Roman"/>
+          <w:sz w:val="24"/>
+          <w:szCs w:val="24"/>
+        </w:rPr>
+        <w:t xml:space="preserve"> </w:t>
+      </w:r>
+      <w:proofErr w:type="spellStart"/>
       <w:r>
         <w:rPr>
           <w:rFonts w:ascii="Times New Roman" w:hAnsi="Times New Roman" w:cs="Times New Roman"/>
@@ -7980,13 +8524,32 @@
         </w:rPr>
         <w:t>iD</w:t>
       </w:r>
-      <w:r>
-        <w:rPr>
-          <w:rFonts w:ascii="Times New Roman" w:hAnsi="Times New Roman" w:cs="Times New Roman"/>
-          <w:sz w:val="24"/>
-          <w:szCs w:val="24"/>
-        </w:rPr>
-        <w:t xml:space="preserve">, portfolio_user </w:t>
+      <w:proofErr w:type="spellEnd"/>
+      <w:r>
+        <w:rPr>
+          <w:rFonts w:ascii="Times New Roman" w:hAnsi="Times New Roman" w:cs="Times New Roman"/>
+          <w:sz w:val="24"/>
+          <w:szCs w:val="24"/>
+        </w:rPr>
+        <w:t xml:space="preserve">, </w:t>
+      </w:r>
+      <w:proofErr w:type="spellStart"/>
+      <w:r>
+        <w:rPr>
+          <w:rFonts w:ascii="Times New Roman" w:hAnsi="Times New Roman" w:cs="Times New Roman"/>
+          <w:sz w:val="24"/>
+          <w:szCs w:val="24"/>
+        </w:rPr>
+        <w:t>portfolio_user</w:t>
+      </w:r>
+      <w:proofErr w:type="spellEnd"/>
+      <w:r>
+        <w:rPr>
+          <w:rFonts w:ascii="Times New Roman" w:hAnsi="Times New Roman" w:cs="Times New Roman"/>
+          <w:sz w:val="24"/>
+          <w:szCs w:val="24"/>
+        </w:rPr>
+        <w:t xml:space="preserve"> </w:t>
       </w:r>
       <w:r>
         <w:rPr>
@@ -8002,7 +8565,25 @@
           <w:sz w:val="24"/>
           <w:szCs w:val="24"/>
         </w:rPr>
-        <w:t xml:space="preserve">, portfolio_balance </w:t>
+        <w:t xml:space="preserve">, </w:t>
+      </w:r>
+      <w:proofErr w:type="spellStart"/>
+      <w:r>
+        <w:rPr>
+          <w:rFonts w:ascii="Times New Roman" w:hAnsi="Times New Roman" w:cs="Times New Roman"/>
+          <w:sz w:val="24"/>
+          <w:szCs w:val="24"/>
+        </w:rPr>
+        <w:t>portfolio_balance</w:t>
+      </w:r>
+      <w:proofErr w:type="spellEnd"/>
+      <w:r>
+        <w:rPr>
+          <w:rFonts w:ascii="Times New Roman" w:hAnsi="Times New Roman" w:cs="Times New Roman"/>
+          <w:sz w:val="24"/>
+          <w:szCs w:val="24"/>
+        </w:rPr>
+        <w:t xml:space="preserve"> </w:t>
       </w:r>
       <w:r>
         <w:rPr>
@@ -8018,7 +8599,25 @@
           <w:sz w:val="24"/>
           <w:szCs w:val="24"/>
         </w:rPr>
-        <w:t xml:space="preserve">, portfolio_cout_total </w:t>
+        <w:t xml:space="preserve">, </w:t>
+      </w:r>
+      <w:proofErr w:type="spellStart"/>
+      <w:r>
+        <w:rPr>
+          <w:rFonts w:ascii="Times New Roman" w:hAnsi="Times New Roman" w:cs="Times New Roman"/>
+          <w:sz w:val="24"/>
+          <w:szCs w:val="24"/>
+        </w:rPr>
+        <w:t>portfolio_cout_total</w:t>
+      </w:r>
+      <w:proofErr w:type="spellEnd"/>
+      <w:r>
+        <w:rPr>
+          <w:rFonts w:ascii="Times New Roman" w:hAnsi="Times New Roman" w:cs="Times New Roman"/>
+          <w:sz w:val="24"/>
+          <w:szCs w:val="24"/>
+        </w:rPr>
+        <w:t xml:space="preserve"> </w:t>
       </w:r>
       <w:r>
         <w:rPr>
@@ -8069,13 +8668,23 @@
         </w:rPr>
         <w:t xml:space="preserve"> </w:t>
       </w:r>
-      <w:r>
-        <w:rPr>
-          <w:rFonts w:ascii="Times New Roman" w:hAnsi="Times New Roman" w:cs="Times New Roman"/>
-          <w:sz w:val="24"/>
-          <w:szCs w:val="24"/>
-        </w:rPr>
-        <w:t xml:space="preserve">iD </w:t>
+      <w:proofErr w:type="spellStart"/>
+      <w:r>
+        <w:rPr>
+          <w:rFonts w:ascii="Times New Roman" w:hAnsi="Times New Roman" w:cs="Times New Roman"/>
+          <w:sz w:val="24"/>
+          <w:szCs w:val="24"/>
+        </w:rPr>
+        <w:t>iD</w:t>
+      </w:r>
+      <w:proofErr w:type="spellEnd"/>
+      <w:r>
+        <w:rPr>
+          <w:rFonts w:ascii="Times New Roman" w:hAnsi="Times New Roman" w:cs="Times New Roman"/>
+          <w:sz w:val="24"/>
+          <w:szCs w:val="24"/>
+        </w:rPr>
+        <w:t xml:space="preserve"> </w:t>
       </w:r>
       <w:r>
         <w:rPr>
@@ -8135,8 +8744,9 @@
           <w:sz w:val="24"/>
           <w:szCs w:val="24"/>
         </w:rPr>
-        <w:t xml:space="preserve"> (`t_</w:t>
-      </w:r>
+        <w:t xml:space="preserve"> (`</w:t>
+      </w:r>
+      <w:proofErr w:type="spellStart"/>
       <w:r>
         <w:rPr>
           <w:rFonts w:ascii="Times New Roman" w:hAnsi="Times New Roman" w:cs="Times New Roman"/>
@@ -8145,7 +8755,7 @@
           <w:sz w:val="24"/>
           <w:szCs w:val="24"/>
         </w:rPr>
-        <w:t>titre</w:t>
+        <w:t>t_</w:t>
       </w:r>
       <w:r>
         <w:rPr>
@@ -8155,6 +8765,17 @@
           <w:sz w:val="24"/>
           <w:szCs w:val="24"/>
         </w:rPr>
+        <w:t>titre</w:t>
+      </w:r>
+      <w:proofErr w:type="spellEnd"/>
+      <w:r>
+        <w:rPr>
+          <w:rFonts w:ascii="Times New Roman" w:hAnsi="Times New Roman" w:cs="Times New Roman"/>
+          <w:b/>
+          <w:bCs/>
+          <w:sz w:val="24"/>
+          <w:szCs w:val="24"/>
+        </w:rPr>
         <w:t>`)</w:t>
       </w:r>
     </w:p>
@@ -8186,14 +8807,25 @@
         </w:rPr>
         <w:t xml:space="preserve"> </w:t>
       </w:r>
-      <w:r>
-        <w:rPr>
-          <w:rFonts w:ascii="Times New Roman" w:hAnsi="Times New Roman" w:cs="Times New Roman"/>
-          <w:sz w:val="24"/>
-          <w:szCs w:val="24"/>
-        </w:rPr>
-        <w:t xml:space="preserve">titre_crypto_id </w:t>
-      </w:r>
+      <w:proofErr w:type="spellStart"/>
+      <w:r>
+        <w:rPr>
+          <w:rFonts w:ascii="Times New Roman" w:hAnsi="Times New Roman" w:cs="Times New Roman"/>
+          <w:sz w:val="24"/>
+          <w:szCs w:val="24"/>
+        </w:rPr>
+        <w:t>titre_crypto_id</w:t>
+      </w:r>
+      <w:proofErr w:type="spellEnd"/>
+      <w:r>
+        <w:rPr>
+          <w:rFonts w:ascii="Times New Roman" w:hAnsi="Times New Roman" w:cs="Times New Roman"/>
+          <w:sz w:val="24"/>
+          <w:szCs w:val="24"/>
+        </w:rPr>
+        <w:t xml:space="preserve"> </w:t>
+      </w:r>
+      <w:proofErr w:type="spellStart"/>
       <w:r>
         <w:rPr>
           <w:rFonts w:ascii="Times New Roman" w:hAnsi="Times New Roman" w:cs="Times New Roman"/>
@@ -8202,14 +8834,34 @@
         </w:rPr>
         <w:t>iC</w:t>
       </w:r>
-      <w:r>
-        <w:rPr>
-          <w:rFonts w:ascii="Times New Roman" w:hAnsi="Times New Roman" w:cs="Times New Roman"/>
-          <w:sz w:val="24"/>
-          <w:szCs w:val="24"/>
-        </w:rPr>
-        <w:t xml:space="preserve">, titre_portfolio_id </w:t>
-      </w:r>
+      <w:proofErr w:type="spellEnd"/>
+      <w:r>
+        <w:rPr>
+          <w:rFonts w:ascii="Times New Roman" w:hAnsi="Times New Roman" w:cs="Times New Roman"/>
+          <w:sz w:val="24"/>
+          <w:szCs w:val="24"/>
+        </w:rPr>
+        <w:t xml:space="preserve">, </w:t>
+      </w:r>
+      <w:proofErr w:type="spellStart"/>
+      <w:r>
+        <w:rPr>
+          <w:rFonts w:ascii="Times New Roman" w:hAnsi="Times New Roman" w:cs="Times New Roman"/>
+          <w:sz w:val="24"/>
+          <w:szCs w:val="24"/>
+        </w:rPr>
+        <w:t>titre_portfolio_id</w:t>
+      </w:r>
+      <w:proofErr w:type="spellEnd"/>
+      <w:r>
+        <w:rPr>
+          <w:rFonts w:ascii="Times New Roman" w:hAnsi="Times New Roman" w:cs="Times New Roman"/>
+          <w:sz w:val="24"/>
+          <w:szCs w:val="24"/>
+        </w:rPr>
+        <w:t xml:space="preserve"> </w:t>
+      </w:r>
+      <w:proofErr w:type="spellStart"/>
       <w:r>
         <w:rPr>
           <w:rFonts w:ascii="Times New Roman" w:hAnsi="Times New Roman" w:cs="Times New Roman"/>
@@ -8218,13 +8870,32 @@
         </w:rPr>
         <w:t>iP</w:t>
       </w:r>
-      <w:r>
-        <w:rPr>
-          <w:rFonts w:ascii="Times New Roman" w:hAnsi="Times New Roman" w:cs="Times New Roman"/>
-          <w:sz w:val="24"/>
-          <w:szCs w:val="24"/>
-        </w:rPr>
-        <w:t xml:space="preserve">, titre_qte </w:t>
+      <w:proofErr w:type="spellEnd"/>
+      <w:r>
+        <w:rPr>
+          <w:rFonts w:ascii="Times New Roman" w:hAnsi="Times New Roman" w:cs="Times New Roman"/>
+          <w:sz w:val="24"/>
+          <w:szCs w:val="24"/>
+        </w:rPr>
+        <w:t xml:space="preserve">, </w:t>
+      </w:r>
+      <w:proofErr w:type="spellStart"/>
+      <w:r>
+        <w:rPr>
+          <w:rFonts w:ascii="Times New Roman" w:hAnsi="Times New Roman" w:cs="Times New Roman"/>
+          <w:sz w:val="24"/>
+          <w:szCs w:val="24"/>
+        </w:rPr>
+        <w:t>titre_qte</w:t>
+      </w:r>
+      <w:proofErr w:type="spellEnd"/>
+      <w:r>
+        <w:rPr>
+          <w:rFonts w:ascii="Times New Roman" w:hAnsi="Times New Roman" w:cs="Times New Roman"/>
+          <w:sz w:val="24"/>
+          <w:szCs w:val="24"/>
+        </w:rPr>
+        <w:t xml:space="preserve"> </w:t>
       </w:r>
       <w:r>
         <w:rPr>
@@ -8240,7 +8911,25 @@
           <w:sz w:val="24"/>
           <w:szCs w:val="24"/>
         </w:rPr>
-        <w:t xml:space="preserve">, titre_prix_moyen_paye </w:t>
+        <w:t xml:space="preserve">, </w:t>
+      </w:r>
+      <w:proofErr w:type="spellStart"/>
+      <w:r>
+        <w:rPr>
+          <w:rFonts w:ascii="Times New Roman" w:hAnsi="Times New Roman" w:cs="Times New Roman"/>
+          <w:sz w:val="24"/>
+          <w:szCs w:val="24"/>
+        </w:rPr>
+        <w:t>titre_prix_moyen_paye</w:t>
+      </w:r>
+      <w:proofErr w:type="spellEnd"/>
+      <w:r>
+        <w:rPr>
+          <w:rFonts w:ascii="Times New Roman" w:hAnsi="Times New Roman" w:cs="Times New Roman"/>
+          <w:sz w:val="24"/>
+          <w:szCs w:val="24"/>
+        </w:rPr>
+        <w:t xml:space="preserve"> </w:t>
       </w:r>
       <w:r>
         <w:rPr>
@@ -8291,6 +8980,7 @@
         </w:rPr>
         <w:t xml:space="preserve"> </w:t>
       </w:r>
+      <w:proofErr w:type="spellStart"/>
       <w:r>
         <w:rPr>
           <w:rFonts w:ascii="Times New Roman" w:hAnsi="Times New Roman" w:cs="Times New Roman"/>
@@ -8307,6 +8997,7 @@
         </w:rPr>
         <w:t>C</w:t>
       </w:r>
+      <w:proofErr w:type="spellEnd"/>
       <w:r>
         <w:rPr>
           <w:rFonts w:ascii="Times New Roman" w:hAnsi="Times New Roman" w:cs="Times New Roman"/>
@@ -8373,8 +9064,9 @@
           <w:sz w:val="24"/>
           <w:szCs w:val="24"/>
         </w:rPr>
-        <w:t xml:space="preserve"> (`t_</w:t>
-      </w:r>
+        <w:t xml:space="preserve"> (`</w:t>
+      </w:r>
+      <w:proofErr w:type="spellStart"/>
       <w:r>
         <w:rPr>
           <w:rFonts w:ascii="Times New Roman" w:hAnsi="Times New Roman" w:cs="Times New Roman"/>
@@ -8383,7 +9075,7 @@
           <w:sz w:val="24"/>
           <w:szCs w:val="24"/>
         </w:rPr>
-        <w:t>cryptomonnaie</w:t>
+        <w:t>t_</w:t>
       </w:r>
       <w:r>
         <w:rPr>
@@ -8393,6 +9085,17 @@
           <w:sz w:val="24"/>
           <w:szCs w:val="24"/>
         </w:rPr>
+        <w:t>cryptomonnaie</w:t>
+      </w:r>
+      <w:proofErr w:type="spellEnd"/>
+      <w:r>
+        <w:rPr>
+          <w:rFonts w:ascii="Times New Roman" w:hAnsi="Times New Roman" w:cs="Times New Roman"/>
+          <w:b/>
+          <w:bCs/>
+          <w:sz w:val="24"/>
+          <w:szCs w:val="24"/>
+        </w:rPr>
         <w:t>`)</w:t>
       </w:r>
     </w:p>
@@ -8424,14 +9127,25 @@
         </w:rPr>
         <w:t xml:space="preserve"> </w:t>
       </w:r>
-      <w:r>
-        <w:rPr>
-          <w:rFonts w:ascii="Times New Roman" w:hAnsi="Times New Roman" w:cs="Times New Roman"/>
-          <w:sz w:val="24"/>
-          <w:szCs w:val="24"/>
-        </w:rPr>
-        <w:t xml:space="preserve">cryptomonnaie_id </w:t>
-      </w:r>
+      <w:proofErr w:type="spellStart"/>
+      <w:r>
+        <w:rPr>
+          <w:rFonts w:ascii="Times New Roman" w:hAnsi="Times New Roman" w:cs="Times New Roman"/>
+          <w:sz w:val="24"/>
+          <w:szCs w:val="24"/>
+        </w:rPr>
+        <w:t>cryptomonnaie_id</w:t>
+      </w:r>
+      <w:proofErr w:type="spellEnd"/>
+      <w:r>
+        <w:rPr>
+          <w:rFonts w:ascii="Times New Roman" w:hAnsi="Times New Roman" w:cs="Times New Roman"/>
+          <w:sz w:val="24"/>
+          <w:szCs w:val="24"/>
+        </w:rPr>
+        <w:t xml:space="preserve"> </w:t>
+      </w:r>
+      <w:proofErr w:type="spellStart"/>
       <w:r>
         <w:rPr>
           <w:rFonts w:ascii="Times New Roman" w:hAnsi="Times New Roman" w:cs="Times New Roman"/>
@@ -8440,13 +9154,32 @@
         </w:rPr>
         <w:t>iD</w:t>
       </w:r>
-      <w:r>
-        <w:rPr>
-          <w:rFonts w:ascii="Times New Roman" w:hAnsi="Times New Roman" w:cs="Times New Roman"/>
-          <w:sz w:val="24"/>
-          <w:szCs w:val="24"/>
-        </w:rPr>
-        <w:t xml:space="preserve">, cryptomonnaie_ticker </w:t>
+      <w:proofErr w:type="spellEnd"/>
+      <w:r>
+        <w:rPr>
+          <w:rFonts w:ascii="Times New Roman" w:hAnsi="Times New Roman" w:cs="Times New Roman"/>
+          <w:sz w:val="24"/>
+          <w:szCs w:val="24"/>
+        </w:rPr>
+        <w:t xml:space="preserve">, </w:t>
+      </w:r>
+      <w:proofErr w:type="spellStart"/>
+      <w:r>
+        <w:rPr>
+          <w:rFonts w:ascii="Times New Roman" w:hAnsi="Times New Roman" w:cs="Times New Roman"/>
+          <w:sz w:val="24"/>
+          <w:szCs w:val="24"/>
+        </w:rPr>
+        <w:t>cryptomonnaie_ticker</w:t>
+      </w:r>
+      <w:proofErr w:type="spellEnd"/>
+      <w:r>
+        <w:rPr>
+          <w:rFonts w:ascii="Times New Roman" w:hAnsi="Times New Roman" w:cs="Times New Roman"/>
+          <w:sz w:val="24"/>
+          <w:szCs w:val="24"/>
+        </w:rPr>
+        <w:t xml:space="preserve"> </w:t>
       </w:r>
       <w:r>
         <w:rPr>
@@ -8462,7 +9195,25 @@
           <w:sz w:val="24"/>
           <w:szCs w:val="24"/>
         </w:rPr>
-        <w:t xml:space="preserve">, cryptomonnaie_prix_haut </w:t>
+        <w:t xml:space="preserve">, </w:t>
+      </w:r>
+      <w:proofErr w:type="spellStart"/>
+      <w:r>
+        <w:rPr>
+          <w:rFonts w:ascii="Times New Roman" w:hAnsi="Times New Roman" w:cs="Times New Roman"/>
+          <w:sz w:val="24"/>
+          <w:szCs w:val="24"/>
+        </w:rPr>
+        <w:t>cryptomonnaie_prix_haut</w:t>
+      </w:r>
+      <w:proofErr w:type="spellEnd"/>
+      <w:r>
+        <w:rPr>
+          <w:rFonts w:ascii="Times New Roman" w:hAnsi="Times New Roman" w:cs="Times New Roman"/>
+          <w:sz w:val="24"/>
+          <w:szCs w:val="24"/>
+        </w:rPr>
+        <w:t xml:space="preserve"> </w:t>
       </w:r>
       <w:r>
         <w:rPr>
@@ -8478,8 +9229,27 @@
           <w:sz w:val="24"/>
           <w:szCs w:val="24"/>
         </w:rPr>
-        <w:t xml:space="preserve">, cryptomonnaie_prix_bas </w:t>
-      </w:r>
+        <w:t xml:space="preserve">, </w:t>
+      </w:r>
+      <w:proofErr w:type="spellStart"/>
+      <w:r>
+        <w:rPr>
+          <w:rFonts w:ascii="Times New Roman" w:hAnsi="Times New Roman" w:cs="Times New Roman"/>
+          <w:sz w:val="24"/>
+          <w:szCs w:val="24"/>
+        </w:rPr>
+        <w:t>cryptomonnaie_prix_bas</w:t>
+      </w:r>
+      <w:proofErr w:type="spellEnd"/>
+      <w:r>
+        <w:rPr>
+          <w:rFonts w:ascii="Times New Roman" w:hAnsi="Times New Roman" w:cs="Times New Roman"/>
+          <w:sz w:val="24"/>
+          <w:szCs w:val="24"/>
+        </w:rPr>
+        <w:t xml:space="preserve"> </w:t>
+      </w:r>
+      <w:proofErr w:type="spellStart"/>
       <w:r>
         <w:rPr>
           <w:rFonts w:ascii="Times New Roman" w:hAnsi="Times New Roman" w:cs="Times New Roman"/>
@@ -8488,13 +9258,32 @@
         </w:rPr>
         <w:t>pB</w:t>
       </w:r>
-      <w:r>
-        <w:rPr>
-          <w:rFonts w:ascii="Times New Roman" w:hAnsi="Times New Roman" w:cs="Times New Roman"/>
-          <w:sz w:val="24"/>
-          <w:szCs w:val="24"/>
-        </w:rPr>
-        <w:t xml:space="preserve">, cryptomonnaie_market_cap </w:t>
+      <w:proofErr w:type="spellEnd"/>
+      <w:r>
+        <w:rPr>
+          <w:rFonts w:ascii="Times New Roman" w:hAnsi="Times New Roman" w:cs="Times New Roman"/>
+          <w:sz w:val="24"/>
+          <w:szCs w:val="24"/>
+        </w:rPr>
+        <w:t xml:space="preserve">, </w:t>
+      </w:r>
+      <w:proofErr w:type="spellStart"/>
+      <w:r>
+        <w:rPr>
+          <w:rFonts w:ascii="Times New Roman" w:hAnsi="Times New Roman" w:cs="Times New Roman"/>
+          <w:sz w:val="24"/>
+          <w:szCs w:val="24"/>
+        </w:rPr>
+        <w:t>cryptomonnaie_market_cap</w:t>
+      </w:r>
+      <w:proofErr w:type="spellEnd"/>
+      <w:r>
+        <w:rPr>
+          <w:rFonts w:ascii="Times New Roman" w:hAnsi="Times New Roman" w:cs="Times New Roman"/>
+          <w:sz w:val="24"/>
+          <w:szCs w:val="24"/>
+        </w:rPr>
+        <w:t xml:space="preserve"> </w:t>
       </w:r>
       <w:r>
         <w:rPr>
@@ -8512,13 +9301,23 @@
         </w:rPr>
         <w:t xml:space="preserve">, </w:t>
       </w:r>
-      <w:r>
-        <w:rPr>
-          <w:rFonts w:ascii="Times New Roman" w:hAnsi="Times New Roman" w:cs="Times New Roman"/>
-          <w:sz w:val="24"/>
-          <w:szCs w:val="24"/>
-        </w:rPr>
-        <w:t xml:space="preserve">cryptomonnaie_qte_circulation </w:t>
+      <w:proofErr w:type="spellStart"/>
+      <w:r>
+        <w:rPr>
+          <w:rFonts w:ascii="Times New Roman" w:hAnsi="Times New Roman" w:cs="Times New Roman"/>
+          <w:sz w:val="24"/>
+          <w:szCs w:val="24"/>
+        </w:rPr>
+        <w:t>cryptomonnaie_qte_circulation</w:t>
+      </w:r>
+      <w:proofErr w:type="spellEnd"/>
+      <w:r>
+        <w:rPr>
+          <w:rFonts w:ascii="Times New Roman" w:hAnsi="Times New Roman" w:cs="Times New Roman"/>
+          <w:sz w:val="24"/>
+          <w:szCs w:val="24"/>
+        </w:rPr>
+        <w:t xml:space="preserve"> </w:t>
       </w:r>
       <w:r>
         <w:rPr>
@@ -8536,6 +9335,7 @@
         </w:rPr>
         <w:t xml:space="preserve">, cryptomonnaie_volume_24h </w:t>
       </w:r>
+      <w:proofErr w:type="spellStart"/>
       <w:r>
         <w:rPr>
           <w:rFonts w:ascii="Times New Roman" w:hAnsi="Times New Roman" w:cs="Times New Roman"/>
@@ -8544,6 +9344,7 @@
         </w:rPr>
         <w:t>vO</w:t>
       </w:r>
+      <w:proofErr w:type="spellEnd"/>
     </w:p>
     <w:p>
       <w:pPr>
@@ -8585,13 +9386,23 @@
         </w:rPr>
         <w:t xml:space="preserve"> </w:t>
       </w:r>
-      <w:r>
-        <w:rPr>
-          <w:rFonts w:ascii="Times New Roman" w:hAnsi="Times New Roman" w:cs="Times New Roman"/>
-          <w:sz w:val="24"/>
-          <w:szCs w:val="24"/>
-        </w:rPr>
-        <w:t xml:space="preserve">iD </w:t>
+      <w:proofErr w:type="spellStart"/>
+      <w:r>
+        <w:rPr>
+          <w:rFonts w:ascii="Times New Roman" w:hAnsi="Times New Roman" w:cs="Times New Roman"/>
+          <w:sz w:val="24"/>
+          <w:szCs w:val="24"/>
+        </w:rPr>
+        <w:t>iD</w:t>
+      </w:r>
+      <w:proofErr w:type="spellEnd"/>
+      <w:r>
+        <w:rPr>
+          <w:rFonts w:ascii="Times New Roman" w:hAnsi="Times New Roman" w:cs="Times New Roman"/>
+          <w:sz w:val="24"/>
+          <w:szCs w:val="24"/>
+        </w:rPr>
+        <w:t xml:space="preserve"> </w:t>
       </w:r>
       <w:r>
         <w:rPr>
@@ -8657,8 +9468,9 @@
           <w:sz w:val="24"/>
           <w:szCs w:val="24"/>
         </w:rPr>
-        <w:t xml:space="preserve"> (`t_</w:t>
-      </w:r>
+        <w:t xml:space="preserve"> (`</w:t>
+      </w:r>
+      <w:proofErr w:type="spellStart"/>
       <w:r>
         <w:rPr>
           <w:rFonts w:ascii="Times New Roman" w:hAnsi="Times New Roman" w:cs="Times New Roman"/>
@@ -8667,7 +9479,7 @@
           <w:sz w:val="24"/>
           <w:szCs w:val="24"/>
         </w:rPr>
-        <w:t>projet</w:t>
+        <w:t>t_</w:t>
       </w:r>
       <w:r>
         <w:rPr>
@@ -8677,6 +9489,17 @@
           <w:sz w:val="24"/>
           <w:szCs w:val="24"/>
         </w:rPr>
+        <w:t>projet</w:t>
+      </w:r>
+      <w:proofErr w:type="spellEnd"/>
+      <w:r>
+        <w:rPr>
+          <w:rFonts w:ascii="Times New Roman" w:hAnsi="Times New Roman" w:cs="Times New Roman"/>
+          <w:b/>
+          <w:bCs/>
+          <w:sz w:val="24"/>
+          <w:szCs w:val="24"/>
+        </w:rPr>
         <w:t>`)</w:t>
       </w:r>
     </w:p>
@@ -8706,7 +9529,25 @@
           <w:sz w:val="24"/>
           <w:szCs w:val="24"/>
         </w:rPr>
-        <w:t xml:space="preserve"> projet_ticker </w:t>
+        <w:t xml:space="preserve"> </w:t>
+      </w:r>
+      <w:proofErr w:type="spellStart"/>
+      <w:r>
+        <w:rPr>
+          <w:rFonts w:ascii="Times New Roman" w:hAnsi="Times New Roman" w:cs="Times New Roman"/>
+          <w:sz w:val="24"/>
+          <w:szCs w:val="24"/>
+        </w:rPr>
+        <w:t>projet_ticker</w:t>
+      </w:r>
+      <w:proofErr w:type="spellEnd"/>
+      <w:r>
+        <w:rPr>
+          <w:rFonts w:ascii="Times New Roman" w:hAnsi="Times New Roman" w:cs="Times New Roman"/>
+          <w:sz w:val="24"/>
+          <w:szCs w:val="24"/>
+        </w:rPr>
+        <w:t xml:space="preserve"> </w:t>
       </w:r>
       <w:r>
         <w:rPr>
@@ -8722,7 +9563,25 @@
           <w:sz w:val="24"/>
           <w:szCs w:val="24"/>
         </w:rPr>
-        <w:t xml:space="preserve">, projet_logo </w:t>
+        <w:t xml:space="preserve">, </w:t>
+      </w:r>
+      <w:proofErr w:type="spellStart"/>
+      <w:r>
+        <w:rPr>
+          <w:rFonts w:ascii="Times New Roman" w:hAnsi="Times New Roman" w:cs="Times New Roman"/>
+          <w:sz w:val="24"/>
+          <w:szCs w:val="24"/>
+        </w:rPr>
+        <w:t>projet_logo</w:t>
+      </w:r>
+      <w:proofErr w:type="spellEnd"/>
+      <w:r>
+        <w:rPr>
+          <w:rFonts w:ascii="Times New Roman" w:hAnsi="Times New Roman" w:cs="Times New Roman"/>
+          <w:sz w:val="24"/>
+          <w:szCs w:val="24"/>
+        </w:rPr>
+        <w:t xml:space="preserve"> </w:t>
       </w:r>
       <w:r>
         <w:rPr>
@@ -8738,7 +9597,25 @@
           <w:sz w:val="24"/>
           <w:szCs w:val="24"/>
         </w:rPr>
-        <w:t xml:space="preserve">, projet_nom_du_coin </w:t>
+        <w:t xml:space="preserve">, </w:t>
+      </w:r>
+      <w:proofErr w:type="spellStart"/>
+      <w:r>
+        <w:rPr>
+          <w:rFonts w:ascii="Times New Roman" w:hAnsi="Times New Roman" w:cs="Times New Roman"/>
+          <w:sz w:val="24"/>
+          <w:szCs w:val="24"/>
+        </w:rPr>
+        <w:t>projet_nom_du_coin</w:t>
+      </w:r>
+      <w:proofErr w:type="spellEnd"/>
+      <w:r>
+        <w:rPr>
+          <w:rFonts w:ascii="Times New Roman" w:hAnsi="Times New Roman" w:cs="Times New Roman"/>
+          <w:sz w:val="24"/>
+          <w:szCs w:val="24"/>
+        </w:rPr>
+        <w:t xml:space="preserve"> </w:t>
       </w:r>
       <w:r>
         <w:rPr>
@@ -8754,8 +9631,27 @@
           <w:sz w:val="24"/>
           <w:szCs w:val="24"/>
         </w:rPr>
-        <w:t xml:space="preserve">, projet_description </w:t>
-      </w:r>
+        <w:t xml:space="preserve">, </w:t>
+      </w:r>
+      <w:proofErr w:type="spellStart"/>
+      <w:r>
+        <w:rPr>
+          <w:rFonts w:ascii="Times New Roman" w:hAnsi="Times New Roman" w:cs="Times New Roman"/>
+          <w:sz w:val="24"/>
+          <w:szCs w:val="24"/>
+        </w:rPr>
+        <w:t>projet_description</w:t>
+      </w:r>
+      <w:proofErr w:type="spellEnd"/>
+      <w:r>
+        <w:rPr>
+          <w:rFonts w:ascii="Times New Roman" w:hAnsi="Times New Roman" w:cs="Times New Roman"/>
+          <w:sz w:val="24"/>
+          <w:szCs w:val="24"/>
+        </w:rPr>
+        <w:t xml:space="preserve"> </w:t>
+      </w:r>
+      <w:proofErr w:type="spellStart"/>
       <w:r>
         <w:rPr>
           <w:rFonts w:ascii="Times New Roman" w:hAnsi="Times New Roman" w:cs="Times New Roman"/>
@@ -8764,13 +9660,32 @@
         </w:rPr>
         <w:t>dE</w:t>
       </w:r>
-      <w:r>
-        <w:rPr>
-          <w:rFonts w:ascii="Times New Roman" w:hAnsi="Times New Roman" w:cs="Times New Roman"/>
-          <w:sz w:val="24"/>
-          <w:szCs w:val="24"/>
-        </w:rPr>
-        <w:t xml:space="preserve">, projet_start_date </w:t>
+      <w:proofErr w:type="spellEnd"/>
+      <w:r>
+        <w:rPr>
+          <w:rFonts w:ascii="Times New Roman" w:hAnsi="Times New Roman" w:cs="Times New Roman"/>
+          <w:sz w:val="24"/>
+          <w:szCs w:val="24"/>
+        </w:rPr>
+        <w:t xml:space="preserve">, </w:t>
+      </w:r>
+      <w:proofErr w:type="spellStart"/>
+      <w:r>
+        <w:rPr>
+          <w:rFonts w:ascii="Times New Roman" w:hAnsi="Times New Roman" w:cs="Times New Roman"/>
+          <w:sz w:val="24"/>
+          <w:szCs w:val="24"/>
+        </w:rPr>
+        <w:t>projet_start_date</w:t>
+      </w:r>
+      <w:proofErr w:type="spellEnd"/>
+      <w:r>
+        <w:rPr>
+          <w:rFonts w:ascii="Times New Roman" w:hAnsi="Times New Roman" w:cs="Times New Roman"/>
+          <w:sz w:val="24"/>
+          <w:szCs w:val="24"/>
+        </w:rPr>
+        <w:t xml:space="preserve"> </w:t>
       </w:r>
       <w:r>
         <w:rPr>
@@ -8788,21 +9703,41 @@
         </w:rPr>
         <w:t xml:space="preserve">, </w:t>
       </w:r>
-      <w:r>
-        <w:rPr>
-          <w:rFonts w:ascii="Times New Roman" w:hAnsi="Times New Roman" w:cs="Times New Roman"/>
-          <w:sz w:val="24"/>
-          <w:szCs w:val="24"/>
-        </w:rPr>
-        <w:t xml:space="preserve">projet_max_supply S, </w:t>
-      </w:r>
-      <w:r>
-        <w:rPr>
-          <w:rFonts w:ascii="Times New Roman" w:hAnsi="Times New Roman" w:cs="Times New Roman"/>
-          <w:sz w:val="24"/>
-          <w:szCs w:val="24"/>
-        </w:rPr>
-        <w:t xml:space="preserve">projet_forage_possible </w:t>
+      <w:proofErr w:type="spellStart"/>
+      <w:r>
+        <w:rPr>
+          <w:rFonts w:ascii="Times New Roman" w:hAnsi="Times New Roman" w:cs="Times New Roman"/>
+          <w:sz w:val="24"/>
+          <w:szCs w:val="24"/>
+        </w:rPr>
+        <w:t>projet_max_supply</w:t>
+      </w:r>
+      <w:proofErr w:type="spellEnd"/>
+      <w:r>
+        <w:rPr>
+          <w:rFonts w:ascii="Times New Roman" w:hAnsi="Times New Roman" w:cs="Times New Roman"/>
+          <w:sz w:val="24"/>
+          <w:szCs w:val="24"/>
+        </w:rPr>
+        <w:t xml:space="preserve"> S, </w:t>
+      </w:r>
+      <w:proofErr w:type="spellStart"/>
+      <w:r>
+        <w:rPr>
+          <w:rFonts w:ascii="Times New Roman" w:hAnsi="Times New Roman" w:cs="Times New Roman"/>
+          <w:sz w:val="24"/>
+          <w:szCs w:val="24"/>
+        </w:rPr>
+        <w:t>projet_forage_possible</w:t>
+      </w:r>
+      <w:proofErr w:type="spellEnd"/>
+      <w:r>
+        <w:rPr>
+          <w:rFonts w:ascii="Times New Roman" w:hAnsi="Times New Roman" w:cs="Times New Roman"/>
+          <w:sz w:val="24"/>
+          <w:szCs w:val="24"/>
+        </w:rPr>
+        <w:t xml:space="preserve"> </w:t>
       </w:r>
       <w:r>
         <w:rPr>
@@ -9025,7 +9960,25 @@
           <w:sz w:val="24"/>
           <w:szCs w:val="24"/>
         </w:rPr>
-        <w:t>web Mockaroo afin de générer une liste de mots de passe respectant nos critères de validation et de sécurité. Encore une fois, un simple script de hachage en Python fût ensuite lancé afin de modifier chacune des valeurs de la table en quelques secondes retournant ainsi une version hachée des mots de passe.</w:t>
+        <w:t xml:space="preserve">web </w:t>
+      </w:r>
+      <w:proofErr w:type="spellStart"/>
+      <w:r>
+        <w:rPr>
+          <w:rFonts w:ascii="Times New Roman" w:hAnsi="Times New Roman" w:cs="Times New Roman"/>
+          <w:sz w:val="24"/>
+          <w:szCs w:val="24"/>
+        </w:rPr>
+        <w:t>Mockaroo</w:t>
+      </w:r>
+      <w:proofErr w:type="spellEnd"/>
+      <w:r>
+        <w:rPr>
+          <w:rFonts w:ascii="Times New Roman" w:hAnsi="Times New Roman" w:cs="Times New Roman"/>
+          <w:sz w:val="24"/>
+          <w:szCs w:val="24"/>
+        </w:rPr>
+        <w:t xml:space="preserve"> afin de générer une liste de mots de passe respectant nos critères de validation et de sécurité. Encore une fois, un simple script de hachage en Python fût ensuite lancé afin de modifier chacune des valeurs de la table en quelques secondes retournant ainsi une version hachée des mots de passe.</w:t>
       </w:r>
       <w:r>
         <w:rPr>
@@ -9148,7 +10101,43 @@
           <w:sz w:val="24"/>
           <w:szCs w:val="24"/>
         </w:rPr>
-        <w:t xml:space="preserve">des nouveaux tuples ajoutés dans la relation `t_utilisateur` et `t_password`. </w:t>
+        <w:t>des nouveaux tuples ajoutés dans la relation `</w:t>
+      </w:r>
+      <w:proofErr w:type="spellStart"/>
+      <w:r>
+        <w:rPr>
+          <w:rFonts w:ascii="Times New Roman" w:hAnsi="Times New Roman" w:cs="Times New Roman"/>
+          <w:sz w:val="24"/>
+          <w:szCs w:val="24"/>
+        </w:rPr>
+        <w:t>t_utilisateur</w:t>
+      </w:r>
+      <w:proofErr w:type="spellEnd"/>
+      <w:r>
+        <w:rPr>
+          <w:rFonts w:ascii="Times New Roman" w:hAnsi="Times New Roman" w:cs="Times New Roman"/>
+          <w:sz w:val="24"/>
+          <w:szCs w:val="24"/>
+        </w:rPr>
+        <w:t>` et `</w:t>
+      </w:r>
+      <w:proofErr w:type="spellStart"/>
+      <w:r>
+        <w:rPr>
+          <w:rFonts w:ascii="Times New Roman" w:hAnsi="Times New Roman" w:cs="Times New Roman"/>
+          <w:sz w:val="24"/>
+          <w:szCs w:val="24"/>
+        </w:rPr>
+        <w:t>t_password</w:t>
+      </w:r>
+      <w:proofErr w:type="spellEnd"/>
+      <w:r>
+        <w:rPr>
+          <w:rFonts w:ascii="Times New Roman" w:hAnsi="Times New Roman" w:cs="Times New Roman"/>
+          <w:sz w:val="24"/>
+          <w:szCs w:val="24"/>
+        </w:rPr>
+        <w:t xml:space="preserve">`. </w:t>
       </w:r>
     </w:p>
     <w:p>
@@ -9176,7 +10165,25 @@
           <w:sz w:val="24"/>
           <w:szCs w:val="24"/>
         </w:rPr>
-        <w:t xml:space="preserve">l individu sur le site web, un portfolio lui est créé automatiquement et une petite quantité de BullCoin, la cryptomonnaie fictive de la </w:t>
+        <w:t xml:space="preserve">l individu sur le site web, un portfolio lui est créé automatiquement et une petite quantité de </w:t>
+      </w:r>
+      <w:proofErr w:type="spellStart"/>
+      <w:r>
+        <w:rPr>
+          <w:rFonts w:ascii="Times New Roman" w:hAnsi="Times New Roman" w:cs="Times New Roman"/>
+          <w:sz w:val="24"/>
+          <w:szCs w:val="24"/>
+        </w:rPr>
+        <w:t>BullCoin</w:t>
+      </w:r>
+      <w:proofErr w:type="spellEnd"/>
+      <w:r>
+        <w:rPr>
+          <w:rFonts w:ascii="Times New Roman" w:hAnsi="Times New Roman" w:cs="Times New Roman"/>
+          <w:sz w:val="24"/>
+          <w:szCs w:val="24"/>
+        </w:rPr>
+        <w:t xml:space="preserve">, la cryptomonnaie fictive de la </w:t>
       </w:r>
       <w:r>
         <w:rPr>
@@ -9368,7 +10375,25 @@
           <w:sz w:val="24"/>
           <w:szCs w:val="24"/>
         </w:rPr>
-        <w:t xml:space="preserve">, dans le tableau répertoriant les alertes enregistrées pour un utilisateur donné, celui-ci est en mesure de supprimer une alerte en cliquant sur le bouton « Delete » en marge droite du tableau. Afin que la base de données ne soit pas polluée d’alertes désactivées, il était impératif de supprimer les données associées à l’alerte en question et non uniquement l’affichage de l’alerte sur le profil d’un utilisateur. À cet effet, à chaque fois qu’un utilisateur supprime une alerte, une requête de suppression est envoyée au serveur par le biais d’une condition d’égalité </w:t>
+        <w:t>, dans le tableau répertoriant les alertes enregistrées pour un utilisateur donné, celui-ci est en mesure de supprimer une alerte en cliquant sur le bouton « </w:t>
+      </w:r>
+      <w:proofErr w:type="spellStart"/>
+      <w:r>
+        <w:rPr>
+          <w:rFonts w:ascii="Times New Roman" w:hAnsi="Times New Roman" w:cs="Times New Roman"/>
+          <w:sz w:val="24"/>
+          <w:szCs w:val="24"/>
+        </w:rPr>
+        <w:t>Delete</w:t>
+      </w:r>
+      <w:proofErr w:type="spellEnd"/>
+      <w:r>
+        <w:rPr>
+          <w:rFonts w:ascii="Times New Roman" w:hAnsi="Times New Roman" w:cs="Times New Roman"/>
+          <w:sz w:val="24"/>
+          <w:szCs w:val="24"/>
+        </w:rPr>
+        <w:t xml:space="preserve"> » en marge droite du tableau. Afin que la base de données ne soit pas polluée d’alertes désactivées, il était impératif de supprimer les données associées à l’alerte en question et non uniquement l’affichage de l’alerte sur le profil d’un utilisateur. À cet effet, à chaque fois qu’un utilisateur supprime une alerte, une requête de suppression est envoyée au serveur par le biais d’une condition d’égalité </w:t>
       </w:r>
       <w:r>
         <w:rPr>
@@ -9400,7 +10425,97 @@
           <w:sz w:val="24"/>
           <w:szCs w:val="24"/>
         </w:rPr>
-        <w:t>`alerte_user`, `alerte_ticker`, `alerte_below_price`, `alerte_above_price`, `alerte_end_date`),</w:t>
+        <w:t>`</w:t>
+      </w:r>
+      <w:proofErr w:type="spellStart"/>
+      <w:r>
+        <w:rPr>
+          <w:rFonts w:ascii="Times New Roman" w:hAnsi="Times New Roman" w:cs="Times New Roman"/>
+          <w:sz w:val="24"/>
+          <w:szCs w:val="24"/>
+        </w:rPr>
+        <w:t>alerte_user</w:t>
+      </w:r>
+      <w:proofErr w:type="spellEnd"/>
+      <w:r>
+        <w:rPr>
+          <w:rFonts w:ascii="Times New Roman" w:hAnsi="Times New Roman" w:cs="Times New Roman"/>
+          <w:sz w:val="24"/>
+          <w:szCs w:val="24"/>
+        </w:rPr>
+        <w:t>`, `</w:t>
+      </w:r>
+      <w:proofErr w:type="spellStart"/>
+      <w:r>
+        <w:rPr>
+          <w:rFonts w:ascii="Times New Roman" w:hAnsi="Times New Roman" w:cs="Times New Roman"/>
+          <w:sz w:val="24"/>
+          <w:szCs w:val="24"/>
+        </w:rPr>
+        <w:t>alerte_ticker</w:t>
+      </w:r>
+      <w:proofErr w:type="spellEnd"/>
+      <w:r>
+        <w:rPr>
+          <w:rFonts w:ascii="Times New Roman" w:hAnsi="Times New Roman" w:cs="Times New Roman"/>
+          <w:sz w:val="24"/>
+          <w:szCs w:val="24"/>
+        </w:rPr>
+        <w:t>`, `</w:t>
+      </w:r>
+      <w:proofErr w:type="spellStart"/>
+      <w:r>
+        <w:rPr>
+          <w:rFonts w:ascii="Times New Roman" w:hAnsi="Times New Roman" w:cs="Times New Roman"/>
+          <w:sz w:val="24"/>
+          <w:szCs w:val="24"/>
+        </w:rPr>
+        <w:t>alerte_below_price</w:t>
+      </w:r>
+      <w:proofErr w:type="spellEnd"/>
+      <w:r>
+        <w:rPr>
+          <w:rFonts w:ascii="Times New Roman" w:hAnsi="Times New Roman" w:cs="Times New Roman"/>
+          <w:sz w:val="24"/>
+          <w:szCs w:val="24"/>
+        </w:rPr>
+        <w:t>`, `</w:t>
+      </w:r>
+      <w:proofErr w:type="spellStart"/>
+      <w:r>
+        <w:rPr>
+          <w:rFonts w:ascii="Times New Roman" w:hAnsi="Times New Roman" w:cs="Times New Roman"/>
+          <w:sz w:val="24"/>
+          <w:szCs w:val="24"/>
+        </w:rPr>
+        <w:t>alerte_above_price</w:t>
+      </w:r>
+      <w:proofErr w:type="spellEnd"/>
+      <w:r>
+        <w:rPr>
+          <w:rFonts w:ascii="Times New Roman" w:hAnsi="Times New Roman" w:cs="Times New Roman"/>
+          <w:sz w:val="24"/>
+          <w:szCs w:val="24"/>
+        </w:rPr>
+        <w:t>`, `</w:t>
+      </w:r>
+      <w:proofErr w:type="spellStart"/>
+      <w:r>
+        <w:rPr>
+          <w:rFonts w:ascii="Times New Roman" w:hAnsi="Times New Roman" w:cs="Times New Roman"/>
+          <w:sz w:val="24"/>
+          <w:szCs w:val="24"/>
+        </w:rPr>
+        <w:t>alerte_end_date</w:t>
+      </w:r>
+      <w:proofErr w:type="spellEnd"/>
+      <w:r>
+        <w:rPr>
+          <w:rFonts w:ascii="Times New Roman" w:hAnsi="Times New Roman" w:cs="Times New Roman"/>
+          <w:sz w:val="24"/>
+          <w:szCs w:val="24"/>
+        </w:rPr>
+        <w:t>`),</w:t>
       </w:r>
       <w:r>
         <w:rPr>
@@ -9467,7 +10582,61 @@
           <w:sz w:val="24"/>
           <w:szCs w:val="24"/>
         </w:rPr>
-        <w:t>`titre_crypto_id`, `titre_prix_moyen_paye`, `titre_qte`</w:t>
+        <w:t>`</w:t>
+      </w:r>
+      <w:proofErr w:type="spellStart"/>
+      <w:r>
+        <w:rPr>
+          <w:rFonts w:ascii="Times New Roman" w:hAnsi="Times New Roman" w:cs="Times New Roman"/>
+          <w:sz w:val="24"/>
+          <w:szCs w:val="24"/>
+        </w:rPr>
+        <w:t>titre_crypto_id</w:t>
+      </w:r>
+      <w:proofErr w:type="spellEnd"/>
+      <w:r>
+        <w:rPr>
+          <w:rFonts w:ascii="Times New Roman" w:hAnsi="Times New Roman" w:cs="Times New Roman"/>
+          <w:sz w:val="24"/>
+          <w:szCs w:val="24"/>
+        </w:rPr>
+        <w:t>`, `</w:t>
+      </w:r>
+      <w:proofErr w:type="spellStart"/>
+      <w:r>
+        <w:rPr>
+          <w:rFonts w:ascii="Times New Roman" w:hAnsi="Times New Roman" w:cs="Times New Roman"/>
+          <w:sz w:val="24"/>
+          <w:szCs w:val="24"/>
+        </w:rPr>
+        <w:t>titre_prix_moyen_paye</w:t>
+      </w:r>
+      <w:proofErr w:type="spellEnd"/>
+      <w:r>
+        <w:rPr>
+          <w:rFonts w:ascii="Times New Roman" w:hAnsi="Times New Roman" w:cs="Times New Roman"/>
+          <w:sz w:val="24"/>
+          <w:szCs w:val="24"/>
+        </w:rPr>
+        <w:t>`, `</w:t>
+      </w:r>
+      <w:proofErr w:type="spellStart"/>
+      <w:r>
+        <w:rPr>
+          <w:rFonts w:ascii="Times New Roman" w:hAnsi="Times New Roman" w:cs="Times New Roman"/>
+          <w:sz w:val="24"/>
+          <w:szCs w:val="24"/>
+        </w:rPr>
+        <w:t>titre_qte</w:t>
+      </w:r>
+      <w:proofErr w:type="spellEnd"/>
+      <w:r>
+        <w:rPr>
+          <w:rFonts w:ascii="Times New Roman" w:hAnsi="Times New Roman" w:cs="Times New Roman"/>
+          <w:sz w:val="24"/>
+          <w:szCs w:val="24"/>
+        </w:rPr>
+        <w:t>`</w:t>
       </w:r>
       <w:r>
         <w:rPr>
@@ -9508,7 +10677,25 @@
           <w:szCs w:val="24"/>
         </w:rPr>
         <w:lastRenderedPageBreak/>
-        <w:t>effectuées par un utilisateur lorsqu’il désire supprimer une cryptomonnaie de son portfolio. Évidemment, il était impératif d’optimiser au maximum ce type de requêtes avec conditions d’égalité puisqu’il fort possible qu’un utilisateur du siteweb modifie à plusieurs reprises le contenu de son portfolio et ce, plusieurs fois par jour, voir même par heure</w:t>
+        <w:t xml:space="preserve">effectuées par un utilisateur lorsqu’il désire supprimer une cryptomonnaie de son portfolio. Évidemment, il était impératif d’optimiser au maximum ce type de requêtes avec conditions d’égalité puisqu’il fort possible qu’un utilisateur du </w:t>
+      </w:r>
+      <w:proofErr w:type="spellStart"/>
+      <w:r>
+        <w:rPr>
+          <w:rFonts w:ascii="Times New Roman" w:hAnsi="Times New Roman" w:cs="Times New Roman"/>
+          <w:sz w:val="24"/>
+          <w:szCs w:val="24"/>
+        </w:rPr>
+        <w:t>siteweb</w:t>
+      </w:r>
+      <w:proofErr w:type="spellEnd"/>
+      <w:r>
+        <w:rPr>
+          <w:rFonts w:ascii="Times New Roman" w:hAnsi="Times New Roman" w:cs="Times New Roman"/>
+          <w:sz w:val="24"/>
+          <w:szCs w:val="24"/>
+        </w:rPr>
+        <w:t xml:space="preserve"> modifie à plusieurs reprises le contenu de son portfolio et ce, plusieurs fois par jour, voir même par heure</w:t>
       </w:r>
       <w:r>
         <w:rPr>
@@ -9543,7 +10730,61 @@
           <w:sz w:val="24"/>
           <w:szCs w:val="24"/>
         </w:rPr>
-        <w:t xml:space="preserve">En dernier lieu, nous avons ajouté un index sur l’attribut `projet_ticker` de la relation Projet puisque la grande majorité des requêtes en lien avec l’affichage des informations concernant les différentes cryptomonnaies entre le client ou l’API et le serveur utilise cet attribut très souvent. L’attribut `cryptomonnaie_id` de la table `t_cryptomonnaie` a hérité du même traitement pour les mêmes raisons énoncées précédemment. </w:t>
+        <w:t>En dernier lieu, nous avons ajouté un index sur l’attribut `</w:t>
+      </w:r>
+      <w:proofErr w:type="spellStart"/>
+      <w:r>
+        <w:rPr>
+          <w:rFonts w:ascii="Times New Roman" w:hAnsi="Times New Roman" w:cs="Times New Roman"/>
+          <w:sz w:val="24"/>
+          <w:szCs w:val="24"/>
+        </w:rPr>
+        <w:t>projet_ticker</w:t>
+      </w:r>
+      <w:proofErr w:type="spellEnd"/>
+      <w:r>
+        <w:rPr>
+          <w:rFonts w:ascii="Times New Roman" w:hAnsi="Times New Roman" w:cs="Times New Roman"/>
+          <w:sz w:val="24"/>
+          <w:szCs w:val="24"/>
+        </w:rPr>
+        <w:t>` de la relation Projet puisque la grande majorité des requêtes en lien avec l’affichage des informations concernant les différentes cryptomonnaies entre le client ou l’API et le serveur utilise cet attribut très souvent. L’attribut `</w:t>
+      </w:r>
+      <w:proofErr w:type="spellStart"/>
+      <w:r>
+        <w:rPr>
+          <w:rFonts w:ascii="Times New Roman" w:hAnsi="Times New Roman" w:cs="Times New Roman"/>
+          <w:sz w:val="24"/>
+          <w:szCs w:val="24"/>
+        </w:rPr>
+        <w:t>cryptomonnaie_id</w:t>
+      </w:r>
+      <w:proofErr w:type="spellEnd"/>
+      <w:r>
+        <w:rPr>
+          <w:rFonts w:ascii="Times New Roman" w:hAnsi="Times New Roman" w:cs="Times New Roman"/>
+          <w:sz w:val="24"/>
+          <w:szCs w:val="24"/>
+        </w:rPr>
+        <w:t>` de la table `</w:t>
+      </w:r>
+      <w:proofErr w:type="spellStart"/>
+      <w:r>
+        <w:rPr>
+          <w:rFonts w:ascii="Times New Roman" w:hAnsi="Times New Roman" w:cs="Times New Roman"/>
+          <w:sz w:val="24"/>
+          <w:szCs w:val="24"/>
+        </w:rPr>
+        <w:t>t_cryptomonnaie</w:t>
+      </w:r>
+      <w:proofErr w:type="spellEnd"/>
+      <w:r>
+        <w:rPr>
+          <w:rFonts w:ascii="Times New Roman" w:hAnsi="Times New Roman" w:cs="Times New Roman"/>
+          <w:sz w:val="24"/>
+          <w:szCs w:val="24"/>
+        </w:rPr>
+        <w:t xml:space="preserve">` a hérité du même traitement pour les mêmes raisons énoncées précédemment. </w:t>
       </w:r>
       <w:r>
         <w:rPr>
@@ -9553,6 +10794,7 @@
         </w:rPr>
         <w:t>Finalement, un index de hachage a été ajouté sur l’attribut `</w:t>
       </w:r>
+      <w:proofErr w:type="spellStart"/>
       <w:r>
         <w:rPr>
           <w:rFonts w:ascii="Times New Roman" w:hAnsi="Times New Roman" w:cs="Times New Roman"/>
@@ -9561,6 +10803,7 @@
         </w:rPr>
         <w:t>password_id_utilisateur</w:t>
       </w:r>
+      <w:proofErr w:type="spellEnd"/>
       <w:r>
         <w:rPr>
           <w:rFonts w:ascii="Times New Roman" w:hAnsi="Times New Roman" w:cs="Times New Roman"/>
@@ -9709,7 +10952,61 @@
           <w:sz w:val="24"/>
           <w:szCs w:val="24"/>
         </w:rPr>
-        <w:t xml:space="preserve">Lors de l’ouverture du site web par l’utilisateur, la page d’accueil (Home) est affichée. On y retrouve une barre de navigation assez simpliste comportant les onglets Marché (Market), À Propos (About), Contacts (Contact), S’inscrire (Sign Up) et S’authentifier (Sign In). Plus bas dans la page, on peut retrouver un lien vers un site de nouvelles </w:t>
+        <w:t>Lors de l’ouverture du site web par l’utilisateur, la page d’accueil (Home) est affichée. On y retrouve une barre de navigation assez simpliste comportant les onglets Marché (</w:t>
+      </w:r>
+      <w:proofErr w:type="spellStart"/>
+      <w:r>
+        <w:rPr>
+          <w:rFonts w:ascii="Times New Roman" w:hAnsi="Times New Roman" w:cs="Times New Roman"/>
+          <w:sz w:val="24"/>
+          <w:szCs w:val="24"/>
+        </w:rPr>
+        <w:t>Market</w:t>
+      </w:r>
+      <w:proofErr w:type="spellEnd"/>
+      <w:r>
+        <w:rPr>
+          <w:rFonts w:ascii="Times New Roman" w:hAnsi="Times New Roman" w:cs="Times New Roman"/>
+          <w:sz w:val="24"/>
+          <w:szCs w:val="24"/>
+        </w:rPr>
+        <w:t>), À Propos (About), Contacts (Contact), S’inscrire (</w:t>
+      </w:r>
+      <w:proofErr w:type="spellStart"/>
+      <w:r>
+        <w:rPr>
+          <w:rFonts w:ascii="Times New Roman" w:hAnsi="Times New Roman" w:cs="Times New Roman"/>
+          <w:sz w:val="24"/>
+          <w:szCs w:val="24"/>
+        </w:rPr>
+        <w:t>Sign</w:t>
+      </w:r>
+      <w:proofErr w:type="spellEnd"/>
+      <w:r>
+        <w:rPr>
+          <w:rFonts w:ascii="Times New Roman" w:hAnsi="Times New Roman" w:cs="Times New Roman"/>
+          <w:sz w:val="24"/>
+          <w:szCs w:val="24"/>
+        </w:rPr>
+        <w:t xml:space="preserve"> Up) et S’authentifier (</w:t>
+      </w:r>
+      <w:proofErr w:type="spellStart"/>
+      <w:r>
+        <w:rPr>
+          <w:rFonts w:ascii="Times New Roman" w:hAnsi="Times New Roman" w:cs="Times New Roman"/>
+          <w:sz w:val="24"/>
+          <w:szCs w:val="24"/>
+        </w:rPr>
+        <w:t>Sign</w:t>
+      </w:r>
+      <w:proofErr w:type="spellEnd"/>
+      <w:r>
+        <w:rPr>
+          <w:rFonts w:ascii="Times New Roman" w:hAnsi="Times New Roman" w:cs="Times New Roman"/>
+          <w:sz w:val="24"/>
+          <w:szCs w:val="24"/>
+        </w:rPr>
+        <w:t xml:space="preserve"> In). Plus bas dans la page, on peut retrouver un lien vers un site de nouvelles </w:t>
       </w:r>
       <w:r>
         <w:rPr>
@@ -9769,7 +11066,25 @@
           <w:szCs w:val="24"/>
         </w:rPr>
         <w:tab/>
-        <w:t>L’utilisateur peut naviguer vers l’onglet Marché (Market) afin de consulter les affichages de titres en temps réel. Il peut rechercher un titre en particulier dans le tableau et peut également naviguer vers les autres onglets de la barre de navigation.</w:t>
+        <w:t>L’utilisateur peut naviguer vers l’onglet Marché (</w:t>
+      </w:r>
+      <w:proofErr w:type="spellStart"/>
+      <w:r>
+        <w:rPr>
+          <w:rFonts w:ascii="Times New Roman" w:hAnsi="Times New Roman" w:cs="Times New Roman"/>
+          <w:sz w:val="24"/>
+          <w:szCs w:val="24"/>
+        </w:rPr>
+        <w:t>Market</w:t>
+      </w:r>
+      <w:proofErr w:type="spellEnd"/>
+      <w:r>
+        <w:rPr>
+          <w:rFonts w:ascii="Times New Roman" w:hAnsi="Times New Roman" w:cs="Times New Roman"/>
+          <w:sz w:val="24"/>
+          <w:szCs w:val="24"/>
+        </w:rPr>
+        <w:t>) afin de consulter les affichages de titres en temps réel. Il peut rechercher un titre en particulier dans le tableau et peut également naviguer vers les autres onglets de la barre de navigation.</w:t>
       </w:r>
     </w:p>
     <w:p>
@@ -9826,7 +11141,43 @@
           <w:szCs w:val="24"/>
         </w:rPr>
         <w:lastRenderedPageBreak/>
-        <w:t xml:space="preserve">un nouveau compte par le biais des multiples boutons Register ou Sign Up. Afin de s’enregistrer, il doit choisir un nom d’utilisateur unique, une adresse courriel unique ainsi qu’un mot de passe respectant les critères de validité imposés. Une fois enregistré, l’utilisateur peut se connecter en entrant son nom d’utilisateur ainsi que son mot de passe personnel. </w:t>
+        <w:t xml:space="preserve">un nouveau compte par le biais des multiples boutons </w:t>
+      </w:r>
+      <w:proofErr w:type="spellStart"/>
+      <w:r>
+        <w:rPr>
+          <w:rFonts w:ascii="Times New Roman" w:hAnsi="Times New Roman" w:cs="Times New Roman"/>
+          <w:sz w:val="24"/>
+          <w:szCs w:val="24"/>
+        </w:rPr>
+        <w:t>Register</w:t>
+      </w:r>
+      <w:proofErr w:type="spellEnd"/>
+      <w:r>
+        <w:rPr>
+          <w:rFonts w:ascii="Times New Roman" w:hAnsi="Times New Roman" w:cs="Times New Roman"/>
+          <w:sz w:val="24"/>
+          <w:szCs w:val="24"/>
+        </w:rPr>
+        <w:t xml:space="preserve"> ou </w:t>
+      </w:r>
+      <w:proofErr w:type="spellStart"/>
+      <w:r>
+        <w:rPr>
+          <w:rFonts w:ascii="Times New Roman" w:hAnsi="Times New Roman" w:cs="Times New Roman"/>
+          <w:sz w:val="24"/>
+          <w:szCs w:val="24"/>
+        </w:rPr>
+        <w:t>Sign</w:t>
+      </w:r>
+      <w:proofErr w:type="spellEnd"/>
+      <w:r>
+        <w:rPr>
+          <w:rFonts w:ascii="Times New Roman" w:hAnsi="Times New Roman" w:cs="Times New Roman"/>
+          <w:sz w:val="24"/>
+          <w:szCs w:val="24"/>
+        </w:rPr>
+        <w:t xml:space="preserve"> Up. Afin de s’enregistrer, il doit choisir un nom d’utilisateur unique, une adresse courriel unique ainsi qu’un mot de passe respectant les critères de validité imposés. Une fois enregistré, l’utilisateur peut se connecter en entrant son nom d’utilisateur ainsi que son mot de passe personnel. </w:t>
       </w:r>
     </w:p>
     <w:p>
@@ -9846,7 +11197,25 @@
           <w:szCs w:val="24"/>
         </w:rPr>
         <w:tab/>
-        <w:t>Une fois connecté, l’usager peut naviguer vers trois nouveaux onglets maintenant présents sur la barre de navigation supérieure, soit Portfolio (Portfolio), Alertes (Alerts) et Profil (Profile). En accédant à son profil, l’utilisateur peut ajouter ses informations personnelles comme son prénom, son nom ainsi que son numéro de téléphone qui pourrait éventuellement servir à l’envoi d’alertes par SMS si cette fonctionnalité serait ajoutée au projet. Il peut également y apercevoir la date de création de son compte.</w:t>
+        <w:t>Une fois connecté, l’usager peut naviguer vers trois nouveaux onglets maintenant présents sur la barre de navigation supérieure, soit Portfolio (Portfolio), Alertes (</w:t>
+      </w:r>
+      <w:proofErr w:type="spellStart"/>
+      <w:r>
+        <w:rPr>
+          <w:rFonts w:ascii="Times New Roman" w:hAnsi="Times New Roman" w:cs="Times New Roman"/>
+          <w:sz w:val="24"/>
+          <w:szCs w:val="24"/>
+        </w:rPr>
+        <w:t>Alerts</w:t>
+      </w:r>
+      <w:proofErr w:type="spellEnd"/>
+      <w:r>
+        <w:rPr>
+          <w:rFonts w:ascii="Times New Roman" w:hAnsi="Times New Roman" w:cs="Times New Roman"/>
+          <w:sz w:val="24"/>
+          <w:szCs w:val="24"/>
+        </w:rPr>
+        <w:t>) et Profil (Profile). En accédant à son profil, l’utilisateur peut ajouter ses informations personnelles comme son prénom, son nom ainsi que son numéro de téléphone qui pourrait éventuellement servir à l’envoi d’alertes par SMS si cette fonctionnalité serait ajoutée au projet. Il peut également y apercevoir la date de création de son compte.</w:t>
       </w:r>
     </w:p>
     <w:p>
@@ -9912,15 +11281,45 @@
           <w:sz w:val="24"/>
           <w:szCs w:val="24"/>
         </w:rPr>
-        <w:t>media queries</w:t>
-      </w:r>
-      <w:r>
-        <w:rPr>
-          <w:rFonts w:ascii="Times New Roman" w:hAnsi="Times New Roman" w:cs="Times New Roman"/>
-          <w:sz w:val="24"/>
-          <w:szCs w:val="24"/>
-        </w:rPr>
-        <w:t xml:space="preserve"> CSS ont été utilisés à cette fin. Le choix des unités pour les différents constituants des pages a également été tenu en compte afin de respecter cette réactivité. Ce sont majoritairement des unités relatives comme les EM ou les pourcentages qui ont donc été utilisées. L’utilisation du framework Bootstrap s’est avéré être d’une utilité incroyable lors de la gestion des classes des constituants HTML des pages.  </w:t>
+        <w:t xml:space="preserve">media </w:t>
+      </w:r>
+      <w:proofErr w:type="spellStart"/>
+      <w:r>
+        <w:rPr>
+          <w:rFonts w:ascii="Times New Roman" w:hAnsi="Times New Roman" w:cs="Times New Roman"/>
+          <w:i/>
+          <w:iCs/>
+          <w:sz w:val="24"/>
+          <w:szCs w:val="24"/>
+        </w:rPr>
+        <w:t>queries</w:t>
+      </w:r>
+      <w:proofErr w:type="spellEnd"/>
+      <w:r>
+        <w:rPr>
+          <w:rFonts w:ascii="Times New Roman" w:hAnsi="Times New Roman" w:cs="Times New Roman"/>
+          <w:sz w:val="24"/>
+          <w:szCs w:val="24"/>
+        </w:rPr>
+        <w:t xml:space="preserve"> CSS ont été utilisés à cette fin. Le choix des unités pour les différents constituants des pages a également été tenu en compte afin de respecter cette réactivité. Ce sont majoritairement des unités relatives comme les EM ou les pourcentages qui ont donc été utilisées. L’utilisation du </w:t>
+      </w:r>
+      <w:proofErr w:type="spellStart"/>
+      <w:r>
+        <w:rPr>
+          <w:rFonts w:ascii="Times New Roman" w:hAnsi="Times New Roman" w:cs="Times New Roman"/>
+          <w:sz w:val="24"/>
+          <w:szCs w:val="24"/>
+        </w:rPr>
+        <w:t>framework</w:t>
+      </w:r>
+      <w:proofErr w:type="spellEnd"/>
+      <w:r>
+        <w:rPr>
+          <w:rFonts w:ascii="Times New Roman" w:hAnsi="Times New Roman" w:cs="Times New Roman"/>
+          <w:sz w:val="24"/>
+          <w:szCs w:val="24"/>
+        </w:rPr>
+        <w:t xml:space="preserve"> Bootstrap s’est avéré être d’une utilité incroyable lors de la gestion des classes des constituants HTML des pages.  </w:t>
       </w:r>
     </w:p>
     <w:p>
@@ -10199,13 +11598,23 @@
         </w:rPr>
         <w:t xml:space="preserve">Les applications web ainsi que les sites internet traitant du sujet se multiplient et autrefois sujet adressé uniquement à l’élite sociale, la finance est maintenant partie intégrante de la vie du commun des mortels. Nous espérons réellement mettre à profits à nouveau les connaissances que nous avons acquises lors de la réalisation de ce projet dans de futurs stages ou emplois. La gestion de bases de données ainsi que le développement d’applications web, bien qu’entremêlés, sont deux domaines de l’informatique qui sont là pour rester. Et qui sait, peut-être bien que la plateforme </w:t>
       </w:r>
-      <w:r>
-        <w:rPr>
-          <w:rFonts w:ascii="Times New Roman" w:hAnsi="Times New Roman" w:cs="Times New Roman"/>
-          <w:sz w:val="24"/>
-          <w:szCs w:val="24"/>
-        </w:rPr>
-        <w:t>Crypt-O-Watch</w:t>
+      <w:proofErr w:type="spellStart"/>
+      <w:r>
+        <w:rPr>
+          <w:rFonts w:ascii="Times New Roman" w:hAnsi="Times New Roman" w:cs="Times New Roman"/>
+          <w:sz w:val="24"/>
+          <w:szCs w:val="24"/>
+        </w:rPr>
+        <w:t>Crypt</w:t>
+      </w:r>
+      <w:proofErr w:type="spellEnd"/>
+      <w:r>
+        <w:rPr>
+          <w:rFonts w:ascii="Times New Roman" w:hAnsi="Times New Roman" w:cs="Times New Roman"/>
+          <w:sz w:val="24"/>
+          <w:szCs w:val="24"/>
+        </w:rPr>
+        <w:t>-O-Watch</w:t>
       </w:r>
       <w:r>
         <w:rPr>
@@ -11004,8 +12413,13 @@
                               </w:r>
                             </w:fldSimple>
                             <w:r>
-                              <w:t xml:space="preserve"> - Création t_projet</w:t>
+                              <w:t xml:space="preserve"> - Création </w:t>
                             </w:r>
+                            <w:proofErr w:type="spellStart"/>
+                            <w:r>
+                              <w:t>t_projet</w:t>
+                            </w:r>
+                            <w:proofErr w:type="spellEnd"/>
                           </w:p>
                         </w:txbxContent>
                       </wps:txbx>
@@ -11051,8 +12465,13 @@
                         </w:r>
                       </w:fldSimple>
                       <w:r>
-                        <w:t xml:space="preserve"> - Création t_projet</w:t>
+                        <w:t xml:space="preserve"> - Création </w:t>
                       </w:r>
+                      <w:proofErr w:type="spellStart"/>
+                      <w:r>
+                        <w:t>t_projet</w:t>
+                      </w:r>
+                      <w:proofErr w:type="spellEnd"/>
                     </w:p>
                   </w:txbxContent>
                 </v:textbox>
@@ -11087,7 +12506,25 @@
           <w:sz w:val="24"/>
           <w:szCs w:val="24"/>
         </w:rPr>
-        <w:t xml:space="preserve"> notre fusil d’épaule, car en pratique, pour une question de performance et d’optimisation, cela ne faisait aucun sens. Nous avons donc décider de diviser les informations concernant une cryptomonnaie spécifique en 2 différentes relations. L’une contiendrait les informations qui ne risques pas ou pratiquement pas de changer au fil du temps et une seconde qui contiendrait les informations principalement financières qui fluctueraient dans le temps. La première relation à être crée fût donc la relation `t_projet`. Au sein de celle-ci, on y retrouve </w:t>
+        <w:t xml:space="preserve"> notre fusil d’épaule, car en pratique, pour une question de performance et d’optimisation, cela ne faisait aucun sens. Nous avons donc décider de diviser les informations concernant une cryptomonnaie spécifique en 2 différentes relations. L’une contiendrait les informations qui ne risques pas ou pratiquement pas de changer au fil du temps et une seconde qui contiendrait les informations principalement financières qui fluctueraient dans le temps. La première relation à être crée fût donc la relation `</w:t>
+      </w:r>
+      <w:proofErr w:type="spellStart"/>
+      <w:r>
+        <w:rPr>
+          <w:rFonts w:ascii="Times New Roman" w:hAnsi="Times New Roman" w:cs="Times New Roman"/>
+          <w:sz w:val="24"/>
+          <w:szCs w:val="24"/>
+        </w:rPr>
+        <w:t>t_projet</w:t>
+      </w:r>
+      <w:proofErr w:type="spellEnd"/>
+      <w:r>
+        <w:rPr>
+          <w:rFonts w:ascii="Times New Roman" w:hAnsi="Times New Roman" w:cs="Times New Roman"/>
+          <w:sz w:val="24"/>
+          <w:szCs w:val="24"/>
+        </w:rPr>
+        <w:t xml:space="preserve">`. Au sein de celle-ci, on y retrouve </w:t>
       </w:r>
       <w:r>
         <w:rPr>
@@ -11221,8 +12658,13 @@
                               </w:r>
                             </w:fldSimple>
                             <w:r>
-                              <w:t xml:space="preserve"> - Création t_cryptomonnaie</w:t>
+                              <w:t xml:space="preserve"> - Création </w:t>
                             </w:r>
+                            <w:proofErr w:type="spellStart"/>
+                            <w:r>
+                              <w:t>t_cryptomonnaie</w:t>
+                            </w:r>
+                            <w:proofErr w:type="spellEnd"/>
                           </w:p>
                         </w:txbxContent>
                       </wps:txbx>
@@ -11265,8 +12707,13 @@
                         </w:r>
                       </w:fldSimple>
                       <w:r>
-                        <w:t xml:space="preserve"> - Création t_cryptomonnaie</w:t>
+                        <w:t xml:space="preserve"> - Création </w:t>
                       </w:r>
+                      <w:proofErr w:type="spellStart"/>
+                      <w:r>
+                        <w:t>t_cryptomonnaie</w:t>
+                      </w:r>
+                      <w:proofErr w:type="spellEnd"/>
                     </w:p>
                   </w:txbxContent>
                 </v:textbox>
@@ -11351,7 +12798,25 @@
           <w:szCs w:val="24"/>
         </w:rPr>
         <w:tab/>
-        <w:t xml:space="preserve">Nous avons donc regroupé les attributs en lien avec une monnaie donnée qui risquaient de fluctuer dans le temps. La table `t_cryptomonnaie` fût donc implémentée en y insérant les attributs </w:t>
+        <w:t>Nous avons donc regroupé les attributs en lien avec une monnaie donnée qui risquaient de fluctuer dans le temps. La table `</w:t>
+      </w:r>
+      <w:proofErr w:type="spellStart"/>
+      <w:r>
+        <w:rPr>
+          <w:rFonts w:ascii="Times New Roman" w:hAnsi="Times New Roman" w:cs="Times New Roman"/>
+          <w:sz w:val="24"/>
+          <w:szCs w:val="24"/>
+        </w:rPr>
+        <w:t>t_cryptomonnaie</w:t>
+      </w:r>
+      <w:proofErr w:type="spellEnd"/>
+      <w:r>
+        <w:rPr>
+          <w:rFonts w:ascii="Times New Roman" w:hAnsi="Times New Roman" w:cs="Times New Roman"/>
+          <w:sz w:val="24"/>
+          <w:szCs w:val="24"/>
+        </w:rPr>
+        <w:t xml:space="preserve">` fût donc implémentée en y insérant les attributs </w:t>
       </w:r>
       <w:r>
         <w:rPr>
@@ -11407,7 +12872,43 @@
           <w:sz w:val="24"/>
           <w:szCs w:val="24"/>
         </w:rPr>
-        <w:t>. Cette relation est reliée à `t_projet` par le biais du ticker de la devise, soit son indice unique sur le marché.</w:t>
+        <w:t>. Cette relation est reliée à `</w:t>
+      </w:r>
+      <w:proofErr w:type="spellStart"/>
+      <w:r>
+        <w:rPr>
+          <w:rFonts w:ascii="Times New Roman" w:hAnsi="Times New Roman" w:cs="Times New Roman"/>
+          <w:sz w:val="24"/>
+          <w:szCs w:val="24"/>
+        </w:rPr>
+        <w:t>t_projet</w:t>
+      </w:r>
+      <w:proofErr w:type="spellEnd"/>
+      <w:r>
+        <w:rPr>
+          <w:rFonts w:ascii="Times New Roman" w:hAnsi="Times New Roman" w:cs="Times New Roman"/>
+          <w:sz w:val="24"/>
+          <w:szCs w:val="24"/>
+        </w:rPr>
+        <w:t xml:space="preserve">` par le biais du </w:t>
+      </w:r>
+      <w:proofErr w:type="spellStart"/>
+      <w:r>
+        <w:rPr>
+          <w:rFonts w:ascii="Times New Roman" w:hAnsi="Times New Roman" w:cs="Times New Roman"/>
+          <w:sz w:val="24"/>
+          <w:szCs w:val="24"/>
+        </w:rPr>
+        <w:t>ticker</w:t>
+      </w:r>
+      <w:proofErr w:type="spellEnd"/>
+      <w:r>
+        <w:rPr>
+          <w:rFonts w:ascii="Times New Roman" w:hAnsi="Times New Roman" w:cs="Times New Roman"/>
+          <w:sz w:val="24"/>
+          <w:szCs w:val="24"/>
+        </w:rPr>
+        <w:t xml:space="preserve"> de la devise, soit son indice unique sur le marché.</w:t>
       </w:r>
     </w:p>
     <w:p>
@@ -11503,8 +13004,13 @@
                               </w:r>
                             </w:fldSimple>
                             <w:r>
-                              <w:t xml:space="preserve"> - Création t_utilisateur</w:t>
+                              <w:t xml:space="preserve"> - Création </w:t>
                             </w:r>
+                            <w:proofErr w:type="spellStart"/>
+                            <w:r>
+                              <w:t>t_utilisateur</w:t>
+                            </w:r>
+                            <w:proofErr w:type="spellEnd"/>
                           </w:p>
                         </w:txbxContent>
                       </wps:txbx>
@@ -11547,8 +13053,13 @@
                         </w:r>
                       </w:fldSimple>
                       <w:r>
-                        <w:t xml:space="preserve"> - Création t_utilisateur</w:t>
+                        <w:t xml:space="preserve"> - Création </w:t>
                       </w:r>
+                      <w:proofErr w:type="spellStart"/>
+                      <w:r>
+                        <w:t>t_utilisateur</w:t>
+                      </w:r>
+                      <w:proofErr w:type="spellEnd"/>
                     </w:p>
                   </w:txbxContent>
                 </v:textbox>
@@ -11632,7 +13143,25 @@
           <w:sz w:val="24"/>
           <w:szCs w:val="24"/>
         </w:rPr>
-        <w:t xml:space="preserve">La troisième relation que nous avons réalisée a été `t_utilisateur`, destinée à contenir les informations des usagers enregistrés sur la plateforme web. On y répertorie pour chaque utilisateur, son numéro d’identification, son nom d’utilisateur unique, </w:t>
+        <w:t>La troisième relation que nous avons réalisée a été `</w:t>
+      </w:r>
+      <w:proofErr w:type="spellStart"/>
+      <w:r>
+        <w:rPr>
+          <w:rFonts w:ascii="Times New Roman" w:hAnsi="Times New Roman" w:cs="Times New Roman"/>
+          <w:sz w:val="24"/>
+          <w:szCs w:val="24"/>
+        </w:rPr>
+        <w:t>t_utilisateur</w:t>
+      </w:r>
+      <w:proofErr w:type="spellEnd"/>
+      <w:r>
+        <w:rPr>
+          <w:rFonts w:ascii="Times New Roman" w:hAnsi="Times New Roman" w:cs="Times New Roman"/>
+          <w:sz w:val="24"/>
+          <w:szCs w:val="24"/>
+        </w:rPr>
+        <w:t xml:space="preserve">`, destinée à contenir les informations des usagers enregistrés sur la plateforme web. On y répertorie pour chaque utilisateur, son numéro d’identification, son nom d’utilisateur unique, </w:t>
       </w:r>
       <w:r>
         <w:rPr>
@@ -11774,8 +13303,13 @@
                               </w:r>
                             </w:fldSimple>
                             <w:r>
-                              <w:t xml:space="preserve"> - Création t_password</w:t>
+                              <w:t xml:space="preserve"> - Création </w:t>
                             </w:r>
+                            <w:proofErr w:type="spellStart"/>
+                            <w:r>
+                              <w:t>t_password</w:t>
+                            </w:r>
+                            <w:proofErr w:type="spellEnd"/>
                           </w:p>
                         </w:txbxContent>
                       </wps:txbx>
@@ -11818,8 +13352,13 @@
                         </w:r>
                       </w:fldSimple>
                       <w:r>
-                        <w:t xml:space="preserve"> - Création t_password</w:t>
+                        <w:t xml:space="preserve"> - Création </w:t>
                       </w:r>
+                      <w:proofErr w:type="spellStart"/>
+                      <w:r>
+                        <w:t>t_password</w:t>
+                      </w:r>
+                      <w:proofErr w:type="spellEnd"/>
                     </w:p>
                   </w:txbxContent>
                 </v:textbox>
@@ -11904,7 +13443,43 @@
           <w:szCs w:val="24"/>
         </w:rPr>
         <w:tab/>
-        <w:t xml:space="preserve">Concernant les mots de passes des utilisateurs, nous avons préféré les séparer dans une autre relation à des fins de sécurité. Chaque mot de passe en version hachée de la table `t_password` est donc lié par le biais du ID de l’utilisateur à la table `t_utilisateur`. </w:t>
+        <w:t>Concernant les mots de passes des utilisateurs, nous avons préféré les séparer dans une autre relation à des fins de sécurité. Chaque mot de passe en version hachée de la table `</w:t>
+      </w:r>
+      <w:proofErr w:type="spellStart"/>
+      <w:r>
+        <w:rPr>
+          <w:rFonts w:ascii="Times New Roman" w:hAnsi="Times New Roman" w:cs="Times New Roman"/>
+          <w:sz w:val="24"/>
+          <w:szCs w:val="24"/>
+        </w:rPr>
+        <w:t>t_password</w:t>
+      </w:r>
+      <w:proofErr w:type="spellEnd"/>
+      <w:r>
+        <w:rPr>
+          <w:rFonts w:ascii="Times New Roman" w:hAnsi="Times New Roman" w:cs="Times New Roman"/>
+          <w:sz w:val="24"/>
+          <w:szCs w:val="24"/>
+        </w:rPr>
+        <w:t>` est donc lié par le biais du ID de l’utilisateur à la table `</w:t>
+      </w:r>
+      <w:proofErr w:type="spellStart"/>
+      <w:r>
+        <w:rPr>
+          <w:rFonts w:ascii="Times New Roman" w:hAnsi="Times New Roman" w:cs="Times New Roman"/>
+          <w:sz w:val="24"/>
+          <w:szCs w:val="24"/>
+        </w:rPr>
+        <w:t>t_utilisateur</w:t>
+      </w:r>
+      <w:proofErr w:type="spellEnd"/>
+      <w:r>
+        <w:rPr>
+          <w:rFonts w:ascii="Times New Roman" w:hAnsi="Times New Roman" w:cs="Times New Roman"/>
+          <w:sz w:val="24"/>
+          <w:szCs w:val="24"/>
+        </w:rPr>
+        <w:t xml:space="preserve">`. </w:t>
       </w:r>
     </w:p>
     <w:p>
@@ -12066,8 +13641,13 @@
                               </w:r>
                             </w:fldSimple>
                             <w:r>
-                              <w:t xml:space="preserve"> - Création t_alerte</w:t>
+                              <w:t xml:space="preserve"> - Création </w:t>
                             </w:r>
+                            <w:proofErr w:type="spellStart"/>
+                            <w:r>
+                              <w:t>t_alerte</w:t>
+                            </w:r>
+                            <w:proofErr w:type="spellEnd"/>
                           </w:p>
                         </w:txbxContent>
                       </wps:txbx>
@@ -12110,8 +13690,13 @@
                         </w:r>
                       </w:fldSimple>
                       <w:r>
-                        <w:t xml:space="preserve"> - Création t_alerte</w:t>
+                        <w:t xml:space="preserve"> - Création </w:t>
                       </w:r>
+                      <w:proofErr w:type="spellStart"/>
+                      <w:r>
+                        <w:t>t_alerte</w:t>
+                      </w:r>
+                      <w:proofErr w:type="spellEnd"/>
                     </w:p>
                   </w:txbxContent>
                 </v:textbox>
@@ -12128,7 +13713,25 @@
           <w:szCs w:val="24"/>
         </w:rPr>
         <w:tab/>
-        <w:t>La relation `t_alerte` contenant les informations relatives aux alertes créées par les utilisateurs fût alors implantée.</w:t>
+        <w:t>La relation `</w:t>
+      </w:r>
+      <w:proofErr w:type="spellStart"/>
+      <w:r>
+        <w:rPr>
+          <w:rFonts w:ascii="Times New Roman" w:hAnsi="Times New Roman" w:cs="Times New Roman"/>
+          <w:sz w:val="24"/>
+          <w:szCs w:val="24"/>
+        </w:rPr>
+        <w:t>t_alerte</w:t>
+      </w:r>
+      <w:proofErr w:type="spellEnd"/>
+      <w:r>
+        <w:rPr>
+          <w:rFonts w:ascii="Times New Roman" w:hAnsi="Times New Roman" w:cs="Times New Roman"/>
+          <w:sz w:val="24"/>
+          <w:szCs w:val="24"/>
+        </w:rPr>
+        <w:t>` contenant les informations relatives aux alertes créées par les utilisateurs fût alors implantée.</w:t>
       </w:r>
       <w:r>
         <w:rPr>
@@ -12221,8 +13824,13 @@
                               </w:r>
                             </w:fldSimple>
                             <w:r>
-                              <w:t xml:space="preserve"> - Création t_portfolio</w:t>
+                              <w:t xml:space="preserve"> - Création </w:t>
                             </w:r>
+                            <w:proofErr w:type="spellStart"/>
+                            <w:r>
+                              <w:t>t_portfolio</w:t>
+                            </w:r>
+                            <w:proofErr w:type="spellEnd"/>
                           </w:p>
                         </w:txbxContent>
                       </wps:txbx>
@@ -12265,8 +13873,13 @@
                         </w:r>
                       </w:fldSimple>
                       <w:r>
-                        <w:t xml:space="preserve"> - Création t_portfolio</w:t>
+                        <w:t xml:space="preserve"> - Création </w:t>
                       </w:r>
+                      <w:proofErr w:type="spellStart"/>
+                      <w:r>
+                        <w:t>t_portfolio</w:t>
+                      </w:r>
+                      <w:proofErr w:type="spellEnd"/>
                     </w:p>
                   </w:txbxContent>
                 </v:textbox>
@@ -12350,7 +13963,43 @@
           <w:sz w:val="24"/>
           <w:szCs w:val="24"/>
         </w:rPr>
-        <w:t>Un utilisateur enregistrer peut, en plus de se créer des alertes, ajouter des devises de cryptomonnaie à son portfolio afin de les garder à l’œil d’un peu plus près. Une relation `t_portfolio` était donc nécessaire afin de sauvegarder la balance totale de l’utilisateur ainsi que le cout total de ses titres. Cette relation est liée à la table `t_utilisateur` par le numéro d’identification de l’utilisateur. Finalement, chaque portfolio possède un identificateur également.</w:t>
+        <w:t>Un utilisateur enregistrer peut, en plus de se créer des alertes, ajouter des devises de cryptomonnaie à son portfolio afin de les garder à l’œil d’un peu plus près. Une relation `</w:t>
+      </w:r>
+      <w:proofErr w:type="spellStart"/>
+      <w:r>
+        <w:rPr>
+          <w:rFonts w:ascii="Times New Roman" w:hAnsi="Times New Roman" w:cs="Times New Roman"/>
+          <w:sz w:val="24"/>
+          <w:szCs w:val="24"/>
+        </w:rPr>
+        <w:t>t_portfolio</w:t>
+      </w:r>
+      <w:proofErr w:type="spellEnd"/>
+      <w:r>
+        <w:rPr>
+          <w:rFonts w:ascii="Times New Roman" w:hAnsi="Times New Roman" w:cs="Times New Roman"/>
+          <w:sz w:val="24"/>
+          <w:szCs w:val="24"/>
+        </w:rPr>
+        <w:t>` était donc nécessaire afin de sauvegarder la balance totale de l’utilisateur ainsi que le cout total de ses titres. Cette relation est liée à la table `</w:t>
+      </w:r>
+      <w:proofErr w:type="spellStart"/>
+      <w:r>
+        <w:rPr>
+          <w:rFonts w:ascii="Times New Roman" w:hAnsi="Times New Roman" w:cs="Times New Roman"/>
+          <w:sz w:val="24"/>
+          <w:szCs w:val="24"/>
+        </w:rPr>
+        <w:t>t_utilisateur</w:t>
+      </w:r>
+      <w:proofErr w:type="spellEnd"/>
+      <w:r>
+        <w:rPr>
+          <w:rFonts w:ascii="Times New Roman" w:hAnsi="Times New Roman" w:cs="Times New Roman"/>
+          <w:sz w:val="24"/>
+          <w:szCs w:val="24"/>
+        </w:rPr>
+        <w:t>` par le numéro d’identification de l’utilisateur. Finalement, chaque portfolio possède un identificateur également.</w:t>
       </w:r>
     </w:p>
     <w:p>
@@ -12444,8 +14093,13 @@
                               </w:r>
                             </w:fldSimple>
                             <w:r>
-                              <w:t xml:space="preserve"> - Création t_titre</w:t>
+                              <w:t xml:space="preserve"> - Création </w:t>
                             </w:r>
+                            <w:proofErr w:type="spellStart"/>
+                            <w:r>
+                              <w:t>t_titre</w:t>
+                            </w:r>
+                            <w:proofErr w:type="spellEnd"/>
                           </w:p>
                         </w:txbxContent>
                       </wps:txbx>
@@ -12488,8 +14142,13 @@
                         </w:r>
                       </w:fldSimple>
                       <w:r>
-                        <w:t xml:space="preserve"> - Création t_titre</w:t>
+                        <w:t xml:space="preserve"> - Création </w:t>
                       </w:r>
+                      <w:proofErr w:type="spellStart"/>
+                      <w:r>
+                        <w:t>t_titre</w:t>
+                      </w:r>
+                      <w:proofErr w:type="spellEnd"/>
                     </w:p>
                   </w:txbxContent>
                 </v:textbox>
@@ -12573,15 +14232,69 @@
           <w:sz w:val="24"/>
           <w:szCs w:val="24"/>
         </w:rPr>
-        <w:t>La dernière relation à avoir été ajoutée fût `t_titre` qui consiste à sauvegarder dans la base de données les informations relatives à c</w:t>
-      </w:r>
-      <w:r>
-        <w:rPr>
-          <w:rFonts w:ascii="Times New Roman" w:hAnsi="Times New Roman" w:cs="Times New Roman"/>
-          <w:sz w:val="24"/>
-          <w:szCs w:val="24"/>
-        </w:rPr>
-        <w:t xml:space="preserve">e qui fait le pont entre les tables `t_cryptomonnaie` et `t_portfolio`. On y enregistre spécifiquement la quantité de chaque devise qu’un usager possède ainsi que le prix moyen qu’il a payé pour acquérir ce titre. </w:t>
+        <w:t>La dernière relation à avoir été ajoutée fût `</w:t>
+      </w:r>
+      <w:proofErr w:type="spellStart"/>
+      <w:r>
+        <w:rPr>
+          <w:rFonts w:ascii="Times New Roman" w:hAnsi="Times New Roman" w:cs="Times New Roman"/>
+          <w:sz w:val="24"/>
+          <w:szCs w:val="24"/>
+        </w:rPr>
+        <w:t>t_titre</w:t>
+      </w:r>
+      <w:proofErr w:type="spellEnd"/>
+      <w:r>
+        <w:rPr>
+          <w:rFonts w:ascii="Times New Roman" w:hAnsi="Times New Roman" w:cs="Times New Roman"/>
+          <w:sz w:val="24"/>
+          <w:szCs w:val="24"/>
+        </w:rPr>
+        <w:t>` qui consiste à sauvegarder dans la base de données les informations relatives à c</w:t>
+      </w:r>
+      <w:r>
+        <w:rPr>
+          <w:rFonts w:ascii="Times New Roman" w:hAnsi="Times New Roman" w:cs="Times New Roman"/>
+          <w:sz w:val="24"/>
+          <w:szCs w:val="24"/>
+        </w:rPr>
+        <w:t>e qui fait le pont entre les tables `</w:t>
+      </w:r>
+      <w:proofErr w:type="spellStart"/>
+      <w:r>
+        <w:rPr>
+          <w:rFonts w:ascii="Times New Roman" w:hAnsi="Times New Roman" w:cs="Times New Roman"/>
+          <w:sz w:val="24"/>
+          <w:szCs w:val="24"/>
+        </w:rPr>
+        <w:t>t_cryptomonnaie</w:t>
+      </w:r>
+      <w:proofErr w:type="spellEnd"/>
+      <w:r>
+        <w:rPr>
+          <w:rFonts w:ascii="Times New Roman" w:hAnsi="Times New Roman" w:cs="Times New Roman"/>
+          <w:sz w:val="24"/>
+          <w:szCs w:val="24"/>
+        </w:rPr>
+        <w:t>` et `</w:t>
+      </w:r>
+      <w:proofErr w:type="spellStart"/>
+      <w:r>
+        <w:rPr>
+          <w:rFonts w:ascii="Times New Roman" w:hAnsi="Times New Roman" w:cs="Times New Roman"/>
+          <w:sz w:val="24"/>
+          <w:szCs w:val="24"/>
+        </w:rPr>
+        <w:t>t_portfolio</w:t>
+      </w:r>
+      <w:proofErr w:type="spellEnd"/>
+      <w:r>
+        <w:rPr>
+          <w:rFonts w:ascii="Times New Roman" w:hAnsi="Times New Roman" w:cs="Times New Roman"/>
+          <w:sz w:val="24"/>
+          <w:szCs w:val="24"/>
+        </w:rPr>
+        <w:t xml:space="preserve">`. On y enregistre spécifiquement la quantité de chaque devise qu’un usager possède ainsi que le prix moyen qu’il a payé pour acquérir ce titre. </w:t>
       </w:r>
     </w:p>
     <w:p>
@@ -12620,102 +14333,1148 @@
     </w:p>
     <w:p>
       <w:pPr>
+        <w:pStyle w:val="Heading4"/>
+      </w:pPr>
+      <w:bookmarkStart w:id="35" w:name="_Toc71196124"/>
+      <w:r>
+        <w:t>Design</w:t>
+      </w:r>
+      <w:bookmarkEnd w:id="35"/>
+    </w:p>
+    <w:p/>
+    <w:p>
+      <w:pPr>
+        <w:spacing w:line="240" w:lineRule="auto"/>
+        <w:jc w:val="both"/>
+        <w:rPr>
+          <w:rFonts w:ascii="Times New Roman" w:hAnsi="Times New Roman" w:cs="Times New Roman"/>
+          <w:sz w:val="24"/>
+          <w:szCs w:val="24"/>
+        </w:rPr>
+      </w:pPr>
+      <w:r>
+        <w:rPr>
+          <w:noProof/>
+        </w:rPr>
+        <mc:AlternateContent>
+          <mc:Choice Requires="wps">
+            <w:drawing>
+              <wp:anchor distT="0" distB="0" distL="114300" distR="114300" simplePos="0" relativeHeight="251708416" behindDoc="0" locked="0" layoutInCell="1" allowOverlap="1" wp14:anchorId="12F8340E" wp14:editId="40A5CE2B">
+                <wp:simplePos x="0" y="0"/>
+                <wp:positionH relativeFrom="column">
+                  <wp:posOffset>-321816</wp:posOffset>
+                </wp:positionH>
+                <wp:positionV relativeFrom="paragraph">
+                  <wp:posOffset>2862475</wp:posOffset>
+                </wp:positionV>
+                <wp:extent cx="5486400" cy="149860"/>
+                <wp:effectExtent l="0" t="0" r="19050" b="21590"/>
+                <wp:wrapTopAndBottom/>
+                <wp:docPr id="128" name="Text Box 128"/>
+                <wp:cNvGraphicFramePr/>
+                <a:graphic xmlns:a="http://schemas.openxmlformats.org/drawingml/2006/main">
+                  <a:graphicData uri="http://schemas.microsoft.com/office/word/2010/wordprocessingShape">
+                    <wps:wsp>
+                      <wps:cNvSpPr txBox="1"/>
+                      <wps:spPr>
+                        <a:xfrm>
+                          <a:off x="0" y="0"/>
+                          <a:ext cx="5486400" cy="149860"/>
+                        </a:xfrm>
+                        <a:prstGeom prst="rect">
+                          <a:avLst/>
+                        </a:prstGeom>
+                        <a:solidFill>
+                          <a:prstClr val="white"/>
+                        </a:solidFill>
+                        <a:ln>
+                          <a:solidFill>
+                            <a:schemeClr val="tx2"/>
+                          </a:solidFill>
+                        </a:ln>
+                      </wps:spPr>
+                      <wps:txbx>
+                        <w:txbxContent>
+                          <w:p>
+                            <w:pPr>
+                              <w:pStyle w:val="Caption"/>
+                              <w:rPr>
+                                <w:noProof/>
+                              </w:rPr>
+                            </w:pPr>
+                            <w:r>
+                              <w:t xml:space="preserve"> Figure </w:t>
+                            </w:r>
+                            <w:fldSimple w:instr=" SEQ Figure \* ARABIC ">
+                              <w:r>
+                                <w:rPr>
+                                  <w:noProof/>
+                                </w:rPr>
+                                <w:t>1</w:t>
+                              </w:r>
+                            </w:fldSimple>
+                            <w:r>
+                              <w:t xml:space="preserve">2 - Aperçu du script pour le peuplement de </w:t>
+                            </w:r>
+                            <w:proofErr w:type="spellStart"/>
+                            <w:r>
+                              <w:t>t_utilisateur</w:t>
+                            </w:r>
+                            <w:proofErr w:type="spellEnd"/>
+                          </w:p>
+                        </w:txbxContent>
+                      </wps:txbx>
+                      <wps:bodyPr rot="0" spcFirstLastPara="0" vertOverflow="overflow" horzOverflow="overflow" vert="horz" wrap="square" lIns="0" tIns="0" rIns="0" bIns="0" numCol="1" spcCol="0" rtlCol="0" fromWordArt="0" anchor="t" anchorCtr="0" forceAA="0" compatLnSpc="1">
+                        <a:prstTxWarp prst="textNoShape">
+                          <a:avLst/>
+                        </a:prstTxWarp>
+                        <a:noAutofit/>
+                      </wps:bodyPr>
+                    </wps:wsp>
+                  </a:graphicData>
+                </a:graphic>
+                <wp14:sizeRelV relativeFrom="margin">
+                  <wp14:pctHeight>0</wp14:pctHeight>
+                </wp14:sizeRelV>
+              </wp:anchor>
+            </w:drawing>
+          </mc:Choice>
+          <mc:Fallback>
+            <w:pict>
+              <v:shape w14:anchorId="12F8340E" id="Text Box 128" o:spid="_x0000_s1038" type="#_x0000_t202" style="position:absolute;left:0;text-align:left;margin-left:-25.35pt;margin-top:225.4pt;width:6in;height:11.8pt;z-index:251708416;visibility:visible;mso-wrap-style:square;mso-height-percent:0;mso-wrap-distance-left:9pt;mso-wrap-distance-top:0;mso-wrap-distance-right:9pt;mso-wrap-distance-bottom:0;mso-position-horizontal:absolute;mso-position-horizontal-relative:text;mso-position-vertical:absolute;mso-position-vertical-relative:text;mso-height-percent:0;mso-height-relative:margin;v-text-anchor:top" o:gfxdata="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" strokecolor="#39302a [3215]">
+                <v:textbox inset="0,0,0,0">
+                  <w:txbxContent>
+                    <w:p>
+                      <w:pPr>
+                        <w:pStyle w:val="Caption"/>
+                        <w:rPr>
+                          <w:noProof/>
+                        </w:rPr>
+                      </w:pPr>
+                      <w:r>
+                        <w:t xml:space="preserve"> Figure </w:t>
+                      </w:r>
+                      <w:fldSimple w:instr=" SEQ Figure \* ARABIC ">
+                        <w:r>
+                          <w:rPr>
+                            <w:noProof/>
+                          </w:rPr>
+                          <w:t>1</w:t>
+                        </w:r>
+                      </w:fldSimple>
+                      <w:r>
+                        <w:t xml:space="preserve">2 - Aperçu du script pour le peuplement de </w:t>
+                      </w:r>
+                      <w:proofErr w:type="spellStart"/>
+                      <w:r>
+                        <w:t>t_utilisateur</w:t>
+                      </w:r>
+                      <w:proofErr w:type="spellEnd"/>
+                    </w:p>
+                  </w:txbxContent>
+                </v:textbox>
+                <w10:wrap type="topAndBottom"/>
+              </v:shape>
+            </w:pict>
+          </mc:Fallback>
+        </mc:AlternateContent>
+      </w:r>
+      <w:r>
+        <w:rPr>
+          <w:noProof/>
+        </w:rPr>
+        <w:drawing>
+          <wp:anchor distT="0" distB="0" distL="114300" distR="114300" simplePos="0" relativeHeight="251706368" behindDoc="0" locked="0" layoutInCell="1" allowOverlap="1" wp14:anchorId="0A61E2A0" wp14:editId="5F46ED47">
+            <wp:simplePos x="0" y="0"/>
+            <wp:positionH relativeFrom="column">
+              <wp:posOffset>-321181</wp:posOffset>
+            </wp:positionH>
+            <wp:positionV relativeFrom="paragraph">
+              <wp:posOffset>1856153</wp:posOffset>
+            </wp:positionV>
+            <wp:extent cx="5486400" cy="1018540"/>
+            <wp:effectExtent l="0" t="0" r="0" b="0"/>
+            <wp:wrapTopAndBottom/>
+            <wp:docPr id="31" name="Picture 31" descr="Text&#10;&#10;Description automatically generated"/>
+            <wp:cNvGraphicFramePr>
+              <a:graphicFrameLocks xmlns:a="http://schemas.openxmlformats.org/drawingml/2006/main" noChangeAspect="1"/>
+            </wp:cNvGraphicFramePr>
+            <a:graphic xmlns:a="http://schemas.openxmlformats.org/drawingml/2006/main">
+              <a:graphicData uri="http://schemas.openxmlformats.org/drawingml/2006/picture">
+                <pic:pic xmlns:pic="http://schemas.openxmlformats.org/drawingml/2006/picture">
+                  <pic:nvPicPr>
+                    <pic:cNvPr id="31" name="Picture 31" descr="Text&#10;&#10;Description automatically generated"/>
+                    <pic:cNvPicPr/>
+                  </pic:nvPicPr>
+                  <pic:blipFill>
+                    <a:blip r:embed="rId26">
+                      <a:extLst>
+                        <a:ext uri="{28A0092B-C50C-407E-A947-70E740481C1C}">
+                          <a14:useLocalDpi xmlns:a14="http://schemas.microsoft.com/office/drawing/2010/main" val="0"/>
+                        </a:ext>
+                      </a:extLst>
+                    </a:blip>
+                    <a:stretch>
+                      <a:fillRect/>
+                    </a:stretch>
+                  </pic:blipFill>
+                  <pic:spPr>
+                    <a:xfrm>
+                      <a:off x="0" y="0"/>
+                      <a:ext cx="5486400" cy="1018540"/>
+                    </a:xfrm>
+                    <a:prstGeom prst="rect">
+                      <a:avLst/>
+                    </a:prstGeom>
+                  </pic:spPr>
+                </pic:pic>
+              </a:graphicData>
+            </a:graphic>
+          </wp:anchor>
+        </w:drawing>
+      </w:r>
+      <w:r>
+        <w:rPr>
+          <w:noProof/>
+        </w:rPr>
+        <mc:AlternateContent>
+          <mc:Choice Requires="wps">
+            <w:drawing>
+              <wp:anchor distT="0" distB="0" distL="114300" distR="114300" simplePos="0" relativeHeight="251702272" behindDoc="1" locked="0" layoutInCell="1" allowOverlap="1" wp14:anchorId="133CCCC6" wp14:editId="4BD5CAD2">
+                <wp:simplePos x="0" y="0"/>
+                <wp:positionH relativeFrom="column">
+                  <wp:posOffset>-321310</wp:posOffset>
+                </wp:positionH>
+                <wp:positionV relativeFrom="paragraph">
+                  <wp:posOffset>1518173</wp:posOffset>
+                </wp:positionV>
+                <wp:extent cx="5486400" cy="156210"/>
+                <wp:effectExtent l="0" t="0" r="19050" b="15240"/>
+                <wp:wrapTight wrapText="bothSides">
+                  <wp:wrapPolygon edited="0">
+                    <wp:start x="0" y="0"/>
+                    <wp:lineTo x="0" y="21073"/>
+                    <wp:lineTo x="21600" y="21073"/>
+                    <wp:lineTo x="21600" y="0"/>
+                    <wp:lineTo x="0" y="0"/>
+                  </wp:wrapPolygon>
+                </wp:wrapTight>
+                <wp:docPr id="28" name="Text Box 28"/>
+                <wp:cNvGraphicFramePr/>
+                <a:graphic xmlns:a="http://schemas.openxmlformats.org/drawingml/2006/main">
+                  <a:graphicData uri="http://schemas.microsoft.com/office/word/2010/wordprocessingShape">
+                    <wps:wsp>
+                      <wps:cNvSpPr txBox="1"/>
+                      <wps:spPr>
+                        <a:xfrm>
+                          <a:off x="0" y="0"/>
+                          <a:ext cx="5486400" cy="156210"/>
+                        </a:xfrm>
+                        <a:prstGeom prst="rect">
+                          <a:avLst/>
+                        </a:prstGeom>
+                        <a:solidFill>
+                          <a:prstClr val="white"/>
+                        </a:solidFill>
+                        <a:ln>
+                          <a:solidFill>
+                            <a:schemeClr val="tx2"/>
+                          </a:solidFill>
+                        </a:ln>
+                      </wps:spPr>
+                      <wps:txbx>
+                        <w:txbxContent>
+                          <w:p>
+                            <w:pPr>
+                              <w:pStyle w:val="Caption"/>
+                              <w:rPr>
+                                <w:noProof/>
+                              </w:rPr>
+                            </w:pPr>
+                            <w:r>
+                              <w:t xml:space="preserve"> Figure 11 - Fonction de concaténation Excel afin de formater les données</w:t>
+                            </w:r>
+                            <w:r>
+                              <w:t xml:space="preserve"> d’une ligne (Colonne H)</w:t>
+                            </w:r>
+                          </w:p>
+                        </w:txbxContent>
+                      </wps:txbx>
+                      <wps:bodyPr rot="0" spcFirstLastPara="0" vertOverflow="overflow" horzOverflow="overflow" vert="horz" wrap="square" lIns="0" tIns="0" rIns="0" bIns="0" numCol="1" spcCol="0" rtlCol="0" fromWordArt="0" anchor="t" anchorCtr="0" forceAA="0" compatLnSpc="1">
+                        <a:prstTxWarp prst="textNoShape">
+                          <a:avLst/>
+                        </a:prstTxWarp>
+                        <a:noAutofit/>
+                      </wps:bodyPr>
+                    </wps:wsp>
+                  </a:graphicData>
+                </a:graphic>
+                <wp14:sizeRelV relativeFrom="margin">
+                  <wp14:pctHeight>0</wp14:pctHeight>
+                </wp14:sizeRelV>
+              </wp:anchor>
+            </w:drawing>
+          </mc:Choice>
+          <mc:Fallback>
+            <w:pict>
+              <v:shape w14:anchorId="133CCCC6" id="Text Box 28" o:spid="_x0000_s1039" type="#_x0000_t202" style="position:absolute;left:0;text-align:left;margin-left:-25.3pt;margin-top:119.55pt;width:6in;height:12.3pt;z-index:-251614208;visibility:visible;mso-wrap-style:square;mso-height-percent:0;mso-wrap-distance-left:9pt;mso-wrap-distance-top:0;mso-wrap-distance-right:9pt;mso-wrap-distance-bottom:0;mso-position-horizontal:absolute;mso-position-horizontal-relative:text;mso-position-vertical:absolute;mso-position-vertical-relative:text;mso-height-percent:0;mso-height-relative:margin;v-text-anchor:top" o:gfxdata="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" strokecolor="#39302a [3215]">
+                <v:textbox inset="0,0,0,0">
+                  <w:txbxContent>
+                    <w:p>
+                      <w:pPr>
+                        <w:pStyle w:val="Caption"/>
+                        <w:rPr>
+                          <w:noProof/>
+                        </w:rPr>
+                      </w:pPr>
+                      <w:r>
+                        <w:t xml:space="preserve"> Figure 11 - Fonction de concaténation Excel afin de formater les données</w:t>
+                      </w:r>
+                      <w:r>
+                        <w:t xml:space="preserve"> d’une ligne (Colonne H)</w:t>
+                      </w:r>
+                    </w:p>
+                  </w:txbxContent>
+                </v:textbox>
+                <w10:wrap type="tight"/>
+              </v:shape>
+            </w:pict>
+          </mc:Fallback>
+        </mc:AlternateContent>
+      </w:r>
+      <w:r>
+        <w:rPr>
+          <w:noProof/>
+        </w:rPr>
+        <w:drawing>
+          <wp:anchor distT="0" distB="0" distL="114300" distR="114300" simplePos="0" relativeHeight="251700224" behindDoc="1" locked="0" layoutInCell="1" allowOverlap="1" wp14:anchorId="3AD0A574" wp14:editId="63D2BA45">
+            <wp:simplePos x="0" y="0"/>
+            <wp:positionH relativeFrom="column">
+              <wp:posOffset>-321551</wp:posOffset>
+            </wp:positionH>
+            <wp:positionV relativeFrom="paragraph">
+              <wp:posOffset>1208405</wp:posOffset>
+            </wp:positionV>
+            <wp:extent cx="5486400" cy="309880"/>
+            <wp:effectExtent l="0" t="0" r="0" b="0"/>
+            <wp:wrapTight wrapText="bothSides">
+              <wp:wrapPolygon edited="0">
+                <wp:start x="0" y="0"/>
+                <wp:lineTo x="0" y="19918"/>
+                <wp:lineTo x="21525" y="19918"/>
+                <wp:lineTo x="21525" y="0"/>
+                <wp:lineTo x="0" y="0"/>
+              </wp:wrapPolygon>
+            </wp:wrapTight>
+            <wp:docPr id="27" name="Picture 27"/>
+            <wp:cNvGraphicFramePr>
+              <a:graphicFrameLocks xmlns:a="http://schemas.openxmlformats.org/drawingml/2006/main" noChangeAspect="1"/>
+            </wp:cNvGraphicFramePr>
+            <a:graphic xmlns:a="http://schemas.openxmlformats.org/drawingml/2006/main">
+              <a:graphicData uri="http://schemas.openxmlformats.org/drawingml/2006/picture">
+                <pic:pic xmlns:pic="http://schemas.openxmlformats.org/drawingml/2006/picture">
+                  <pic:nvPicPr>
+                    <pic:cNvPr id="1" name=""/>
+                    <pic:cNvPicPr/>
+                  </pic:nvPicPr>
+                  <pic:blipFill>
+                    <a:blip r:embed="rId27">
+                      <a:extLst>
+                        <a:ext uri="{28A0092B-C50C-407E-A947-70E740481C1C}">
+                          <a14:useLocalDpi xmlns:a14="http://schemas.microsoft.com/office/drawing/2010/main" val="0"/>
+                        </a:ext>
+                      </a:extLst>
+                    </a:blip>
+                    <a:stretch>
+                      <a:fillRect/>
+                    </a:stretch>
+                  </pic:blipFill>
+                  <pic:spPr>
+                    <a:xfrm>
+                      <a:off x="0" y="0"/>
+                      <a:ext cx="5486400" cy="309880"/>
+                    </a:xfrm>
+                    <a:prstGeom prst="rect">
+                      <a:avLst/>
+                    </a:prstGeom>
+                  </pic:spPr>
+                </pic:pic>
+              </a:graphicData>
+            </a:graphic>
+          </wp:anchor>
+        </w:drawing>
+      </w:r>
+      <w:r>
+        <w:rPr>
+          <w:noProof/>
+        </w:rPr>
+        <mc:AlternateContent>
+          <mc:Choice Requires="wps">
+            <w:drawing>
+              <wp:anchor distT="0" distB="0" distL="114300" distR="114300" simplePos="0" relativeHeight="251699200" behindDoc="1" locked="0" layoutInCell="1" allowOverlap="1" wp14:anchorId="29495C19" wp14:editId="2640DD0F">
+                <wp:simplePos x="0" y="0"/>
+                <wp:positionH relativeFrom="column">
+                  <wp:posOffset>-321310</wp:posOffset>
+                </wp:positionH>
+                <wp:positionV relativeFrom="paragraph">
+                  <wp:posOffset>889643</wp:posOffset>
+                </wp:positionV>
+                <wp:extent cx="6060440" cy="161925"/>
+                <wp:effectExtent l="0" t="0" r="16510" b="28575"/>
+                <wp:wrapTight wrapText="bothSides">
+                  <wp:wrapPolygon edited="0">
+                    <wp:start x="0" y="0"/>
+                    <wp:lineTo x="0" y="22871"/>
+                    <wp:lineTo x="21591" y="22871"/>
+                    <wp:lineTo x="21591" y="0"/>
+                    <wp:lineTo x="0" y="0"/>
+                  </wp:wrapPolygon>
+                </wp:wrapTight>
+                <wp:docPr id="26" name="Text Box 26"/>
+                <wp:cNvGraphicFramePr/>
+                <a:graphic xmlns:a="http://schemas.openxmlformats.org/drawingml/2006/main">
+                  <a:graphicData uri="http://schemas.microsoft.com/office/word/2010/wordprocessingShape">
+                    <wps:wsp>
+                      <wps:cNvSpPr txBox="1"/>
+                      <wps:spPr>
+                        <a:xfrm>
+                          <a:off x="0" y="0"/>
+                          <a:ext cx="6060440" cy="161925"/>
+                        </a:xfrm>
+                        <a:prstGeom prst="rect">
+                          <a:avLst/>
+                        </a:prstGeom>
+                        <a:solidFill>
+                          <a:prstClr val="white"/>
+                        </a:solidFill>
+                        <a:ln>
+                          <a:solidFill>
+                            <a:schemeClr val="tx2"/>
+                          </a:solidFill>
+                        </a:ln>
+                      </wps:spPr>
+                      <wps:txbx>
+                        <w:txbxContent>
+                          <w:p>
+                            <w:pPr>
+                              <w:pStyle w:val="Caption"/>
+                              <w:rPr>
+                                <w:rFonts w:ascii="Times New Roman" w:hAnsi="Times New Roman" w:cs="Times New Roman"/>
+                                <w:sz w:val="24"/>
+                                <w:szCs w:val="24"/>
+                              </w:rPr>
+                            </w:pPr>
+                            <w:r>
+                              <w:t xml:space="preserve"> </w:t>
+                            </w:r>
+                            <w:r>
+                              <w:t xml:space="preserve">Figure </w:t>
+                            </w:r>
+                            <w:r>
+                              <w:t>10</w:t>
+                            </w:r>
+                            <w:r>
+                              <w:t xml:space="preserve"> - Aperçu du fichier CSV de création des tuples</w:t>
+                            </w:r>
+                          </w:p>
+                        </w:txbxContent>
+                      </wps:txbx>
+                      <wps:bodyPr rot="0" spcFirstLastPara="0" vertOverflow="overflow" horzOverflow="overflow" vert="horz" wrap="square" lIns="0" tIns="0" rIns="0" bIns="0" numCol="1" spcCol="0" rtlCol="0" fromWordArt="0" anchor="t" anchorCtr="0" forceAA="0" compatLnSpc="1">
+                        <a:prstTxWarp prst="textNoShape">
+                          <a:avLst/>
+                        </a:prstTxWarp>
+                        <a:noAutofit/>
+                      </wps:bodyPr>
+                    </wps:wsp>
+                  </a:graphicData>
+                </a:graphic>
+                <wp14:sizeRelV relativeFrom="margin">
+                  <wp14:pctHeight>0</wp14:pctHeight>
+                </wp14:sizeRelV>
+              </wp:anchor>
+            </w:drawing>
+          </mc:Choice>
+          <mc:Fallback>
+            <w:pict>
+              <v:shape w14:anchorId="29495C19" id="Text Box 26" o:spid="_x0000_s1040" type="#_x0000_t202" style="position:absolute;left:0;text-align:left;margin-left:-25.3pt;margin-top:70.05pt;width:477.2pt;height:12.75pt;z-index:-251617280;visibility:visible;mso-wrap-style:square;mso-height-percent:0;mso-wrap-distance-left:9pt;mso-wrap-distance-top:0;mso-wrap-distance-right:9pt;mso-wrap-distance-bottom:0;mso-position-horizontal:absolute;mso-position-horizontal-relative:text;mso-position-vertical:absolute;mso-position-vertical-relative:text;mso-height-percent:0;mso-height-relative:margin;v-text-anchor:top" o:gfxdata="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" strokecolor="#39302a [3215]">
+                <v:textbox inset="0,0,0,0">
+                  <w:txbxContent>
+                    <w:p>
+                      <w:pPr>
+                        <w:pStyle w:val="Caption"/>
+                        <w:rPr>
+                          <w:rFonts w:ascii="Times New Roman" w:hAnsi="Times New Roman" w:cs="Times New Roman"/>
+                          <w:sz w:val="24"/>
+                          <w:szCs w:val="24"/>
+                        </w:rPr>
+                      </w:pPr>
+                      <w:r>
+                        <w:t xml:space="preserve"> </w:t>
+                      </w:r>
+                      <w:r>
+                        <w:t xml:space="preserve">Figure </w:t>
+                      </w:r>
+                      <w:r>
+                        <w:t>10</w:t>
+                      </w:r>
+                      <w:r>
+                        <w:t xml:space="preserve"> - Aperçu du fichier CSV de création des tuples</w:t>
+                      </w:r>
+                    </w:p>
+                  </w:txbxContent>
+                </v:textbox>
+                <w10:wrap type="tight"/>
+              </v:shape>
+            </w:pict>
+          </mc:Fallback>
+        </mc:AlternateContent>
+      </w:r>
+      <w:r>
+        <w:rPr>
+          <w:rFonts w:ascii="Times New Roman" w:hAnsi="Times New Roman" w:cs="Times New Roman"/>
+          <w:sz w:val="24"/>
+          <w:szCs w:val="24"/>
+        </w:rPr>
+        <w:t>Peuplement de la table `</w:t>
+      </w:r>
+      <w:proofErr w:type="spellStart"/>
+      <w:r>
+        <w:rPr>
+          <w:rFonts w:ascii="Times New Roman" w:hAnsi="Times New Roman" w:cs="Times New Roman"/>
+          <w:sz w:val="24"/>
+          <w:szCs w:val="24"/>
+        </w:rPr>
+        <w:t>t_utilisateur</w:t>
+      </w:r>
+      <w:proofErr w:type="spellEnd"/>
+      <w:r>
+        <w:rPr>
+          <w:rFonts w:ascii="Times New Roman" w:hAnsi="Times New Roman" w:cs="Times New Roman"/>
+          <w:sz w:val="24"/>
+          <w:szCs w:val="24"/>
+        </w:rPr>
+        <w:t>`</w:t>
+      </w:r>
+      <w:r>
+        <w:rPr>
+          <w:noProof/>
+        </w:rPr>
+        <w:drawing>
+          <wp:anchor distT="0" distB="0" distL="114300" distR="114300" simplePos="0" relativeHeight="251697152" behindDoc="1" locked="0" layoutInCell="1" allowOverlap="1" wp14:anchorId="77B30B43" wp14:editId="216D42D2">
+            <wp:simplePos x="0" y="0"/>
+            <wp:positionH relativeFrom="column">
+              <wp:posOffset>-321310</wp:posOffset>
+            </wp:positionH>
+            <wp:positionV relativeFrom="paragraph">
+              <wp:posOffset>288732</wp:posOffset>
+            </wp:positionV>
+            <wp:extent cx="6060440" cy="601345"/>
+            <wp:effectExtent l="0" t="0" r="0" b="8255"/>
+            <wp:wrapTight wrapText="bothSides">
+              <wp:wrapPolygon edited="0">
+                <wp:start x="0" y="0"/>
+                <wp:lineTo x="0" y="21212"/>
+                <wp:lineTo x="21523" y="21212"/>
+                <wp:lineTo x="21523" y="0"/>
+                <wp:lineTo x="0" y="0"/>
+              </wp:wrapPolygon>
+            </wp:wrapTight>
+            <wp:docPr id="25" name="Picture 25"/>
+            <wp:cNvGraphicFramePr>
+              <a:graphicFrameLocks xmlns:a="http://schemas.openxmlformats.org/drawingml/2006/main" noChangeAspect="1"/>
+            </wp:cNvGraphicFramePr>
+            <a:graphic xmlns:a="http://schemas.openxmlformats.org/drawingml/2006/main">
+              <a:graphicData uri="http://schemas.openxmlformats.org/drawingml/2006/picture">
+                <pic:pic xmlns:pic="http://schemas.openxmlformats.org/drawingml/2006/picture">
+                  <pic:nvPicPr>
+                    <pic:cNvPr id="1" name=""/>
+                    <pic:cNvPicPr/>
+                  </pic:nvPicPr>
+                  <pic:blipFill>
+                    <a:blip r:embed="rId28" cstate="print">
+                      <a:extLst>
+                        <a:ext uri="{28A0092B-C50C-407E-A947-70E740481C1C}">
+                          <a14:useLocalDpi xmlns:a14="http://schemas.microsoft.com/office/drawing/2010/main" val="0"/>
+                        </a:ext>
+                      </a:extLst>
+                    </a:blip>
+                    <a:stretch>
+                      <a:fillRect/>
+                    </a:stretch>
+                  </pic:blipFill>
+                  <pic:spPr>
+                    <a:xfrm>
+                      <a:off x="0" y="0"/>
+                      <a:ext cx="6060440" cy="601345"/>
+                    </a:xfrm>
+                    <a:prstGeom prst="rect">
+                      <a:avLst/>
+                    </a:prstGeom>
+                  </pic:spPr>
+                </pic:pic>
+              </a:graphicData>
+            </a:graphic>
+            <wp14:sizeRelH relativeFrom="margin">
+              <wp14:pctWidth>0</wp14:pctWidth>
+            </wp14:sizeRelH>
+            <wp14:sizeRelV relativeFrom="margin">
+              <wp14:pctHeight>0</wp14:pctHeight>
+            </wp14:sizeRelV>
+          </wp:anchor>
+        </w:drawing>
+      </w:r>
+    </w:p>
+    <w:p/>
+    <w:p>
+      <w:pPr>
+        <w:spacing w:line="240" w:lineRule="auto"/>
+        <w:jc w:val="both"/>
+        <w:rPr>
+          <w:rFonts w:ascii="Times New Roman" w:hAnsi="Times New Roman" w:cs="Times New Roman"/>
+          <w:sz w:val="24"/>
+          <w:szCs w:val="24"/>
+        </w:rPr>
+      </w:pPr>
+      <w:r>
+        <w:rPr>
+          <w:noProof/>
+        </w:rPr>
+        <mc:AlternateContent>
+          <mc:Choice Requires="wps">
+            <w:drawing>
+              <wp:anchor distT="0" distB="0" distL="114300" distR="114300" simplePos="0" relativeHeight="251705344" behindDoc="0" locked="0" layoutInCell="1" allowOverlap="1" wp14:anchorId="0C13454C" wp14:editId="029A4384">
+                <wp:simplePos x="0" y="0"/>
+                <wp:positionH relativeFrom="column">
+                  <wp:posOffset>-26670</wp:posOffset>
+                </wp:positionH>
+                <wp:positionV relativeFrom="paragraph">
+                  <wp:posOffset>1042035</wp:posOffset>
+                </wp:positionV>
+                <wp:extent cx="2077085" cy="300355"/>
+                <wp:effectExtent l="0" t="0" r="18415" b="23495"/>
+                <wp:wrapTopAndBottom/>
+                <wp:docPr id="30" name="Text Box 30"/>
+                <wp:cNvGraphicFramePr/>
+                <a:graphic xmlns:a="http://schemas.openxmlformats.org/drawingml/2006/main">
+                  <a:graphicData uri="http://schemas.microsoft.com/office/word/2010/wordprocessingShape">
+                    <wps:wsp>
+                      <wps:cNvSpPr txBox="1"/>
+                      <wps:spPr>
+                        <a:xfrm>
+                          <a:off x="0" y="0"/>
+                          <a:ext cx="2077085" cy="300355"/>
+                        </a:xfrm>
+                        <a:prstGeom prst="rect">
+                          <a:avLst/>
+                        </a:prstGeom>
+                        <a:solidFill>
+                          <a:prstClr val="white"/>
+                        </a:solidFill>
+                        <a:ln>
+                          <a:solidFill>
+                            <a:schemeClr val="tx2"/>
+                          </a:solidFill>
+                        </a:ln>
+                      </wps:spPr>
+                      <wps:txbx>
+                        <w:txbxContent>
+                          <w:p>
+                            <w:pPr>
+                              <w:pStyle w:val="Caption"/>
+                              <w:rPr>
+                                <w:noProof/>
+                              </w:rPr>
+                            </w:pPr>
+                            <w:r>
+                              <w:t xml:space="preserve"> Figure 13 - Aperçu des mots de passe en texte clair avant le hachage</w:t>
+                            </w:r>
+                          </w:p>
+                        </w:txbxContent>
+                      </wps:txbx>
+                      <wps:bodyPr rot="0" spcFirstLastPara="0" vertOverflow="overflow" horzOverflow="overflow" vert="horz" wrap="square" lIns="0" tIns="0" rIns="0" bIns="0" numCol="1" spcCol="0" rtlCol="0" fromWordArt="0" anchor="t" anchorCtr="0" forceAA="0" compatLnSpc="1">
+                        <a:prstTxWarp prst="textNoShape">
+                          <a:avLst/>
+                        </a:prstTxWarp>
+                        <a:noAutofit/>
+                      </wps:bodyPr>
+                    </wps:wsp>
+                  </a:graphicData>
+                </a:graphic>
+                <wp14:sizeRelV relativeFrom="margin">
+                  <wp14:pctHeight>0</wp14:pctHeight>
+                </wp14:sizeRelV>
+              </wp:anchor>
+            </w:drawing>
+          </mc:Choice>
+          <mc:Fallback>
+            <w:pict>
+              <v:shape w14:anchorId="0C13454C" id="Text Box 30" o:spid="_x0000_s1041" type="#_x0000_t202" style="position:absolute;left:0;text-align:left;margin-left:-2.1pt;margin-top:82.05pt;width:163.55pt;height:23.65pt;z-index:251705344;visibility:visible;mso-wrap-style:square;mso-height-percent:0;mso-wrap-distance-left:9pt;mso-wrap-distance-top:0;mso-wrap-distance-right:9pt;mso-wrap-distance-bottom:0;mso-position-horizontal:absolute;mso-position-horizontal-relative:text;mso-position-vertical:absolute;mso-position-vertical-relative:text;mso-height-percent:0;mso-height-relative:margin;v-text-anchor:top" o:gfxdata="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" strokecolor="#39302a [3215]">
+                <v:textbox inset="0,0,0,0">
+                  <w:txbxContent>
+                    <w:p>
+                      <w:pPr>
+                        <w:pStyle w:val="Caption"/>
+                        <w:rPr>
+                          <w:noProof/>
+                        </w:rPr>
+                      </w:pPr>
+                      <w:r>
+                        <w:t xml:space="preserve"> Figure 13 - Aperçu des mots de passe en texte clair avant le hachage</w:t>
+                      </w:r>
+                    </w:p>
+                  </w:txbxContent>
+                </v:textbox>
+                <w10:wrap type="topAndBottom"/>
+              </v:shape>
+            </w:pict>
+          </mc:Fallback>
+        </mc:AlternateContent>
+      </w:r>
+      <w:r>
+        <w:rPr>
+          <w:noProof/>
+        </w:rPr>
+        <w:drawing>
+          <wp:anchor distT="0" distB="0" distL="114300" distR="114300" simplePos="0" relativeHeight="251703296" behindDoc="1" locked="0" layoutInCell="1" allowOverlap="1" wp14:anchorId="4F8CD4B1" wp14:editId="0C21AA98">
+            <wp:simplePos x="0" y="0"/>
+            <wp:positionH relativeFrom="column">
+              <wp:posOffset>-26059</wp:posOffset>
+            </wp:positionH>
+            <wp:positionV relativeFrom="paragraph">
+              <wp:posOffset>369843</wp:posOffset>
+            </wp:positionV>
+            <wp:extent cx="2077085" cy="672465"/>
+            <wp:effectExtent l="0" t="0" r="0" b="0"/>
+            <wp:wrapTopAndBottom/>
+            <wp:docPr id="29" name="Picture 29" descr="Text, table&#10;&#10;Description automatically generated"/>
+            <wp:cNvGraphicFramePr>
+              <a:graphicFrameLocks xmlns:a="http://schemas.openxmlformats.org/drawingml/2006/main" noChangeAspect="1"/>
+            </wp:cNvGraphicFramePr>
+            <a:graphic xmlns:a="http://schemas.openxmlformats.org/drawingml/2006/main">
+              <a:graphicData uri="http://schemas.openxmlformats.org/drawingml/2006/picture">
+                <pic:pic xmlns:pic="http://schemas.openxmlformats.org/drawingml/2006/picture">
+                  <pic:nvPicPr>
+                    <pic:cNvPr id="29" name="Picture 29" descr="Text, table&#10;&#10;Description automatically generated"/>
+                    <pic:cNvPicPr/>
+                  </pic:nvPicPr>
+                  <pic:blipFill>
+                    <a:blip r:embed="rId29">
+                      <a:extLst>
+                        <a:ext uri="{28A0092B-C50C-407E-A947-70E740481C1C}">
+                          <a14:useLocalDpi xmlns:a14="http://schemas.microsoft.com/office/drawing/2010/main" val="0"/>
+                        </a:ext>
+                      </a:extLst>
+                    </a:blip>
+                    <a:stretch>
+                      <a:fillRect/>
+                    </a:stretch>
+                  </pic:blipFill>
+                  <pic:spPr>
+                    <a:xfrm>
+                      <a:off x="0" y="0"/>
+                      <a:ext cx="2077085" cy="672465"/>
+                    </a:xfrm>
+                    <a:prstGeom prst="rect">
+                      <a:avLst/>
+                    </a:prstGeom>
+                  </pic:spPr>
+                </pic:pic>
+              </a:graphicData>
+            </a:graphic>
+            <wp14:sizeRelH relativeFrom="margin">
+              <wp14:pctWidth>0</wp14:pctWidth>
+            </wp14:sizeRelH>
+            <wp14:sizeRelV relativeFrom="margin">
+              <wp14:pctHeight>0</wp14:pctHeight>
+            </wp14:sizeRelV>
+          </wp:anchor>
+        </w:drawing>
+      </w:r>
+      <w:r>
+        <w:rPr>
+          <w:rFonts w:ascii="Times New Roman" w:hAnsi="Times New Roman" w:cs="Times New Roman"/>
+          <w:sz w:val="24"/>
+          <w:szCs w:val="24"/>
+        </w:rPr>
+        <w:t>Peuplement de la table `</w:t>
+      </w:r>
+      <w:proofErr w:type="spellStart"/>
+      <w:r>
+        <w:rPr>
+          <w:rFonts w:ascii="Times New Roman" w:hAnsi="Times New Roman" w:cs="Times New Roman"/>
+          <w:sz w:val="24"/>
+          <w:szCs w:val="24"/>
+        </w:rPr>
+        <w:t>t_password</w:t>
+      </w:r>
+      <w:proofErr w:type="spellEnd"/>
+      <w:r>
+        <w:rPr>
+          <w:rFonts w:ascii="Times New Roman" w:hAnsi="Times New Roman" w:cs="Times New Roman"/>
+          <w:sz w:val="24"/>
+          <w:szCs w:val="24"/>
+        </w:rPr>
+        <w:t>`</w:t>
+      </w:r>
+    </w:p>
+    <w:p>
+      <w:pPr>
+        <w:spacing w:line="240" w:lineRule="auto"/>
+        <w:jc w:val="both"/>
+        <w:rPr>
+          <w:rFonts w:ascii="Times New Roman" w:hAnsi="Times New Roman" w:cs="Times New Roman"/>
+          <w:sz w:val="24"/>
+          <w:szCs w:val="24"/>
+        </w:rPr>
+      </w:pPr>
+    </w:p>
+    <w:p>
+      <w:pPr>
         <w:pStyle w:val="Heading3"/>
         <w:rPr>
           <w:rFonts w:ascii="Times New Roman" w:hAnsi="Times New Roman" w:cs="Times New Roman"/>
         </w:rPr>
       </w:pPr>
+      <w:bookmarkStart w:id="36" w:name="_Toc71196125"/>
+      <w:r>
+        <w:rPr>
+          <w:rFonts w:ascii="Times New Roman" w:hAnsi="Times New Roman" w:cs="Times New Roman"/>
+        </w:rPr>
+        <w:t xml:space="preserve">Annexe </w:t>
+      </w:r>
+      <w:r>
+        <w:rPr>
+          <w:rFonts w:ascii="Times New Roman" w:hAnsi="Times New Roman" w:cs="Times New Roman"/>
+        </w:rPr>
+        <w:t>5 – Création des Requêtes / Routines</w:t>
+      </w:r>
+      <w:bookmarkEnd w:id="36"/>
+      <w:r>
+        <w:rPr>
+          <w:rFonts w:ascii="Times New Roman" w:hAnsi="Times New Roman" w:cs="Times New Roman"/>
+        </w:rPr>
+        <w:t xml:space="preserve"> </w:t>
+      </w:r>
     </w:p>
     <w:p>
       <w:pPr>
         <w:pStyle w:val="Heading4"/>
       </w:pPr>
-      <w:bookmarkStart w:id="35" w:name="_Toc71196124"/>
+      <w:bookmarkStart w:id="37" w:name="_Toc71196126"/>
       <w:r>
         <w:t>Design</w:t>
       </w:r>
-      <w:bookmarkEnd w:id="35"/>
-    </w:p>
-    <w:p>
-      <w:pPr>
-        <w:pStyle w:val="Heading5"/>
-      </w:pPr>
-      <w:r>
-        <w:t xml:space="preserve">Justification </w:t>
-      </w:r>
-      <w:r>
-        <w:t xml:space="preserve">et Explication </w:t>
-      </w:r>
-      <w:r>
-        <w:t>des Décisions</w:t>
-      </w:r>
+      <w:bookmarkEnd w:id="37"/>
     </w:p>
     <w:p/>
     <w:p>
       <w:pPr>
-        <w:pStyle w:val="Heading3"/>
-        <w:rPr>
-          <w:rFonts w:ascii="Times New Roman" w:hAnsi="Times New Roman" w:cs="Times New Roman"/>
-        </w:rPr>
-      </w:pPr>
-      <w:bookmarkStart w:id="36" w:name="_Toc71196125"/>
-      <w:r>
-        <w:rPr>
-          <w:rFonts w:ascii="Times New Roman" w:hAnsi="Times New Roman" w:cs="Times New Roman"/>
-        </w:rPr>
-        <w:t xml:space="preserve">Annexe </w:t>
-      </w:r>
-      <w:r>
-        <w:rPr>
-          <w:rFonts w:ascii="Times New Roman" w:hAnsi="Times New Roman" w:cs="Times New Roman"/>
-        </w:rPr>
-        <w:t>5 – Création des Requêtes / Routines</w:t>
-      </w:r>
-      <w:bookmarkEnd w:id="36"/>
-      <w:r>
-        <w:rPr>
-          <w:rFonts w:ascii="Times New Roman" w:hAnsi="Times New Roman" w:cs="Times New Roman"/>
+        <w:spacing w:line="240" w:lineRule="auto"/>
+        <w:jc w:val="both"/>
+        <w:rPr>
+          <w:rFonts w:ascii="Times New Roman" w:hAnsi="Times New Roman" w:cs="Times New Roman"/>
+          <w:sz w:val="24"/>
+          <w:szCs w:val="24"/>
+        </w:rPr>
+      </w:pPr>
+      <w:r>
+        <w:rPr>
+          <w:noProof/>
+        </w:rPr>
+        <w:lastRenderedPageBreak/>
+        <w:drawing>
+          <wp:anchor distT="0" distB="0" distL="114300" distR="114300" simplePos="0" relativeHeight="251694080" behindDoc="1" locked="0" layoutInCell="1" allowOverlap="1" wp14:anchorId="31AEB92A" wp14:editId="564D5265">
+            <wp:simplePos x="0" y="0"/>
+            <wp:positionH relativeFrom="column">
+              <wp:posOffset>2540</wp:posOffset>
+            </wp:positionH>
+            <wp:positionV relativeFrom="paragraph">
+              <wp:posOffset>273685</wp:posOffset>
+            </wp:positionV>
+            <wp:extent cx="5034915" cy="2336800"/>
+            <wp:effectExtent l="0" t="0" r="0" b="6350"/>
+            <wp:wrapTight wrapText="bothSides">
+              <wp:wrapPolygon edited="0">
+                <wp:start x="0" y="0"/>
+                <wp:lineTo x="0" y="21483"/>
+                <wp:lineTo x="21494" y="21483"/>
+                <wp:lineTo x="21494" y="0"/>
+                <wp:lineTo x="0" y="0"/>
+              </wp:wrapPolygon>
+            </wp:wrapTight>
+            <wp:docPr id="23" name="Picture 23" descr="Text&#10;&#10;Description automatically generated"/>
+            <wp:cNvGraphicFramePr>
+              <a:graphicFrameLocks xmlns:a="http://schemas.openxmlformats.org/drawingml/2006/main" noChangeAspect="1"/>
+            </wp:cNvGraphicFramePr>
+            <a:graphic xmlns:a="http://schemas.openxmlformats.org/drawingml/2006/main">
+              <a:graphicData uri="http://schemas.openxmlformats.org/drawingml/2006/picture">
+                <pic:pic xmlns:pic="http://schemas.openxmlformats.org/drawingml/2006/picture">
+                  <pic:nvPicPr>
+                    <pic:cNvPr id="23" name="Picture 23" descr="Text&#10;&#10;Description automatically generated"/>
+                    <pic:cNvPicPr/>
+                  </pic:nvPicPr>
+                  <pic:blipFill>
+                    <a:blip r:embed="rId30">
+                      <a:extLst>
+                        <a:ext uri="{28A0092B-C50C-407E-A947-70E740481C1C}">
+                          <a14:useLocalDpi xmlns:a14="http://schemas.microsoft.com/office/drawing/2010/main" val="0"/>
+                        </a:ext>
+                      </a:extLst>
+                    </a:blip>
+                    <a:stretch>
+                      <a:fillRect/>
+                    </a:stretch>
+                  </pic:blipFill>
+                  <pic:spPr>
+                    <a:xfrm>
+                      <a:off x="0" y="0"/>
+                      <a:ext cx="5034915" cy="2336800"/>
+                    </a:xfrm>
+                    <a:prstGeom prst="rect">
+                      <a:avLst/>
+                    </a:prstGeom>
+                  </pic:spPr>
+                </pic:pic>
+              </a:graphicData>
+            </a:graphic>
+            <wp14:sizeRelH relativeFrom="margin">
+              <wp14:pctWidth>0</wp14:pctWidth>
+            </wp14:sizeRelH>
+            <wp14:sizeRelV relativeFrom="margin">
+              <wp14:pctHeight>0</wp14:pctHeight>
+            </wp14:sizeRelV>
+          </wp:anchor>
+        </w:drawing>
+      </w:r>
+      <w:r>
+        <w:rPr>
+          <w:rFonts w:ascii="Times New Roman" w:hAnsi="Times New Roman" w:cs="Times New Roman"/>
+          <w:sz w:val="24"/>
+          <w:szCs w:val="24"/>
+        </w:rPr>
+        <w:t xml:space="preserve">Première Procédure – </w:t>
+      </w:r>
+      <w:proofErr w:type="spellStart"/>
+      <w:r>
+        <w:rPr>
+          <w:rFonts w:ascii="Times New Roman" w:hAnsi="Times New Roman" w:cs="Times New Roman"/>
+          <w:sz w:val="24"/>
+          <w:szCs w:val="24"/>
+        </w:rPr>
+        <w:t>Create_User</w:t>
+      </w:r>
+      <w:proofErr w:type="spellEnd"/>
+    </w:p>
+    <w:p>
+      <w:pPr>
+        <w:keepNext/>
+        <w:spacing w:line="240" w:lineRule="auto"/>
+        <w:jc w:val="both"/>
+      </w:pPr>
+    </w:p>
+    <w:p>
+      <w:r>
+        <w:rPr>
+          <w:noProof/>
+        </w:rPr>
+        <mc:AlternateContent>
+          <mc:Choice Requires="wps">
+            <w:drawing>
+              <wp:anchor distT="0" distB="0" distL="114300" distR="114300" simplePos="0" relativeHeight="251696128" behindDoc="1" locked="0" layoutInCell="1" allowOverlap="1" wp14:anchorId="4B0882EB" wp14:editId="0CBB97CD">
+                <wp:simplePos x="0" y="0"/>
+                <wp:positionH relativeFrom="column">
+                  <wp:posOffset>2339</wp:posOffset>
+                </wp:positionH>
+                <wp:positionV relativeFrom="paragraph">
+                  <wp:posOffset>2057400</wp:posOffset>
+                </wp:positionV>
+                <wp:extent cx="5034915" cy="173355"/>
+                <wp:effectExtent l="0" t="0" r="13335" b="17145"/>
+                <wp:wrapTight wrapText="bothSides">
+                  <wp:wrapPolygon edited="0">
+                    <wp:start x="0" y="0"/>
+                    <wp:lineTo x="0" y="21363"/>
+                    <wp:lineTo x="21575" y="21363"/>
+                    <wp:lineTo x="21575" y="0"/>
+                    <wp:lineTo x="0" y="0"/>
+                  </wp:wrapPolygon>
+                </wp:wrapTight>
+                <wp:docPr id="24" name="Text Box 24"/>
+                <wp:cNvGraphicFramePr/>
+                <a:graphic xmlns:a="http://schemas.openxmlformats.org/drawingml/2006/main">
+                  <a:graphicData uri="http://schemas.microsoft.com/office/word/2010/wordprocessingShape">
+                    <wps:wsp>
+                      <wps:cNvSpPr txBox="1"/>
+                      <wps:spPr>
+                        <a:xfrm>
+                          <a:off x="0" y="0"/>
+                          <a:ext cx="5034915" cy="173355"/>
+                        </a:xfrm>
+                        <a:prstGeom prst="rect">
+                          <a:avLst/>
+                        </a:prstGeom>
+                        <a:solidFill>
+                          <a:prstClr val="white"/>
+                        </a:solidFill>
+                        <a:ln>
+                          <a:solidFill>
+                            <a:schemeClr val="tx2"/>
+                          </a:solidFill>
+                        </a:ln>
+                      </wps:spPr>
+                      <wps:txbx>
+                        <w:txbxContent>
+                          <w:p>
+                            <w:pPr>
+                              <w:pStyle w:val="Caption"/>
+                              <w:rPr>
+                                <w:noProof/>
+                              </w:rPr>
+                            </w:pPr>
+                            <w:r>
+                              <w:t xml:space="preserve"> Figure </w:t>
+                            </w:r>
+                            <w:r>
+                              <w:t>1</w:t>
+                            </w:r>
+                            <w:r>
+                              <w:t>4</w:t>
+                            </w:r>
+                            <w:r>
+                              <w:t xml:space="preserve"> - Création Procédure </w:t>
+                            </w:r>
+                            <w:proofErr w:type="spellStart"/>
+                            <w:r>
+                              <w:t>Create_User</w:t>
+                            </w:r>
+                            <w:proofErr w:type="spellEnd"/>
+                          </w:p>
+                        </w:txbxContent>
+                      </wps:txbx>
+                      <wps:bodyPr rot="0" spcFirstLastPara="0" vertOverflow="overflow" horzOverflow="overflow" vert="horz" wrap="square" lIns="0" tIns="0" rIns="0" bIns="0" numCol="1" spcCol="0" rtlCol="0" fromWordArt="0" anchor="t" anchorCtr="0" forceAA="0" compatLnSpc="1">
+                        <a:prstTxWarp prst="textNoShape">
+                          <a:avLst/>
+                        </a:prstTxWarp>
+                        <a:noAutofit/>
+                      </wps:bodyPr>
+                    </wps:wsp>
+                  </a:graphicData>
+                </a:graphic>
+                <wp14:sizeRelV relativeFrom="margin">
+                  <wp14:pctHeight>0</wp14:pctHeight>
+                </wp14:sizeRelV>
+              </wp:anchor>
+            </w:drawing>
+          </mc:Choice>
+          <mc:Fallback>
+            <w:pict>
+              <v:shape w14:anchorId="4B0882EB" id="Text Box 24" o:spid="_x0000_s1042" type="#_x0000_t202" style="position:absolute;margin-left:.2pt;margin-top:162pt;width:396.45pt;height:13.65pt;z-index:-251620352;visibility:visible;mso-wrap-style:square;mso-height-percent:0;mso-wrap-distance-left:9pt;mso-wrap-distance-top:0;mso-wrap-distance-right:9pt;mso-wrap-distance-bottom:0;mso-position-horizontal:absolute;mso-position-horizontal-relative:text;mso-position-vertical:absolute;mso-position-vertical-relative:text;mso-height-percent:0;mso-height-relative:margin;v-text-anchor:top" o:gfxdata="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" strokecolor="#39302a [3215]">
+                <v:textbox inset="0,0,0,0">
+                  <w:txbxContent>
+                    <w:p>
+                      <w:pPr>
+                        <w:pStyle w:val="Caption"/>
+                        <w:rPr>
+                          <w:noProof/>
+                        </w:rPr>
+                      </w:pPr>
+                      <w:r>
+                        <w:t xml:space="preserve"> Figure </w:t>
+                      </w:r>
+                      <w:r>
+                        <w:t>1</w:t>
+                      </w:r>
+                      <w:r>
+                        <w:t>4</w:t>
+                      </w:r>
+                      <w:r>
+                        <w:t xml:space="preserve"> - Création Procédure </w:t>
+                      </w:r>
+                      <w:proofErr w:type="spellStart"/>
+                      <w:r>
+                        <w:t>Create_User</w:t>
+                      </w:r>
+                      <w:proofErr w:type="spellEnd"/>
+                    </w:p>
+                  </w:txbxContent>
+                </v:textbox>
+                <w10:wrap type="tight"/>
+              </v:shape>
+            </w:pict>
+          </mc:Fallback>
+        </mc:AlternateContent>
+      </w:r>
+    </w:p>
+    <w:p/>
+    <w:p/>
+    <w:p/>
+    <w:p/>
+    <w:p/>
+    <w:p/>
+    <w:p/>
+    <w:p/>
+    <w:p>
+      <w:pPr>
+        <w:spacing w:line="240" w:lineRule="auto"/>
+        <w:jc w:val="both"/>
+        <w:rPr>
+          <w:rFonts w:ascii="Times New Roman" w:hAnsi="Times New Roman" w:cs="Times New Roman"/>
+          <w:sz w:val="24"/>
+          <w:szCs w:val="24"/>
+        </w:rPr>
+      </w:pPr>
+      <w:r>
+        <w:rPr>
+          <w:rFonts w:ascii="Times New Roman" w:hAnsi="Times New Roman" w:cs="Times New Roman"/>
+          <w:sz w:val="24"/>
+          <w:szCs w:val="24"/>
+        </w:rPr>
+        <w:t xml:space="preserve">Deuxième Procédure </w:t>
+      </w:r>
+      <w:r>
+        <w:rPr>
+          <w:rFonts w:ascii="Times New Roman" w:hAnsi="Times New Roman" w:cs="Times New Roman"/>
+          <w:sz w:val="24"/>
+          <w:szCs w:val="24"/>
+        </w:rPr>
+        <w:t>-</w:t>
+      </w:r>
+      <w:r>
+        <w:rPr>
+          <w:rFonts w:ascii="Times New Roman" w:hAnsi="Times New Roman" w:cs="Times New Roman"/>
+          <w:sz w:val="24"/>
+          <w:szCs w:val="24"/>
         </w:rPr>
         <w:t xml:space="preserve"> </w:t>
       </w:r>
     </w:p>
     <w:p>
       <w:pPr>
-        <w:pStyle w:val="Heading3"/>
-        <w:rPr>
-          <w:rFonts w:ascii="Times New Roman" w:hAnsi="Times New Roman" w:cs="Times New Roman"/>
-        </w:rPr>
-      </w:pPr>
-    </w:p>
-    <w:p>
-      <w:pPr>
-        <w:pStyle w:val="Heading4"/>
-      </w:pPr>
-      <w:bookmarkStart w:id="37" w:name="_Toc71196126"/>
-      <w:r>
-        <w:t>Design</w:t>
-      </w:r>
-      <w:bookmarkEnd w:id="37"/>
-    </w:p>
-    <w:p>
-      <w:pPr>
-        <w:pStyle w:val="Heading5"/>
-      </w:pPr>
-      <w:r>
-        <w:t xml:space="preserve">Justification </w:t>
-      </w:r>
-      <w:r>
-        <w:t xml:space="preserve">et Explication </w:t>
-      </w:r>
-      <w:r>
-        <w:t>des Décisions</w:t>
-      </w:r>
-    </w:p>
-    <w:p>
-      <w:pPr>
-        <w:pStyle w:val="Heading3"/>
-        <w:rPr>
-          <w:rFonts w:ascii="Times New Roman" w:hAnsi="Times New Roman" w:cs="Times New Roman"/>
+        <w:spacing w:line="240" w:lineRule="auto"/>
+        <w:jc w:val="both"/>
+        <w:rPr>
+          <w:rFonts w:ascii="Times New Roman" w:hAnsi="Times New Roman" w:cs="Times New Roman"/>
+          <w:sz w:val="24"/>
+          <w:szCs w:val="24"/>
+        </w:rPr>
+      </w:pPr>
+      <w:r>
+        <w:rPr>
+          <w:rFonts w:ascii="Times New Roman" w:hAnsi="Times New Roman" w:cs="Times New Roman"/>
+          <w:sz w:val="24"/>
+          <w:szCs w:val="24"/>
+        </w:rPr>
+        <w:t xml:space="preserve">Troisième Procédure – </w:t>
+      </w:r>
+    </w:p>
+    <w:p>
+      <w:pPr>
+        <w:spacing w:line="240" w:lineRule="auto"/>
+        <w:jc w:val="both"/>
+        <w:rPr>
+          <w:rFonts w:ascii="Times New Roman" w:hAnsi="Times New Roman" w:cs="Times New Roman"/>
+          <w:sz w:val="24"/>
+          <w:szCs w:val="24"/>
         </w:rPr>
       </w:pPr>
     </w:p>
@@ -13020,7 +15779,25 @@
           <w:sz w:val="24"/>
           <w:szCs w:val="24"/>
         </w:rPr>
-        <w:t xml:space="preserve">L’équipe responsable du projet est composée des trois membres suivants : Samuel Aubert, Christopher Godin et David Bolduc-Riopel. Chaque membre a des tâches spécifiques et prédéterminées à effectuer s’additionnant aux différentes tâches séparées hebdomadairement. </w:t>
+        <w:t>L’équipe responsable du projet est composée des trois membres suivants : Samuel Aubert, Christopher Godin et David Bolduc-</w:t>
+      </w:r>
+      <w:proofErr w:type="spellStart"/>
+      <w:r>
+        <w:rPr>
+          <w:rFonts w:ascii="Times New Roman" w:hAnsi="Times New Roman" w:cs="Times New Roman"/>
+          <w:sz w:val="24"/>
+          <w:szCs w:val="24"/>
+        </w:rPr>
+        <w:t>Riopel</w:t>
+      </w:r>
+      <w:proofErr w:type="spellEnd"/>
+      <w:r>
+        <w:rPr>
+          <w:rFonts w:ascii="Times New Roman" w:hAnsi="Times New Roman" w:cs="Times New Roman"/>
+          <w:sz w:val="24"/>
+          <w:szCs w:val="24"/>
+        </w:rPr>
+        <w:t xml:space="preserve">. Chaque membre a des tâches spécifiques et prédéterminées à effectuer s’additionnant aux différentes tâches séparées hebdomadairement. </w:t>
       </w:r>
     </w:p>
     <w:p>
@@ -13307,8 +16084,18 @@
           <w:sz w:val="24"/>
           <w:szCs w:val="24"/>
         </w:rPr>
-        <w:t>David Bolduc-Riopel</w:t>
-      </w:r>
+        <w:t>David Bolduc-</w:t>
+      </w:r>
+      <w:proofErr w:type="spellStart"/>
+      <w:r>
+        <w:rPr>
+          <w:rFonts w:ascii="Times New Roman" w:hAnsi="Times New Roman" w:cs="Times New Roman"/>
+          <w:sz w:val="24"/>
+          <w:szCs w:val="24"/>
+        </w:rPr>
+        <w:t>Riopel</w:t>
+      </w:r>
+      <w:proofErr w:type="spellEnd"/>
       <w:r>
         <w:rPr>
           <w:rFonts w:ascii="Times New Roman" w:hAnsi="Times New Roman" w:cs="Times New Roman"/>
@@ -13560,7 +16347,25 @@
           <w:sz w:val="24"/>
           <w:szCs w:val="24"/>
         </w:rPr>
-        <w:t>Rédaction du code Front-End (HTML, CSS, JavaScript)</w:t>
+        <w:t xml:space="preserve">Rédaction du code </w:t>
+      </w:r>
+      <w:proofErr w:type="spellStart"/>
+      <w:r>
+        <w:rPr>
+          <w:rFonts w:ascii="Times New Roman" w:hAnsi="Times New Roman" w:cs="Times New Roman"/>
+          <w:sz w:val="24"/>
+          <w:szCs w:val="24"/>
+        </w:rPr>
+        <w:t>Front-End</w:t>
+      </w:r>
+      <w:proofErr w:type="spellEnd"/>
+      <w:r>
+        <w:rPr>
+          <w:rFonts w:ascii="Times New Roman" w:hAnsi="Times New Roman" w:cs="Times New Roman"/>
+          <w:sz w:val="24"/>
+          <w:szCs w:val="24"/>
+        </w:rPr>
+        <w:t xml:space="preserve"> (HTML, CSS, JavaScript)</w:t>
       </w:r>
     </w:p>
     <w:p>
@@ -13591,7 +16396,25 @@
           <w:sz w:val="24"/>
           <w:szCs w:val="24"/>
         </w:rPr>
-        <w:t>de code Back-End (Python, SQL)</w:t>
+        <w:t xml:space="preserve">de code </w:t>
+      </w:r>
+      <w:proofErr w:type="spellStart"/>
+      <w:r>
+        <w:rPr>
+          <w:rFonts w:ascii="Times New Roman" w:hAnsi="Times New Roman" w:cs="Times New Roman"/>
+          <w:sz w:val="24"/>
+          <w:szCs w:val="24"/>
+        </w:rPr>
+        <w:t>Back-End</w:t>
+      </w:r>
+      <w:proofErr w:type="spellEnd"/>
+      <w:r>
+        <w:rPr>
+          <w:rFonts w:ascii="Times New Roman" w:hAnsi="Times New Roman" w:cs="Times New Roman"/>
+          <w:sz w:val="24"/>
+          <w:szCs w:val="24"/>
+        </w:rPr>
+        <w:t xml:space="preserve"> (Python, SQL)</w:t>
       </w:r>
     </w:p>
     <w:p>
@@ -13851,7 +16674,25 @@
           <w:sz w:val="24"/>
           <w:szCs w:val="24"/>
         </w:rPr>
-        <w:t>de code Back-End (Python, SQL)</w:t>
+        <w:t xml:space="preserve">de code </w:t>
+      </w:r>
+      <w:proofErr w:type="spellStart"/>
+      <w:r>
+        <w:rPr>
+          <w:rFonts w:ascii="Times New Roman" w:hAnsi="Times New Roman" w:cs="Times New Roman"/>
+          <w:sz w:val="24"/>
+          <w:szCs w:val="24"/>
+        </w:rPr>
+        <w:t>Back-End</w:t>
+      </w:r>
+      <w:proofErr w:type="spellEnd"/>
+      <w:r>
+        <w:rPr>
+          <w:rFonts w:ascii="Times New Roman" w:hAnsi="Times New Roman" w:cs="Times New Roman"/>
+          <w:sz w:val="24"/>
+          <w:szCs w:val="24"/>
+        </w:rPr>
+        <w:t xml:space="preserve"> (Python, SQL)</w:t>
       </w:r>
     </w:p>
     <w:p>
@@ -13954,8 +16795,18 @@
           <w:sz w:val="24"/>
           <w:szCs w:val="24"/>
         </w:rPr>
-        <w:t>David Bolduc-Riopel</w:t>
-      </w:r>
+        <w:t>David Bolduc-</w:t>
+      </w:r>
+      <w:proofErr w:type="spellStart"/>
+      <w:r>
+        <w:rPr>
+          <w:rFonts w:ascii="Times New Roman" w:hAnsi="Times New Roman" w:cs="Times New Roman"/>
+          <w:sz w:val="24"/>
+          <w:szCs w:val="24"/>
+        </w:rPr>
+        <w:t>Riopel</w:t>
+      </w:r>
+      <w:proofErr w:type="spellEnd"/>
       <w:r>
         <w:rPr>
           <w:rFonts w:ascii="Times New Roman" w:hAnsi="Times New Roman" w:cs="Times New Roman"/>
@@ -14024,7 +16875,25 @@
           <w:sz w:val="24"/>
           <w:szCs w:val="24"/>
         </w:rPr>
-        <w:t>de code Back-End (Python, SQL)</w:t>
+        <w:t xml:space="preserve">de code </w:t>
+      </w:r>
+      <w:proofErr w:type="spellStart"/>
+      <w:r>
+        <w:rPr>
+          <w:rFonts w:ascii="Times New Roman" w:hAnsi="Times New Roman" w:cs="Times New Roman"/>
+          <w:sz w:val="24"/>
+          <w:szCs w:val="24"/>
+        </w:rPr>
+        <w:t>Back-End</w:t>
+      </w:r>
+      <w:proofErr w:type="spellEnd"/>
+      <w:r>
+        <w:rPr>
+          <w:rFonts w:ascii="Times New Roman" w:hAnsi="Times New Roman" w:cs="Times New Roman"/>
+          <w:sz w:val="24"/>
+          <w:szCs w:val="24"/>
+        </w:rPr>
+        <w:t xml:space="preserve"> (Python, SQL)</w:t>
       </w:r>
     </w:p>
     <w:p>
@@ -14340,8 +17209,9 @@
           <w:sz w:val="24"/>
           <w:szCs w:val="24"/>
         </w:rPr>
-        <w:t xml:space="preserve">La majorité des langages utilisés dans la réalisation du projet étaient également complètement nouveaux pour les membres de notre équipe. Samuel, qui était responsable de la conception de la partie Front-End du site web a d’ailleurs été dans l’obligation de se payer un cours sur la plateforme d’apprentissage en ligne Udemy afin d’être en mesure de </w:t>
-      </w:r>
+        <w:t xml:space="preserve">La majorité des langages utilisés dans la réalisation du projet étaient également complètement nouveaux pour les membres de notre équipe. Samuel, qui était responsable de la conception de la partie </w:t>
+      </w:r>
+      <w:proofErr w:type="spellStart"/>
       <w:r>
         <w:rPr>
           <w:rStyle w:val="normaltextrun"/>
@@ -14350,8 +17220,95 @@
           <w:sz w:val="24"/>
           <w:szCs w:val="24"/>
         </w:rPr>
+        <w:t>Front-End</w:t>
+      </w:r>
+      <w:proofErr w:type="spellEnd"/>
+      <w:r>
+        <w:rPr>
+          <w:rStyle w:val="normaltextrun"/>
+          <w:rFonts w:ascii="Times New Roman" w:hAnsi="Times New Roman" w:cs="Times New Roman"/>
+          <w:color w:val="000000"/>
+          <w:sz w:val="24"/>
+          <w:szCs w:val="24"/>
+        </w:rPr>
+        <w:t xml:space="preserve"> du site web a d’ailleurs été dans l’obligation de se payer un cours sur la plateforme d’apprentissage en ligne </w:t>
+      </w:r>
+      <w:proofErr w:type="spellStart"/>
+      <w:r>
+        <w:rPr>
+          <w:rStyle w:val="normaltextrun"/>
+          <w:rFonts w:ascii="Times New Roman" w:hAnsi="Times New Roman" w:cs="Times New Roman"/>
+          <w:color w:val="000000"/>
+          <w:sz w:val="24"/>
+          <w:szCs w:val="24"/>
+        </w:rPr>
+        <w:t>Udemy</w:t>
+      </w:r>
+      <w:proofErr w:type="spellEnd"/>
+      <w:r>
+        <w:rPr>
+          <w:rStyle w:val="normaltextrun"/>
+          <w:rFonts w:ascii="Times New Roman" w:hAnsi="Times New Roman" w:cs="Times New Roman"/>
+          <w:color w:val="000000"/>
+          <w:sz w:val="24"/>
+          <w:szCs w:val="24"/>
+        </w:rPr>
+        <w:t xml:space="preserve"> afin d’être en mesure de </w:t>
+      </w:r>
+      <w:r>
+        <w:rPr>
+          <w:rStyle w:val="normaltextrun"/>
+          <w:rFonts w:ascii="Times New Roman" w:hAnsi="Times New Roman" w:cs="Times New Roman"/>
+          <w:color w:val="000000"/>
+          <w:sz w:val="24"/>
+          <w:szCs w:val="24"/>
+        </w:rPr>
         <w:lastRenderedPageBreak/>
-        <w:t xml:space="preserve">réaliser un site web adaptable, agréable pour l’œil et plaisant pour l’utilisateur. David ainsi que Chistopher ont alors également fait de même afin d’apprivoiser le framework Flask de Python. </w:t>
+        <w:t xml:space="preserve">réaliser un site web adaptable, agréable pour l’œil et plaisant pour l’utilisateur. David ainsi que </w:t>
+      </w:r>
+      <w:proofErr w:type="spellStart"/>
+      <w:r>
+        <w:rPr>
+          <w:rStyle w:val="normaltextrun"/>
+          <w:rFonts w:ascii="Times New Roman" w:hAnsi="Times New Roman" w:cs="Times New Roman"/>
+          <w:color w:val="000000"/>
+          <w:sz w:val="24"/>
+          <w:szCs w:val="24"/>
+        </w:rPr>
+        <w:t>Chistopher</w:t>
+      </w:r>
+      <w:proofErr w:type="spellEnd"/>
+      <w:r>
+        <w:rPr>
+          <w:rStyle w:val="normaltextrun"/>
+          <w:rFonts w:ascii="Times New Roman" w:hAnsi="Times New Roman" w:cs="Times New Roman"/>
+          <w:color w:val="000000"/>
+          <w:sz w:val="24"/>
+          <w:szCs w:val="24"/>
+        </w:rPr>
+        <w:t xml:space="preserve"> ont alors également fait de même afin d’apprivoiser le </w:t>
+      </w:r>
+      <w:proofErr w:type="spellStart"/>
+      <w:r>
+        <w:rPr>
+          <w:rStyle w:val="normaltextrun"/>
+          <w:rFonts w:ascii="Times New Roman" w:hAnsi="Times New Roman" w:cs="Times New Roman"/>
+          <w:color w:val="000000"/>
+          <w:sz w:val="24"/>
+          <w:szCs w:val="24"/>
+        </w:rPr>
+        <w:t>framework</w:t>
+      </w:r>
+      <w:proofErr w:type="spellEnd"/>
+      <w:r>
+        <w:rPr>
+          <w:rStyle w:val="normaltextrun"/>
+          <w:rFonts w:ascii="Times New Roman" w:hAnsi="Times New Roman" w:cs="Times New Roman"/>
+          <w:color w:val="000000"/>
+          <w:sz w:val="24"/>
+          <w:szCs w:val="24"/>
+        </w:rPr>
+        <w:t xml:space="preserve"> Flask de Python. </w:t>
       </w:r>
     </w:p>
     <w:p>
@@ -14428,7 +17385,7 @@
       </w:r>
     </w:p>
     <w:sectPr>
-      <w:footerReference w:type="default" r:id="rId26"/>
+      <w:footerReference w:type="default" r:id="rId31"/>
       <w:pgSz w:w="12240" w:h="15840"/>
       <w:pgMar w:top="1440" w:right="1800" w:bottom="1440" w:left="1800" w:header="567" w:footer="567" w:gutter="0"/>
       <w:pgNumType w:start="1"/>

</xml_diff>

<commit_message>
Change du type de l'atribut titre_qte de la table t_titre
</commit_message>
<xml_diff>
--- a/Rapport/Rapport.docx
+++ b/Rapport/Rapport.docx
@@ -520,17 +520,36 @@
                                   </w:rPr>
                                   <w:t xml:space="preserve"> | </w:t>
                                 </w:r>
-                                <w:hyperlink r:id="rId12" w:history="1">
-                                  <w:r>
-                                    <w:rPr>
-                                      <w:rStyle w:val="Hyperlink"/>
-                                      <w:rFonts w:cstheme="minorHAnsi"/>
-                                      <w:color w:val="595959" w:themeColor="text1" w:themeTint="A6"/>
-                                      <w:lang w:val="en-CA"/>
-                                    </w:rPr>
-                                    <w:t>christopher.godin.1@ulaval.ca</w:t>
-                                  </w:r>
-                                </w:hyperlink>
+                                <w:r>
+                                  <w:fldChar w:fldCharType="begin"/>
+                                </w:r>
+                                <w:r>
+                                  <w:rPr>
+                                    <w:lang w:val="en-CA"/>
+                                  </w:rPr>
+                                  <w:instrText xml:space="preserve"> HYPERLINK "mailto:christopher.godin.1@ulaval.ca" </w:instrText>
+                                </w:r>
+                                <w:r>
+                                  <w:fldChar w:fldCharType="separate"/>
+                                </w:r>
+                                <w:r>
+                                  <w:rPr>
+                                    <w:rStyle w:val="Hyperlink"/>
+                                    <w:rFonts w:cstheme="minorHAnsi"/>
+                                    <w:color w:val="595959" w:themeColor="text1" w:themeTint="A6"/>
+                                    <w:lang w:val="en-CA"/>
+                                  </w:rPr>
+                                  <w:t>christopher.godin.1@ulaval.ca</w:t>
+                                </w:r>
+                                <w:r>
+                                  <w:rPr>
+                                    <w:rStyle w:val="Hyperlink"/>
+                                    <w:rFonts w:cstheme="minorHAnsi"/>
+                                    <w:color w:val="595959" w:themeColor="text1" w:themeTint="A6"/>
+                                    <w:lang w:val="en-CA"/>
+                                  </w:rPr>
+                                  <w:fldChar w:fldCharType="end"/>
+                                </w:r>
                                 <w:r>
                                   <w:rPr>
                                     <w:rFonts w:cstheme="minorHAnsi"/>
@@ -757,7 +776,7 @@
                             </w:rPr>
                             <w:t>Samuel Aubert | SAAUB15 | </w:t>
                           </w:r>
-                          <w:hyperlink r:id="rId13" w:history="1">
+                          <w:hyperlink r:id="rId12" w:history="1">
                             <w:r>
                               <w:rPr>
                                 <w:rStyle w:val="Hyperlink"/>
@@ -824,17 +843,36 @@
                             </w:rPr>
                             <w:t xml:space="preserve"> | </w:t>
                           </w:r>
-                          <w:hyperlink r:id="rId14" w:history="1">
-                            <w:r>
-                              <w:rPr>
-                                <w:rStyle w:val="Hyperlink"/>
-                                <w:rFonts w:cstheme="minorHAnsi"/>
-                                <w:color w:val="595959" w:themeColor="text1" w:themeTint="A6"/>
-                                <w:lang w:val="en-CA"/>
-                              </w:rPr>
-                              <w:t>christopher.godin.1@ulaval.ca</w:t>
-                            </w:r>
-                          </w:hyperlink>
+                          <w:r>
+                            <w:fldChar w:fldCharType="begin"/>
+                          </w:r>
+                          <w:r>
+                            <w:rPr>
+                              <w:lang w:val="en-CA"/>
+                            </w:rPr>
+                            <w:instrText xml:space="preserve"> HYPERLINK "mailto:christopher.godin.1@ulaval.ca" </w:instrText>
+                          </w:r>
+                          <w:r>
+                            <w:fldChar w:fldCharType="separate"/>
+                          </w:r>
+                          <w:r>
+                            <w:rPr>
+                              <w:rStyle w:val="Hyperlink"/>
+                              <w:rFonts w:cstheme="minorHAnsi"/>
+                              <w:color w:val="595959" w:themeColor="text1" w:themeTint="A6"/>
+                              <w:lang w:val="en-CA"/>
+                            </w:rPr>
+                            <w:t>christopher.godin.1@ulaval.ca</w:t>
+                          </w:r>
+                          <w:r>
+                            <w:rPr>
+                              <w:rStyle w:val="Hyperlink"/>
+                              <w:rFonts w:cstheme="minorHAnsi"/>
+                              <w:color w:val="595959" w:themeColor="text1" w:themeTint="A6"/>
+                              <w:lang w:val="en-CA"/>
+                            </w:rPr>
+                            <w:fldChar w:fldCharType="end"/>
+                          </w:r>
                           <w:r>
                             <w:rPr>
                               <w:rFonts w:cstheme="minorHAnsi"/>
@@ -1193,7 +1231,7 @@
                         <pic:cNvPicPr/>
                       </pic:nvPicPr>
                       <pic:blipFill>
-                        <a:blip r:embed="rId15">
+                        <a:blip r:embed="rId13">
                           <a:extLst>
                             <a:ext uri="{28A0092B-C50C-407E-A947-70E740481C1C}">
                               <a14:useLocalDpi xmlns:a14="http://schemas.microsoft.com/office/drawing/2010/main" val="0"/>
@@ -11662,7 +11700,7 @@
         </w:rPr>
         <w:t>prochainement. Comme disait Coluche, « </w:t>
       </w:r>
-      <w:hyperlink r:id="rId16" w:tooltip="Voir la source de la citation" w:history="1">
+      <w:hyperlink r:id="rId14" w:tooltip="Voir la source de la citation" w:history="1">
         <w:r>
           <w:rPr>
             <w:rStyle w:val="Hyperlink"/>
@@ -11751,7 +11789,7 @@
                     <pic:cNvPicPr/>
                   </pic:nvPicPr>
                   <pic:blipFill>
-                    <a:blip r:embed="rId17">
+                    <a:blip r:embed="rId15">
                       <a:extLst>
                         <a:ext uri="{28A0092B-C50C-407E-A947-70E740481C1C}">
                           <a14:useLocalDpi xmlns:a14="http://schemas.microsoft.com/office/drawing/2010/main" val="0"/>
@@ -12018,31 +12056,21 @@
           <w:rFonts w:ascii="Times New Roman" w:hAnsi="Times New Roman" w:cs="Times New Roman"/>
         </w:rPr>
       </w:pPr>
-    </w:p>
-    <w:p>
-      <w:pPr>
-        <w:rPr>
-          <w:rFonts w:ascii="Times New Roman" w:eastAsiaTheme="majorEastAsia" w:hAnsi="Times New Roman" w:cs="Times New Roman"/>
-          <w:color w:val="826600" w:themeColor="accent1" w:themeShade="7F"/>
-          <w:sz w:val="24"/>
-          <w:szCs w:val="24"/>
-        </w:rPr>
-      </w:pPr>
       <w:r>
         <w:rPr>
           <w:rFonts w:ascii="Times New Roman" w:hAnsi="Times New Roman" w:cs="Times New Roman"/>
           <w:noProof/>
         </w:rPr>
         <w:drawing>
-          <wp:anchor distT="0" distB="0" distL="114300" distR="114300" simplePos="0" relativeHeight="251666432" behindDoc="1" locked="0" layoutInCell="1" allowOverlap="1" wp14:anchorId="5190DF3E" wp14:editId="7F849F3E">
+          <wp:anchor distT="0" distB="0" distL="114300" distR="114300" simplePos="0" relativeHeight="251666432" behindDoc="1" locked="0" layoutInCell="1" allowOverlap="1" wp14:anchorId="5190DF3E" wp14:editId="43D14376">
             <wp:simplePos x="0" y="0"/>
             <wp:positionH relativeFrom="column">
-              <wp:posOffset>17242</wp:posOffset>
+              <wp:posOffset>-228611</wp:posOffset>
             </wp:positionH>
             <wp:positionV relativeFrom="paragraph">
-              <wp:posOffset>424815</wp:posOffset>
+              <wp:posOffset>155828</wp:posOffset>
             </wp:positionV>
-            <wp:extent cx="5321515" cy="6595110"/>
+            <wp:extent cx="6041000" cy="7039154"/>
             <wp:effectExtent l="0" t="0" r="0" b="0"/>
             <wp:wrapNone/>
             <wp:docPr id="2" name="Picture 2"/>
@@ -12057,7 +12085,7 @@
                     <pic:cNvPicPr/>
                   </pic:nvPicPr>
                   <pic:blipFill>
-                    <a:blip r:embed="rId18">
+                    <a:blip r:embed="rId16">
                       <a:extLst>
                         <a:ext uri="{28A0092B-C50C-407E-A947-70E740481C1C}">
                           <a14:useLocalDpi xmlns:a14="http://schemas.microsoft.com/office/drawing/2010/main" val="0"/>
@@ -12071,7 +12099,7 @@
                   <pic:spPr>
                     <a:xfrm>
                       <a:off x="0" y="0"/>
-                      <a:ext cx="5321515" cy="6595110"/>
+                      <a:ext cx="6046804" cy="7045917"/>
                     </a:xfrm>
                     <a:prstGeom prst="rect">
                       <a:avLst/>
@@ -12089,6 +12117,16 @@
           </wp:anchor>
         </w:drawing>
       </w:r>
+    </w:p>
+    <w:p>
+      <w:pPr>
+        <w:rPr>
+          <w:rFonts w:ascii="Times New Roman" w:eastAsiaTheme="majorEastAsia" w:hAnsi="Times New Roman" w:cs="Times New Roman"/>
+          <w:color w:val="826600" w:themeColor="accent1" w:themeShade="7F"/>
+          <w:sz w:val="24"/>
+          <w:szCs w:val="24"/>
+        </w:rPr>
+      </w:pPr>
       <w:r>
         <w:rPr>
           <w:noProof/>
@@ -12320,7 +12358,7 @@
                     <pic:cNvPicPr/>
                   </pic:nvPicPr>
                   <pic:blipFill>
-                    <a:blip r:embed="rId19">
+                    <a:blip r:embed="rId17">
                       <a:extLst>
                         <a:ext uri="{28A0092B-C50C-407E-A947-70E740481C1C}">
                           <a14:useLocalDpi xmlns:a14="http://schemas.microsoft.com/office/drawing/2010/main" val="0"/>
@@ -12789,7 +12827,7 @@
                     <pic:cNvPicPr/>
                   </pic:nvPicPr>
                   <pic:blipFill>
-                    <a:blip r:embed="rId20">
+                    <a:blip r:embed="rId18">
                       <a:extLst>
                         <a:ext uri="{28A0092B-C50C-407E-A947-70E740481C1C}">
                           <a14:useLocalDpi xmlns:a14="http://schemas.microsoft.com/office/drawing/2010/main" val="0"/>
@@ -13135,7 +13173,7 @@
                     <pic:cNvPicPr/>
                   </pic:nvPicPr>
                   <pic:blipFill>
-                    <a:blip r:embed="rId21">
+                    <a:blip r:embed="rId19">
                       <a:extLst>
                         <a:ext uri="{28A0092B-C50C-407E-A947-70E740481C1C}">
                           <a14:useLocalDpi xmlns:a14="http://schemas.microsoft.com/office/drawing/2010/main" val="0"/>
@@ -13434,7 +13472,7 @@
                     <pic:cNvPicPr/>
                   </pic:nvPicPr>
                   <pic:blipFill>
-                    <a:blip r:embed="rId22">
+                    <a:blip r:embed="rId20">
                       <a:extLst>
                         <a:ext uri="{28A0092B-C50C-407E-A947-70E740481C1C}">
                           <a14:useLocalDpi xmlns:a14="http://schemas.microsoft.com/office/drawing/2010/main" val="0"/>
@@ -13558,7 +13596,7 @@
                     <pic:cNvPicPr/>
                   </pic:nvPicPr>
                   <pic:blipFill>
-                    <a:blip r:embed="rId23">
+                    <a:blip r:embed="rId21">
                       <a:extLst>
                         <a:ext uri="{28A0092B-C50C-407E-A947-70E740481C1C}">
                           <a14:useLocalDpi xmlns:a14="http://schemas.microsoft.com/office/drawing/2010/main" val="0"/>
@@ -13955,7 +13993,7 @@
                     <pic:cNvPicPr/>
                   </pic:nvPicPr>
                   <pic:blipFill>
-                    <a:blip r:embed="rId24">
+                    <a:blip r:embed="rId22">
                       <a:extLst>
                         <a:ext uri="{28A0092B-C50C-407E-A947-70E740481C1C}">
                           <a14:useLocalDpi xmlns:a14="http://schemas.microsoft.com/office/drawing/2010/main" val="0"/>
@@ -14224,7 +14262,7 @@
                     <pic:cNvPicPr/>
                   </pic:nvPicPr>
                   <pic:blipFill>
-                    <a:blip r:embed="rId25" cstate="print">
+                    <a:blip r:embed="rId23" cstate="print">
                       <a:extLst>
                         <a:ext uri="{28A0092B-C50C-407E-A947-70E740481C1C}">
                           <a14:useLocalDpi xmlns:a14="http://schemas.microsoft.com/office/drawing/2010/main" val="0"/>
@@ -14527,7 +14565,7 @@
                     <pic:cNvPicPr/>
                   </pic:nvPicPr>
                   <pic:blipFill>
-                    <a:blip r:embed="rId26">
+                    <a:blip r:embed="rId24">
                       <a:extLst>
                         <a:ext uri="{28A0092B-C50C-407E-A947-70E740481C1C}">
                           <a14:useLocalDpi xmlns:a14="http://schemas.microsoft.com/office/drawing/2010/main" val="0"/>
@@ -14698,7 +14736,7 @@
                     <pic:cNvPicPr/>
                   </pic:nvPicPr>
                   <pic:blipFill>
-                    <a:blip r:embed="rId27">
+                    <a:blip r:embed="rId25">
                       <a:extLst>
                         <a:ext uri="{28A0092B-C50C-407E-A947-70E740481C1C}">
                           <a14:useLocalDpi xmlns:a14="http://schemas.microsoft.com/office/drawing/2010/main" val="0"/>
@@ -14911,7 +14949,7 @@
                     <pic:cNvPicPr/>
                   </pic:nvPicPr>
                   <pic:blipFill>
-                    <a:blip r:embed="rId28" cstate="print">
+                    <a:blip r:embed="rId26" cstate="print">
                       <a:extLst>
                         <a:ext uri="{28A0092B-C50C-407E-A947-70E740481C1C}">
                           <a14:useLocalDpi xmlns:a14="http://schemas.microsoft.com/office/drawing/2010/main" val="0"/>
@@ -15088,7 +15126,7 @@
                     <pic:cNvPicPr/>
                   </pic:nvPicPr>
                   <pic:blipFill>
-                    <a:blip r:embed="rId29">
+                    <a:blip r:embed="rId27">
                       <a:extLst>
                         <a:ext uri="{28A0092B-C50C-407E-A947-70E740481C1C}">
                           <a14:useLocalDpi xmlns:a14="http://schemas.microsoft.com/office/drawing/2010/main" val="0"/>
@@ -15160,7 +15198,7 @@
                           </pic:cNvPicPr>
                         </pic:nvPicPr>
                         <pic:blipFill>
-                          <a:blip r:embed="rId30">
+                          <a:blip r:embed="rId28">
                             <a:extLst>
                               <a:ext uri="{28A0092B-C50C-407E-A947-70E740481C1C}">
                                 <a14:useLocalDpi xmlns:a14="http://schemas.microsoft.com/office/drawing/2010/main" val="0"/>
@@ -15255,7 +15293,7 @@
                   <o:lock v:ext="edit" aspectratio="t"/>
                 </v:shapetype>
                 <v:shape id="Picture 129" o:spid="_x0000_s1043" type="#_x0000_t75" alt="Table&#10;&#10;Description automatically generated" style="position:absolute;width:37788;height:6324;visibility:visible;mso-wrap-style:square" o:gfxdata="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">
-                  <v:imagedata r:id="rId31" o:title="Table&#10;&#10;Description automatically generated"/>
+                  <v:imagedata r:id="rId29" o:title="Table&#10;&#10;Description automatically generated"/>
                 </v:shape>
                 <v:shape id="Text Box 130" o:spid="_x0000_s1044" type="#_x0000_t202" style="position:absolute;top:6018;width:37788;height:1562;visibility:visible;mso-wrap-style:square;v-text-anchor:top" o:gfxdata="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" strokecolor="#39302a [3215]">
                   <v:textbox inset="0,0,0,0">
@@ -15479,7 +15517,7 @@
                     <pic:cNvPicPr/>
                   </pic:nvPicPr>
                   <pic:blipFill>
-                    <a:blip r:embed="rId32">
+                    <a:blip r:embed="rId30">
                       <a:extLst>
                         <a:ext uri="{28A0092B-C50C-407E-A947-70E740481C1C}">
                           <a14:useLocalDpi xmlns:a14="http://schemas.microsoft.com/office/drawing/2010/main" val="0"/>
@@ -15664,7 +15702,7 @@
                     <pic:cNvPicPr/>
                   </pic:nvPicPr>
                   <pic:blipFill>
-                    <a:blip r:embed="rId33">
+                    <a:blip r:embed="rId31">
                       <a:extLst>
                         <a:ext uri="{28A0092B-C50C-407E-A947-70E740481C1C}">
                           <a14:useLocalDpi xmlns:a14="http://schemas.microsoft.com/office/drawing/2010/main" val="0"/>
@@ -15808,7 +15846,7 @@
                     <pic:cNvPicPr/>
                   </pic:nvPicPr>
                   <pic:blipFill>
-                    <a:blip r:embed="rId34">
+                    <a:blip r:embed="rId32">
                       <a:extLst>
                         <a:ext uri="{28A0092B-C50C-407E-A947-70E740481C1C}">
                           <a14:useLocalDpi xmlns:a14="http://schemas.microsoft.com/office/drawing/2010/main" val="0"/>
@@ -17980,7 +18018,7 @@
       </w:r>
     </w:p>
     <w:sectPr>
-      <w:footerReference w:type="default" r:id="rId35"/>
+      <w:footerReference w:type="default" r:id="rId33"/>
       <w:pgSz w:w="12240" w:h="15840"/>
       <w:pgMar w:top="1440" w:right="1800" w:bottom="1440" w:left="1800" w:header="567" w:footer="567" w:gutter="0"/>
       <w:pgNumType w:start="1"/>

</xml_diff>